<commit_message>
brainstorm de ma partie
</commit_message>
<xml_diff>
--- a/GABARIT_MOP.docx
+++ b/GABARIT_MOP.docx
@@ -1,6 +1,6 @@
 
 <file path=word/document.xml><?xml version="1.0" encoding="utf-8"?>
-<w:document xmlns:wpc="http://schemas.microsoft.com/office/word/2010/wordprocessingCanvas" xmlns:cx="http://schemas.microsoft.com/office/drawing/2014/chartex" xmlns:cx1="http://schemas.microsoft.com/office/drawing/2015/9/8/chartex" xmlns:cx2="http://schemas.microsoft.com/office/drawing/2015/10/21/chartex" xmlns:mc="http://schemas.openxmlformats.org/markup-compatibility/2006" xmlns:o="urn:schemas-microsoft-com:office:office" xmlns:r="http://schemas.openxmlformats.org/officeDocument/2006/relationships" xmlns:m="http://schemas.openxmlformats.org/officeDocument/2006/math" xmlns:v="urn:schemas-microsoft-com:vml" xmlns:wp14="http://schemas.microsoft.com/office/word/2010/wordprocessingDrawing" xmlns:wp="http://schemas.openxmlformats.org/drawingml/2006/wordprocessingDrawing" xmlns:w10="urn:schemas-microsoft-com:office:word" xmlns:w="http://schemas.openxmlformats.org/wordprocessingml/2006/main" xmlns:w14="http://schemas.microsoft.com/office/word/2010/wordml" xmlns:w15="http://schemas.microsoft.com/office/word/2012/wordml" xmlns:w16se="http://schemas.microsoft.com/office/word/2015/wordml/symex" xmlns:wpg="http://schemas.microsoft.com/office/word/2010/wordprocessingGroup" xmlns:wpi="http://schemas.microsoft.com/office/word/2010/wordprocessingInk" xmlns:wne="http://schemas.microsoft.com/office/word/2006/wordml" xmlns:wps="http://schemas.microsoft.com/office/word/2010/wordprocessingShape" mc:Ignorable="w14 w15 w16se wp14">
+<w:document xmlns:wpc="http://schemas.microsoft.com/office/word/2010/wordprocessingCanvas" xmlns:mo="http://schemas.microsoft.com/office/mac/office/2008/main" xmlns:mc="http://schemas.openxmlformats.org/markup-compatibility/2006" xmlns:mv="urn:schemas-microsoft-com:mac:vml" xmlns:o="urn:schemas-microsoft-com:office:office" xmlns:r="http://schemas.openxmlformats.org/officeDocument/2006/relationships" xmlns:m="http://schemas.openxmlformats.org/officeDocument/2006/math" xmlns:v="urn:schemas-microsoft-com:vml" xmlns:wp14="http://schemas.microsoft.com/office/word/2010/wordprocessingDrawing" xmlns:wp="http://schemas.openxmlformats.org/drawingml/2006/wordprocessingDrawing" xmlns:w10="urn:schemas-microsoft-com:office:word" xmlns:w="http://schemas.openxmlformats.org/wordprocessingml/2006/main" xmlns:w14="http://schemas.microsoft.com/office/word/2010/wordml" xmlns:wpg="http://schemas.microsoft.com/office/word/2010/wordprocessingGroup" xmlns:wpi="http://schemas.microsoft.com/office/word/2010/wordprocessingInk" xmlns:wne="http://schemas.microsoft.com/office/word/2006/wordml" xmlns:wps="http://schemas.microsoft.com/office/word/2010/wordprocessingShape" mc:Ignorable="w14 wp14">
   <w:body>
     <w:p/>
     <w:p/>
@@ -175,12 +175,12 @@
     <w:p>
       <w:pPr>
         <w:sectPr>
-          <w:headerReference w:type="even" r:id="rId7"/>
-          <w:headerReference w:type="default" r:id="rId8"/>
-          <w:footerReference w:type="even" r:id="rId9"/>
-          <w:footerReference w:type="default" r:id="rId10"/>
-          <w:headerReference w:type="first" r:id="rId11"/>
-          <w:footerReference w:type="first" r:id="rId12"/>
+          <w:headerReference w:type="even" r:id="rId8"/>
+          <w:headerReference w:type="default" r:id="rId9"/>
+          <w:footerReference w:type="even" r:id="rId10"/>
+          <w:footerReference w:type="default" r:id="rId11"/>
+          <w:headerReference w:type="first" r:id="rId12"/>
+          <w:footerReference w:type="first" r:id="rId13"/>
           <w:pgSz w:w="12240" w:h="15840" w:code="1"/>
           <w:pgMar w:top="1008" w:right="1411" w:bottom="1008" w:left="1411" w:header="706" w:footer="576" w:gutter="0"/>
           <w:cols w:space="708"/>
@@ -3019,8 +3019,6 @@
       <w:r>
         <w:t>Un bon établissement de la portée réduit le risque d'inclusion de composantes inappropriées au sein de l'évaluation environnementale ou d'exclusion de facteurs qui devraient être évalués.</w:t>
       </w:r>
-      <w:bookmarkStart w:id="11" w:name="_GoBack"/>
-      <w:bookmarkEnd w:id="11"/>
     </w:p>
     <w:p>
       <w:r>
@@ -3035,36 +3033,36 @@
       <w:r>
         <w:br w:type="page"/>
       </w:r>
-      <w:bookmarkStart w:id="12" w:name="_Toc462579835"/>
+      <w:bookmarkStart w:id="11" w:name="_Toc462579835"/>
       <w:r>
         <w:lastRenderedPageBreak/>
         <w:t>Approche préconisée</w:t>
       </w:r>
+      <w:bookmarkEnd w:id="11"/>
+    </w:p>
+    <w:p>
+      <w:r>
+        <w:t>Dans cette section, vous devez expliquer comment vous alle</w:t>
+      </w:r>
+      <w:r>
+        <w:t>z</w:t>
+      </w:r>
+      <w:r>
+        <w:t xml:space="preserve"> vous y prendre pour effectuer le mandat</w:t>
+      </w:r>
+      <w:r>
+        <w:t>.</w:t>
+      </w:r>
+    </w:p>
+    <w:p>
+      <w:pPr>
+        <w:pStyle w:val="Titre2"/>
+      </w:pPr>
+      <w:bookmarkStart w:id="12" w:name="_Toc462579836"/>
+      <w:r>
+        <w:t>Méthodologie</w:t>
+      </w:r>
       <w:bookmarkEnd w:id="12"/>
-    </w:p>
-    <w:p>
-      <w:r>
-        <w:t>Dans cette section, vous devez expliquer comment vous alle</w:t>
-      </w:r>
-      <w:r>
-        <w:t>z</w:t>
-      </w:r>
-      <w:r>
-        <w:t xml:space="preserve"> vous y prendre pour effectuer le mandat</w:t>
-      </w:r>
-      <w:r>
-        <w:t>.</w:t>
-      </w:r>
-    </w:p>
-    <w:p>
-      <w:pPr>
-        <w:pStyle w:val="Titre2"/>
-      </w:pPr>
-      <w:bookmarkStart w:id="13" w:name="_Toc462579836"/>
-      <w:r>
-        <w:t>Méthodologie</w:t>
-      </w:r>
-      <w:bookmarkEnd w:id="13"/>
     </w:p>
     <w:p>
       <w:r>
@@ -3143,13 +3141,13 @@
       <w:pPr>
         <w:pStyle w:val="Titre2"/>
       </w:pPr>
-      <w:bookmarkStart w:id="14" w:name="_Toc479744273"/>
-      <w:bookmarkStart w:id="15" w:name="_Toc462579837"/>
+      <w:bookmarkStart w:id="13" w:name="_Toc479744273"/>
+      <w:bookmarkStart w:id="14" w:name="_Toc462579837"/>
       <w:r>
         <w:t>Support à la réalisation</w:t>
       </w:r>
+      <w:bookmarkEnd w:id="13"/>
       <w:bookmarkEnd w:id="14"/>
-      <w:bookmarkEnd w:id="15"/>
     </w:p>
     <w:p>
       <w:r>
@@ -3173,47 +3171,47 @@
       <w:r>
         <w:br w:type="page"/>
       </w:r>
-      <w:bookmarkStart w:id="16" w:name="_Toc462579838"/>
+      <w:bookmarkStart w:id="15" w:name="_Toc462579838"/>
       <w:r>
         <w:lastRenderedPageBreak/>
         <w:t>Organisation du projet</w:t>
       </w:r>
+      <w:bookmarkEnd w:id="15"/>
+    </w:p>
+    <w:p/>
+    <w:p>
+      <w:pPr>
+        <w:pStyle w:val="Titre2"/>
+      </w:pPr>
+      <w:bookmarkStart w:id="16" w:name="_Toc462579839"/>
+      <w:r>
+        <w:t>Structure du projet</w:t>
+      </w:r>
       <w:bookmarkEnd w:id="16"/>
     </w:p>
+    <w:p>
+      <w:r>
+        <w:t>La structure organisationnelle permettra la définition de la hiérarchie entre les ressources de l’équipe de projet. Vous trouverez les rôles et les responsabilités de chacune des ressources. Et ce tant du côté client</w:t>
+      </w:r>
+      <w:r>
+        <w:t xml:space="preserve"> que du côté fournisseur.</w:t>
+      </w:r>
+    </w:p>
+    <w:p>
+      <w:r>
+        <w:t>La structure proposée pour la réalisation du projet est représentée par un organigramme et démontre les interactions entre le client et le fournisseur.</w:t>
+      </w:r>
+    </w:p>
     <w:p/>
     <w:p>
       <w:pPr>
         <w:pStyle w:val="Titre2"/>
       </w:pPr>
-      <w:bookmarkStart w:id="17" w:name="_Toc462579839"/>
-      <w:r>
-        <w:t>Structure du projet</w:t>
+      <w:bookmarkStart w:id="17" w:name="_Toc462579840"/>
+      <w:r>
+        <w:t>Partage de responsabilités</w:t>
       </w:r>
       <w:bookmarkEnd w:id="17"/>
-    </w:p>
-    <w:p>
-      <w:r>
-        <w:t>La structure organisationnelle permettra la définition de la hiérarchie entre les ressources de l’équipe de projet. Vous trouverez les rôles et les responsabilités de chacune des ressources. Et ce tant du côté client</w:t>
-      </w:r>
-      <w:r>
-        <w:t xml:space="preserve"> que du côté fournisseur.</w:t>
-      </w:r>
-    </w:p>
-    <w:p>
-      <w:r>
-        <w:t>La structure proposée pour la réalisation du projet est représentée par un organigramme et démontre les interactions entre le client et le fournisseur.</w:t>
-      </w:r>
-    </w:p>
-    <w:p/>
-    <w:p>
-      <w:pPr>
-        <w:pStyle w:val="Titre2"/>
-      </w:pPr>
-      <w:bookmarkStart w:id="18" w:name="_Toc462579840"/>
-      <w:r>
-        <w:t>Partage de responsabilités</w:t>
-      </w:r>
-      <w:bookmarkEnd w:id="18"/>
     </w:p>
     <w:p>
       <w:pPr>
@@ -3349,15 +3347,15 @@
     </w:p>
     <w:tbl>
       <w:tblPr>
-        <w:tblStyle w:val="Grilledutableau"/>
+        <w:tblStyle w:val="Grille"/>
         <w:tblW w:w="0" w:type="auto"/>
         <w:tblLook w:val="01E0" w:firstRow="1" w:lastRow="1" w:firstColumn="1" w:lastColumn="1" w:noHBand="0" w:noVBand="0"/>
       </w:tblPr>
       <w:tblGrid>
-        <w:gridCol w:w="2335"/>
-        <w:gridCol w:w="2370"/>
-        <w:gridCol w:w="2356"/>
-        <w:gridCol w:w="2347"/>
+        <w:gridCol w:w="2389"/>
+        <w:gridCol w:w="2389"/>
+        <w:gridCol w:w="2390"/>
+        <w:gridCol w:w="2390"/>
       </w:tblGrid>
       <w:tr>
         <w:tc>
@@ -3433,12 +3431,12 @@
       <w:r>
         <w:br w:type="page"/>
       </w:r>
-      <w:bookmarkStart w:id="19" w:name="_Toc462579841"/>
+      <w:bookmarkStart w:id="18" w:name="_Toc462579841"/>
       <w:r>
         <w:lastRenderedPageBreak/>
         <w:t>Modalités de gestion</w:t>
       </w:r>
-      <w:bookmarkEnd w:id="19"/>
+      <w:bookmarkEnd w:id="18"/>
     </w:p>
     <w:p>
       <w:r>
@@ -3489,11 +3487,11 @@
       <w:pPr>
         <w:pStyle w:val="Titre2"/>
       </w:pPr>
-      <w:bookmarkStart w:id="20" w:name="_Toc462579842"/>
+      <w:bookmarkStart w:id="19" w:name="_Toc462579842"/>
       <w:r>
         <w:t>Suivi des activités et de l’état d’avancement du projet</w:t>
       </w:r>
-      <w:bookmarkEnd w:id="20"/>
+      <w:bookmarkEnd w:id="19"/>
     </w:p>
     <w:p/>
     <w:p/>
@@ -3501,32 +3499,32 @@
       <w:pPr>
         <w:pStyle w:val="Titre2"/>
       </w:pPr>
-      <w:bookmarkStart w:id="21" w:name="_Toc462579843"/>
+      <w:bookmarkStart w:id="20" w:name="_Toc462579843"/>
       <w:r>
         <w:t>Suivi des points en suspens et des risques</w:t>
       </w:r>
+      <w:bookmarkEnd w:id="20"/>
+    </w:p>
+    <w:p>
+      <w:pPr>
+        <w:rPr>
+          <w:iCs w:val="0"/>
+        </w:rPr>
+      </w:pPr>
+    </w:p>
+    <w:p/>
+    <w:p>
+      <w:pPr>
+        <w:pStyle w:val="Titre2"/>
+      </w:pPr>
+      <w:bookmarkStart w:id="21" w:name="_Toc462579844"/>
+      <w:r>
+        <w:t>Préparation de notes</w:t>
+      </w:r>
+      <w:r>
+        <w:t xml:space="preserve"> de changement</w:t>
+      </w:r>
       <w:bookmarkEnd w:id="21"/>
-    </w:p>
-    <w:p>
-      <w:pPr>
-        <w:rPr>
-          <w:iCs w:val="0"/>
-        </w:rPr>
-      </w:pPr>
-    </w:p>
-    <w:p/>
-    <w:p>
-      <w:pPr>
-        <w:pStyle w:val="Titre2"/>
-      </w:pPr>
-      <w:bookmarkStart w:id="22" w:name="_Toc462579844"/>
-      <w:r>
-        <w:t>Préparation de notes</w:t>
-      </w:r>
-      <w:r>
-        <w:t xml:space="preserve"> de changement</w:t>
-      </w:r>
-      <w:bookmarkEnd w:id="22"/>
     </w:p>
     <w:p/>
     <w:p/>
@@ -3537,65 +3535,379 @@
       <w:r>
         <w:br w:type="page"/>
       </w:r>
-      <w:bookmarkStart w:id="23" w:name="_Toc462579845"/>
+      <w:bookmarkStart w:id="22" w:name="_Toc462579845"/>
       <w:r>
         <w:lastRenderedPageBreak/>
         <w:t>Facteurs de succès et éléments de risque</w:t>
       </w:r>
+      <w:bookmarkEnd w:id="22"/>
+    </w:p>
+    <w:p>
+      <w:pPr>
+        <w:pStyle w:val="Titre2"/>
+      </w:pPr>
+      <w:bookmarkStart w:id="23" w:name="_Toc462579846"/>
+      <w:r>
+        <w:t>Facteurs de succès</w:t>
+      </w:r>
       <w:bookmarkEnd w:id="23"/>
-    </w:p>
-    <w:p>
-      <w:r>
-        <w:t>Énumération des facteurs et éléments de gestion, humain</w:t>
-      </w:r>
-      <w:r>
-        <w:t>s,</w:t>
-      </w:r>
-      <w:r>
-        <w:t xml:space="preserve"> technologique</w:t>
-      </w:r>
-      <w:r>
-        <w:t>s,</w:t>
-      </w:r>
-      <w:r>
-        <w:t xml:space="preserve"> budgétaire</w:t>
-      </w:r>
-      <w:r>
-        <w:t>s,</w:t>
-      </w:r>
-      <w:r>
-        <w:t xml:space="preserve"> corporatif</w:t>
-      </w:r>
-      <w:r>
-        <w:t>s…</w:t>
-      </w:r>
-      <w:r>
-        <w:t xml:space="preserve"> qui peuvent influencer l’issu du projet</w:t>
-      </w:r>
-      <w:r>
+      <w:r>
+        <w:t xml:space="preserve"> </w:t>
+      </w:r>
+    </w:p>
+    <w:p>
+      <w:r>
+        <w:t>Énumération des facteurs et éléments de gestion, humains, technologiques, budgétaires, corporatifs qui peuvent influencer l’issu</w:t>
+      </w:r>
+      <w:r>
+        <w:t xml:space="preserve"> du projet.</w:t>
+      </w:r>
+    </w:p>
+    <w:p>
+      <w:r>
+        <w:t xml:space="preserve">Le projet étant la rédaction d'une étude de </w:t>
+      </w:r>
+      <w:proofErr w:type="spellStart"/>
+      <w:r>
+        <w:t>faisabilite</w:t>
+      </w:r>
+      <w:proofErr w:type="spellEnd"/>
+      <w:r>
+        <w:t xml:space="preserve"> concernant l'automatisation des taches administrative de l'Ordre.</w:t>
+      </w:r>
+    </w:p>
+    <w:p>
+      <w:r>
+        <w:t>6.1.1</w:t>
+      </w:r>
+      <w:r>
+        <w:t xml:space="preserve"> </w:t>
+      </w:r>
+      <w:r>
+        <w:t>Bonne et ou mauvaise gestion des ressources</w:t>
+      </w:r>
+      <w:r>
+        <w:t xml:space="preserve"> </w:t>
+      </w:r>
+    </w:p>
+    <w:p>
+      <w:r>
+        <w:t>6.1.2</w:t>
+      </w:r>
+    </w:p>
+    <w:p>
+      <w:r>
+        <w:t>6.1.3</w:t>
+      </w:r>
+    </w:p>
+    <w:p>
+      <w:r>
+        <w:t>6.1.4</w:t>
+      </w:r>
+    </w:p>
+    <w:p>
+      <w:r>
+        <w:t>6.1.5</w:t>
+      </w:r>
+    </w:p>
+    <w:p>
+      <w:pPr>
+        <w:pStyle w:val="Titre2"/>
+      </w:pPr>
+      <w:bookmarkStart w:id="24" w:name="_Toc462579847"/>
+      <w:r>
+        <w:t>Hypothèses et contraintes connues</w:t>
+      </w:r>
+      <w:bookmarkEnd w:id="24"/>
+    </w:p>
+    <w:p>
+      <w:pPr>
+        <w:rPr>
+          <w:lang w:val="fr-FR"/>
+        </w:rPr>
+      </w:pPr>
+      <w:r>
+        <w:rPr>
+          <w:lang w:val="fr-FR"/>
+        </w:rPr>
+        <w:t>Énumération des contraintes déjà connues:</w:t>
+      </w:r>
+    </w:p>
+    <w:p>
+      <w:pPr>
+        <w:rPr>
+          <w:lang w:val="fr-FR"/>
+        </w:rPr>
+      </w:pPr>
+      <w:proofErr w:type="gramStart"/>
+      <w:r>
+        <w:rPr>
+          <w:lang w:val="fr-FR"/>
+        </w:rPr>
+        <w:t>travail</w:t>
+      </w:r>
+      <w:proofErr w:type="gramEnd"/>
+      <w:r>
+        <w:rPr>
+          <w:lang w:val="fr-FR"/>
+        </w:rPr>
+        <w:t xml:space="preserve"> en </w:t>
+      </w:r>
+      <w:proofErr w:type="spellStart"/>
+      <w:r>
+        <w:rPr>
+          <w:lang w:val="fr-FR"/>
+        </w:rPr>
+        <w:t>equipe</w:t>
+      </w:r>
+      <w:proofErr w:type="spellEnd"/>
+      <w:r>
+        <w:rPr>
+          <w:lang w:val="fr-FR"/>
+        </w:rPr>
+        <w:t xml:space="preserve"> a laide d'outils </w:t>
+      </w:r>
+      <w:proofErr w:type="spellStart"/>
+      <w:r>
+        <w:rPr>
+          <w:lang w:val="fr-FR"/>
+        </w:rPr>
+        <w:t>multiplateform</w:t>
+      </w:r>
+      <w:proofErr w:type="spellEnd"/>
+      <w:r>
+        <w:rPr>
+          <w:lang w:val="fr-FR"/>
+        </w:rPr>
         <w:t>.</w:t>
       </w:r>
     </w:p>
     <w:p>
-      <w:r>
-        <w:t>Il faut énumérer</w:t>
-      </w:r>
-      <w:r>
-        <w:t xml:space="preserve"> les contraintes déjà connues et, si possible, expliquer en quoi elles sont des contraintes et comment vous ferez pour vivre avec ou les résoudre</w:t>
-      </w:r>
-    </w:p>
+      <w:pPr>
+        <w:rPr>
+          <w:lang w:val="fr-FR"/>
+        </w:rPr>
+      </w:pPr>
+      <w:r>
+        <w:rPr>
+          <w:lang w:val="fr-FR"/>
+        </w:rPr>
+        <w:t>Budget de 0$ pour le projet.</w:t>
+      </w:r>
+    </w:p>
+    <w:p>
+      <w:pPr>
+        <w:rPr>
+          <w:lang w:val="fr-FR"/>
+        </w:rPr>
+      </w:pPr>
+      <w:proofErr w:type="gramStart"/>
+      <w:r>
+        <w:rPr>
+          <w:lang w:val="fr-FR"/>
+        </w:rPr>
+        <w:t>coordination</w:t>
+      </w:r>
+      <w:proofErr w:type="gramEnd"/>
+      <w:r>
+        <w:rPr>
+          <w:lang w:val="fr-FR"/>
+        </w:rPr>
+        <w:t xml:space="preserve"> a distance de </w:t>
+      </w:r>
+      <w:proofErr w:type="spellStart"/>
+      <w:r>
+        <w:rPr>
+          <w:lang w:val="fr-FR"/>
+        </w:rPr>
+        <w:t>lequipe</w:t>
+      </w:r>
+      <w:proofErr w:type="spellEnd"/>
+    </w:p>
+    <w:p>
+      <w:pPr>
+        <w:rPr>
+          <w:lang w:val="fr-FR"/>
+        </w:rPr>
+      </w:pPr>
+      <w:r>
+        <w:rPr>
+          <w:lang w:val="fr-FR"/>
+        </w:rPr>
+        <w:t xml:space="preserve">Horaire des membres de </w:t>
+      </w:r>
+      <w:proofErr w:type="spellStart"/>
+      <w:r>
+        <w:rPr>
+          <w:lang w:val="fr-FR"/>
+        </w:rPr>
+        <w:t>lequipe</w:t>
+      </w:r>
+      <w:proofErr w:type="spellEnd"/>
+      <w:r>
+        <w:rPr>
+          <w:lang w:val="fr-FR"/>
+        </w:rPr>
+        <w:t xml:space="preserve"> </w:t>
+      </w:r>
+      <w:proofErr w:type="spellStart"/>
+      <w:r>
+        <w:rPr>
+          <w:lang w:val="fr-FR"/>
+        </w:rPr>
+        <w:t>tres</w:t>
+      </w:r>
+      <w:proofErr w:type="spellEnd"/>
+      <w:r>
+        <w:rPr>
+          <w:lang w:val="fr-FR"/>
+        </w:rPr>
+        <w:t xml:space="preserve"> </w:t>
+      </w:r>
+      <w:proofErr w:type="spellStart"/>
+      <w:r>
+        <w:rPr>
+          <w:lang w:val="fr-FR"/>
+        </w:rPr>
+        <w:t>diffe</w:t>
+      </w:r>
+      <w:bookmarkStart w:id="25" w:name="_GoBack"/>
+      <w:bookmarkEnd w:id="25"/>
+      <w:r>
+        <w:rPr>
+          <w:lang w:val="fr-FR"/>
+        </w:rPr>
+        <w:t>rent</w:t>
+      </w:r>
+      <w:proofErr w:type="spellEnd"/>
+    </w:p>
+    <w:p>
+      <w:pPr>
+        <w:rPr>
+          <w:lang w:val="fr-FR"/>
+        </w:rPr>
+      </w:pPr>
+    </w:p>
+    <w:p>
+      <w:pPr>
+        <w:rPr>
+          <w:lang w:val="fr-FR"/>
+        </w:rPr>
+      </w:pPr>
+      <w:r>
+        <w:rPr>
+          <w:lang w:val="fr-FR"/>
+        </w:rPr>
+        <w:t>Explication des contraintes et comment les résoudre ou vivre avec:</w:t>
+      </w:r>
+    </w:p>
+    <w:p/>
     <w:p>
       <w:pPr>
         <w:pStyle w:val="Titre2"/>
       </w:pPr>
-      <w:bookmarkStart w:id="24" w:name="_Toc462579846"/>
-      <w:r>
-        <w:t>Facteurs de succès</w:t>
-      </w:r>
-      <w:bookmarkEnd w:id="24"/>
-      <w:r>
-        <w:t xml:space="preserve"> </w:t>
-      </w:r>
+      <w:bookmarkStart w:id="26" w:name="_Toc462579848"/>
+      <w:r>
+        <w:t>Risques connus</w:t>
+      </w:r>
+      <w:bookmarkEnd w:id="26"/>
+    </w:p>
+    <w:p>
+      <w:pPr>
+        <w:rPr>
+          <w:lang w:val="fr-FR"/>
+        </w:rPr>
+      </w:pPr>
+      <w:r>
+        <w:rPr>
+          <w:lang w:val="fr-FR"/>
+        </w:rPr>
+        <w:t>Énumération des risques :</w:t>
+      </w:r>
+    </w:p>
+    <w:p>
+      <w:pPr>
+        <w:rPr>
+          <w:lang w:val="fr-FR"/>
+        </w:rPr>
+      </w:pPr>
+      <w:proofErr w:type="gramStart"/>
+      <w:r>
+        <w:rPr>
+          <w:lang w:val="fr-FR"/>
+        </w:rPr>
+        <w:t>perte</w:t>
+      </w:r>
+      <w:proofErr w:type="gramEnd"/>
+      <w:r>
+        <w:rPr>
+          <w:lang w:val="fr-FR"/>
+        </w:rPr>
+        <w:t xml:space="preserve"> de donne</w:t>
+      </w:r>
+    </w:p>
+    <w:p>
+      <w:pPr>
+        <w:rPr>
+          <w:lang w:val="fr-FR"/>
+        </w:rPr>
+      </w:pPr>
+      <w:proofErr w:type="gramStart"/>
+      <w:r>
+        <w:rPr>
+          <w:lang w:val="fr-FR"/>
+        </w:rPr>
+        <w:t>abandon</w:t>
+      </w:r>
+      <w:proofErr w:type="gramEnd"/>
+      <w:r>
+        <w:rPr>
+          <w:lang w:val="fr-FR"/>
+        </w:rPr>
+        <w:t xml:space="preserve"> d'un ou </w:t>
+      </w:r>
+      <w:proofErr w:type="spellStart"/>
+      <w:r>
+        <w:rPr>
+          <w:lang w:val="fr-FR"/>
+        </w:rPr>
+        <w:t>plusieur</w:t>
+      </w:r>
+      <w:proofErr w:type="spellEnd"/>
+      <w:r>
+        <w:rPr>
+          <w:lang w:val="fr-FR"/>
+        </w:rPr>
+        <w:t xml:space="preserve"> membre de l’équipe</w:t>
+      </w:r>
+    </w:p>
+    <w:p>
+      <w:pPr>
+        <w:rPr>
+          <w:lang w:val="fr-FR"/>
+        </w:rPr>
+      </w:pPr>
+      <w:proofErr w:type="gramStart"/>
+      <w:r>
+        <w:rPr>
+          <w:lang w:val="fr-FR"/>
+        </w:rPr>
+        <w:t>mauvaise</w:t>
+      </w:r>
+      <w:proofErr w:type="gramEnd"/>
+      <w:r>
+        <w:rPr>
+          <w:lang w:val="fr-FR"/>
+        </w:rPr>
+        <w:t xml:space="preserve"> gestion de l'équipe (force de chacun mal exploite)</w:t>
+      </w:r>
+    </w:p>
+    <w:p>
+      <w:pPr>
+        <w:rPr>
+          <w:lang w:val="fr-FR"/>
+        </w:rPr>
+      </w:pPr>
     </w:p>
     <w:p/>
     <w:p/>
@@ -3603,38 +3915,19 @@
       <w:pPr>
         <w:pStyle w:val="Titre2"/>
       </w:pPr>
-      <w:bookmarkStart w:id="25" w:name="_Toc462579847"/>
-      <w:r>
-        <w:t>Hypothèses et contraintes connues</w:t>
-      </w:r>
-      <w:bookmarkEnd w:id="25"/>
+      <w:bookmarkStart w:id="27" w:name="_Toc462579849"/>
+      <w:r>
+        <w:lastRenderedPageBreak/>
+        <w:t>Points en suspens connus</w:t>
+      </w:r>
+      <w:bookmarkEnd w:id="27"/>
     </w:p>
     <w:p/>
-    <w:p/>
-    <w:p>
-      <w:pPr>
-        <w:pStyle w:val="Titre2"/>
-      </w:pPr>
-      <w:bookmarkStart w:id="26" w:name="_Toc462579848"/>
-      <w:r>
-        <w:t>Risques connus</w:t>
-      </w:r>
-      <w:bookmarkEnd w:id="26"/>
-    </w:p>
-    <w:p/>
-    <w:p/>
-    <w:p>
-      <w:pPr>
-        <w:pStyle w:val="Titre2"/>
-      </w:pPr>
-      <w:bookmarkStart w:id="27" w:name="_Toc462579849"/>
-      <w:r>
-        <w:t>Points en suspens connus</w:t>
-      </w:r>
-      <w:bookmarkEnd w:id="27"/>
-    </w:p>
-    <w:p/>
-    <w:p/>
+    <w:p>
+      <w:r>
+        <w:t>???</w:t>
+      </w:r>
+    </w:p>
     <w:p/>
     <w:p>
       <w:pPr>
@@ -3707,29 +4000,7 @@
     </w:p>
     <w:p>
       <w:r>
-        <w:t xml:space="preserve">L’effort et l’échéancier de réalisation permettront d’inclure les biens livrables </w:t>
-      </w:r>
-      <w:smartTag w:uri="urn:schemas-microsoft-com:office:smarttags" w:element="PersonName">
-        <w:smartTagPr>
-          <w:attr w:name="ProductID" w:val="de gestion"/>
-        </w:smartTagPr>
-        <w:r>
-          <w:t>de gestion</w:t>
-        </w:r>
-      </w:smartTag>
-      <w:r>
-        <w:t xml:space="preserve"> et de réalisation dans une grille de temps délimitée. Voilà pourquoi, il est essentiel au bon déroulement du projet que cet échéancier soit adapté tout au long du projet, afin de prévoir les délais dans les livraisons des biens livrables </w:t>
-      </w:r>
-      <w:smartTag w:uri="urn:schemas-microsoft-com:office:smarttags" w:element="PersonName">
-        <w:smartTagPr>
-          <w:attr w:name="ProductID" w:val="de gestion"/>
-        </w:smartTagPr>
-        <w:r>
-          <w:t>de gestion</w:t>
-        </w:r>
-      </w:smartTag>
-      <w:r>
-        <w:t xml:space="preserve"> ou de réalisation.</w:t>
+        <w:t>L’effort et l’échéancier de réalisation permettront d’inclure les biens livrables de gestion et de réalisation dans une grille de temps délimitée. Voilà pourquoi, il est essentiel au bon déroulement du projet que cet échéancier soit adapté tout au long du projet, afin de prévoir les délais dans les livraisons des biens livrables de gestion ou de réalisation.</w:t>
       </w:r>
     </w:p>
     <w:p/>
@@ -3757,8 +4028,8 @@
     </w:p>
     <w:p/>
     <w:sectPr>
-      <w:headerReference w:type="even" r:id="rId13"/>
-      <w:footerReference w:type="default" r:id="rId14"/>
+      <w:headerReference w:type="even" r:id="rId14"/>
+      <w:footerReference w:type="default" r:id="rId15"/>
       <w:pgSz w:w="12240" w:h="15840" w:code="1"/>
       <w:pgMar w:top="2016" w:right="1411" w:bottom="1728" w:left="1411" w:header="706" w:footer="864" w:gutter="0"/>
       <w:cols w:space="708"/>
@@ -3769,7 +4040,7 @@
 </file>
 
 <file path=word/endnotes.xml><?xml version="1.0" encoding="utf-8"?>
-<w:endnotes xmlns:wpc="http://schemas.microsoft.com/office/word/2010/wordprocessingCanvas" xmlns:cx="http://schemas.microsoft.com/office/drawing/2014/chartex" xmlns:cx1="http://schemas.microsoft.com/office/drawing/2015/9/8/chartex" xmlns:cx2="http://schemas.microsoft.com/office/drawing/2015/10/21/chartex" xmlns:mc="http://schemas.openxmlformats.org/markup-compatibility/2006" xmlns:o="urn:schemas-microsoft-com:office:office" xmlns:r="http://schemas.openxmlformats.org/officeDocument/2006/relationships" xmlns:m="http://schemas.openxmlformats.org/officeDocument/2006/math" xmlns:v="urn:schemas-microsoft-com:vml" xmlns:wp14="http://schemas.microsoft.com/office/word/2010/wordprocessingDrawing" xmlns:wp="http://schemas.openxmlformats.org/drawingml/2006/wordprocessingDrawing" xmlns:w10="urn:schemas-microsoft-com:office:word" xmlns:w="http://schemas.openxmlformats.org/wordprocessingml/2006/main" xmlns:w14="http://schemas.microsoft.com/office/word/2010/wordml" xmlns:w15="http://schemas.microsoft.com/office/word/2012/wordml" xmlns:w16se="http://schemas.microsoft.com/office/word/2015/wordml/symex" xmlns:wpg="http://schemas.microsoft.com/office/word/2010/wordprocessingGroup" xmlns:wpi="http://schemas.microsoft.com/office/word/2010/wordprocessingInk" xmlns:wne="http://schemas.microsoft.com/office/word/2006/wordml" xmlns:wps="http://schemas.microsoft.com/office/word/2010/wordprocessingShape" mc:Ignorable="w14 w15 w16se wp14">
+<w:endnotes xmlns:wpc="http://schemas.microsoft.com/office/word/2010/wordprocessingCanvas" xmlns:mo="http://schemas.microsoft.com/office/mac/office/2008/main" xmlns:mc="http://schemas.openxmlformats.org/markup-compatibility/2006" xmlns:mv="urn:schemas-microsoft-com:mac:vml" xmlns:o="urn:schemas-microsoft-com:office:office" xmlns:r="http://schemas.openxmlformats.org/officeDocument/2006/relationships" xmlns:m="http://schemas.openxmlformats.org/officeDocument/2006/math" xmlns:v="urn:schemas-microsoft-com:vml" xmlns:wp14="http://schemas.microsoft.com/office/word/2010/wordprocessingDrawing" xmlns:wp="http://schemas.openxmlformats.org/drawingml/2006/wordprocessingDrawing" xmlns:w10="urn:schemas-microsoft-com:office:word" xmlns:w="http://schemas.openxmlformats.org/wordprocessingml/2006/main" xmlns:w14="http://schemas.microsoft.com/office/word/2010/wordml" xmlns:wpg="http://schemas.microsoft.com/office/word/2010/wordprocessingGroup" xmlns:wpi="http://schemas.microsoft.com/office/word/2010/wordprocessingInk" xmlns:wne="http://schemas.microsoft.com/office/word/2006/wordml" xmlns:wps="http://schemas.microsoft.com/office/word/2010/wordprocessingShape" mc:Ignorable="w14 wp14">
   <w:endnote w:type="separator" w:id="-1">
     <w:p>
       <w:r>
@@ -3788,7 +4059,7 @@
 </file>
 
 <file path=word/footer1.xml><?xml version="1.0" encoding="utf-8"?>
-<w:ftr xmlns:wpc="http://schemas.microsoft.com/office/word/2010/wordprocessingCanvas" xmlns:cx="http://schemas.microsoft.com/office/drawing/2014/chartex" xmlns:cx1="http://schemas.microsoft.com/office/drawing/2015/9/8/chartex" xmlns:cx2="http://schemas.microsoft.com/office/drawing/2015/10/21/chartex" xmlns:mc="http://schemas.openxmlformats.org/markup-compatibility/2006" xmlns:o="urn:schemas-microsoft-com:office:office" xmlns:r="http://schemas.openxmlformats.org/officeDocument/2006/relationships" xmlns:m="http://schemas.openxmlformats.org/officeDocument/2006/math" xmlns:v="urn:schemas-microsoft-com:vml" xmlns:wp14="http://schemas.microsoft.com/office/word/2010/wordprocessingDrawing" xmlns:wp="http://schemas.openxmlformats.org/drawingml/2006/wordprocessingDrawing" xmlns:w10="urn:schemas-microsoft-com:office:word" xmlns:w="http://schemas.openxmlformats.org/wordprocessingml/2006/main" xmlns:w14="http://schemas.microsoft.com/office/word/2010/wordml" xmlns:w15="http://schemas.microsoft.com/office/word/2012/wordml" xmlns:w16se="http://schemas.microsoft.com/office/word/2015/wordml/symex" xmlns:wpg="http://schemas.microsoft.com/office/word/2010/wordprocessingGroup" xmlns:wpi="http://schemas.microsoft.com/office/word/2010/wordprocessingInk" xmlns:wne="http://schemas.microsoft.com/office/word/2006/wordml" xmlns:wps="http://schemas.microsoft.com/office/word/2010/wordprocessingShape" mc:Ignorable="w14 w15 w16se wp14">
+<w:ftr xmlns:wpc="http://schemas.microsoft.com/office/word/2010/wordprocessingCanvas" xmlns:mo="http://schemas.microsoft.com/office/mac/office/2008/main" xmlns:mc="http://schemas.openxmlformats.org/markup-compatibility/2006" xmlns:mv="urn:schemas-microsoft-com:mac:vml" xmlns:o="urn:schemas-microsoft-com:office:office" xmlns:r="http://schemas.openxmlformats.org/officeDocument/2006/relationships" xmlns:m="http://schemas.openxmlformats.org/officeDocument/2006/math" xmlns:v="urn:schemas-microsoft-com:vml" xmlns:wp14="http://schemas.microsoft.com/office/word/2010/wordprocessingDrawing" xmlns:wp="http://schemas.openxmlformats.org/drawingml/2006/wordprocessingDrawing" xmlns:w10="urn:schemas-microsoft-com:office:word" xmlns:w="http://schemas.openxmlformats.org/wordprocessingml/2006/main" xmlns:w14="http://schemas.microsoft.com/office/word/2010/wordml" xmlns:wpg="http://schemas.microsoft.com/office/word/2010/wordprocessingGroup" xmlns:wpi="http://schemas.microsoft.com/office/word/2010/wordprocessingInk" xmlns:wne="http://schemas.microsoft.com/office/word/2006/wordml" xmlns:wps="http://schemas.microsoft.com/office/word/2010/wordprocessingShape" mc:Ignorable="w14 wp14">
   <w:p>
     <w:pPr>
       <w:pStyle w:val="Pieddepage"/>
@@ -3798,7 +4069,7 @@
 </file>
 
 <file path=word/footer2.xml><?xml version="1.0" encoding="utf-8"?>
-<w:ftr xmlns:wpc="http://schemas.microsoft.com/office/word/2010/wordprocessingCanvas" xmlns:cx="http://schemas.microsoft.com/office/drawing/2014/chartex" xmlns:cx1="http://schemas.microsoft.com/office/drawing/2015/9/8/chartex" xmlns:cx2="http://schemas.microsoft.com/office/drawing/2015/10/21/chartex" xmlns:mc="http://schemas.openxmlformats.org/markup-compatibility/2006" xmlns:o="urn:schemas-microsoft-com:office:office" xmlns:r="http://schemas.openxmlformats.org/officeDocument/2006/relationships" xmlns:m="http://schemas.openxmlformats.org/officeDocument/2006/math" xmlns:v="urn:schemas-microsoft-com:vml" xmlns:wp14="http://schemas.microsoft.com/office/word/2010/wordprocessingDrawing" xmlns:wp="http://schemas.openxmlformats.org/drawingml/2006/wordprocessingDrawing" xmlns:w10="urn:schemas-microsoft-com:office:word" xmlns:w="http://schemas.openxmlformats.org/wordprocessingml/2006/main" xmlns:w14="http://schemas.microsoft.com/office/word/2010/wordml" xmlns:w15="http://schemas.microsoft.com/office/word/2012/wordml" xmlns:w16se="http://schemas.microsoft.com/office/word/2015/wordml/symex" xmlns:wpg="http://schemas.microsoft.com/office/word/2010/wordprocessingGroup" xmlns:wpi="http://schemas.microsoft.com/office/word/2010/wordprocessingInk" xmlns:wne="http://schemas.microsoft.com/office/word/2006/wordml" xmlns:wps="http://schemas.microsoft.com/office/word/2010/wordprocessingShape" mc:Ignorable="w14 w15 w16se wp14">
+<w:ftr xmlns:wpc="http://schemas.microsoft.com/office/word/2010/wordprocessingCanvas" xmlns:mo="http://schemas.microsoft.com/office/mac/office/2008/main" xmlns:mc="http://schemas.openxmlformats.org/markup-compatibility/2006" xmlns:mv="urn:schemas-microsoft-com:mac:vml" xmlns:o="urn:schemas-microsoft-com:office:office" xmlns:r="http://schemas.openxmlformats.org/officeDocument/2006/relationships" xmlns:m="http://schemas.openxmlformats.org/officeDocument/2006/math" xmlns:v="urn:schemas-microsoft-com:vml" xmlns:wp14="http://schemas.microsoft.com/office/word/2010/wordprocessingDrawing" xmlns:wp="http://schemas.openxmlformats.org/drawingml/2006/wordprocessingDrawing" xmlns:w10="urn:schemas-microsoft-com:office:word" xmlns:w="http://schemas.openxmlformats.org/wordprocessingml/2006/main" xmlns:w14="http://schemas.microsoft.com/office/word/2010/wordml" xmlns:wpg="http://schemas.microsoft.com/office/word/2010/wordprocessingGroup" xmlns:wpi="http://schemas.microsoft.com/office/word/2010/wordprocessingInk" xmlns:wne="http://schemas.microsoft.com/office/word/2006/wordml" xmlns:wps="http://schemas.microsoft.com/office/word/2010/wordprocessingShape" mc:Ignorable="w14 wp14">
   <w:p>
     <w:pPr>
       <w:pStyle w:val="Pieddepage"/>
@@ -3808,7 +4079,7 @@
 </file>
 
 <file path=word/footer3.xml><?xml version="1.0" encoding="utf-8"?>
-<w:ftr xmlns:wpc="http://schemas.microsoft.com/office/word/2010/wordprocessingCanvas" xmlns:cx="http://schemas.microsoft.com/office/drawing/2014/chartex" xmlns:cx1="http://schemas.microsoft.com/office/drawing/2015/9/8/chartex" xmlns:cx2="http://schemas.microsoft.com/office/drawing/2015/10/21/chartex" xmlns:mc="http://schemas.openxmlformats.org/markup-compatibility/2006" xmlns:o="urn:schemas-microsoft-com:office:office" xmlns:r="http://schemas.openxmlformats.org/officeDocument/2006/relationships" xmlns:m="http://schemas.openxmlformats.org/officeDocument/2006/math" xmlns:v="urn:schemas-microsoft-com:vml" xmlns:wp14="http://schemas.microsoft.com/office/word/2010/wordprocessingDrawing" xmlns:wp="http://schemas.openxmlformats.org/drawingml/2006/wordprocessingDrawing" xmlns:w10="urn:schemas-microsoft-com:office:word" xmlns:w="http://schemas.openxmlformats.org/wordprocessingml/2006/main" xmlns:w14="http://schemas.microsoft.com/office/word/2010/wordml" xmlns:w15="http://schemas.microsoft.com/office/word/2012/wordml" xmlns:w16se="http://schemas.microsoft.com/office/word/2015/wordml/symex" xmlns:wpg="http://schemas.microsoft.com/office/word/2010/wordprocessingGroup" xmlns:wpi="http://schemas.microsoft.com/office/word/2010/wordprocessingInk" xmlns:wne="http://schemas.microsoft.com/office/word/2006/wordml" xmlns:wps="http://schemas.microsoft.com/office/word/2010/wordprocessingShape" mc:Ignorable="w14 w15 w16se wp14">
+<w:ftr xmlns:wpc="http://schemas.microsoft.com/office/word/2010/wordprocessingCanvas" xmlns:mo="http://schemas.microsoft.com/office/mac/office/2008/main" xmlns:mc="http://schemas.openxmlformats.org/markup-compatibility/2006" xmlns:mv="urn:schemas-microsoft-com:mac:vml" xmlns:o="urn:schemas-microsoft-com:office:office" xmlns:r="http://schemas.openxmlformats.org/officeDocument/2006/relationships" xmlns:m="http://schemas.openxmlformats.org/officeDocument/2006/math" xmlns:v="urn:schemas-microsoft-com:vml" xmlns:wp14="http://schemas.microsoft.com/office/word/2010/wordprocessingDrawing" xmlns:wp="http://schemas.openxmlformats.org/drawingml/2006/wordprocessingDrawing" xmlns:w10="urn:schemas-microsoft-com:office:word" xmlns:w="http://schemas.openxmlformats.org/wordprocessingml/2006/main" xmlns:w14="http://schemas.microsoft.com/office/word/2010/wordml" xmlns:wpg="http://schemas.microsoft.com/office/word/2010/wordprocessingGroup" xmlns:wpi="http://schemas.microsoft.com/office/word/2010/wordprocessingInk" xmlns:wne="http://schemas.microsoft.com/office/word/2006/wordml" xmlns:wps="http://schemas.microsoft.com/office/word/2010/wordprocessingShape" mc:Ignorable="w14 wp14">
   <w:p>
     <w:pPr>
       <w:pStyle w:val="Pieddepage"/>
@@ -3818,7 +4089,7 @@
 </file>
 
 <file path=word/footer4.xml><?xml version="1.0" encoding="utf-8"?>
-<w:ftr xmlns:wpc="http://schemas.microsoft.com/office/word/2010/wordprocessingCanvas" xmlns:cx="http://schemas.microsoft.com/office/drawing/2014/chartex" xmlns:cx1="http://schemas.microsoft.com/office/drawing/2015/9/8/chartex" xmlns:cx2="http://schemas.microsoft.com/office/drawing/2015/10/21/chartex" xmlns:mc="http://schemas.openxmlformats.org/markup-compatibility/2006" xmlns:o="urn:schemas-microsoft-com:office:office" xmlns:r="http://schemas.openxmlformats.org/officeDocument/2006/relationships" xmlns:m="http://schemas.openxmlformats.org/officeDocument/2006/math" xmlns:v="urn:schemas-microsoft-com:vml" xmlns:wp14="http://schemas.microsoft.com/office/word/2010/wordprocessingDrawing" xmlns:wp="http://schemas.openxmlformats.org/drawingml/2006/wordprocessingDrawing" xmlns:w10="urn:schemas-microsoft-com:office:word" xmlns:w="http://schemas.openxmlformats.org/wordprocessingml/2006/main" xmlns:w14="http://schemas.microsoft.com/office/word/2010/wordml" xmlns:w15="http://schemas.microsoft.com/office/word/2012/wordml" xmlns:w16se="http://schemas.microsoft.com/office/word/2015/wordml/symex" xmlns:wpg="http://schemas.microsoft.com/office/word/2010/wordprocessingGroup" xmlns:wpi="http://schemas.microsoft.com/office/word/2010/wordprocessingInk" xmlns:wne="http://schemas.microsoft.com/office/word/2006/wordml" xmlns:wps="http://schemas.microsoft.com/office/word/2010/wordprocessingShape" mc:Ignorable="w14 w15 w16se wp14">
+<w:ftr xmlns:wpc="http://schemas.microsoft.com/office/word/2010/wordprocessingCanvas" xmlns:mo="http://schemas.microsoft.com/office/mac/office/2008/main" xmlns:mc="http://schemas.openxmlformats.org/markup-compatibility/2006" xmlns:mv="urn:schemas-microsoft-com:mac:vml" xmlns:o="urn:schemas-microsoft-com:office:office" xmlns:r="http://schemas.openxmlformats.org/officeDocument/2006/relationships" xmlns:m="http://schemas.openxmlformats.org/officeDocument/2006/math" xmlns:v="urn:schemas-microsoft-com:vml" xmlns:wp14="http://schemas.microsoft.com/office/word/2010/wordprocessingDrawing" xmlns:wp="http://schemas.openxmlformats.org/drawingml/2006/wordprocessingDrawing" xmlns:w10="urn:schemas-microsoft-com:office:word" xmlns:w="http://schemas.openxmlformats.org/wordprocessingml/2006/main" xmlns:w14="http://schemas.microsoft.com/office/word/2010/wordml" xmlns:wpg="http://schemas.microsoft.com/office/word/2010/wordprocessingGroup" xmlns:wpi="http://schemas.microsoft.com/office/word/2010/wordprocessingInk" xmlns:wne="http://schemas.microsoft.com/office/word/2006/wordml" xmlns:wps="http://schemas.microsoft.com/office/word/2010/wordprocessingShape" mc:Ignorable="w14 wp14">
   <w:p>
     <w:pPr>
       <w:pStyle w:val="Pieddepage"/>
@@ -3976,7 +4247,7 @@
         <w:sz w:val="18"/>
         <w:lang w:val="fr-FR"/>
       </w:rPr>
-      <w:t>8</w:t>
+      <w:t>10</w:t>
     </w:r>
     <w:r>
       <w:rPr>
@@ -3994,7 +4265,7 @@
 </file>
 
 <file path=word/footnotes.xml><?xml version="1.0" encoding="utf-8"?>
-<w:footnotes xmlns:wpc="http://schemas.microsoft.com/office/word/2010/wordprocessingCanvas" xmlns:cx="http://schemas.microsoft.com/office/drawing/2014/chartex" xmlns:cx1="http://schemas.microsoft.com/office/drawing/2015/9/8/chartex" xmlns:cx2="http://schemas.microsoft.com/office/drawing/2015/10/21/chartex" xmlns:mc="http://schemas.openxmlformats.org/markup-compatibility/2006" xmlns:o="urn:schemas-microsoft-com:office:office" xmlns:r="http://schemas.openxmlformats.org/officeDocument/2006/relationships" xmlns:m="http://schemas.openxmlformats.org/officeDocument/2006/math" xmlns:v="urn:schemas-microsoft-com:vml" xmlns:wp14="http://schemas.microsoft.com/office/word/2010/wordprocessingDrawing" xmlns:wp="http://schemas.openxmlformats.org/drawingml/2006/wordprocessingDrawing" xmlns:w10="urn:schemas-microsoft-com:office:word" xmlns:w="http://schemas.openxmlformats.org/wordprocessingml/2006/main" xmlns:w14="http://schemas.microsoft.com/office/word/2010/wordml" xmlns:w15="http://schemas.microsoft.com/office/word/2012/wordml" xmlns:w16se="http://schemas.microsoft.com/office/word/2015/wordml/symex" xmlns:wpg="http://schemas.microsoft.com/office/word/2010/wordprocessingGroup" xmlns:wpi="http://schemas.microsoft.com/office/word/2010/wordprocessingInk" xmlns:wne="http://schemas.microsoft.com/office/word/2006/wordml" xmlns:wps="http://schemas.microsoft.com/office/word/2010/wordprocessingShape" mc:Ignorable="w14 w15 w16se wp14">
+<w:footnotes xmlns:wpc="http://schemas.microsoft.com/office/word/2010/wordprocessingCanvas" xmlns:mo="http://schemas.microsoft.com/office/mac/office/2008/main" xmlns:mc="http://schemas.openxmlformats.org/markup-compatibility/2006" xmlns:mv="urn:schemas-microsoft-com:mac:vml" xmlns:o="urn:schemas-microsoft-com:office:office" xmlns:r="http://schemas.openxmlformats.org/officeDocument/2006/relationships" xmlns:m="http://schemas.openxmlformats.org/officeDocument/2006/math" xmlns:v="urn:schemas-microsoft-com:vml" xmlns:wp14="http://schemas.microsoft.com/office/word/2010/wordprocessingDrawing" xmlns:wp="http://schemas.openxmlformats.org/drawingml/2006/wordprocessingDrawing" xmlns:w10="urn:schemas-microsoft-com:office:word" xmlns:w="http://schemas.openxmlformats.org/wordprocessingml/2006/main" xmlns:w14="http://schemas.microsoft.com/office/word/2010/wordml" xmlns:wpg="http://schemas.microsoft.com/office/word/2010/wordprocessingGroup" xmlns:wpi="http://schemas.microsoft.com/office/word/2010/wordprocessingInk" xmlns:wne="http://schemas.microsoft.com/office/word/2006/wordml" xmlns:wps="http://schemas.microsoft.com/office/word/2010/wordprocessingShape" mc:Ignorable="w14 wp14">
   <w:footnote w:type="separator" w:id="-1">
     <w:p>
       <w:r>
@@ -4013,7 +4284,7 @@
 </file>
 
 <file path=word/header1.xml><?xml version="1.0" encoding="utf-8"?>
-<w:hdr xmlns:wpc="http://schemas.microsoft.com/office/word/2010/wordprocessingCanvas" xmlns:cx="http://schemas.microsoft.com/office/drawing/2014/chartex" xmlns:cx1="http://schemas.microsoft.com/office/drawing/2015/9/8/chartex" xmlns:cx2="http://schemas.microsoft.com/office/drawing/2015/10/21/chartex" xmlns:mc="http://schemas.openxmlformats.org/markup-compatibility/2006" xmlns:o="urn:schemas-microsoft-com:office:office" xmlns:r="http://schemas.openxmlformats.org/officeDocument/2006/relationships" xmlns:m="http://schemas.openxmlformats.org/officeDocument/2006/math" xmlns:v="urn:schemas-microsoft-com:vml" xmlns:wp14="http://schemas.microsoft.com/office/word/2010/wordprocessingDrawing" xmlns:wp="http://schemas.openxmlformats.org/drawingml/2006/wordprocessingDrawing" xmlns:w10="urn:schemas-microsoft-com:office:word" xmlns:w="http://schemas.openxmlformats.org/wordprocessingml/2006/main" xmlns:w14="http://schemas.microsoft.com/office/word/2010/wordml" xmlns:w15="http://schemas.microsoft.com/office/word/2012/wordml" xmlns:w16se="http://schemas.microsoft.com/office/word/2015/wordml/symex" xmlns:wpg="http://schemas.microsoft.com/office/word/2010/wordprocessingGroup" xmlns:wpi="http://schemas.microsoft.com/office/word/2010/wordprocessingInk" xmlns:wne="http://schemas.microsoft.com/office/word/2006/wordml" xmlns:wps="http://schemas.microsoft.com/office/word/2010/wordprocessingShape" mc:Ignorable="w14 w15 w16se wp14">
+<w:hdr xmlns:wpc="http://schemas.microsoft.com/office/word/2010/wordprocessingCanvas" xmlns:mo="http://schemas.microsoft.com/office/mac/office/2008/main" xmlns:mc="http://schemas.openxmlformats.org/markup-compatibility/2006" xmlns:mv="urn:schemas-microsoft-com:mac:vml" xmlns:o="urn:schemas-microsoft-com:office:office" xmlns:r="http://schemas.openxmlformats.org/officeDocument/2006/relationships" xmlns:m="http://schemas.openxmlformats.org/officeDocument/2006/math" xmlns:v="urn:schemas-microsoft-com:vml" xmlns:wp14="http://schemas.microsoft.com/office/word/2010/wordprocessingDrawing" xmlns:wp="http://schemas.openxmlformats.org/drawingml/2006/wordprocessingDrawing" xmlns:w10="urn:schemas-microsoft-com:office:word" xmlns:w="http://schemas.openxmlformats.org/wordprocessingml/2006/main" xmlns:w14="http://schemas.microsoft.com/office/word/2010/wordml" xmlns:wpg="http://schemas.microsoft.com/office/word/2010/wordprocessingGroup" xmlns:wpi="http://schemas.microsoft.com/office/word/2010/wordprocessingInk" xmlns:wne="http://schemas.microsoft.com/office/word/2006/wordml" xmlns:wps="http://schemas.microsoft.com/office/word/2010/wordprocessingShape" mc:Ignorable="w14 wp14">
   <w:p>
     <w:pPr>
       <w:pStyle w:val="En-tte"/>
@@ -4023,7 +4294,7 @@
 </file>
 
 <file path=word/header2.xml><?xml version="1.0" encoding="utf-8"?>
-<w:hdr xmlns:wpc="http://schemas.microsoft.com/office/word/2010/wordprocessingCanvas" xmlns:cx="http://schemas.microsoft.com/office/drawing/2014/chartex" xmlns:cx1="http://schemas.microsoft.com/office/drawing/2015/9/8/chartex" xmlns:cx2="http://schemas.microsoft.com/office/drawing/2015/10/21/chartex" xmlns:mc="http://schemas.openxmlformats.org/markup-compatibility/2006" xmlns:o="urn:schemas-microsoft-com:office:office" xmlns:r="http://schemas.openxmlformats.org/officeDocument/2006/relationships" xmlns:m="http://schemas.openxmlformats.org/officeDocument/2006/math" xmlns:v="urn:schemas-microsoft-com:vml" xmlns:wp14="http://schemas.microsoft.com/office/word/2010/wordprocessingDrawing" xmlns:wp="http://schemas.openxmlformats.org/drawingml/2006/wordprocessingDrawing" xmlns:w10="urn:schemas-microsoft-com:office:word" xmlns:w="http://schemas.openxmlformats.org/wordprocessingml/2006/main" xmlns:w14="http://schemas.microsoft.com/office/word/2010/wordml" xmlns:w15="http://schemas.microsoft.com/office/word/2012/wordml" xmlns:w16se="http://schemas.microsoft.com/office/word/2015/wordml/symex" xmlns:wpg="http://schemas.microsoft.com/office/word/2010/wordprocessingGroup" xmlns:wpi="http://schemas.microsoft.com/office/word/2010/wordprocessingInk" xmlns:wne="http://schemas.microsoft.com/office/word/2006/wordml" xmlns:wps="http://schemas.microsoft.com/office/word/2010/wordprocessingShape" mc:Ignorable="w14 w15 w16se wp14">
+<w:hdr xmlns:wpc="http://schemas.microsoft.com/office/word/2010/wordprocessingCanvas" xmlns:mo="http://schemas.microsoft.com/office/mac/office/2008/main" xmlns:mc="http://schemas.openxmlformats.org/markup-compatibility/2006" xmlns:mv="urn:schemas-microsoft-com:mac:vml" xmlns:o="urn:schemas-microsoft-com:office:office" xmlns:r="http://schemas.openxmlformats.org/officeDocument/2006/relationships" xmlns:m="http://schemas.openxmlformats.org/officeDocument/2006/math" xmlns:v="urn:schemas-microsoft-com:vml" xmlns:wp14="http://schemas.microsoft.com/office/word/2010/wordprocessingDrawing" xmlns:wp="http://schemas.openxmlformats.org/drawingml/2006/wordprocessingDrawing" xmlns:w10="urn:schemas-microsoft-com:office:word" xmlns:w="http://schemas.openxmlformats.org/wordprocessingml/2006/main" xmlns:w14="http://schemas.microsoft.com/office/word/2010/wordml" xmlns:wpg="http://schemas.microsoft.com/office/word/2010/wordprocessingGroup" xmlns:wpi="http://schemas.microsoft.com/office/word/2010/wordprocessingInk" xmlns:wne="http://schemas.microsoft.com/office/word/2006/wordml" xmlns:wps="http://schemas.microsoft.com/office/word/2010/wordprocessingShape" mc:Ignorable="w14 wp14">
   <w:p>
     <w:pPr>
       <w:pStyle w:val="En-tte"/>
@@ -4033,7 +4304,7 @@
 </file>
 
 <file path=word/header3.xml><?xml version="1.0" encoding="utf-8"?>
-<w:hdr xmlns:wpc="http://schemas.microsoft.com/office/word/2010/wordprocessingCanvas" xmlns:cx="http://schemas.microsoft.com/office/drawing/2014/chartex" xmlns:cx1="http://schemas.microsoft.com/office/drawing/2015/9/8/chartex" xmlns:cx2="http://schemas.microsoft.com/office/drawing/2015/10/21/chartex" xmlns:mc="http://schemas.openxmlformats.org/markup-compatibility/2006" xmlns:o="urn:schemas-microsoft-com:office:office" xmlns:r="http://schemas.openxmlformats.org/officeDocument/2006/relationships" xmlns:m="http://schemas.openxmlformats.org/officeDocument/2006/math" xmlns:v="urn:schemas-microsoft-com:vml" xmlns:wp14="http://schemas.microsoft.com/office/word/2010/wordprocessingDrawing" xmlns:wp="http://schemas.openxmlformats.org/drawingml/2006/wordprocessingDrawing" xmlns:w10="urn:schemas-microsoft-com:office:word" xmlns:w="http://schemas.openxmlformats.org/wordprocessingml/2006/main" xmlns:w14="http://schemas.microsoft.com/office/word/2010/wordml" xmlns:w15="http://schemas.microsoft.com/office/word/2012/wordml" xmlns:w16se="http://schemas.microsoft.com/office/word/2015/wordml/symex" xmlns:wpg="http://schemas.microsoft.com/office/word/2010/wordprocessingGroup" xmlns:wpi="http://schemas.microsoft.com/office/word/2010/wordprocessingInk" xmlns:wne="http://schemas.microsoft.com/office/word/2006/wordml" xmlns:wps="http://schemas.microsoft.com/office/word/2010/wordprocessingShape" mc:Ignorable="w14 w15 w16se wp14">
+<w:hdr xmlns:wpc="http://schemas.microsoft.com/office/word/2010/wordprocessingCanvas" xmlns:mo="http://schemas.microsoft.com/office/mac/office/2008/main" xmlns:mc="http://schemas.openxmlformats.org/markup-compatibility/2006" xmlns:mv="urn:schemas-microsoft-com:mac:vml" xmlns:o="urn:schemas-microsoft-com:office:office" xmlns:r="http://schemas.openxmlformats.org/officeDocument/2006/relationships" xmlns:m="http://schemas.openxmlformats.org/officeDocument/2006/math" xmlns:v="urn:schemas-microsoft-com:vml" xmlns:wp14="http://schemas.microsoft.com/office/word/2010/wordprocessingDrawing" xmlns:wp="http://schemas.openxmlformats.org/drawingml/2006/wordprocessingDrawing" xmlns:w10="urn:schemas-microsoft-com:office:word" xmlns:w="http://schemas.openxmlformats.org/wordprocessingml/2006/main" xmlns:w14="http://schemas.microsoft.com/office/word/2010/wordml" xmlns:wpg="http://schemas.microsoft.com/office/word/2010/wordprocessingGroup" xmlns:wpi="http://schemas.microsoft.com/office/word/2010/wordprocessingInk" xmlns:wne="http://schemas.microsoft.com/office/word/2006/wordml" xmlns:wps="http://schemas.microsoft.com/office/word/2010/wordprocessingShape" mc:Ignorable="w14 wp14">
   <w:p>
     <w:pPr>
       <w:pStyle w:val="En-tte"/>
@@ -4043,14 +4314,14 @@
 </file>
 
 <file path=word/header4.xml><?xml version="1.0" encoding="utf-8"?>
-<w:hdr xmlns:wpc="http://schemas.microsoft.com/office/word/2010/wordprocessingCanvas" xmlns:cx="http://schemas.microsoft.com/office/drawing/2014/chartex" xmlns:cx1="http://schemas.microsoft.com/office/drawing/2015/9/8/chartex" xmlns:cx2="http://schemas.microsoft.com/office/drawing/2015/10/21/chartex" xmlns:mc="http://schemas.openxmlformats.org/markup-compatibility/2006" xmlns:o="urn:schemas-microsoft-com:office:office" xmlns:r="http://schemas.openxmlformats.org/officeDocument/2006/relationships" xmlns:m="http://schemas.openxmlformats.org/officeDocument/2006/math" xmlns:v="urn:schemas-microsoft-com:vml" xmlns:wp14="http://schemas.microsoft.com/office/word/2010/wordprocessingDrawing" xmlns:wp="http://schemas.openxmlformats.org/drawingml/2006/wordprocessingDrawing" xmlns:w10="urn:schemas-microsoft-com:office:word" xmlns:w="http://schemas.openxmlformats.org/wordprocessingml/2006/main" xmlns:w14="http://schemas.microsoft.com/office/word/2010/wordml" xmlns:w15="http://schemas.microsoft.com/office/word/2012/wordml" xmlns:w16se="http://schemas.microsoft.com/office/word/2015/wordml/symex" xmlns:wpg="http://schemas.microsoft.com/office/word/2010/wordprocessingGroup" xmlns:wpi="http://schemas.microsoft.com/office/word/2010/wordprocessingInk" xmlns:wne="http://schemas.microsoft.com/office/word/2006/wordml" xmlns:wps="http://schemas.microsoft.com/office/word/2010/wordprocessingShape" mc:Ignorable="w14 w15 w16se wp14">
+<w:hdr xmlns:wpc="http://schemas.microsoft.com/office/word/2010/wordprocessingCanvas" xmlns:mo="http://schemas.microsoft.com/office/mac/office/2008/main" xmlns:mc="http://schemas.openxmlformats.org/markup-compatibility/2006" xmlns:mv="urn:schemas-microsoft-com:mac:vml" xmlns:o="urn:schemas-microsoft-com:office:office" xmlns:r="http://schemas.openxmlformats.org/officeDocument/2006/relationships" xmlns:m="http://schemas.openxmlformats.org/officeDocument/2006/math" xmlns:v="urn:schemas-microsoft-com:vml" xmlns:wp14="http://schemas.microsoft.com/office/word/2010/wordprocessingDrawing" xmlns:wp="http://schemas.openxmlformats.org/drawingml/2006/wordprocessingDrawing" xmlns:w10="urn:schemas-microsoft-com:office:word" xmlns:w="http://schemas.openxmlformats.org/wordprocessingml/2006/main" xmlns:w14="http://schemas.microsoft.com/office/word/2010/wordml" xmlns:wpg="http://schemas.microsoft.com/office/word/2010/wordprocessingGroup" xmlns:wpi="http://schemas.microsoft.com/office/word/2010/wordprocessingInk" xmlns:wne="http://schemas.microsoft.com/office/word/2006/wordml" xmlns:wps="http://schemas.microsoft.com/office/word/2010/wordprocessingShape" mc:Ignorable="w14 wp14">
   <w:p/>
 </w:hdr>
 </file>
 
 <file path=word/numbering.xml><?xml version="1.0" encoding="utf-8"?>
-<w:numbering xmlns:wpc="http://schemas.microsoft.com/office/word/2010/wordprocessingCanvas" xmlns:cx="http://schemas.microsoft.com/office/drawing/2014/chartex" xmlns:cx1="http://schemas.microsoft.com/office/drawing/2015/9/8/chartex" xmlns:cx2="http://schemas.microsoft.com/office/drawing/2015/10/21/chartex" xmlns:mc="http://schemas.openxmlformats.org/markup-compatibility/2006" xmlns:o="urn:schemas-microsoft-com:office:office" xmlns:r="http://schemas.openxmlformats.org/officeDocument/2006/relationships" xmlns:m="http://schemas.openxmlformats.org/officeDocument/2006/math" xmlns:v="urn:schemas-microsoft-com:vml" xmlns:wp14="http://schemas.microsoft.com/office/word/2010/wordprocessingDrawing" xmlns:wp="http://schemas.openxmlformats.org/drawingml/2006/wordprocessingDrawing" xmlns:w10="urn:schemas-microsoft-com:office:word" xmlns:w="http://schemas.openxmlformats.org/wordprocessingml/2006/main" xmlns:w14="http://schemas.microsoft.com/office/word/2010/wordml" xmlns:w15="http://schemas.microsoft.com/office/word/2012/wordml" xmlns:w16se="http://schemas.microsoft.com/office/word/2015/wordml/symex" xmlns:wpg="http://schemas.microsoft.com/office/word/2010/wordprocessingGroup" xmlns:wpi="http://schemas.microsoft.com/office/word/2010/wordprocessingInk" xmlns:wne="http://schemas.microsoft.com/office/word/2006/wordml" xmlns:wps="http://schemas.microsoft.com/office/word/2010/wordprocessingShape" mc:Ignorable="w14 w15 w16se wp14">
-  <w:abstractNum w:abstractNumId="0" w15:restartNumberingAfterBreak="0">
+<w:numbering xmlns:wpc="http://schemas.microsoft.com/office/word/2010/wordprocessingCanvas" xmlns:mo="http://schemas.microsoft.com/office/mac/office/2008/main" xmlns:mc="http://schemas.openxmlformats.org/markup-compatibility/2006" xmlns:mv="urn:schemas-microsoft-com:mac:vml" xmlns:o="urn:schemas-microsoft-com:office:office" xmlns:r="http://schemas.openxmlformats.org/officeDocument/2006/relationships" xmlns:m="http://schemas.openxmlformats.org/officeDocument/2006/math" xmlns:v="urn:schemas-microsoft-com:vml" xmlns:wp14="http://schemas.microsoft.com/office/word/2010/wordprocessingDrawing" xmlns:wp="http://schemas.openxmlformats.org/drawingml/2006/wordprocessingDrawing" xmlns:w10="urn:schemas-microsoft-com:office:word" xmlns:w="http://schemas.openxmlformats.org/wordprocessingml/2006/main" xmlns:w14="http://schemas.microsoft.com/office/word/2010/wordml" xmlns:wpg="http://schemas.microsoft.com/office/word/2010/wordprocessingGroup" xmlns:wpi="http://schemas.microsoft.com/office/word/2010/wordprocessingInk" xmlns:wne="http://schemas.microsoft.com/office/word/2006/wordml" xmlns:wps="http://schemas.microsoft.com/office/word/2010/wordprocessingShape" mc:Ignorable="w14 wp14">
+  <w:abstractNum w:abstractNumId="0">
     <w:nsid w:val="12587F96"/>
     <w:multiLevelType w:val="hybridMultilevel"/>
     <w:tmpl w:val="C8F26C14"/>
@@ -4190,7 +4461,7 @@
       </w:rPr>
     </w:lvl>
   </w:abstractNum>
-  <w:abstractNum w:abstractNumId="1" w15:restartNumberingAfterBreak="0">
+  <w:abstractNum w:abstractNumId="1">
     <w:nsid w:val="358B6075"/>
     <w:multiLevelType w:val="hybridMultilevel"/>
     <w:tmpl w:val="76B43560"/>
@@ -4330,7 +4601,7 @@
       </w:rPr>
     </w:lvl>
   </w:abstractNum>
-  <w:abstractNum w:abstractNumId="2" w15:restartNumberingAfterBreak="0">
+  <w:abstractNum w:abstractNumId="2">
     <w:nsid w:val="4F930D35"/>
     <w:multiLevelType w:val="multilevel"/>
     <w:tmpl w:val="4132897E"/>
@@ -4479,7 +4750,7 @@
       </w:rPr>
     </w:lvl>
   </w:abstractNum>
-  <w:abstractNum w:abstractNumId="3" w15:restartNumberingAfterBreak="0">
+  <w:abstractNum w:abstractNumId="3">
     <w:nsid w:val="52431556"/>
     <w:multiLevelType w:val="hybridMultilevel"/>
     <w:tmpl w:val="8CD0A9CC"/>
@@ -4619,7 +4890,7 @@
       </w:rPr>
     </w:lvl>
   </w:abstractNum>
-  <w:abstractNum w:abstractNumId="4" w15:restartNumberingAfterBreak="0">
+  <w:abstractNum w:abstractNumId="4">
     <w:nsid w:val="5AF82E71"/>
     <w:multiLevelType w:val="hybridMultilevel"/>
     <w:tmpl w:val="D242A38A"/>
@@ -4759,7 +5030,7 @@
       </w:rPr>
     </w:lvl>
   </w:abstractNum>
-  <w:abstractNum w:abstractNumId="5" w15:restartNumberingAfterBreak="0">
+  <w:abstractNum w:abstractNumId="5">
     <w:nsid w:val="63F62E9D"/>
     <w:multiLevelType w:val="hybridMultilevel"/>
     <w:tmpl w:val="F7E4A9A2"/>
@@ -4952,7 +5223,7 @@
 </file>
 
 <file path=word/styles.xml><?xml version="1.0" encoding="utf-8"?>
-<w:styles xmlns:mc="http://schemas.openxmlformats.org/markup-compatibility/2006" xmlns:r="http://schemas.openxmlformats.org/officeDocument/2006/relationships" xmlns:w="http://schemas.openxmlformats.org/wordprocessingml/2006/main" xmlns:w14="http://schemas.microsoft.com/office/word/2010/wordml" xmlns:w15="http://schemas.microsoft.com/office/word/2012/wordml" xmlns:w16se="http://schemas.microsoft.com/office/word/2015/wordml/symex" mc:Ignorable="w14 w15 w16se">
+<w:styles xmlns:mc="http://schemas.openxmlformats.org/markup-compatibility/2006" xmlns:r="http://schemas.openxmlformats.org/officeDocument/2006/relationships" xmlns:w="http://schemas.openxmlformats.org/wordprocessingml/2006/main" xmlns:w14="http://schemas.microsoft.com/office/word/2010/wordml" mc:Ignorable="w14">
   <w:docDefaults>
     <w:rPrDefault>
       <w:rPr>
@@ -4962,7 +5233,7 @@
     </w:rPrDefault>
     <w:pPrDefault/>
   </w:docDefaults>
-  <w:latentStyles w:defLockedState="0" w:defUIPriority="0" w:defSemiHidden="0" w:defUnhideWhenUsed="0" w:defQFormat="0" w:count="372">
+  <w:latentStyles w:defLockedState="0" w:defUIPriority="0" w:defSemiHidden="0" w:defUnhideWhenUsed="0" w:defQFormat="0" w:count="276">
     <w:lsdException w:name="Normal" w:qFormat="1"/>
     <w:lsdException w:name="heading 1" w:qFormat="1"/>
     <w:lsdException w:name="heading 2" w:qFormat="1"/>
@@ -5139,111 +5410,6 @@
     <w:lsdException w:name="Book Title" w:uiPriority="33" w:qFormat="1"/>
     <w:lsdException w:name="Bibliography" w:semiHidden="1" w:uiPriority="37" w:unhideWhenUsed="1"/>
     <w:lsdException w:name="TOC Heading" w:semiHidden="1" w:uiPriority="39" w:unhideWhenUsed="1" w:qFormat="1"/>
-    <w:lsdException w:name="Plain Table 1" w:uiPriority="41"/>
-    <w:lsdException w:name="Plain Table 2" w:uiPriority="42"/>
-    <w:lsdException w:name="Plain Table 3" w:uiPriority="43"/>
-    <w:lsdException w:name="Plain Table 4" w:uiPriority="44"/>
-    <w:lsdException w:name="Plain Table 5" w:uiPriority="45"/>
-    <w:lsdException w:name="Grid Table Light" w:uiPriority="40"/>
-    <w:lsdException w:name="Grid Table 1 Light" w:uiPriority="46"/>
-    <w:lsdException w:name="Grid Table 2" w:uiPriority="47"/>
-    <w:lsdException w:name="Grid Table 3" w:uiPriority="48"/>
-    <w:lsdException w:name="Grid Table 4" w:uiPriority="49"/>
-    <w:lsdException w:name="Grid Table 5 Dark" w:uiPriority="50"/>
-    <w:lsdException w:name="Grid Table 6 Colorful" w:uiPriority="51"/>
-    <w:lsdException w:name="Grid Table 7 Colorful" w:uiPriority="52"/>
-    <w:lsdException w:name="Grid Table 1 Light Accent 1" w:uiPriority="46"/>
-    <w:lsdException w:name="Grid Table 2 Accent 1" w:uiPriority="47"/>
-    <w:lsdException w:name="Grid Table 3 Accent 1" w:uiPriority="48"/>
-    <w:lsdException w:name="Grid Table 4 Accent 1" w:uiPriority="49"/>
-    <w:lsdException w:name="Grid Table 5 Dark Accent 1" w:uiPriority="50"/>
-    <w:lsdException w:name="Grid Table 6 Colorful Accent 1" w:uiPriority="51"/>
-    <w:lsdException w:name="Grid Table 7 Colorful Accent 1" w:uiPriority="52"/>
-    <w:lsdException w:name="Grid Table 1 Light Accent 2" w:uiPriority="46"/>
-    <w:lsdException w:name="Grid Table 2 Accent 2" w:uiPriority="47"/>
-    <w:lsdException w:name="Grid Table 3 Accent 2" w:uiPriority="48"/>
-    <w:lsdException w:name="Grid Table 4 Accent 2" w:uiPriority="49"/>
-    <w:lsdException w:name="Grid Table 5 Dark Accent 2" w:uiPriority="50"/>
-    <w:lsdException w:name="Grid Table 6 Colorful Accent 2" w:uiPriority="51"/>
-    <w:lsdException w:name="Grid Table 7 Colorful Accent 2" w:uiPriority="52"/>
-    <w:lsdException w:name="Grid Table 1 Light Accent 3" w:uiPriority="46"/>
-    <w:lsdException w:name="Grid Table 2 Accent 3" w:uiPriority="47"/>
-    <w:lsdException w:name="Grid Table 3 Accent 3" w:uiPriority="48"/>
-    <w:lsdException w:name="Grid Table 4 Accent 3" w:uiPriority="49"/>
-    <w:lsdException w:name="Grid Table 5 Dark Accent 3" w:uiPriority="50"/>
-    <w:lsdException w:name="Grid Table 6 Colorful Accent 3" w:uiPriority="51"/>
-    <w:lsdException w:name="Grid Table 7 Colorful Accent 3" w:uiPriority="52"/>
-    <w:lsdException w:name="Grid Table 1 Light Accent 4" w:uiPriority="46"/>
-    <w:lsdException w:name="Grid Table 2 Accent 4" w:uiPriority="47"/>
-    <w:lsdException w:name="Grid Table 3 Accent 4" w:uiPriority="48"/>
-    <w:lsdException w:name="Grid Table 4 Accent 4" w:uiPriority="49"/>
-    <w:lsdException w:name="Grid Table 5 Dark Accent 4" w:uiPriority="50"/>
-    <w:lsdException w:name="Grid Table 6 Colorful Accent 4" w:uiPriority="51"/>
-    <w:lsdException w:name="Grid Table 7 Colorful Accent 4" w:uiPriority="52"/>
-    <w:lsdException w:name="Grid Table 1 Light Accent 5" w:uiPriority="46"/>
-    <w:lsdException w:name="Grid Table 2 Accent 5" w:uiPriority="47"/>
-    <w:lsdException w:name="Grid Table 3 Accent 5" w:uiPriority="48"/>
-    <w:lsdException w:name="Grid Table 4 Accent 5" w:uiPriority="49"/>
-    <w:lsdException w:name="Grid Table 5 Dark Accent 5" w:uiPriority="50"/>
-    <w:lsdException w:name="Grid Table 6 Colorful Accent 5" w:uiPriority="51"/>
-    <w:lsdException w:name="Grid Table 7 Colorful Accent 5" w:uiPriority="52"/>
-    <w:lsdException w:name="Grid Table 1 Light Accent 6" w:uiPriority="46"/>
-    <w:lsdException w:name="Grid Table 2 Accent 6" w:uiPriority="47"/>
-    <w:lsdException w:name="Grid Table 3 Accent 6" w:uiPriority="48"/>
-    <w:lsdException w:name="Grid Table 4 Accent 6" w:uiPriority="49"/>
-    <w:lsdException w:name="Grid Table 5 Dark Accent 6" w:uiPriority="50"/>
-    <w:lsdException w:name="Grid Table 6 Colorful Accent 6" w:uiPriority="51"/>
-    <w:lsdException w:name="Grid Table 7 Colorful Accent 6" w:uiPriority="52"/>
-    <w:lsdException w:name="List Table 1 Light" w:uiPriority="46"/>
-    <w:lsdException w:name="List Table 2" w:uiPriority="47"/>
-    <w:lsdException w:name="List Table 3" w:uiPriority="48"/>
-    <w:lsdException w:name="List Table 4" w:uiPriority="49"/>
-    <w:lsdException w:name="List Table 5 Dark" w:uiPriority="50"/>
-    <w:lsdException w:name="List Table 6 Colorful" w:uiPriority="51"/>
-    <w:lsdException w:name="List Table 7 Colorful" w:uiPriority="52"/>
-    <w:lsdException w:name="List Table 1 Light Accent 1" w:uiPriority="46"/>
-    <w:lsdException w:name="List Table 2 Accent 1" w:uiPriority="47"/>
-    <w:lsdException w:name="List Table 3 Accent 1" w:uiPriority="48"/>
-    <w:lsdException w:name="List Table 4 Accent 1" w:uiPriority="49"/>
-    <w:lsdException w:name="List Table 5 Dark Accent 1" w:uiPriority="50"/>
-    <w:lsdException w:name="List Table 6 Colorful Accent 1" w:uiPriority="51"/>
-    <w:lsdException w:name="List Table 7 Colorful Accent 1" w:uiPriority="52"/>
-    <w:lsdException w:name="List Table 1 Light Accent 2" w:uiPriority="46"/>
-    <w:lsdException w:name="List Table 2 Accent 2" w:uiPriority="47"/>
-    <w:lsdException w:name="List Table 3 Accent 2" w:uiPriority="48"/>
-    <w:lsdException w:name="List Table 4 Accent 2" w:uiPriority="49"/>
-    <w:lsdException w:name="List Table 5 Dark Accent 2" w:uiPriority="50"/>
-    <w:lsdException w:name="List Table 6 Colorful Accent 2" w:uiPriority="51"/>
-    <w:lsdException w:name="List Table 7 Colorful Accent 2" w:uiPriority="52"/>
-    <w:lsdException w:name="List Table 1 Light Accent 3" w:uiPriority="46"/>
-    <w:lsdException w:name="List Table 2 Accent 3" w:uiPriority="47"/>
-    <w:lsdException w:name="List Table 3 Accent 3" w:uiPriority="48"/>
-    <w:lsdException w:name="List Table 4 Accent 3" w:uiPriority="49"/>
-    <w:lsdException w:name="List Table 5 Dark Accent 3" w:uiPriority="50"/>
-    <w:lsdException w:name="List Table 6 Colorful Accent 3" w:uiPriority="51"/>
-    <w:lsdException w:name="List Table 7 Colorful Accent 3" w:uiPriority="52"/>
-    <w:lsdException w:name="List Table 1 Light Accent 4" w:uiPriority="46"/>
-    <w:lsdException w:name="List Table 2 Accent 4" w:uiPriority="47"/>
-    <w:lsdException w:name="List Table 3 Accent 4" w:uiPriority="48"/>
-    <w:lsdException w:name="List Table 4 Accent 4" w:uiPriority="49"/>
-    <w:lsdException w:name="List Table 5 Dark Accent 4" w:uiPriority="50"/>
-    <w:lsdException w:name="List Table 6 Colorful Accent 4" w:uiPriority="51"/>
-    <w:lsdException w:name="List Table 7 Colorful Accent 4" w:uiPriority="52"/>
-    <w:lsdException w:name="List Table 1 Light Accent 5" w:uiPriority="46"/>
-    <w:lsdException w:name="List Table 2 Accent 5" w:uiPriority="47"/>
-    <w:lsdException w:name="List Table 3 Accent 5" w:uiPriority="48"/>
-    <w:lsdException w:name="List Table 4 Accent 5" w:uiPriority="49"/>
-    <w:lsdException w:name="List Table 5 Dark Accent 5" w:uiPriority="50"/>
-    <w:lsdException w:name="List Table 6 Colorful Accent 5" w:uiPriority="51"/>
-    <w:lsdException w:name="List Table 7 Colorful Accent 5" w:uiPriority="52"/>
-    <w:lsdException w:name="List Table 1 Light Accent 6" w:uiPriority="46"/>
-    <w:lsdException w:name="List Table 2 Accent 6" w:uiPriority="47"/>
-    <w:lsdException w:name="List Table 3 Accent 6" w:uiPriority="48"/>
-    <w:lsdException w:name="List Table 4 Accent 6" w:uiPriority="49"/>
-    <w:lsdException w:name="List Table 5 Dark Accent 6" w:uiPriority="50"/>
-    <w:lsdException w:name="List Table 6 Colorful Accent 6" w:uiPriority="51"/>
-    <w:lsdException w:name="List Table 7 Colorful Accent 6" w:uiPriority="52"/>
-    <w:lsdException w:name="Mention" w:semiHidden="1" w:uiPriority="99" w:unhideWhenUsed="1"/>
   </w:latentStyles>
   <w:style w:type="paragraph" w:default="1" w:styleId="Normal">
     <w:name w:val="Normal"/>
@@ -5746,7 +5912,7 @@
       <w:szCs w:val="20"/>
     </w:rPr>
   </w:style>
-  <w:style w:type="character" w:styleId="Appelnotedebasdep">
+  <w:style w:type="character" w:styleId="Marquenotebasdepage">
     <w:name w:val="footnote reference"/>
     <w:basedOn w:val="Policepardfaut"/>
     <w:semiHidden/>
@@ -5898,7 +6064,7 @@
       <w:ind w:left="708"/>
     </w:pPr>
   </w:style>
-  <w:style w:type="table" w:styleId="Grilledutableau">
+  <w:style w:type="table" w:styleId="Grille">
     <w:name w:val="Table Grid"/>
     <w:basedOn w:val="TableauNormal"/>
     <w:rsid w:val="00025C59"/>
@@ -5906,6 +6072,7 @@
       <w:spacing w:before="120" w:after="120"/>
     </w:pPr>
     <w:tblPr>
+      <w:tblInd w:w="0" w:type="dxa"/>
       <w:tblBorders>
         <w:top w:val="single" w:sz="4" w:space="0" w:color="auto"/>
         <w:left w:val="single" w:sz="4" w:space="0" w:color="auto"/>
@@ -5914,6 +6081,911 @@
         <w:insideH w:val="single" w:sz="4" w:space="0" w:color="auto"/>
         <w:insideV w:val="single" w:sz="4" w:space="0" w:color="auto"/>
       </w:tblBorders>
+      <w:tblCellMar>
+        <w:top w:w="0" w:type="dxa"/>
+        <w:left w:w="108" w:type="dxa"/>
+        <w:bottom w:w="0" w:type="dxa"/>
+        <w:right w:w="108" w:type="dxa"/>
+      </w:tblCellMar>
+    </w:tblPr>
+  </w:style>
+  <w:style w:type="paragraph" w:customStyle="1" w:styleId="Proposition">
+    <w:name w:val="Proposition"/>
+    <w:basedOn w:val="Normal"/>
+    <w:rsid w:val="00AA42C0"/>
+    <w:pPr>
+      <w:spacing w:before="0" w:after="240" w:line="280" w:lineRule="atLeast"/>
+      <w:ind w:left="2160"/>
+    </w:pPr>
+    <w:rPr>
+      <w:rFonts w:ascii="Times New Roman" w:hAnsi="Times New Roman" w:cs="Times New Roman"/>
+      <w:b/>
+      <w:iCs w:val="0"/>
+      <w:sz w:val="32"/>
+      <w:szCs w:val="20"/>
+      <w:lang w:eastAsia="en-US"/>
+    </w:rPr>
+  </w:style>
+  <w:style w:type="paragraph" w:styleId="NormalWeb">
+    <w:name w:val="Normal (Web)"/>
+    <w:basedOn w:val="Normal"/>
+    <w:rsid w:val="00EA3980"/>
+    <w:pPr>
+      <w:spacing w:before="100" w:beforeAutospacing="1" w:after="100" w:afterAutospacing="1"/>
+    </w:pPr>
+    <w:rPr>
+      <w:iCs w:val="0"/>
+      <w:lang w:eastAsia="fr-CA"/>
+    </w:rPr>
+  </w:style>
+</w:styles>
+</file>
+
+<file path=word/stylesWithEffects.xml><?xml version="1.0" encoding="utf-8"?>
+<w:styles xmlns:wpc="http://schemas.microsoft.com/office/word/2010/wordprocessingCanvas" xmlns:mo="http://schemas.microsoft.com/office/mac/office/2008/main" xmlns:mc="http://schemas.openxmlformats.org/markup-compatibility/2006" xmlns:mv="urn:schemas-microsoft-com:mac:vml" xmlns:o="urn:schemas-microsoft-com:office:office" xmlns:r="http://schemas.openxmlformats.org/officeDocument/2006/relationships" xmlns:m="http://schemas.openxmlformats.org/officeDocument/2006/math" xmlns:v="urn:schemas-microsoft-com:vml" xmlns:wp14="http://schemas.microsoft.com/office/word/2010/wordprocessingDrawing" xmlns:wp="http://schemas.openxmlformats.org/drawingml/2006/wordprocessingDrawing" xmlns:w10="urn:schemas-microsoft-com:office:word" xmlns:w="http://schemas.openxmlformats.org/wordprocessingml/2006/main" xmlns:w14="http://schemas.microsoft.com/office/word/2010/wordml" xmlns:wpg="http://schemas.microsoft.com/office/word/2010/wordprocessingGroup" xmlns:wpi="http://schemas.microsoft.com/office/word/2010/wordprocessingInk" xmlns:wne="http://schemas.microsoft.com/office/word/2006/wordml" xmlns:wps="http://schemas.microsoft.com/office/word/2010/wordprocessingShape" mc:Ignorable="w14 wp14">
+  <w:docDefaults>
+    <w:rPrDefault>
+      <w:rPr>
+        <w:rFonts w:ascii="Times New Roman" w:eastAsia="Times New Roman" w:hAnsi="Times New Roman" w:cs="Times New Roman"/>
+        <w:lang w:val="fr-CA" w:eastAsia="fr-CA" w:bidi="ar-SA"/>
+      </w:rPr>
+    </w:rPrDefault>
+    <w:pPrDefault/>
+  </w:docDefaults>
+  <w:latentStyles w:defLockedState="0" w:defUIPriority="0" w:defSemiHidden="0" w:defUnhideWhenUsed="0" w:defQFormat="0" w:count="276">
+    <w:lsdException w:name="Normal" w:qFormat="1"/>
+    <w:lsdException w:name="heading 1" w:qFormat="1"/>
+    <w:lsdException w:name="heading 2" w:qFormat="1"/>
+    <w:lsdException w:name="heading 3" w:qFormat="1"/>
+    <w:lsdException w:name="heading 4" w:qFormat="1"/>
+    <w:lsdException w:name="heading 5" w:qFormat="1"/>
+    <w:lsdException w:name="heading 6" w:qFormat="1"/>
+    <w:lsdException w:name="heading 7" w:qFormat="1"/>
+    <w:lsdException w:name="heading 8" w:qFormat="1"/>
+    <w:lsdException w:name="heading 9" w:qFormat="1"/>
+    <w:lsdException w:name="toc 1" w:uiPriority="39"/>
+    <w:lsdException w:name="toc 2" w:uiPriority="39"/>
+    <w:lsdException w:name="caption" w:qFormat="1"/>
+    <w:lsdException w:name="Title" w:qFormat="1"/>
+    <w:lsdException w:name="Subtitle" w:qFormat="1"/>
+    <w:lsdException w:name="Hyperlink" w:uiPriority="99"/>
+    <w:lsdException w:name="Strong" w:qFormat="1"/>
+    <w:lsdException w:name="Emphasis" w:qFormat="1"/>
+    <w:lsdException w:name="HTML Variable" w:semiHidden="1" w:unhideWhenUsed="1"/>
+    <w:lsdException w:name="Normal Table" w:semiHidden="1" w:unhideWhenUsed="1"/>
+    <w:lsdException w:name="Outline List 3" w:semiHidden="1" w:unhideWhenUsed="1"/>
+    <w:lsdException w:name="Table Simple 1" w:semiHidden="1" w:unhideWhenUsed="1"/>
+    <w:lsdException w:name="Table Simple 2" w:semiHidden="1" w:unhideWhenUsed="1"/>
+    <w:lsdException w:name="Table Simple 3" w:semiHidden="1" w:unhideWhenUsed="1"/>
+    <w:lsdException w:name="Table Classic 1" w:semiHidden="1" w:unhideWhenUsed="1"/>
+    <w:lsdException w:name="Table Classic 2" w:semiHidden="1" w:unhideWhenUsed="1"/>
+    <w:lsdException w:name="Table Classic 3" w:semiHidden="1" w:unhideWhenUsed="1"/>
+    <w:lsdException w:name="Table Classic 4" w:semiHidden="1" w:unhideWhenUsed="1"/>
+    <w:lsdException w:name="Table Colorful 1" w:semiHidden="1" w:unhideWhenUsed="1"/>
+    <w:lsdException w:name="Table Colorful 2" w:semiHidden="1" w:unhideWhenUsed="1"/>
+    <w:lsdException w:name="Table Colorful 3" w:semiHidden="1" w:unhideWhenUsed="1"/>
+    <w:lsdException w:name="Table Columns 1" w:semiHidden="1" w:unhideWhenUsed="1"/>
+    <w:lsdException w:name="Table Columns 2" w:semiHidden="1" w:unhideWhenUsed="1"/>
+    <w:lsdException w:name="Table Columns 3" w:semiHidden="1" w:unhideWhenUsed="1"/>
+    <w:lsdException w:name="Table Columns 4" w:semiHidden="1" w:unhideWhenUsed="1"/>
+    <w:lsdException w:name="Table Columns 5" w:semiHidden="1" w:unhideWhenUsed="1"/>
+    <w:lsdException w:name="Table Grid 1" w:semiHidden="1" w:unhideWhenUsed="1"/>
+    <w:lsdException w:name="Table Grid 2" w:semiHidden="1" w:unhideWhenUsed="1"/>
+    <w:lsdException w:name="Table Grid 3" w:semiHidden="1" w:unhideWhenUsed="1"/>
+    <w:lsdException w:name="Table Grid 4" w:semiHidden="1" w:unhideWhenUsed="1"/>
+    <w:lsdException w:name="Table Grid 5" w:semiHidden="1" w:unhideWhenUsed="1"/>
+    <w:lsdException w:name="Table Grid 6" w:semiHidden="1" w:unhideWhenUsed="1"/>
+    <w:lsdException w:name="Table Grid 7" w:semiHidden="1" w:unhideWhenUsed="1"/>
+    <w:lsdException w:name="Table Grid 8" w:semiHidden="1" w:unhideWhenUsed="1"/>
+    <w:lsdException w:name="Table List 1" w:semiHidden="1" w:unhideWhenUsed="1"/>
+    <w:lsdException w:name="Table List 2" w:semiHidden="1" w:unhideWhenUsed="1"/>
+    <w:lsdException w:name="Table List 3" w:semiHidden="1" w:unhideWhenUsed="1"/>
+    <w:lsdException w:name="Table List 4" w:semiHidden="1" w:unhideWhenUsed="1"/>
+    <w:lsdException w:name="Table List 5" w:semiHidden="1" w:unhideWhenUsed="1"/>
+    <w:lsdException w:name="Table List 6" w:semiHidden="1" w:unhideWhenUsed="1"/>
+    <w:lsdException w:name="Table List 7" w:semiHidden="1" w:unhideWhenUsed="1"/>
+    <w:lsdException w:name="Table List 8" w:semiHidden="1" w:unhideWhenUsed="1"/>
+    <w:lsdException w:name="Table 3D effects 1" w:semiHidden="1" w:unhideWhenUsed="1"/>
+    <w:lsdException w:name="Table 3D effects 2" w:semiHidden="1" w:unhideWhenUsed="1"/>
+    <w:lsdException w:name="Table 3D effects 3" w:semiHidden="1" w:unhideWhenUsed="1"/>
+    <w:lsdException w:name="Table Contemporary" w:semiHidden="1" w:unhideWhenUsed="1"/>
+    <w:lsdException w:name="Table Elegant" w:semiHidden="1" w:unhideWhenUsed="1"/>
+    <w:lsdException w:name="Table Professional" w:semiHidden="1" w:unhideWhenUsed="1"/>
+    <w:lsdException w:name="Table Subtle 1" w:semiHidden="1" w:unhideWhenUsed="1"/>
+    <w:lsdException w:name="Table Subtle 2" w:semiHidden="1" w:unhideWhenUsed="1"/>
+    <w:lsdException w:name="Table Web 1" w:semiHidden="1" w:unhideWhenUsed="1"/>
+    <w:lsdException w:name="Table Web 2" w:semiHidden="1" w:unhideWhenUsed="1"/>
+    <w:lsdException w:name="Table Web 3" w:semiHidden="1" w:unhideWhenUsed="1"/>
+    <w:lsdException w:name="Balloon Text" w:semiHidden="1" w:unhideWhenUsed="1"/>
+    <w:lsdException w:name="Table Theme" w:semiHidden="1" w:unhideWhenUsed="1"/>
+    <w:lsdException w:name="Placeholder Text" w:semiHidden="1" w:uiPriority="99"/>
+    <w:lsdException w:name="No Spacing" w:uiPriority="1" w:qFormat="1"/>
+    <w:lsdException w:name="Light Shading" w:uiPriority="60"/>
+    <w:lsdException w:name="Light List" w:uiPriority="61"/>
+    <w:lsdException w:name="Light Grid" w:uiPriority="62"/>
+    <w:lsdException w:name="Medium Shading 1" w:uiPriority="63"/>
+    <w:lsdException w:name="Medium Shading 2" w:uiPriority="64"/>
+    <w:lsdException w:name="Medium List 1" w:uiPriority="65"/>
+    <w:lsdException w:name="Medium List 2" w:uiPriority="66"/>
+    <w:lsdException w:name="Medium Grid 1" w:uiPriority="67"/>
+    <w:lsdException w:name="Medium Grid 2" w:uiPriority="68"/>
+    <w:lsdException w:name="Medium Grid 3" w:uiPriority="69"/>
+    <w:lsdException w:name="Dark List" w:uiPriority="70"/>
+    <w:lsdException w:name="Colorful Shading" w:uiPriority="71"/>
+    <w:lsdException w:name="Colorful List" w:uiPriority="72"/>
+    <w:lsdException w:name="Colorful Grid" w:uiPriority="73"/>
+    <w:lsdException w:name="Light Shading Accent 1" w:uiPriority="60"/>
+    <w:lsdException w:name="Light List Accent 1" w:uiPriority="61"/>
+    <w:lsdException w:name="Light Grid Accent 1" w:uiPriority="62"/>
+    <w:lsdException w:name="Medium Shading 1 Accent 1" w:uiPriority="63"/>
+    <w:lsdException w:name="Medium Shading 2 Accent 1" w:uiPriority="64"/>
+    <w:lsdException w:name="Medium List 1 Accent 1" w:uiPriority="65"/>
+    <w:lsdException w:name="Revision" w:semiHidden="1" w:uiPriority="99"/>
+    <w:lsdException w:name="List Paragraph" w:uiPriority="34" w:qFormat="1"/>
+    <w:lsdException w:name="Quote" w:uiPriority="29" w:qFormat="1"/>
+    <w:lsdException w:name="Intense Quote" w:uiPriority="30" w:qFormat="1"/>
+    <w:lsdException w:name="Medium List 2 Accent 1" w:uiPriority="66"/>
+    <w:lsdException w:name="Medium Grid 1 Accent 1" w:uiPriority="67"/>
+    <w:lsdException w:name="Medium Grid 2 Accent 1" w:uiPriority="68"/>
+    <w:lsdException w:name="Medium Grid 3 Accent 1" w:uiPriority="69"/>
+    <w:lsdException w:name="Dark List Accent 1" w:uiPriority="70"/>
+    <w:lsdException w:name="Colorful Shading Accent 1" w:uiPriority="71"/>
+    <w:lsdException w:name="Colorful List Accent 1" w:uiPriority="72"/>
+    <w:lsdException w:name="Colorful Grid Accent 1" w:uiPriority="73"/>
+    <w:lsdException w:name="Light Shading Accent 2" w:uiPriority="60"/>
+    <w:lsdException w:name="Light List Accent 2" w:uiPriority="61"/>
+    <w:lsdException w:name="Light Grid Accent 2" w:uiPriority="62"/>
+    <w:lsdException w:name="Medium Shading 1 Accent 2" w:uiPriority="63"/>
+    <w:lsdException w:name="Medium Shading 2 Accent 2" w:uiPriority="64"/>
+    <w:lsdException w:name="Medium List 1 Accent 2" w:uiPriority="65"/>
+    <w:lsdException w:name="Medium List 2 Accent 2" w:uiPriority="66"/>
+    <w:lsdException w:name="Medium Grid 1 Accent 2" w:uiPriority="67"/>
+    <w:lsdException w:name="Medium Grid 2 Accent 2" w:uiPriority="68"/>
+    <w:lsdException w:name="Medium Grid 3 Accent 2" w:uiPriority="69"/>
+    <w:lsdException w:name="Dark List Accent 2" w:uiPriority="70"/>
+    <w:lsdException w:name="Colorful Shading Accent 2" w:uiPriority="71"/>
+    <w:lsdException w:name="Colorful List Accent 2" w:uiPriority="72"/>
+    <w:lsdException w:name="Colorful Grid Accent 2" w:uiPriority="73"/>
+    <w:lsdException w:name="Light Shading Accent 3" w:uiPriority="60"/>
+    <w:lsdException w:name="Light List Accent 3" w:uiPriority="61"/>
+    <w:lsdException w:name="Light Grid Accent 3" w:uiPriority="62"/>
+    <w:lsdException w:name="Medium Shading 1 Accent 3" w:uiPriority="63"/>
+    <w:lsdException w:name="Medium Shading 2 Accent 3" w:uiPriority="64"/>
+    <w:lsdException w:name="Medium List 1 Accent 3" w:uiPriority="65"/>
+    <w:lsdException w:name="Medium List 2 Accent 3" w:uiPriority="66"/>
+    <w:lsdException w:name="Medium Grid 1 Accent 3" w:uiPriority="67"/>
+    <w:lsdException w:name="Medium Grid 2 Accent 3" w:uiPriority="68"/>
+    <w:lsdException w:name="Medium Grid 3 Accent 3" w:uiPriority="69"/>
+    <w:lsdException w:name="Dark List Accent 3" w:uiPriority="70"/>
+    <w:lsdException w:name="Colorful Shading Accent 3" w:uiPriority="71"/>
+    <w:lsdException w:name="Colorful List Accent 3" w:uiPriority="72"/>
+    <w:lsdException w:name="Colorful Grid Accent 3" w:uiPriority="73"/>
+    <w:lsdException w:name="Light Shading Accent 4" w:uiPriority="60"/>
+    <w:lsdException w:name="Light List Accent 4" w:uiPriority="61"/>
+    <w:lsdException w:name="Light Grid Accent 4" w:uiPriority="62"/>
+    <w:lsdException w:name="Medium Shading 1 Accent 4" w:uiPriority="63"/>
+    <w:lsdException w:name="Medium Shading 2 Accent 4" w:uiPriority="64"/>
+    <w:lsdException w:name="Medium List 1 Accent 4" w:uiPriority="65"/>
+    <w:lsdException w:name="Medium List 2 Accent 4" w:uiPriority="66"/>
+    <w:lsdException w:name="Medium Grid 1 Accent 4" w:uiPriority="67"/>
+    <w:lsdException w:name="Medium Grid 2 Accent 4" w:uiPriority="68"/>
+    <w:lsdException w:name="Medium Grid 3 Accent 4" w:uiPriority="69"/>
+    <w:lsdException w:name="Dark List Accent 4" w:uiPriority="70"/>
+    <w:lsdException w:name="Colorful Shading Accent 4" w:uiPriority="71"/>
+    <w:lsdException w:name="Colorful List Accent 4" w:uiPriority="72"/>
+    <w:lsdException w:name="Colorful Grid Accent 4" w:uiPriority="73"/>
+    <w:lsdException w:name="Light Shading Accent 5" w:uiPriority="60"/>
+    <w:lsdException w:name="Light List Accent 5" w:uiPriority="61"/>
+    <w:lsdException w:name="Light Grid Accent 5" w:uiPriority="62"/>
+    <w:lsdException w:name="Medium Shading 1 Accent 5" w:uiPriority="63"/>
+    <w:lsdException w:name="Medium Shading 2 Accent 5" w:uiPriority="64"/>
+    <w:lsdException w:name="Medium List 1 Accent 5" w:uiPriority="65"/>
+    <w:lsdException w:name="Medium List 2 Accent 5" w:uiPriority="66"/>
+    <w:lsdException w:name="Medium Grid 1 Accent 5" w:uiPriority="67"/>
+    <w:lsdException w:name="Medium Grid 2 Accent 5" w:uiPriority="68"/>
+    <w:lsdException w:name="Medium Grid 3 Accent 5" w:uiPriority="69"/>
+    <w:lsdException w:name="Dark List Accent 5" w:uiPriority="70"/>
+    <w:lsdException w:name="Colorful Shading Accent 5" w:uiPriority="71"/>
+    <w:lsdException w:name="Colorful List Accent 5" w:uiPriority="72"/>
+    <w:lsdException w:name="Colorful Grid Accent 5" w:uiPriority="73"/>
+    <w:lsdException w:name="Light Shading Accent 6" w:uiPriority="60"/>
+    <w:lsdException w:name="Light List Accent 6" w:uiPriority="61"/>
+    <w:lsdException w:name="Light Grid Accent 6" w:uiPriority="62"/>
+    <w:lsdException w:name="Medium Shading 1 Accent 6" w:uiPriority="63"/>
+    <w:lsdException w:name="Medium Shading 2 Accent 6" w:uiPriority="64"/>
+    <w:lsdException w:name="Medium List 1 Accent 6" w:uiPriority="65"/>
+    <w:lsdException w:name="Medium List 2 Accent 6" w:uiPriority="66"/>
+    <w:lsdException w:name="Medium Grid 1 Accent 6" w:uiPriority="67"/>
+    <w:lsdException w:name="Medium Grid 2 Accent 6" w:uiPriority="68"/>
+    <w:lsdException w:name="Medium Grid 3 Accent 6" w:uiPriority="69"/>
+    <w:lsdException w:name="Dark List Accent 6" w:uiPriority="70"/>
+    <w:lsdException w:name="Colorful Shading Accent 6" w:uiPriority="71"/>
+    <w:lsdException w:name="Colorful List Accent 6" w:uiPriority="72"/>
+    <w:lsdException w:name="Colorful Grid Accent 6" w:uiPriority="73"/>
+    <w:lsdException w:name="Subtle Emphasis" w:uiPriority="19" w:qFormat="1"/>
+    <w:lsdException w:name="Intense Emphasis" w:uiPriority="21" w:qFormat="1"/>
+    <w:lsdException w:name="Subtle Reference" w:uiPriority="31" w:qFormat="1"/>
+    <w:lsdException w:name="Intense Reference" w:uiPriority="32" w:qFormat="1"/>
+    <w:lsdException w:name="Book Title" w:uiPriority="33" w:qFormat="1"/>
+    <w:lsdException w:name="Bibliography" w:semiHidden="1" w:uiPriority="37" w:unhideWhenUsed="1"/>
+    <w:lsdException w:name="TOC Heading" w:semiHidden="1" w:uiPriority="39" w:unhideWhenUsed="1" w:qFormat="1"/>
+  </w:latentStyles>
+  <w:style w:type="paragraph" w:default="1" w:styleId="Normal">
+    <w:name w:val="Normal"/>
+    <w:qFormat/>
+    <w:rsid w:val="006F1951"/>
+    <w:pPr>
+      <w:spacing w:before="120" w:after="120"/>
+    </w:pPr>
+    <w:rPr>
+      <w:rFonts w:ascii="Arial" w:hAnsi="Arial" w:cs="Arial"/>
+      <w:iCs/>
+      <w:sz w:val="24"/>
+      <w:szCs w:val="24"/>
+      <w:lang w:eastAsia="fr-FR"/>
+    </w:rPr>
+  </w:style>
+  <w:style w:type="paragraph" w:styleId="Titre1">
+    <w:name w:val="heading 1"/>
+    <w:basedOn w:val="Normal"/>
+    <w:next w:val="Normal"/>
+    <w:autoRedefine/>
+    <w:qFormat/>
+    <w:pPr>
+      <w:keepNext/>
+      <w:numPr>
+        <w:numId w:val="2"/>
+      </w:numPr>
+      <w:spacing w:before="240" w:after="240"/>
+      <w:jc w:val="both"/>
+      <w:outlineLvl w:val="0"/>
+    </w:pPr>
+    <w:rPr>
+      <w:b/>
+      <w:bCs/>
+      <w:sz w:val="32"/>
+    </w:rPr>
+  </w:style>
+  <w:style w:type="paragraph" w:styleId="Titre2">
+    <w:name w:val="heading 2"/>
+    <w:basedOn w:val="Normal"/>
+    <w:next w:val="Normal"/>
+    <w:autoRedefine/>
+    <w:qFormat/>
+    <w:rsid w:val="006F1951"/>
+    <w:pPr>
+      <w:keepNext/>
+      <w:numPr>
+        <w:ilvl w:val="1"/>
+        <w:numId w:val="1"/>
+      </w:numPr>
+      <w:spacing w:before="240"/>
+      <w:jc w:val="both"/>
+      <w:outlineLvl w:val="1"/>
+    </w:pPr>
+    <w:rPr>
+      <w:b/>
+      <w:bCs/>
+      <w:iCs w:val="0"/>
+      <w:szCs w:val="28"/>
+    </w:rPr>
+  </w:style>
+  <w:style w:type="paragraph" w:styleId="Titre3">
+    <w:name w:val="heading 3"/>
+    <w:basedOn w:val="Normal"/>
+    <w:next w:val="Normal"/>
+    <w:qFormat/>
+    <w:pPr>
+      <w:keepNext/>
+      <w:numPr>
+        <w:ilvl w:val="2"/>
+        <w:numId w:val="1"/>
+      </w:numPr>
+      <w:outlineLvl w:val="2"/>
+    </w:pPr>
+    <w:rPr>
+      <w:b/>
+      <w:i/>
+      <w:sz w:val="28"/>
+    </w:rPr>
+  </w:style>
+  <w:style w:type="paragraph" w:styleId="Titre4">
+    <w:name w:val="heading 4"/>
+    <w:basedOn w:val="Normal"/>
+    <w:next w:val="Normal"/>
+    <w:qFormat/>
+    <w:pPr>
+      <w:keepNext/>
+      <w:numPr>
+        <w:ilvl w:val="3"/>
+        <w:numId w:val="1"/>
+      </w:numPr>
+      <w:outlineLvl w:val="3"/>
+    </w:pPr>
+    <w:rPr>
+      <w:b/>
+      <w:bCs/>
+    </w:rPr>
+  </w:style>
+  <w:style w:type="paragraph" w:styleId="Titre5">
+    <w:name w:val="heading 5"/>
+    <w:basedOn w:val="Normal"/>
+    <w:next w:val="Normal"/>
+    <w:qFormat/>
+    <w:pPr>
+      <w:keepNext/>
+      <w:numPr>
+        <w:ilvl w:val="4"/>
+        <w:numId w:val="1"/>
+      </w:numPr>
+      <w:outlineLvl w:val="4"/>
+    </w:pPr>
+    <w:rPr>
+      <w:sz w:val="32"/>
+    </w:rPr>
+  </w:style>
+  <w:style w:type="paragraph" w:styleId="Titre6">
+    <w:name w:val="heading 6"/>
+    <w:basedOn w:val="Normal"/>
+    <w:next w:val="Normal"/>
+    <w:qFormat/>
+    <w:pPr>
+      <w:keepNext/>
+      <w:numPr>
+        <w:ilvl w:val="5"/>
+        <w:numId w:val="1"/>
+      </w:numPr>
+      <w:jc w:val="center"/>
+      <w:outlineLvl w:val="5"/>
+    </w:pPr>
+    <w:rPr>
+      <w:sz w:val="36"/>
+    </w:rPr>
+  </w:style>
+  <w:style w:type="paragraph" w:styleId="Titre7">
+    <w:name w:val="heading 7"/>
+    <w:basedOn w:val="Normal"/>
+    <w:next w:val="Normal"/>
+    <w:qFormat/>
+    <w:pPr>
+      <w:keepNext/>
+      <w:numPr>
+        <w:ilvl w:val="6"/>
+        <w:numId w:val="1"/>
+      </w:numPr>
+      <w:jc w:val="both"/>
+      <w:outlineLvl w:val="6"/>
+    </w:pPr>
+    <w:rPr>
+      <w:i/>
+      <w:iCs w:val="0"/>
+    </w:rPr>
+  </w:style>
+  <w:style w:type="paragraph" w:styleId="Titre8">
+    <w:name w:val="heading 8"/>
+    <w:basedOn w:val="Normal"/>
+    <w:next w:val="Normal"/>
+    <w:qFormat/>
+    <w:pPr>
+      <w:keepNext/>
+      <w:numPr>
+        <w:ilvl w:val="7"/>
+        <w:numId w:val="1"/>
+      </w:numPr>
+      <w:jc w:val="both"/>
+      <w:outlineLvl w:val="7"/>
+    </w:pPr>
+    <w:rPr>
+      <w:b/>
+      <w:bCs/>
+      <w:u w:val="single"/>
+    </w:rPr>
+  </w:style>
+  <w:style w:type="paragraph" w:styleId="Titre9">
+    <w:name w:val="heading 9"/>
+    <w:basedOn w:val="Normal"/>
+    <w:next w:val="Normal"/>
+    <w:qFormat/>
+    <w:pPr>
+      <w:keepNext/>
+      <w:numPr>
+        <w:ilvl w:val="8"/>
+        <w:numId w:val="1"/>
+      </w:numPr>
+      <w:outlineLvl w:val="8"/>
+    </w:pPr>
+  </w:style>
+  <w:style w:type="character" w:default="1" w:styleId="Policepardfaut">
+    <w:name w:val="Default Paragraph Font"/>
+    <w:uiPriority w:val="1"/>
+    <w:semiHidden/>
+    <w:unhideWhenUsed/>
+  </w:style>
+  <w:style w:type="table" w:default="1" w:styleId="TableauNormal">
+    <w:name w:val="Normal Table"/>
+    <w:uiPriority w:val="99"/>
+    <w:semiHidden/>
+    <w:unhideWhenUsed/>
+    <w:tblPr>
+      <w:tblInd w:w="0" w:type="dxa"/>
+      <w:tblCellMar>
+        <w:top w:w="0" w:type="dxa"/>
+        <w:left w:w="108" w:type="dxa"/>
+        <w:bottom w:w="0" w:type="dxa"/>
+        <w:right w:w="108" w:type="dxa"/>
+      </w:tblCellMar>
+    </w:tblPr>
+  </w:style>
+  <w:style w:type="numbering" w:default="1" w:styleId="Aucuneliste">
+    <w:name w:val="No List"/>
+    <w:uiPriority w:val="99"/>
+    <w:semiHidden/>
+    <w:unhideWhenUsed/>
+  </w:style>
+  <w:style w:type="paragraph" w:styleId="En-tte">
+    <w:name w:val="header"/>
+    <w:basedOn w:val="Normal"/>
+    <w:rsid w:val="006F1951"/>
+    <w:pPr>
+      <w:tabs>
+        <w:tab w:val="center" w:pos="4320"/>
+        <w:tab w:val="right" w:pos="8640"/>
+      </w:tabs>
+    </w:pPr>
+  </w:style>
+  <w:style w:type="paragraph" w:styleId="Pieddepage">
+    <w:name w:val="footer"/>
+    <w:basedOn w:val="Normal"/>
+    <w:pPr>
+      <w:tabs>
+        <w:tab w:val="center" w:pos="4320"/>
+        <w:tab w:val="right" w:pos="8640"/>
+      </w:tabs>
+    </w:pPr>
+    <w:rPr>
+      <w:szCs w:val="20"/>
+    </w:rPr>
+  </w:style>
+  <w:style w:type="paragraph" w:styleId="TM1">
+    <w:name w:val="toc 1"/>
+    <w:basedOn w:val="Normal"/>
+    <w:next w:val="Normal"/>
+    <w:autoRedefine/>
+    <w:uiPriority w:val="39"/>
+    <w:rsid w:val="001876C8"/>
+    <w:pPr>
+      <w:tabs>
+        <w:tab w:val="left" w:pos="405"/>
+        <w:tab w:val="right" w:pos="9408"/>
+      </w:tabs>
+      <w:spacing w:before="240" w:after="240"/>
+    </w:pPr>
+    <w:rPr>
+      <w:rFonts w:ascii="Times New Roman" w:hAnsi="Times New Roman" w:cs="Times New Roman"/>
+      <w:b/>
+      <w:bCs/>
+      <w:iCs w:val="0"/>
+      <w:caps/>
+      <w:sz w:val="22"/>
+      <w:szCs w:val="22"/>
+      <w:u w:val="single"/>
+    </w:rPr>
+  </w:style>
+  <w:style w:type="paragraph" w:styleId="TM2">
+    <w:name w:val="toc 2"/>
+    <w:basedOn w:val="Normal"/>
+    <w:next w:val="Normal"/>
+    <w:autoRedefine/>
+    <w:uiPriority w:val="39"/>
+    <w:pPr>
+      <w:spacing w:before="0" w:after="0"/>
+    </w:pPr>
+    <w:rPr>
+      <w:rFonts w:ascii="Times New Roman" w:hAnsi="Times New Roman" w:cs="Times New Roman"/>
+      <w:b/>
+      <w:bCs/>
+      <w:iCs w:val="0"/>
+      <w:smallCaps/>
+      <w:sz w:val="22"/>
+      <w:szCs w:val="22"/>
+    </w:rPr>
+  </w:style>
+  <w:style w:type="paragraph" w:styleId="TM3">
+    <w:name w:val="toc 3"/>
+    <w:basedOn w:val="Normal"/>
+    <w:next w:val="Normal"/>
+    <w:autoRedefine/>
+    <w:semiHidden/>
+    <w:pPr>
+      <w:spacing w:before="0" w:after="0"/>
+    </w:pPr>
+    <w:rPr>
+      <w:rFonts w:ascii="Times New Roman" w:hAnsi="Times New Roman" w:cs="Times New Roman"/>
+      <w:iCs w:val="0"/>
+      <w:smallCaps/>
+      <w:sz w:val="22"/>
+      <w:szCs w:val="22"/>
+    </w:rPr>
+  </w:style>
+  <w:style w:type="paragraph" w:styleId="TM4">
+    <w:name w:val="toc 4"/>
+    <w:basedOn w:val="Normal"/>
+    <w:next w:val="Normal"/>
+    <w:autoRedefine/>
+    <w:semiHidden/>
+    <w:pPr>
+      <w:spacing w:before="0" w:after="0"/>
+    </w:pPr>
+    <w:rPr>
+      <w:rFonts w:ascii="Times New Roman" w:hAnsi="Times New Roman" w:cs="Times New Roman"/>
+      <w:iCs w:val="0"/>
+      <w:sz w:val="22"/>
+      <w:szCs w:val="22"/>
+    </w:rPr>
+  </w:style>
+  <w:style w:type="paragraph" w:styleId="TM5">
+    <w:name w:val="toc 5"/>
+    <w:basedOn w:val="Normal"/>
+    <w:next w:val="Normal"/>
+    <w:autoRedefine/>
+    <w:semiHidden/>
+    <w:pPr>
+      <w:spacing w:before="0" w:after="0"/>
+    </w:pPr>
+    <w:rPr>
+      <w:rFonts w:ascii="Times New Roman" w:hAnsi="Times New Roman" w:cs="Times New Roman"/>
+      <w:iCs w:val="0"/>
+      <w:sz w:val="22"/>
+      <w:szCs w:val="22"/>
+    </w:rPr>
+  </w:style>
+  <w:style w:type="paragraph" w:styleId="TM6">
+    <w:name w:val="toc 6"/>
+    <w:basedOn w:val="Normal"/>
+    <w:next w:val="Normal"/>
+    <w:autoRedefine/>
+    <w:semiHidden/>
+    <w:pPr>
+      <w:spacing w:before="0" w:after="0"/>
+    </w:pPr>
+    <w:rPr>
+      <w:rFonts w:ascii="Times New Roman" w:hAnsi="Times New Roman" w:cs="Times New Roman"/>
+      <w:iCs w:val="0"/>
+      <w:sz w:val="22"/>
+      <w:szCs w:val="22"/>
+    </w:rPr>
+  </w:style>
+  <w:style w:type="paragraph" w:styleId="TM7">
+    <w:name w:val="toc 7"/>
+    <w:basedOn w:val="Normal"/>
+    <w:next w:val="Normal"/>
+    <w:autoRedefine/>
+    <w:semiHidden/>
+    <w:pPr>
+      <w:spacing w:before="0" w:after="0"/>
+    </w:pPr>
+    <w:rPr>
+      <w:rFonts w:ascii="Times New Roman" w:hAnsi="Times New Roman" w:cs="Times New Roman"/>
+      <w:iCs w:val="0"/>
+      <w:sz w:val="22"/>
+      <w:szCs w:val="22"/>
+    </w:rPr>
+  </w:style>
+  <w:style w:type="paragraph" w:styleId="TM8">
+    <w:name w:val="toc 8"/>
+    <w:basedOn w:val="Normal"/>
+    <w:next w:val="Normal"/>
+    <w:autoRedefine/>
+    <w:semiHidden/>
+    <w:pPr>
+      <w:spacing w:before="0" w:after="0"/>
+    </w:pPr>
+    <w:rPr>
+      <w:rFonts w:ascii="Times New Roman" w:hAnsi="Times New Roman" w:cs="Times New Roman"/>
+      <w:iCs w:val="0"/>
+      <w:sz w:val="22"/>
+      <w:szCs w:val="22"/>
+    </w:rPr>
+  </w:style>
+  <w:style w:type="paragraph" w:styleId="TM9">
+    <w:name w:val="toc 9"/>
+    <w:basedOn w:val="Normal"/>
+    <w:next w:val="Normal"/>
+    <w:autoRedefine/>
+    <w:semiHidden/>
+    <w:pPr>
+      <w:spacing w:before="0" w:after="0"/>
+    </w:pPr>
+    <w:rPr>
+      <w:rFonts w:ascii="Times New Roman" w:hAnsi="Times New Roman" w:cs="Times New Roman"/>
+      <w:iCs w:val="0"/>
+      <w:sz w:val="22"/>
+      <w:szCs w:val="22"/>
+    </w:rPr>
+  </w:style>
+  <w:style w:type="paragraph" w:styleId="Index1">
+    <w:name w:val="index 1"/>
+    <w:basedOn w:val="Normal"/>
+    <w:next w:val="Normal"/>
+    <w:autoRedefine/>
+    <w:semiHidden/>
+    <w:pPr>
+      <w:ind w:left="240" w:hanging="240"/>
+    </w:pPr>
+  </w:style>
+  <w:style w:type="character" w:styleId="Lienhypertexte">
+    <w:name w:val="Hyperlink"/>
+    <w:basedOn w:val="Policepardfaut"/>
+    <w:uiPriority w:val="99"/>
+    <w:rPr>
+      <w:color w:val="0000FF"/>
+      <w:u w:val="single"/>
+    </w:rPr>
+  </w:style>
+  <w:style w:type="paragraph" w:customStyle="1" w:styleId="Titrebase">
+    <w:name w:val="Titre (base)"/>
+    <w:basedOn w:val="Normal"/>
+    <w:next w:val="Normal"/>
+    <w:pPr>
+      <w:keepNext/>
+      <w:keepLines/>
+      <w:spacing w:before="360" w:line="360" w:lineRule="exact"/>
+      <w:jc w:val="both"/>
+    </w:pPr>
+    <w:rPr>
+      <w:b/>
+      <w:kern w:val="28"/>
+      <w:sz w:val="28"/>
+      <w:szCs w:val="20"/>
+      <w:lang w:val="fr-FR"/>
+    </w:rPr>
+  </w:style>
+  <w:style w:type="paragraph" w:customStyle="1" w:styleId="TMbase">
+    <w:name w:val="TM (base)"/>
+    <w:basedOn w:val="Normal"/>
+    <w:pPr>
+      <w:tabs>
+        <w:tab w:val="right" w:leader="dot" w:pos="8640"/>
+      </w:tabs>
+      <w:spacing w:before="60" w:after="60"/>
+      <w:ind w:right="1440"/>
+      <w:jc w:val="both"/>
+    </w:pPr>
+    <w:rPr>
+      <w:sz w:val="22"/>
+      <w:szCs w:val="20"/>
+      <w:lang w:val="fr-FR"/>
+    </w:rPr>
+  </w:style>
+  <w:style w:type="paragraph" w:styleId="Citation">
+    <w:name w:val="Quote"/>
+    <w:basedOn w:val="Normal"/>
+    <w:qFormat/>
+    <w:rsid w:val="006F1951"/>
+    <w:pPr>
+      <w:keepLines/>
+      <w:ind w:left="1080" w:right="720"/>
+      <w:jc w:val="both"/>
+    </w:pPr>
+    <w:rPr>
+      <w:i/>
+      <w:szCs w:val="20"/>
+      <w:lang w:val="fr-FR"/>
+    </w:rPr>
+  </w:style>
+  <w:style w:type="paragraph" w:styleId="Lgende">
+    <w:name w:val="caption"/>
+    <w:basedOn w:val="Normal"/>
+    <w:next w:val="Normal"/>
+    <w:qFormat/>
+    <w:rsid w:val="006F1951"/>
+    <w:pPr>
+      <w:spacing w:after="240"/>
+    </w:pPr>
+    <w:rPr>
+      <w:i/>
+      <w:sz w:val="20"/>
+    </w:rPr>
+  </w:style>
+  <w:style w:type="paragraph" w:styleId="Notedebasdepage">
+    <w:name w:val="footnote text"/>
+    <w:basedOn w:val="Normal"/>
+    <w:semiHidden/>
+    <w:rPr>
+      <w:sz w:val="20"/>
+      <w:szCs w:val="20"/>
+      <w:lang w:val="fr-FR"/>
+    </w:rPr>
+  </w:style>
+  <w:style w:type="paragraph" w:styleId="Titre">
+    <w:name w:val="Title"/>
+    <w:basedOn w:val="Normal"/>
+    <w:autoRedefine/>
+    <w:qFormat/>
+    <w:pPr>
+      <w:jc w:val="center"/>
+    </w:pPr>
+    <w:rPr>
+      <w:b/>
+      <w:sz w:val="36"/>
+      <w:szCs w:val="20"/>
+    </w:rPr>
+  </w:style>
+  <w:style w:type="character" w:styleId="Marquenotebasdepage">
+    <w:name w:val="footnote reference"/>
+    <w:basedOn w:val="Policepardfaut"/>
+    <w:semiHidden/>
+    <w:rPr>
+      <w:vertAlign w:val="superscript"/>
+    </w:rPr>
+  </w:style>
+  <w:style w:type="character" w:styleId="Numrodepage">
+    <w:name w:val="page number"/>
+    <w:basedOn w:val="Policepardfaut"/>
+  </w:style>
+  <w:style w:type="paragraph" w:styleId="Index2">
+    <w:name w:val="index 2"/>
+    <w:basedOn w:val="Normal"/>
+    <w:next w:val="Normal"/>
+    <w:autoRedefine/>
+    <w:semiHidden/>
+    <w:pPr>
+      <w:ind w:left="480" w:hanging="240"/>
+    </w:pPr>
+  </w:style>
+  <w:style w:type="paragraph" w:styleId="Index3">
+    <w:name w:val="index 3"/>
+    <w:basedOn w:val="Normal"/>
+    <w:next w:val="Normal"/>
+    <w:autoRedefine/>
+    <w:semiHidden/>
+    <w:pPr>
+      <w:ind w:left="720" w:hanging="240"/>
+    </w:pPr>
+  </w:style>
+  <w:style w:type="paragraph" w:styleId="Index4">
+    <w:name w:val="index 4"/>
+    <w:basedOn w:val="Normal"/>
+    <w:next w:val="Normal"/>
+    <w:autoRedefine/>
+    <w:semiHidden/>
+    <w:pPr>
+      <w:ind w:left="960" w:hanging="240"/>
+    </w:pPr>
+  </w:style>
+  <w:style w:type="paragraph" w:styleId="Index5">
+    <w:name w:val="index 5"/>
+    <w:basedOn w:val="Normal"/>
+    <w:next w:val="Normal"/>
+    <w:autoRedefine/>
+    <w:semiHidden/>
+    <w:pPr>
+      <w:ind w:left="1200" w:hanging="240"/>
+    </w:pPr>
+  </w:style>
+  <w:style w:type="paragraph" w:styleId="Index6">
+    <w:name w:val="index 6"/>
+    <w:basedOn w:val="Normal"/>
+    <w:next w:val="Normal"/>
+    <w:autoRedefine/>
+    <w:semiHidden/>
+    <w:pPr>
+      <w:ind w:left="1440" w:hanging="240"/>
+    </w:pPr>
+  </w:style>
+  <w:style w:type="paragraph" w:styleId="Index7">
+    <w:name w:val="index 7"/>
+    <w:basedOn w:val="Normal"/>
+    <w:next w:val="Normal"/>
+    <w:autoRedefine/>
+    <w:semiHidden/>
+    <w:pPr>
+      <w:ind w:left="1680" w:hanging="240"/>
+    </w:pPr>
+  </w:style>
+  <w:style w:type="paragraph" w:styleId="Index8">
+    <w:name w:val="index 8"/>
+    <w:basedOn w:val="Normal"/>
+    <w:next w:val="Normal"/>
+    <w:autoRedefine/>
+    <w:semiHidden/>
+    <w:pPr>
+      <w:ind w:left="1920" w:hanging="240"/>
+    </w:pPr>
+  </w:style>
+  <w:style w:type="paragraph" w:styleId="Index9">
+    <w:name w:val="index 9"/>
+    <w:basedOn w:val="Normal"/>
+    <w:next w:val="Normal"/>
+    <w:autoRedefine/>
+    <w:semiHidden/>
+    <w:pPr>
+      <w:ind w:left="2160" w:hanging="240"/>
+    </w:pPr>
+  </w:style>
+  <w:style w:type="paragraph" w:styleId="Titreindex">
+    <w:name w:val="index heading"/>
+    <w:basedOn w:val="Normal"/>
+    <w:next w:val="Index1"/>
+    <w:semiHidden/>
+  </w:style>
+  <w:style w:type="paragraph" w:customStyle="1" w:styleId="Texte2">
+    <w:name w:val="Texte 2"/>
+    <w:basedOn w:val="Normal"/>
+    <w:link w:val="Texte2Car"/>
+    <w:rsid w:val="00C17451"/>
+    <w:pPr>
+      <w:spacing w:before="0" w:after="240" w:line="280" w:lineRule="atLeast"/>
+      <w:ind w:left="720"/>
+      <w:jc w:val="both"/>
+    </w:pPr>
+    <w:rPr>
+      <w:rFonts w:ascii="Tahoma" w:hAnsi="Tahoma" w:cs="Tahoma"/>
+      <w:iCs w:val="0"/>
+      <w:szCs w:val="20"/>
+      <w:lang w:eastAsia="en-US"/>
+    </w:rPr>
+  </w:style>
+  <w:style w:type="character" w:customStyle="1" w:styleId="Texte2Car">
+    <w:name w:val="Texte 2 Car"/>
+    <w:basedOn w:val="Policepardfaut"/>
+    <w:link w:val="Texte2"/>
+    <w:rsid w:val="00C17451"/>
+    <w:rPr>
+      <w:rFonts w:ascii="Tahoma" w:hAnsi="Tahoma" w:cs="Tahoma"/>
+      <w:sz w:val="24"/>
+      <w:lang w:val="fr-CA" w:eastAsia="en-US" w:bidi="ar-SA"/>
+    </w:rPr>
+  </w:style>
+  <w:style w:type="paragraph" w:customStyle="1" w:styleId="Texte1">
+    <w:name w:val="Texte 1"/>
+    <w:basedOn w:val="Normal"/>
+    <w:rsid w:val="00C17451"/>
+    <w:pPr>
+      <w:spacing w:before="0" w:after="240" w:line="280" w:lineRule="atLeast"/>
+      <w:ind w:left="720"/>
+      <w:jc w:val="both"/>
+    </w:pPr>
+    <w:rPr>
+      <w:rFonts w:ascii="Tahoma" w:hAnsi="Tahoma" w:cs="Tahoma"/>
+      <w:iCs w:val="0"/>
+      <w:sz w:val="22"/>
+      <w:szCs w:val="20"/>
+      <w:lang w:eastAsia="en-US"/>
+    </w:rPr>
+  </w:style>
+  <w:style w:type="paragraph" w:styleId="Retraitcorpsdetexte3">
+    <w:name w:val="Body Text Indent 3"/>
+    <w:basedOn w:val="Normal"/>
+    <w:rsid w:val="00025C59"/>
+    <w:pPr>
+      <w:spacing w:before="0" w:after="0"/>
+      <w:ind w:left="708"/>
+    </w:pPr>
+  </w:style>
+  <w:style w:type="table" w:styleId="Grille">
+    <w:name w:val="Table Grid"/>
+    <w:basedOn w:val="TableauNormal"/>
+    <w:rsid w:val="00025C59"/>
+    <w:pPr>
+      <w:spacing w:before="120" w:after="120"/>
+    </w:pPr>
+    <w:tblPr>
+      <w:tblInd w:w="0" w:type="dxa"/>
+      <w:tblBorders>
+        <w:top w:val="single" w:sz="4" w:space="0" w:color="auto"/>
+        <w:left w:val="single" w:sz="4" w:space="0" w:color="auto"/>
+        <w:bottom w:val="single" w:sz="4" w:space="0" w:color="auto"/>
+        <w:right w:val="single" w:sz="4" w:space="0" w:color="auto"/>
+        <w:insideH w:val="single" w:sz="4" w:space="0" w:color="auto"/>
+        <w:insideV w:val="single" w:sz="4" w:space="0" w:color="auto"/>
+      </w:tblBorders>
+      <w:tblCellMar>
+        <w:top w:w="0" w:type="dxa"/>
+        <w:left w:w="108" w:type="dxa"/>
+        <w:bottom w:w="0" w:type="dxa"/>
+        <w:right w:w="108" w:type="dxa"/>
+      </w:tblCellMar>
     </w:tblPr>
   </w:style>
   <w:style w:type="paragraph" w:customStyle="1" w:styleId="Proposition">
@@ -5991,7 +7063,7 @@
     </a:clrScheme>
     <a:fontScheme name="Office">
       <a:majorFont>
-        <a:latin typeface="Calibri Light" panose="020F0302020204030204"/>
+        <a:latin typeface="Calibri Light"/>
         <a:ea typeface=""/>
         <a:cs typeface=""/>
         <a:font script="Jpan" typeface="ＭＳ ゴシック"/>
@@ -6026,7 +7098,7 @@
         <a:font script="Geor" typeface="Sylfaen"/>
       </a:majorFont>
       <a:minorFont>
-        <a:latin typeface="Calibri" panose="020F0502020204030204"/>
+        <a:latin typeface="Calibri"/>
         <a:ea typeface=""/>
         <a:cs typeface=""/>
         <a:font script="Jpan" typeface="ＭＳ 明朝"/>
@@ -6203,7 +7275,7 @@
   <a:extraClrSchemeLst/>
   <a:extLst>
     <a:ext uri="{05A4C25C-085E-4340-85A3-A5531E510DB2}">
-      <thm15:themeFamily xmlns:thm15="http://schemas.microsoft.com/office/thememl/2012/main" name="Office Theme" id="{62F939B6-93AF-4DB8-9C6B-D6C7DFDC589F}" vid="{4A3C46E8-61CC-4603-A589-7422A47A8E4A}"/>
+      <thm15:themeFamily xmlns:thm15="http://schemas.microsoft.com/office/thememl/2012/main" xmlns="" name="Office Theme" id="{62F939B6-93AF-4DB8-9C6B-D6C7DFDC589F}" vid="{4A3C46E8-61CC-4603-A589-7422A47A8E4A}"/>
     </a:ext>
   </a:extLst>
 </a:theme>

</xml_diff>

<commit_message>
Ajout de 3.1 du MOP
</commit_message>
<xml_diff>
--- a/GABARIT_MOP.docx
+++ b/GABARIT_MOP.docx
@@ -211,7 +211,7 @@
     </w:p>
     <w:p>
       <w:pPr>
-        <w:pStyle w:val="TM1"/>
+        <w:pStyle w:val="TOC1"/>
         <w:rPr>
           <w:rFonts w:asciiTheme="minorHAnsi" w:eastAsiaTheme="minorEastAsia" w:hAnsiTheme="minorHAnsi" w:cstheme="minorBidi"/>
           <w:b w:val="0"/>
@@ -246,7 +246,7 @@
       <w:hyperlink w:anchor="_Toc462579830" w:history="1">
         <w:r>
           <w:rPr>
-            <w:rStyle w:val="Lienhypertexte"/>
+            <w:rStyle w:val="Hyperlink"/>
             <w:noProof/>
           </w:rPr>
           <w:t>1.</w:t>
@@ -265,7 +265,7 @@
         </w:r>
         <w:r>
           <w:rPr>
-            <w:rStyle w:val="Lienhypertexte"/>
+            <w:rStyle w:val="Hyperlink"/>
             <w:noProof/>
           </w:rPr>
           <w:t>Introduction</w:t>
@@ -322,7 +322,7 @@
     </w:p>
     <w:p>
       <w:pPr>
-        <w:pStyle w:val="TM1"/>
+        <w:pStyle w:val="TOC1"/>
         <w:rPr>
           <w:rFonts w:asciiTheme="minorHAnsi" w:eastAsiaTheme="minorEastAsia" w:hAnsiTheme="minorHAnsi" w:cstheme="minorBidi"/>
           <w:b w:val="0"/>
@@ -336,7 +336,7 @@
       <w:hyperlink w:anchor="_Toc462579831" w:history="1">
         <w:r>
           <w:rPr>
-            <w:rStyle w:val="Lienhypertexte"/>
+            <w:rStyle w:val="Hyperlink"/>
             <w:noProof/>
           </w:rPr>
           <w:t>2.</w:t>
@@ -355,7 +355,7 @@
         </w:r>
         <w:r>
           <w:rPr>
-            <w:rStyle w:val="Lienhypertexte"/>
+            <w:rStyle w:val="Hyperlink"/>
             <w:noProof/>
           </w:rPr>
           <w:t>Description du projet</w:t>
@@ -412,7 +412,7 @@
     </w:p>
     <w:p>
       <w:pPr>
-        <w:pStyle w:val="TM2"/>
+        <w:pStyle w:val="TOC2"/>
         <w:tabs>
           <w:tab w:val="left" w:pos="550"/>
           <w:tab w:val="right" w:pos="9408"/>
@@ -429,7 +429,7 @@
       <w:hyperlink w:anchor="_Toc462579832" w:history="1">
         <w:r>
           <w:rPr>
-            <w:rStyle w:val="Lienhypertexte"/>
+            <w:rStyle w:val="Hyperlink"/>
             <w:noProof/>
           </w:rPr>
           <w:t>2.1.</w:t>
@@ -447,7 +447,7 @@
         </w:r>
         <w:r>
           <w:rPr>
-            <w:rStyle w:val="Lienhypertexte"/>
+            <w:rStyle w:val="Hyperlink"/>
             <w:noProof/>
           </w:rPr>
           <w:t>Contexte du projet</w:t>
@@ -504,7 +504,7 @@
     </w:p>
     <w:p>
       <w:pPr>
-        <w:pStyle w:val="TM2"/>
+        <w:pStyle w:val="TOC2"/>
         <w:tabs>
           <w:tab w:val="left" w:pos="550"/>
           <w:tab w:val="right" w:pos="9408"/>
@@ -521,7 +521,7 @@
       <w:hyperlink w:anchor="_Toc462579833" w:history="1">
         <w:r>
           <w:rPr>
-            <w:rStyle w:val="Lienhypertexte"/>
+            <w:rStyle w:val="Hyperlink"/>
             <w:noProof/>
           </w:rPr>
           <w:t>2.2.</w:t>
@@ -539,7 +539,7 @@
         </w:r>
         <w:r>
           <w:rPr>
-            <w:rStyle w:val="Lienhypertexte"/>
+            <w:rStyle w:val="Hyperlink"/>
             <w:noProof/>
           </w:rPr>
           <w:t>Buts et Objectifs du projet</w:t>
@@ -596,7 +596,7 @@
     </w:p>
     <w:p>
       <w:pPr>
-        <w:pStyle w:val="TM2"/>
+        <w:pStyle w:val="TOC2"/>
         <w:tabs>
           <w:tab w:val="left" w:pos="550"/>
           <w:tab w:val="right" w:pos="9408"/>
@@ -613,7 +613,7 @@
       <w:hyperlink w:anchor="_Toc462579834" w:history="1">
         <w:r>
           <w:rPr>
-            <w:rStyle w:val="Lienhypertexte"/>
+            <w:rStyle w:val="Hyperlink"/>
             <w:noProof/>
           </w:rPr>
           <w:t>2.3.</w:t>
@@ -631,7 +631,7 @@
         </w:r>
         <w:r>
           <w:rPr>
-            <w:rStyle w:val="Lienhypertexte"/>
+            <w:rStyle w:val="Hyperlink"/>
             <w:noProof/>
           </w:rPr>
           <w:t>Portée et limites du projet</w:t>
@@ -688,7 +688,7 @@
     </w:p>
     <w:p>
       <w:pPr>
-        <w:pStyle w:val="TM1"/>
+        <w:pStyle w:val="TOC1"/>
         <w:rPr>
           <w:rFonts w:asciiTheme="minorHAnsi" w:eastAsiaTheme="minorEastAsia" w:hAnsiTheme="minorHAnsi" w:cstheme="minorBidi"/>
           <w:b w:val="0"/>
@@ -702,7 +702,7 @@
       <w:hyperlink w:anchor="_Toc462579835" w:history="1">
         <w:r>
           <w:rPr>
-            <w:rStyle w:val="Lienhypertexte"/>
+            <w:rStyle w:val="Hyperlink"/>
             <w:noProof/>
           </w:rPr>
           <w:t>3.</w:t>
@@ -721,7 +721,7 @@
         </w:r>
         <w:r>
           <w:rPr>
-            <w:rStyle w:val="Lienhypertexte"/>
+            <w:rStyle w:val="Hyperlink"/>
             <w:noProof/>
           </w:rPr>
           <w:t>Approche préconisée</w:t>
@@ -778,7 +778,7 @@
     </w:p>
     <w:p>
       <w:pPr>
-        <w:pStyle w:val="TM2"/>
+        <w:pStyle w:val="TOC2"/>
         <w:tabs>
           <w:tab w:val="left" w:pos="550"/>
           <w:tab w:val="right" w:pos="9408"/>
@@ -795,7 +795,7 @@
       <w:hyperlink w:anchor="_Toc462579836" w:history="1">
         <w:r>
           <w:rPr>
-            <w:rStyle w:val="Lienhypertexte"/>
+            <w:rStyle w:val="Hyperlink"/>
             <w:noProof/>
           </w:rPr>
           <w:t>3.1.</w:t>
@@ -813,7 +813,7 @@
         </w:r>
         <w:r>
           <w:rPr>
-            <w:rStyle w:val="Lienhypertexte"/>
+            <w:rStyle w:val="Hyperlink"/>
             <w:noProof/>
           </w:rPr>
           <w:t>Méthodologie</w:t>
@@ -870,7 +870,7 @@
     </w:p>
     <w:p>
       <w:pPr>
-        <w:pStyle w:val="TM2"/>
+        <w:pStyle w:val="TOC2"/>
         <w:tabs>
           <w:tab w:val="left" w:pos="550"/>
           <w:tab w:val="right" w:pos="9408"/>
@@ -887,7 +887,7 @@
       <w:hyperlink w:anchor="_Toc462579837" w:history="1">
         <w:r>
           <w:rPr>
-            <w:rStyle w:val="Lienhypertexte"/>
+            <w:rStyle w:val="Hyperlink"/>
             <w:noProof/>
           </w:rPr>
           <w:t>3.2.</w:t>
@@ -905,7 +905,7 @@
         </w:r>
         <w:r>
           <w:rPr>
-            <w:rStyle w:val="Lienhypertexte"/>
+            <w:rStyle w:val="Hyperlink"/>
             <w:noProof/>
           </w:rPr>
           <w:t>Support à la réalisation</w:t>
@@ -962,7 +962,7 @@
     </w:p>
     <w:p>
       <w:pPr>
-        <w:pStyle w:val="TM1"/>
+        <w:pStyle w:val="TOC1"/>
         <w:rPr>
           <w:rFonts w:asciiTheme="minorHAnsi" w:eastAsiaTheme="minorEastAsia" w:hAnsiTheme="minorHAnsi" w:cstheme="minorBidi"/>
           <w:b w:val="0"/>
@@ -976,7 +976,7 @@
       <w:hyperlink w:anchor="_Toc462579838" w:history="1">
         <w:r>
           <w:rPr>
-            <w:rStyle w:val="Lienhypertexte"/>
+            <w:rStyle w:val="Hyperlink"/>
             <w:noProof/>
           </w:rPr>
           <w:t>4.</w:t>
@@ -995,7 +995,7 @@
         </w:r>
         <w:r>
           <w:rPr>
-            <w:rStyle w:val="Lienhypertexte"/>
+            <w:rStyle w:val="Hyperlink"/>
             <w:noProof/>
           </w:rPr>
           <w:t>Organisation du projet</w:t>
@@ -1052,7 +1052,7 @@
     </w:p>
     <w:p>
       <w:pPr>
-        <w:pStyle w:val="TM2"/>
+        <w:pStyle w:val="TOC2"/>
         <w:tabs>
           <w:tab w:val="left" w:pos="550"/>
           <w:tab w:val="right" w:pos="9408"/>
@@ -1069,7 +1069,7 @@
       <w:hyperlink w:anchor="_Toc462579839" w:history="1">
         <w:r>
           <w:rPr>
-            <w:rStyle w:val="Lienhypertexte"/>
+            <w:rStyle w:val="Hyperlink"/>
             <w:noProof/>
           </w:rPr>
           <w:t>4.1.</w:t>
@@ -1087,7 +1087,7 @@
         </w:r>
         <w:r>
           <w:rPr>
-            <w:rStyle w:val="Lienhypertexte"/>
+            <w:rStyle w:val="Hyperlink"/>
             <w:noProof/>
           </w:rPr>
           <w:t>Structure du projet</w:t>
@@ -1144,7 +1144,7 @@
     </w:p>
     <w:p>
       <w:pPr>
-        <w:pStyle w:val="TM2"/>
+        <w:pStyle w:val="TOC2"/>
         <w:tabs>
           <w:tab w:val="left" w:pos="550"/>
           <w:tab w:val="right" w:pos="9408"/>
@@ -1161,7 +1161,7 @@
       <w:hyperlink w:anchor="_Toc462579840" w:history="1">
         <w:r>
           <w:rPr>
-            <w:rStyle w:val="Lienhypertexte"/>
+            <w:rStyle w:val="Hyperlink"/>
             <w:noProof/>
           </w:rPr>
           <w:t>4.2.</w:t>
@@ -1179,7 +1179,7 @@
         </w:r>
         <w:r>
           <w:rPr>
-            <w:rStyle w:val="Lienhypertexte"/>
+            <w:rStyle w:val="Hyperlink"/>
             <w:noProof/>
           </w:rPr>
           <w:t>Partage de responsabilités</w:t>
@@ -1236,7 +1236,7 @@
     </w:p>
     <w:p>
       <w:pPr>
-        <w:pStyle w:val="TM1"/>
+        <w:pStyle w:val="TOC1"/>
         <w:rPr>
           <w:rFonts w:asciiTheme="minorHAnsi" w:eastAsiaTheme="minorEastAsia" w:hAnsiTheme="minorHAnsi" w:cstheme="minorBidi"/>
           <w:b w:val="0"/>
@@ -1250,7 +1250,7 @@
       <w:hyperlink w:anchor="_Toc462579841" w:history="1">
         <w:r>
           <w:rPr>
-            <w:rStyle w:val="Lienhypertexte"/>
+            <w:rStyle w:val="Hyperlink"/>
             <w:noProof/>
           </w:rPr>
           <w:t>5.</w:t>
@@ -1269,7 +1269,7 @@
         </w:r>
         <w:r>
           <w:rPr>
-            <w:rStyle w:val="Lienhypertexte"/>
+            <w:rStyle w:val="Hyperlink"/>
             <w:noProof/>
           </w:rPr>
           <w:t>Modalités de gestion</w:t>
@@ -1326,7 +1326,7 @@
     </w:p>
     <w:p>
       <w:pPr>
-        <w:pStyle w:val="TM2"/>
+        <w:pStyle w:val="TOC2"/>
         <w:tabs>
           <w:tab w:val="left" w:pos="550"/>
           <w:tab w:val="right" w:pos="9408"/>
@@ -1343,7 +1343,7 @@
       <w:hyperlink w:anchor="_Toc462579842" w:history="1">
         <w:r>
           <w:rPr>
-            <w:rStyle w:val="Lienhypertexte"/>
+            <w:rStyle w:val="Hyperlink"/>
             <w:noProof/>
           </w:rPr>
           <w:t>5.1.</w:t>
@@ -1361,7 +1361,7 @@
         </w:r>
         <w:r>
           <w:rPr>
-            <w:rStyle w:val="Lienhypertexte"/>
+            <w:rStyle w:val="Hyperlink"/>
             <w:noProof/>
           </w:rPr>
           <w:t>Suivi des activités et de l’état d’avancement du projet</w:t>
@@ -1418,7 +1418,7 @@
     </w:p>
     <w:p>
       <w:pPr>
-        <w:pStyle w:val="TM2"/>
+        <w:pStyle w:val="TOC2"/>
         <w:tabs>
           <w:tab w:val="left" w:pos="550"/>
           <w:tab w:val="right" w:pos="9408"/>
@@ -1435,7 +1435,7 @@
       <w:hyperlink w:anchor="_Toc462579843" w:history="1">
         <w:r>
           <w:rPr>
-            <w:rStyle w:val="Lienhypertexte"/>
+            <w:rStyle w:val="Hyperlink"/>
             <w:noProof/>
           </w:rPr>
           <w:t>5.2.</w:t>
@@ -1453,7 +1453,7 @@
         </w:r>
         <w:r>
           <w:rPr>
-            <w:rStyle w:val="Lienhypertexte"/>
+            <w:rStyle w:val="Hyperlink"/>
             <w:noProof/>
           </w:rPr>
           <w:t>Suivi des points en suspens et des risques</w:t>
@@ -1510,7 +1510,7 @@
     </w:p>
     <w:p>
       <w:pPr>
-        <w:pStyle w:val="TM2"/>
+        <w:pStyle w:val="TOC2"/>
         <w:tabs>
           <w:tab w:val="left" w:pos="550"/>
           <w:tab w:val="right" w:pos="9408"/>
@@ -1527,7 +1527,7 @@
       <w:hyperlink w:anchor="_Toc462579844" w:history="1">
         <w:r>
           <w:rPr>
-            <w:rStyle w:val="Lienhypertexte"/>
+            <w:rStyle w:val="Hyperlink"/>
             <w:noProof/>
           </w:rPr>
           <w:t>5.3.</w:t>
@@ -1545,7 +1545,7 @@
         </w:r>
         <w:r>
           <w:rPr>
-            <w:rStyle w:val="Lienhypertexte"/>
+            <w:rStyle w:val="Hyperlink"/>
             <w:noProof/>
           </w:rPr>
           <w:t>Préparation de notes de changement</w:t>
@@ -1602,7 +1602,7 @@
     </w:p>
     <w:p>
       <w:pPr>
-        <w:pStyle w:val="TM1"/>
+        <w:pStyle w:val="TOC1"/>
         <w:rPr>
           <w:rFonts w:asciiTheme="minorHAnsi" w:eastAsiaTheme="minorEastAsia" w:hAnsiTheme="minorHAnsi" w:cstheme="minorBidi"/>
           <w:b w:val="0"/>
@@ -1616,7 +1616,7 @@
       <w:hyperlink w:anchor="_Toc462579845" w:history="1">
         <w:r>
           <w:rPr>
-            <w:rStyle w:val="Lienhypertexte"/>
+            <w:rStyle w:val="Hyperlink"/>
             <w:noProof/>
           </w:rPr>
           <w:t>6.</w:t>
@@ -1635,7 +1635,7 @@
         </w:r>
         <w:r>
           <w:rPr>
-            <w:rStyle w:val="Lienhypertexte"/>
+            <w:rStyle w:val="Hyperlink"/>
             <w:noProof/>
           </w:rPr>
           <w:t>Facteurs de succès et éléments de risque</w:t>
@@ -1692,7 +1692,7 @@
     </w:p>
     <w:p>
       <w:pPr>
-        <w:pStyle w:val="TM2"/>
+        <w:pStyle w:val="TOC2"/>
         <w:tabs>
           <w:tab w:val="left" w:pos="550"/>
           <w:tab w:val="right" w:pos="9408"/>
@@ -1709,7 +1709,7 @@
       <w:hyperlink w:anchor="_Toc462579846" w:history="1">
         <w:r>
           <w:rPr>
-            <w:rStyle w:val="Lienhypertexte"/>
+            <w:rStyle w:val="Hyperlink"/>
             <w:noProof/>
           </w:rPr>
           <w:t>6.1.</w:t>
@@ -1727,7 +1727,7 @@
         </w:r>
         <w:r>
           <w:rPr>
-            <w:rStyle w:val="Lienhypertexte"/>
+            <w:rStyle w:val="Hyperlink"/>
             <w:noProof/>
           </w:rPr>
           <w:t>Facteurs de succès</w:t>
@@ -1784,7 +1784,7 @@
     </w:p>
     <w:p>
       <w:pPr>
-        <w:pStyle w:val="TM2"/>
+        <w:pStyle w:val="TOC2"/>
         <w:tabs>
           <w:tab w:val="left" w:pos="550"/>
           <w:tab w:val="right" w:pos="9408"/>
@@ -1801,7 +1801,7 @@
       <w:hyperlink w:anchor="_Toc462579847" w:history="1">
         <w:r>
           <w:rPr>
-            <w:rStyle w:val="Lienhypertexte"/>
+            <w:rStyle w:val="Hyperlink"/>
             <w:noProof/>
           </w:rPr>
           <w:t>6.2.</w:t>
@@ -1819,7 +1819,7 @@
         </w:r>
         <w:r>
           <w:rPr>
-            <w:rStyle w:val="Lienhypertexte"/>
+            <w:rStyle w:val="Hyperlink"/>
             <w:noProof/>
           </w:rPr>
           <w:t>Hypothèses et contraintes connues</w:t>
@@ -1876,7 +1876,7 @@
     </w:p>
     <w:p>
       <w:pPr>
-        <w:pStyle w:val="TM2"/>
+        <w:pStyle w:val="TOC2"/>
         <w:tabs>
           <w:tab w:val="left" w:pos="550"/>
           <w:tab w:val="right" w:pos="9408"/>
@@ -1893,7 +1893,7 @@
       <w:hyperlink w:anchor="_Toc462579848" w:history="1">
         <w:r>
           <w:rPr>
-            <w:rStyle w:val="Lienhypertexte"/>
+            <w:rStyle w:val="Hyperlink"/>
             <w:noProof/>
           </w:rPr>
           <w:t>6.3.</w:t>
@@ -1911,7 +1911,7 @@
         </w:r>
         <w:r>
           <w:rPr>
-            <w:rStyle w:val="Lienhypertexte"/>
+            <w:rStyle w:val="Hyperlink"/>
             <w:noProof/>
           </w:rPr>
           <w:t>Risques connus</w:t>
@@ -1968,7 +1968,7 @@
     </w:p>
     <w:p>
       <w:pPr>
-        <w:pStyle w:val="TM2"/>
+        <w:pStyle w:val="TOC2"/>
         <w:tabs>
           <w:tab w:val="left" w:pos="550"/>
           <w:tab w:val="right" w:pos="9408"/>
@@ -1985,7 +1985,7 @@
       <w:hyperlink w:anchor="_Toc462579849" w:history="1">
         <w:r>
           <w:rPr>
-            <w:rStyle w:val="Lienhypertexte"/>
+            <w:rStyle w:val="Hyperlink"/>
             <w:noProof/>
           </w:rPr>
           <w:t>6.4.</w:t>
@@ -2003,7 +2003,7 @@
         </w:r>
         <w:r>
           <w:rPr>
-            <w:rStyle w:val="Lienhypertexte"/>
+            <w:rStyle w:val="Hyperlink"/>
             <w:noProof/>
           </w:rPr>
           <w:t>Points en suspens connus</w:t>
@@ -2060,7 +2060,7 @@
     </w:p>
     <w:p>
       <w:pPr>
-        <w:pStyle w:val="TM1"/>
+        <w:pStyle w:val="TOC1"/>
         <w:rPr>
           <w:rFonts w:asciiTheme="minorHAnsi" w:eastAsiaTheme="minorEastAsia" w:hAnsiTheme="minorHAnsi" w:cstheme="minorBidi"/>
           <w:b w:val="0"/>
@@ -2074,7 +2074,7 @@
       <w:hyperlink w:anchor="_Toc462579850" w:history="1">
         <w:r>
           <w:rPr>
-            <w:rStyle w:val="Lienhypertexte"/>
+            <w:rStyle w:val="Hyperlink"/>
             <w:noProof/>
           </w:rPr>
           <w:t>7.</w:t>
@@ -2093,7 +2093,7 @@
         </w:r>
         <w:r>
           <w:rPr>
-            <w:rStyle w:val="Lienhypertexte"/>
+            <w:rStyle w:val="Hyperlink"/>
             <w:noProof/>
           </w:rPr>
           <w:t>Biens livrables</w:t>
@@ -2150,7 +2150,7 @@
     </w:p>
     <w:p>
       <w:pPr>
-        <w:pStyle w:val="TM2"/>
+        <w:pStyle w:val="TOC2"/>
         <w:tabs>
           <w:tab w:val="left" w:pos="550"/>
           <w:tab w:val="right" w:pos="9408"/>
@@ -2167,7 +2167,7 @@
       <w:hyperlink w:anchor="_Toc462579851" w:history="1">
         <w:r>
           <w:rPr>
-            <w:rStyle w:val="Lienhypertexte"/>
+            <w:rStyle w:val="Hyperlink"/>
             <w:noProof/>
           </w:rPr>
           <w:t>7.1.</w:t>
@@ -2185,7 +2185,7 @@
         </w:r>
         <w:r>
           <w:rPr>
-            <w:rStyle w:val="Lienhypertexte"/>
+            <w:rStyle w:val="Hyperlink"/>
             <w:noProof/>
           </w:rPr>
           <w:t>Liste des biens livrables</w:t>
@@ -2242,7 +2242,7 @@
     </w:p>
     <w:p>
       <w:pPr>
-        <w:pStyle w:val="TM1"/>
+        <w:pStyle w:val="TOC1"/>
         <w:rPr>
           <w:rFonts w:asciiTheme="minorHAnsi" w:eastAsiaTheme="minorEastAsia" w:hAnsiTheme="minorHAnsi" w:cstheme="minorBidi"/>
           <w:b w:val="0"/>
@@ -2256,7 +2256,7 @@
       <w:hyperlink w:anchor="_Toc462579852" w:history="1">
         <w:r>
           <w:rPr>
-            <w:rStyle w:val="Lienhypertexte"/>
+            <w:rStyle w:val="Hyperlink"/>
             <w:noProof/>
           </w:rPr>
           <w:t>8.</w:t>
@@ -2275,7 +2275,7 @@
         </w:r>
         <w:r>
           <w:rPr>
-            <w:rStyle w:val="Lienhypertexte"/>
+            <w:rStyle w:val="Hyperlink"/>
             <w:noProof/>
           </w:rPr>
           <w:t>Efforts et échéancier</w:t>
@@ -2332,7 +2332,7 @@
     </w:p>
     <w:p>
       <w:pPr>
-        <w:pStyle w:val="TM2"/>
+        <w:pStyle w:val="TOC2"/>
         <w:tabs>
           <w:tab w:val="left" w:pos="550"/>
           <w:tab w:val="right" w:pos="9408"/>
@@ -2349,7 +2349,7 @@
       <w:hyperlink w:anchor="_Toc462579853" w:history="1">
         <w:r>
           <w:rPr>
-            <w:rStyle w:val="Lienhypertexte"/>
+            <w:rStyle w:val="Hyperlink"/>
             <w:noProof/>
           </w:rPr>
           <w:t>8.1.</w:t>
@@ -2367,7 +2367,7 @@
         </w:r>
         <w:r>
           <w:rPr>
-            <w:rStyle w:val="Lienhypertexte"/>
+            <w:rStyle w:val="Hyperlink"/>
             <w:noProof/>
           </w:rPr>
           <w:t>Évaluation des efforts</w:t>
@@ -2424,7 +2424,7 @@
     </w:p>
     <w:p>
       <w:pPr>
-        <w:pStyle w:val="TM2"/>
+        <w:pStyle w:val="TOC2"/>
         <w:tabs>
           <w:tab w:val="left" w:pos="550"/>
           <w:tab w:val="right" w:pos="9408"/>
@@ -2441,7 +2441,7 @@
       <w:hyperlink w:anchor="_Toc462579854" w:history="1">
         <w:r>
           <w:rPr>
-            <w:rStyle w:val="Lienhypertexte"/>
+            <w:rStyle w:val="Hyperlink"/>
             <w:noProof/>
           </w:rPr>
           <w:t>8.2.</w:t>
@@ -2459,7 +2459,7 @@
         </w:r>
         <w:r>
           <w:rPr>
-            <w:rStyle w:val="Lienhypertexte"/>
+            <w:rStyle w:val="Hyperlink"/>
             <w:noProof/>
           </w:rPr>
           <w:t>Échéancier</w:t>
@@ -2814,7 +2814,7 @@
     <w:p/>
     <w:p>
       <w:pPr>
-        <w:pStyle w:val="Titre1"/>
+        <w:pStyle w:val="Heading1"/>
       </w:pPr>
       <w:r>
         <w:br w:type="page"/>
@@ -2861,7 +2861,7 @@
     <w:p/>
     <w:p>
       <w:pPr>
-        <w:pStyle w:val="Titre1"/>
+        <w:pStyle w:val="Heading1"/>
       </w:pPr>
       <w:r>
         <w:br w:type="page"/>
@@ -2882,7 +2882,7 @@
     </w:p>
     <w:p>
       <w:pPr>
-        <w:pStyle w:val="Titre2"/>
+        <w:pStyle w:val="Heading2"/>
       </w:pPr>
       <w:bookmarkStart w:id="5" w:name="_Toc26866060"/>
       <w:bookmarkStart w:id="6" w:name="_Toc462579832"/>
@@ -2924,7 +2924,7 @@
     <w:p/>
     <w:p>
       <w:pPr>
-        <w:pStyle w:val="Titre2"/>
+        <w:pStyle w:val="Heading2"/>
       </w:pPr>
       <w:bookmarkStart w:id="7" w:name="_Toc26866061"/>
       <w:bookmarkStart w:id="8" w:name="_Toc462579833"/>
@@ -2979,7 +2979,7 @@
     <w:p/>
     <w:p>
       <w:pPr>
-        <w:pStyle w:val="Titre2"/>
+        <w:pStyle w:val="Heading2"/>
       </w:pPr>
       <w:bookmarkStart w:id="9" w:name="_Toc26866062"/>
       <w:bookmarkStart w:id="10" w:name="_Toc462579834"/>
@@ -3019,8 +3019,6 @@
       <w:r>
         <w:t>Un bon établissement de la portée réduit le risque d'inclusion de composantes inappropriées au sein de l'évaluation environnementale ou d'exclusion de facteurs qui devraient être évalués.</w:t>
       </w:r>
-      <w:bookmarkStart w:id="11" w:name="_GoBack"/>
-      <w:bookmarkEnd w:id="11"/>
     </w:p>
     <w:p>
       <w:r>
@@ -3030,118 +3028,691 @@
     <w:p/>
     <w:p>
       <w:pPr>
-        <w:pStyle w:val="Titre1"/>
+        <w:pStyle w:val="Heading1"/>
       </w:pPr>
       <w:r>
         <w:br w:type="page"/>
       </w:r>
-      <w:bookmarkStart w:id="12" w:name="_Toc462579835"/>
+      <w:bookmarkStart w:id="11" w:name="_Toc462579835"/>
       <w:r>
         <w:lastRenderedPageBreak/>
         <w:t>Approche préconisée</w:t>
       </w:r>
+      <w:bookmarkEnd w:id="11"/>
+    </w:p>
+    <w:p>
+      <w:pPr>
+        <w:jc w:val="both"/>
+      </w:pPr>
+      <w:r>
+        <w:t xml:space="preserve">Dans cette section, </w:t>
+      </w:r>
+      <w:r>
+        <w:t>nous allons décrire l’approche et les méthodes choisie afin d’effectuer le mandat.</w:t>
+      </w:r>
+    </w:p>
+    <w:p>
+      <w:pPr>
+        <w:pStyle w:val="Heading2"/>
+      </w:pPr>
+      <w:bookmarkStart w:id="12" w:name="_Toc462579836"/>
+      <w:r>
+        <w:t>Méthodologie</w:t>
+      </w:r>
       <w:bookmarkEnd w:id="12"/>
     </w:p>
     <w:p>
-      <w:r>
-        <w:t>Dans cette section, vous devez expliquer comment vous alle</w:t>
-      </w:r>
-      <w:r>
-        <w:t>z</w:t>
-      </w:r>
-      <w:r>
-        <w:t xml:space="preserve"> vous y prendre pour effectuer le mandat</w:t>
-      </w:r>
-      <w:r>
-        <w:t>.</w:t>
-      </w:r>
-    </w:p>
-    <w:p>
-      <w:pPr>
-        <w:pStyle w:val="Titre2"/>
-      </w:pPr>
-      <w:bookmarkStart w:id="13" w:name="_Toc462579836"/>
-      <w:r>
-        <w:t>Méthodologie</w:t>
-      </w:r>
-      <w:bookmarkEnd w:id="13"/>
-    </w:p>
-    <w:p>
-      <w:r>
-        <w:t>La méthodologie décrira les approches et méthodes que l’équipe utilisera pour atteindre ses objectifs.</w:t>
-      </w:r>
-      <w:r>
-        <w:t xml:space="preserve"> On peut parler de :</w:t>
-      </w:r>
-    </w:p>
-    <w:p>
-      <w:r>
-        <w:t>Cueillette d’information sous forme de questionnaires</w:t>
-      </w:r>
-    </w:p>
-    <w:p>
-      <w:pPr>
+      <w:pPr>
+        <w:jc w:val="both"/>
+      </w:pPr>
+      <w:r>
+        <w:t>T</w:t>
+      </w:r>
+      <w:r>
+        <w:t>out au long de notre mandat</w:t>
+      </w:r>
+      <w:r>
+        <w:t xml:space="preserve">, </w:t>
+      </w:r>
+      <w:r>
+        <w:t xml:space="preserve">nous préconiserons la méthode agile </w:t>
+      </w:r>
+      <w:proofErr w:type="spellStart"/>
+      <w:r>
+        <w:t>Scrum</w:t>
+      </w:r>
+      <w:proofErr w:type="spellEnd"/>
+      <w:r>
+        <w:t xml:space="preserve"> afin d’assurer la productivité et de ne laisser aucun temps mort au projet.</w:t>
+      </w:r>
+      <w:r>
+        <w:t xml:space="preserve"> </w:t>
+      </w:r>
+      <w:r>
+        <w:t>De pars ces valeurs, c</w:t>
+      </w:r>
+      <w:r>
+        <w:t xml:space="preserve">ette méthode met l’accent sur la communication, l’adaptation et la mise au point rapide </w:t>
+      </w:r>
+      <w:r>
+        <w:t xml:space="preserve">afin de détecter </w:t>
+      </w:r>
+      <w:r>
+        <w:t>toute variation indésirable durant le projet</w:t>
+      </w:r>
+      <w:r>
+        <w:t xml:space="preserve"> en plus de favoriser la simplicité ainsi que la qualité</w:t>
+      </w:r>
+      <w:r>
+        <w:t xml:space="preserve"> des biens produits</w:t>
+      </w:r>
+      <w:r>
+        <w:t xml:space="preserve">. </w:t>
+      </w:r>
+    </w:p>
+    <w:p>
+      <w:pPr>
+        <w:jc w:val="both"/>
+      </w:pPr>
+    </w:p>
+    <w:p>
+      <w:pPr>
+        <w:pStyle w:val="Heading3"/>
+        <w:jc w:val="both"/>
+        <w:rPr>
+          <w:i w:val="0"/>
+          <w:sz w:val="24"/>
+        </w:rPr>
+      </w:pPr>
+      <w:r>
+        <w:rPr>
+          <w:i w:val="0"/>
+          <w:sz w:val="24"/>
+        </w:rPr>
+        <w:t>Répartitions des rôles</w:t>
+      </w:r>
+      <w:r>
+        <w:rPr>
+          <w:i w:val="0"/>
+          <w:sz w:val="24"/>
+        </w:rPr>
+        <w:t xml:space="preserve"> </w:t>
+      </w:r>
+      <w:proofErr w:type="spellStart"/>
+      <w:r>
+        <w:rPr>
+          <w:i w:val="0"/>
+          <w:sz w:val="24"/>
+        </w:rPr>
+        <w:t>Scrum</w:t>
+      </w:r>
+      <w:proofErr w:type="spellEnd"/>
+    </w:p>
+    <w:p>
+      <w:pPr>
+        <w:pStyle w:val="Heading4"/>
         <w:numPr>
           <w:ilvl w:val="0"/>
-          <w:numId w:val="5"/>
+          <w:numId w:val="0"/>
         </w:numPr>
-      </w:pPr>
-      <w:r>
-        <w:t>Études statistiques</w:t>
-      </w:r>
-    </w:p>
-    <w:p>
-      <w:pPr>
+        <w:jc w:val="both"/>
+      </w:pPr>
+      <w:r>
+        <w:t>3.1.1.1 Maître de mêler</w:t>
+      </w:r>
+    </w:p>
+    <w:p>
+      <w:pPr>
+        <w:pStyle w:val="Heading4"/>
         <w:numPr>
           <w:ilvl w:val="0"/>
-          <w:numId w:val="5"/>
+          <w:numId w:val="0"/>
         </w:numPr>
-      </w:pPr>
-      <w:r>
-        <w:t>Recherche sur le Web</w:t>
-      </w:r>
-    </w:p>
-    <w:p>
-      <w:pPr>
-        <w:numPr>
-          <w:ilvl w:val="0"/>
-          <w:numId w:val="5"/>
-        </w:numPr>
-      </w:pPr>
-      <w:r>
-        <w:t>Rencontre avec les usagers</w:t>
-      </w:r>
-    </w:p>
-    <w:p>
-      <w:pPr>
-        <w:numPr>
-          <w:ilvl w:val="0"/>
-          <w:numId w:val="5"/>
-        </w:numPr>
-      </w:pPr>
-      <w:r>
-        <w:t>Tests</w:t>
-      </w:r>
-    </w:p>
-    <w:p>
-      <w:pPr>
-        <w:numPr>
-          <w:ilvl w:val="0"/>
-          <w:numId w:val="5"/>
-        </w:numPr>
-      </w:pPr>
-      <w:r>
-        <w:t>Et tous les autres éléments utilisés</w:t>
-      </w:r>
-    </w:p>
-    <w:p>
-      <w:r>
-        <w:t>Mais aussi de méthodes reconnues sur le marché : exemple : Macroscope de DMR</w:t>
-      </w:r>
-    </w:p>
-    <w:p>
-      <w:pPr>
-        <w:pStyle w:val="Titre2"/>
+        <w:jc w:val="both"/>
+        <w:rPr>
+          <w:b w:val="0"/>
+        </w:rPr>
+      </w:pPr>
+      <w:r>
+        <w:rPr>
+          <w:b w:val="0"/>
+        </w:rPr>
+        <w:t xml:space="preserve">Cette personne s’assure que les principes et les valeurs de </w:t>
+      </w:r>
+      <w:proofErr w:type="spellStart"/>
+      <w:r>
+        <w:rPr>
+          <w:b w:val="0"/>
+        </w:rPr>
+        <w:t>Scrum</w:t>
+      </w:r>
+      <w:proofErr w:type="spellEnd"/>
+      <w:r>
+        <w:rPr>
+          <w:b w:val="0"/>
+        </w:rPr>
+        <w:t xml:space="preserve"> sont respectés</w:t>
+      </w:r>
+      <w:r>
+        <w:rPr>
+          <w:b w:val="0"/>
+        </w:rPr>
+        <w:t>.</w:t>
+      </w:r>
+      <w:r>
+        <w:rPr>
+          <w:b w:val="0"/>
+        </w:rPr>
+        <w:t xml:space="preserve"> C'est </w:t>
+      </w:r>
+      <w:r>
+        <w:rPr>
+          <w:b w:val="0"/>
+        </w:rPr>
+        <w:t>elle</w:t>
+      </w:r>
+      <w:r>
+        <w:rPr>
+          <w:b w:val="0"/>
+        </w:rPr>
+        <w:t xml:space="preserve"> qui est chargé de protéger l'équipe de tous les éléments perturbateurs extérieurs à l'équipe et de résoudre ses problèmes non techniques. </w:t>
+      </w:r>
+    </w:p>
+    <w:p>
+      <w:pPr>
+        <w:jc w:val="both"/>
+      </w:pPr>
+    </w:p>
+    <w:p>
+      <w:pPr>
+        <w:jc w:val="both"/>
+        <w:rPr>
+          <w:b/>
+        </w:rPr>
+      </w:pPr>
+      <w:r>
+        <w:rPr>
+          <w:b/>
+        </w:rPr>
+        <w:t xml:space="preserve">3.1.1.2 </w:t>
+      </w:r>
+      <w:r>
+        <w:rPr>
+          <w:b/>
+        </w:rPr>
+        <w:t>Propriétaire du</w:t>
+      </w:r>
+      <w:r>
+        <w:rPr>
+          <w:b/>
+        </w:rPr>
+        <w:t xml:space="preserve"> produit</w:t>
+      </w:r>
+    </w:p>
+    <w:p>
+      <w:pPr>
+        <w:jc w:val="both"/>
+      </w:pPr>
+      <w:r>
+        <w:t xml:space="preserve">Le propriétaire du produit est le représentant des </w:t>
+      </w:r>
+      <w:r>
+        <w:t>utilisateurs</w:t>
+      </w:r>
+      <w:r>
+        <w:t xml:space="preserve"> </w:t>
+      </w:r>
+      <w:r>
+        <w:t>et du client</w:t>
+      </w:r>
+      <w:r>
+        <w:t xml:space="preserve">. C'est cette personne </w:t>
+      </w:r>
+      <w:r>
+        <w:t>qui définit l'ordre dans lequel les fonctionnalités seront développées, et qui prend les décisions importantes concernant l'orientation du projet.</w:t>
+      </w:r>
+    </w:p>
+    <w:p>
+      <w:pPr>
+        <w:jc w:val="both"/>
+      </w:pPr>
+    </w:p>
+    <w:p>
+      <w:pPr>
+        <w:jc w:val="both"/>
+        <w:rPr>
+          <w:b/>
+        </w:rPr>
+      </w:pPr>
+      <w:r>
+        <w:rPr>
+          <w:b/>
+        </w:rPr>
+        <w:t xml:space="preserve">3.1.1.3 </w:t>
+      </w:r>
+      <w:r>
+        <w:rPr>
+          <w:b/>
+        </w:rPr>
+        <w:t>L’équipe</w:t>
+      </w:r>
+    </w:p>
+    <w:p>
+      <w:pPr>
+        <w:jc w:val="both"/>
+      </w:pPr>
+      <w:r>
+        <w:t xml:space="preserve">L’équipe </w:t>
+      </w:r>
+      <w:r>
+        <w:t>ne comporte pas de rôle prédéterminé.</w:t>
+      </w:r>
+      <w:r>
+        <w:t xml:space="preserve"> Tous les membres de l’équipe </w:t>
+      </w:r>
+      <w:r>
+        <w:t xml:space="preserve">doivent </w:t>
+      </w:r>
+      <w:r>
+        <w:t xml:space="preserve">apportent leur savoir-faire </w:t>
+      </w:r>
+      <w:r>
+        <w:t>afin d’</w:t>
+      </w:r>
+      <w:r>
+        <w:t>accomplir les tâches</w:t>
+      </w:r>
+      <w:r>
+        <w:t xml:space="preserve"> prédéfinies du projet. </w:t>
+      </w:r>
+    </w:p>
+    <w:p>
+      <w:pPr>
+        <w:jc w:val="both"/>
+        <w:rPr>
+          <w:sz w:val="28"/>
+          <w:szCs w:val="28"/>
+        </w:rPr>
+      </w:pPr>
+    </w:p>
+    <w:p>
+      <w:pPr>
+        <w:pStyle w:val="Heading3"/>
+        <w:jc w:val="both"/>
+        <w:rPr>
+          <w:i w:val="0"/>
+          <w:sz w:val="24"/>
+        </w:rPr>
+      </w:pPr>
+      <w:r>
+        <w:rPr>
+          <w:i w:val="0"/>
+          <w:sz w:val="24"/>
+        </w:rPr>
+        <w:t>Planification</w:t>
+      </w:r>
+      <w:r>
+        <w:rPr>
+          <w:i w:val="0"/>
+          <w:sz w:val="24"/>
+        </w:rPr>
+        <w:t xml:space="preserve"> </w:t>
+      </w:r>
+      <w:proofErr w:type="spellStart"/>
+      <w:r>
+        <w:rPr>
+          <w:i w:val="0"/>
+          <w:sz w:val="24"/>
+        </w:rPr>
+        <w:t>Scrum</w:t>
+      </w:r>
+      <w:proofErr w:type="spellEnd"/>
+    </w:p>
+    <w:p>
+      <w:pPr>
+        <w:jc w:val="both"/>
+      </w:pPr>
+      <w:r>
+        <w:t xml:space="preserve">La planification </w:t>
+      </w:r>
+      <w:proofErr w:type="spellStart"/>
+      <w:r>
+        <w:t>Scrum</w:t>
+      </w:r>
+      <w:proofErr w:type="spellEnd"/>
+      <w:r>
+        <w:t xml:space="preserve"> se définit par trois niveaux : les mêler quotidienne, les sprints et les livrables. </w:t>
+      </w:r>
+    </w:p>
+    <w:p>
+      <w:pPr>
+        <w:spacing w:before="0" w:after="0"/>
+        <w:jc w:val="both"/>
+      </w:pPr>
+      <w:r>
+        <w:br w:type="page"/>
+      </w:r>
+    </w:p>
+    <w:p>
+      <w:pPr>
+        <w:jc w:val="both"/>
+        <w:rPr>
+          <w:b/>
+        </w:rPr>
+      </w:pPr>
+      <w:r>
+        <w:rPr>
+          <w:b/>
+        </w:rPr>
+        <w:lastRenderedPageBreak/>
+        <w:t>3.1</w:t>
+      </w:r>
+      <w:r>
+        <w:rPr>
+          <w:b/>
+        </w:rPr>
+        <w:t>.2</w:t>
+      </w:r>
+      <w:r>
+        <w:rPr>
+          <w:b/>
+        </w:rPr>
+        <w:t xml:space="preserve">.1 </w:t>
+      </w:r>
+      <w:r>
+        <w:rPr>
+          <w:b/>
+        </w:rPr>
+        <w:t>Sprints</w:t>
+      </w:r>
+    </w:p>
+    <w:p>
+      <w:pPr>
+        <w:jc w:val="both"/>
+      </w:pPr>
+      <w:r>
+        <w:t xml:space="preserve">Le cycle de vie d’un projet </w:t>
+      </w:r>
+      <w:proofErr w:type="spellStart"/>
+      <w:r>
+        <w:t>Scrum</w:t>
+      </w:r>
+      <w:proofErr w:type="spellEnd"/>
+      <w:r>
+        <w:t xml:space="preserve"> se détermine par de petites itérations de quelques semaines ne dépassant </w:t>
+      </w:r>
+      <w:r>
+        <w:t xml:space="preserve">pas </w:t>
+      </w:r>
+      <w:r>
+        <w:t>obligatoirement un mois.</w:t>
+      </w:r>
+      <w:r>
+        <w:t xml:space="preserve"> Ces itérations sont nommées sprint</w:t>
+      </w:r>
+      <w:r>
+        <w:t>.</w:t>
+      </w:r>
+      <w:r>
+        <w:t xml:space="preserve"> Au début de chaque sprint, une réunion de planification, nommé </w:t>
+      </w:r>
+      <w:r>
+        <w:t>sprint planning</w:t>
+      </w:r>
+      <w:r>
+        <w:t xml:space="preserve">, sera effectué. Cette réunion permet d’identifier </w:t>
+      </w:r>
+      <w:r>
+        <w:t>les exigences les plus prioritaires pour le client</w:t>
+      </w:r>
+      <w:r>
+        <w:t xml:space="preserve"> et de se les distribuer entre les membres de l’équipe.</w:t>
+      </w:r>
+      <w:r>
+        <w:t xml:space="preserve"> </w:t>
+      </w:r>
+      <w:r>
+        <w:t>Ce mandat comportera 3 sprint</w:t>
+      </w:r>
+      <w:r>
+        <w:t>s</w:t>
+      </w:r>
+      <w:r>
+        <w:t xml:space="preserve"> </w:t>
+      </w:r>
+      <w:r>
+        <w:t>d’environ 2 à 3 semaines entre le début du projet et la fin de celui-ci, soit du 27 novembre au 13 décembre.</w:t>
+      </w:r>
+      <w:r>
+        <w:t xml:space="preserve"> À la fin du sprint, </w:t>
+      </w:r>
+      <w:r>
+        <w:t>on fait une démonstration au cli</w:t>
+      </w:r>
+      <w:r>
+        <w:t>ent des derniers développements.</w:t>
+      </w:r>
+      <w:r>
+        <w:t xml:space="preserve"> C’est </w:t>
+      </w:r>
+      <w:r>
+        <w:t>également</w:t>
+      </w:r>
+      <w:r>
+        <w:t xml:space="preserve"> l’occasion de faire un </w:t>
+      </w:r>
+      <w:r>
+        <w:t>bilan</w:t>
+      </w:r>
+      <w:r>
+        <w:t xml:space="preserve"> sur le fonctionnement de l’équipe et de trouver des points d’amélioration.</w:t>
+      </w:r>
+    </w:p>
+    <w:p>
+      <w:pPr>
+        <w:jc w:val="both"/>
+        <w:rPr>
+          <w:b/>
+        </w:rPr>
+      </w:pPr>
+    </w:p>
+    <w:p>
+      <w:pPr>
+        <w:jc w:val="both"/>
+        <w:rPr>
+          <w:b/>
+        </w:rPr>
+      </w:pPr>
+      <w:r>
+        <w:rPr>
+          <w:b/>
+        </w:rPr>
+        <w:t>3.1</w:t>
+      </w:r>
+      <w:r>
+        <w:rPr>
+          <w:b/>
+        </w:rPr>
+        <w:t>.2</w:t>
+      </w:r>
+      <w:r>
+        <w:rPr>
+          <w:b/>
+        </w:rPr>
+        <w:t>.2</w:t>
+      </w:r>
+      <w:r>
+        <w:rPr>
+          <w:b/>
+        </w:rPr>
+        <w:t xml:space="preserve"> </w:t>
+      </w:r>
+      <w:r>
+        <w:rPr>
+          <w:b/>
+        </w:rPr>
+        <w:t>La mêlée</w:t>
+      </w:r>
+    </w:p>
+    <w:p>
+      <w:pPr>
+        <w:jc w:val="both"/>
+      </w:pPr>
+      <w:r>
+        <w:t xml:space="preserve">Au cours du sprint, il est organisé chaque jour une courte réunion </w:t>
+      </w:r>
+      <w:r>
+        <w:t>d’avancement (environ 15 min) avec tous les membres de l’équipe</w:t>
+      </w:r>
+      <w:r>
+        <w:t>.</w:t>
+      </w:r>
+      <w:r>
+        <w:t xml:space="preserve"> Chaque membre de l’équipe doit prendre la parole et </w:t>
+      </w:r>
+      <w:r>
+        <w:t>présenter</w:t>
+      </w:r>
+      <w:r>
+        <w:t xml:space="preserve"> une brève description de son travail accomplis, ses objectifs de la journée ainsi que </w:t>
+      </w:r>
+      <w:r>
+        <w:t>ses difficultés rencontrées</w:t>
+      </w:r>
+      <w:r>
+        <w:t xml:space="preserve">. </w:t>
+      </w:r>
+      <w:r>
+        <w:t>T</w:t>
+      </w:r>
+      <w:r>
+        <w:t>enue par le m</w:t>
+      </w:r>
+      <w:r>
+        <w:t xml:space="preserve">aître de </w:t>
+      </w:r>
+      <w:r>
+        <w:t>mêler</w:t>
+      </w:r>
+      <w:r>
+        <w:t xml:space="preserve">, la réunion s’assure </w:t>
+      </w:r>
+      <w:r>
+        <w:t xml:space="preserve">que les objectifs du sprint </w:t>
+      </w:r>
+      <w:r>
+        <w:t>sont</w:t>
+      </w:r>
+      <w:r>
+        <w:t xml:space="preserve"> tenus</w:t>
+      </w:r>
+      <w:r>
+        <w:t xml:space="preserve"> en prenant compte de </w:t>
+      </w:r>
+      <w:r>
+        <w:t>rythme de travail de l’équipe</w:t>
+      </w:r>
+      <w:r>
+        <w:t xml:space="preserve"> et donne </w:t>
+      </w:r>
+      <w:r>
+        <w:t xml:space="preserve">ainsi </w:t>
+      </w:r>
+      <w:r>
+        <w:t>une bonne vision de l’ensemble des progrès du projet</w:t>
+      </w:r>
+      <w:r>
+        <w:t xml:space="preserve"> à tous les membres de l’équipe</w:t>
+      </w:r>
+      <w:r>
+        <w:t xml:space="preserve">. Au cours de ce mandat, les membres de l’équipe se communiqueront </w:t>
+      </w:r>
+      <w:r>
+        <w:t xml:space="preserve">brièvement et </w:t>
+      </w:r>
+      <w:r>
+        <w:t>quotidiennement à distance et/</w:t>
+      </w:r>
+      <w:r>
+        <w:t>ou en personne afin de discuter de l’avancement du mandat</w:t>
+      </w:r>
+      <w:r>
+        <w:t xml:space="preserve"> et d’identifier les problèmes rencontrer ainsi que les exprimer</w:t>
+      </w:r>
+      <w:r>
+        <w:t>.</w:t>
+      </w:r>
+    </w:p>
+    <w:p>
+      <w:pPr>
+        <w:jc w:val="both"/>
+      </w:pPr>
+    </w:p>
+    <w:p>
+      <w:pPr>
+        <w:jc w:val="both"/>
+        <w:rPr>
+          <w:b/>
+        </w:rPr>
+      </w:pPr>
+      <w:r>
+        <w:rPr>
+          <w:b/>
+        </w:rPr>
+        <w:t>3.1</w:t>
+      </w:r>
+      <w:r>
+        <w:rPr>
+          <w:b/>
+        </w:rPr>
+        <w:t>.2.</w:t>
+      </w:r>
+      <w:r>
+        <w:rPr>
+          <w:b/>
+        </w:rPr>
+        <w:t>3</w:t>
+      </w:r>
+      <w:r>
+        <w:rPr>
+          <w:b/>
+        </w:rPr>
+        <w:t xml:space="preserve"> </w:t>
+      </w:r>
+      <w:r>
+        <w:rPr>
+          <w:b/>
+        </w:rPr>
+        <w:t>Livrables</w:t>
+      </w:r>
+    </w:p>
+    <w:p>
+      <w:pPr>
+        <w:jc w:val="both"/>
+        <w:rPr>
+          <w:b/>
+        </w:rPr>
+      </w:pPr>
+      <w:r>
+        <w:t>À la fin de chaque itération, un livrable sera complété et vérifier par le propriétaire du produit afin d’assurer</w:t>
+      </w:r>
+      <w:bookmarkStart w:id="13" w:name="_GoBack"/>
+      <w:bookmarkEnd w:id="13"/>
+      <w:r>
+        <w:t xml:space="preserve"> un suivi de qualité.</w:t>
+      </w:r>
+      <w:r>
+        <w:t xml:space="preserve"> Les conditions du livrable seront définis au début de chaque sprint.</w:t>
+      </w:r>
+    </w:p>
+    <w:p>
+      <w:pPr>
+        <w:jc w:val="both"/>
+      </w:pPr>
+    </w:p>
+    <w:p>
+      <w:pPr>
+        <w:pStyle w:val="Heading2"/>
       </w:pPr>
       <w:bookmarkStart w:id="14" w:name="_Toc479744273"/>
       <w:bookmarkStart w:id="15" w:name="_Toc462579837"/>
@@ -3152,23 +3723,46 @@
       <w:bookmarkEnd w:id="15"/>
     </w:p>
     <w:p>
-      <w:r>
+      <w:pPr>
+        <w:rPr>
+          <w:strike/>
+        </w:rPr>
+      </w:pPr>
+      <w:r>
+        <w:rPr>
+          <w:strike/>
+        </w:rPr>
         <w:t>Vous devez décrire ce qui vous sera nécessaire pour la réalisation du projet. Vous devez donc identifier les département</w:t>
       </w:r>
       <w:r>
+        <w:rPr>
+          <w:strike/>
+        </w:rPr>
         <w:t>s,</w:t>
       </w:r>
       <w:r>
+        <w:rPr>
+          <w:strike/>
+        </w:rPr>
         <w:t xml:space="preserve"> personnes ou documents qui vous seront </w:t>
       </w:r>
       <w:r>
+        <w:rPr>
+          <w:strike/>
+        </w:rPr>
         <w:t>utiles.</w:t>
       </w:r>
     </w:p>
-    <w:p/>
-    <w:p>
-      <w:pPr>
-        <w:pStyle w:val="Titre1"/>
+    <w:p>
+      <w:pPr>
+        <w:rPr>
+          <w:strike/>
+        </w:rPr>
+      </w:pPr>
+    </w:p>
+    <w:p>
+      <w:pPr>
+        <w:pStyle w:val="Heading1"/>
       </w:pPr>
       <w:r>
         <w:br w:type="page"/>
@@ -3183,7 +3777,7 @@
     <w:p/>
     <w:p>
       <w:pPr>
-        <w:pStyle w:val="Titre2"/>
+        <w:pStyle w:val="Heading2"/>
       </w:pPr>
       <w:bookmarkStart w:id="17" w:name="_Toc462579839"/>
       <w:r>
@@ -3207,7 +3801,7 @@
     <w:p/>
     <w:p>
       <w:pPr>
-        <w:pStyle w:val="Titre2"/>
+        <w:pStyle w:val="Heading2"/>
       </w:pPr>
       <w:bookmarkStart w:id="18" w:name="_Toc462579840"/>
       <w:r>
@@ -3217,7 +3811,7 @@
     </w:p>
     <w:p>
       <w:pPr>
-        <w:pStyle w:val="Retraitcorpsdetexte3"/>
+        <w:pStyle w:val="BodyTextIndent3"/>
         <w:spacing w:before="120" w:after="120"/>
         <w:ind w:left="360"/>
       </w:pPr>
@@ -3227,7 +3821,7 @@
     </w:p>
     <w:p>
       <w:pPr>
-        <w:pStyle w:val="Retraitcorpsdetexte3"/>
+        <w:pStyle w:val="BodyTextIndent3"/>
         <w:spacing w:before="120" w:after="120"/>
         <w:ind w:left="360"/>
         <w:rPr>
@@ -3245,7 +3839,7 @@
     </w:p>
     <w:p>
       <w:pPr>
-        <w:pStyle w:val="Retraitcorpsdetexte3"/>
+        <w:pStyle w:val="BodyTextIndent3"/>
         <w:numPr>
           <w:ilvl w:val="0"/>
           <w:numId w:val="4"/>
@@ -3259,7 +3853,7 @@
     </w:p>
     <w:p>
       <w:pPr>
-        <w:pStyle w:val="Retraitcorpsdetexte3"/>
+        <w:pStyle w:val="BodyTextIndent3"/>
         <w:numPr>
           <w:ilvl w:val="0"/>
           <w:numId w:val="4"/>
@@ -3273,7 +3867,7 @@
     </w:p>
     <w:p>
       <w:pPr>
-        <w:pStyle w:val="Retraitcorpsdetexte3"/>
+        <w:pStyle w:val="BodyTextIndent3"/>
         <w:numPr>
           <w:ilvl w:val="0"/>
           <w:numId w:val="4"/>
@@ -3287,7 +3881,7 @@
     </w:p>
     <w:p>
       <w:pPr>
-        <w:pStyle w:val="Retraitcorpsdetexte3"/>
+        <w:pStyle w:val="BodyTextIndent3"/>
         <w:numPr>
           <w:ilvl w:val="0"/>
           <w:numId w:val="4"/>
@@ -3301,7 +3895,7 @@
     </w:p>
     <w:p>
       <w:pPr>
-        <w:pStyle w:val="Retraitcorpsdetexte3"/>
+        <w:pStyle w:val="BodyTextIndent3"/>
         <w:numPr>
           <w:ilvl w:val="0"/>
           <w:numId w:val="4"/>
@@ -3315,7 +3909,7 @@
     </w:p>
     <w:p>
       <w:pPr>
-        <w:pStyle w:val="Retraitcorpsdetexte3"/>
+        <w:pStyle w:val="BodyTextIndent3"/>
         <w:numPr>
           <w:ilvl w:val="0"/>
           <w:numId w:val="4"/>
@@ -3329,7 +3923,7 @@
     </w:p>
     <w:p>
       <w:pPr>
-        <w:pStyle w:val="Retraitcorpsdetexte3"/>
+        <w:pStyle w:val="BodyTextIndent3"/>
         <w:numPr>
           <w:ilvl w:val="0"/>
           <w:numId w:val="4"/>
@@ -3343,13 +3937,13 @@
     </w:p>
     <w:p>
       <w:pPr>
-        <w:pStyle w:val="Retraitcorpsdetexte3"/>
+        <w:pStyle w:val="BodyTextIndent3"/>
         <w:spacing w:before="60" w:after="60"/>
       </w:pPr>
     </w:p>
     <w:tbl>
       <w:tblPr>
-        <w:tblStyle w:val="Grilledutableau"/>
+        <w:tblStyle w:val="TableGrid"/>
         <w:tblW w:w="0" w:type="auto"/>
         <w:tblLook w:val="01E0" w:firstRow="1" w:lastRow="1" w:firstColumn="1" w:lastColumn="1" w:noHBand="0" w:noVBand="0"/>
       </w:tblPr>
@@ -3366,7 +3960,7 @@
           </w:tcPr>
           <w:p>
             <w:pPr>
-              <w:pStyle w:val="Retraitcorpsdetexte3"/>
+              <w:pStyle w:val="BodyTextIndent3"/>
               <w:spacing w:before="120" w:after="120"/>
               <w:ind w:left="0"/>
               <w:jc w:val="both"/>
@@ -3382,7 +3976,7 @@
           </w:tcPr>
           <w:p>
             <w:pPr>
-              <w:pStyle w:val="Retraitcorpsdetexte3"/>
+              <w:pStyle w:val="BodyTextIndent3"/>
               <w:spacing w:before="120" w:after="120"/>
               <w:ind w:left="0"/>
               <w:jc w:val="both"/>
@@ -3398,7 +3992,7 @@
           </w:tcPr>
           <w:p>
             <w:pPr>
-              <w:pStyle w:val="Retraitcorpsdetexte3"/>
+              <w:pStyle w:val="BodyTextIndent3"/>
               <w:spacing w:before="120" w:after="120"/>
               <w:ind w:left="0"/>
               <w:jc w:val="both"/>
@@ -3414,7 +4008,7 @@
           </w:tcPr>
           <w:p>
             <w:pPr>
-              <w:pStyle w:val="Retraitcorpsdetexte3"/>
+              <w:pStyle w:val="BodyTextIndent3"/>
               <w:spacing w:before="120" w:after="120"/>
               <w:ind w:left="0"/>
               <w:jc w:val="both"/>
@@ -3428,7 +4022,7 @@
     </w:tbl>
     <w:p>
       <w:pPr>
-        <w:pStyle w:val="Titre1"/>
+        <w:pStyle w:val="Heading1"/>
       </w:pPr>
       <w:r>
         <w:br w:type="page"/>
@@ -3487,7 +4081,7 @@
     <w:p/>
     <w:p>
       <w:pPr>
-        <w:pStyle w:val="Titre2"/>
+        <w:pStyle w:val="Heading2"/>
       </w:pPr>
       <w:bookmarkStart w:id="20" w:name="_Toc462579842"/>
       <w:r>
@@ -3499,7 +4093,7 @@
     <w:p/>
     <w:p>
       <w:pPr>
-        <w:pStyle w:val="Titre2"/>
+        <w:pStyle w:val="Heading2"/>
       </w:pPr>
       <w:bookmarkStart w:id="21" w:name="_Toc462579843"/>
       <w:r>
@@ -3517,7 +4111,7 @@
     <w:p/>
     <w:p>
       <w:pPr>
-        <w:pStyle w:val="Titre2"/>
+        <w:pStyle w:val="Heading2"/>
       </w:pPr>
       <w:bookmarkStart w:id="22" w:name="_Toc462579844"/>
       <w:r>
@@ -3532,7 +4126,7 @@
     <w:p/>
     <w:p>
       <w:pPr>
-        <w:pStyle w:val="Titre1"/>
+        <w:pStyle w:val="Heading1"/>
       </w:pPr>
       <w:r>
         <w:br w:type="page"/>
@@ -3586,7 +4180,7 @@
     </w:p>
     <w:p>
       <w:pPr>
-        <w:pStyle w:val="Titre2"/>
+        <w:pStyle w:val="Heading2"/>
       </w:pPr>
       <w:bookmarkStart w:id="24" w:name="_Toc462579846"/>
       <w:r>
@@ -3601,7 +4195,7 @@
     <w:p/>
     <w:p>
       <w:pPr>
-        <w:pStyle w:val="Titre2"/>
+        <w:pStyle w:val="Heading2"/>
       </w:pPr>
       <w:bookmarkStart w:id="25" w:name="_Toc462579847"/>
       <w:r>
@@ -3613,7 +4207,7 @@
     <w:p/>
     <w:p>
       <w:pPr>
-        <w:pStyle w:val="Titre2"/>
+        <w:pStyle w:val="Heading2"/>
       </w:pPr>
       <w:bookmarkStart w:id="26" w:name="_Toc462579848"/>
       <w:r>
@@ -3625,7 +4219,7 @@
     <w:p/>
     <w:p>
       <w:pPr>
-        <w:pStyle w:val="Titre2"/>
+        <w:pStyle w:val="Heading2"/>
       </w:pPr>
       <w:bookmarkStart w:id="27" w:name="_Toc462579849"/>
       <w:r>
@@ -3638,7 +4232,7 @@
     <w:p/>
     <w:p>
       <w:pPr>
-        <w:pStyle w:val="Titre1"/>
+        <w:pStyle w:val="Heading1"/>
       </w:pPr>
       <w:bookmarkStart w:id="28" w:name="_Toc44118806"/>
       <w:bookmarkStart w:id="29" w:name="_Toc71686304"/>
@@ -3678,7 +4272,7 @@
     <w:p/>
     <w:p>
       <w:pPr>
-        <w:pStyle w:val="Titre2"/>
+        <w:pStyle w:val="Heading2"/>
       </w:pPr>
       <w:bookmarkStart w:id="37" w:name="_Toc462579851"/>
       <w:r>
@@ -3693,7 +4287,7 @@
     <w:p/>
     <w:p>
       <w:pPr>
-        <w:pStyle w:val="Titre1"/>
+        <w:pStyle w:val="Heading1"/>
       </w:pPr>
       <w:r>
         <w:br w:type="page"/>
@@ -3735,7 +4329,7 @@
     <w:p/>
     <w:p>
       <w:pPr>
-        <w:pStyle w:val="Titre2"/>
+        <w:pStyle w:val="Heading2"/>
       </w:pPr>
       <w:bookmarkStart w:id="39" w:name="_Toc462579853"/>
       <w:r>
@@ -3747,7 +4341,7 @@
     <w:p/>
     <w:p>
       <w:pPr>
-        <w:pStyle w:val="Titre2"/>
+        <w:pStyle w:val="Heading2"/>
       </w:pPr>
       <w:bookmarkStart w:id="40" w:name="_Toc462579854"/>
       <w:r>
@@ -3791,7 +4385,7 @@
 <w:ftr xmlns:wpc="http://schemas.microsoft.com/office/word/2010/wordprocessingCanvas" xmlns:cx="http://schemas.microsoft.com/office/drawing/2014/chartex" xmlns:cx1="http://schemas.microsoft.com/office/drawing/2015/9/8/chartex" xmlns:cx2="http://schemas.microsoft.com/office/drawing/2015/10/21/chartex" xmlns:mc="http://schemas.openxmlformats.org/markup-compatibility/2006" xmlns:o="urn:schemas-microsoft-com:office:office" xmlns:r="http://schemas.openxmlformats.org/officeDocument/2006/relationships" xmlns:m="http://schemas.openxmlformats.org/officeDocument/2006/math" xmlns:v="urn:schemas-microsoft-com:vml" xmlns:wp14="http://schemas.microsoft.com/office/word/2010/wordprocessingDrawing" xmlns:wp="http://schemas.openxmlformats.org/drawingml/2006/wordprocessingDrawing" xmlns:w10="urn:schemas-microsoft-com:office:word" xmlns:w="http://schemas.openxmlformats.org/wordprocessingml/2006/main" xmlns:w14="http://schemas.microsoft.com/office/word/2010/wordml" xmlns:w15="http://schemas.microsoft.com/office/word/2012/wordml" xmlns:w16se="http://schemas.microsoft.com/office/word/2015/wordml/symex" xmlns:wpg="http://schemas.microsoft.com/office/word/2010/wordprocessingGroup" xmlns:wpi="http://schemas.microsoft.com/office/word/2010/wordprocessingInk" xmlns:wne="http://schemas.microsoft.com/office/word/2006/wordml" xmlns:wps="http://schemas.microsoft.com/office/word/2010/wordprocessingShape" mc:Ignorable="w14 w15 w16se wp14">
   <w:p>
     <w:pPr>
-      <w:pStyle w:val="Pieddepage"/>
+      <w:pStyle w:val="Footer"/>
     </w:pPr>
   </w:p>
 </w:ftr>
@@ -3801,7 +4395,7 @@
 <w:ftr xmlns:wpc="http://schemas.microsoft.com/office/word/2010/wordprocessingCanvas" xmlns:cx="http://schemas.microsoft.com/office/drawing/2014/chartex" xmlns:cx1="http://schemas.microsoft.com/office/drawing/2015/9/8/chartex" xmlns:cx2="http://schemas.microsoft.com/office/drawing/2015/10/21/chartex" xmlns:mc="http://schemas.openxmlformats.org/markup-compatibility/2006" xmlns:o="urn:schemas-microsoft-com:office:office" xmlns:r="http://schemas.openxmlformats.org/officeDocument/2006/relationships" xmlns:m="http://schemas.openxmlformats.org/officeDocument/2006/math" xmlns:v="urn:schemas-microsoft-com:vml" xmlns:wp14="http://schemas.microsoft.com/office/word/2010/wordprocessingDrawing" xmlns:wp="http://schemas.openxmlformats.org/drawingml/2006/wordprocessingDrawing" xmlns:w10="urn:schemas-microsoft-com:office:word" xmlns:w="http://schemas.openxmlformats.org/wordprocessingml/2006/main" xmlns:w14="http://schemas.microsoft.com/office/word/2010/wordml" xmlns:w15="http://schemas.microsoft.com/office/word/2012/wordml" xmlns:w16se="http://schemas.microsoft.com/office/word/2015/wordml/symex" xmlns:wpg="http://schemas.microsoft.com/office/word/2010/wordprocessingGroup" xmlns:wpi="http://schemas.microsoft.com/office/word/2010/wordprocessingInk" xmlns:wne="http://schemas.microsoft.com/office/word/2006/wordml" xmlns:wps="http://schemas.microsoft.com/office/word/2010/wordprocessingShape" mc:Ignorable="w14 w15 w16se wp14">
   <w:p>
     <w:pPr>
-      <w:pStyle w:val="Pieddepage"/>
+      <w:pStyle w:val="Footer"/>
     </w:pPr>
   </w:p>
 </w:ftr>
@@ -3811,7 +4405,7 @@
 <w:ftr xmlns:wpc="http://schemas.microsoft.com/office/word/2010/wordprocessingCanvas" xmlns:cx="http://schemas.microsoft.com/office/drawing/2014/chartex" xmlns:cx1="http://schemas.microsoft.com/office/drawing/2015/9/8/chartex" xmlns:cx2="http://schemas.microsoft.com/office/drawing/2015/10/21/chartex" xmlns:mc="http://schemas.openxmlformats.org/markup-compatibility/2006" xmlns:o="urn:schemas-microsoft-com:office:office" xmlns:r="http://schemas.openxmlformats.org/officeDocument/2006/relationships" xmlns:m="http://schemas.openxmlformats.org/officeDocument/2006/math" xmlns:v="urn:schemas-microsoft-com:vml" xmlns:wp14="http://schemas.microsoft.com/office/word/2010/wordprocessingDrawing" xmlns:wp="http://schemas.openxmlformats.org/drawingml/2006/wordprocessingDrawing" xmlns:w10="urn:schemas-microsoft-com:office:word" xmlns:w="http://schemas.openxmlformats.org/wordprocessingml/2006/main" xmlns:w14="http://schemas.microsoft.com/office/word/2010/wordml" xmlns:w15="http://schemas.microsoft.com/office/word/2012/wordml" xmlns:w16se="http://schemas.microsoft.com/office/word/2015/wordml/symex" xmlns:wpg="http://schemas.microsoft.com/office/word/2010/wordprocessingGroup" xmlns:wpi="http://schemas.microsoft.com/office/word/2010/wordprocessingInk" xmlns:wne="http://schemas.microsoft.com/office/word/2006/wordml" xmlns:wps="http://schemas.microsoft.com/office/word/2010/wordprocessingShape" mc:Ignorable="w14 w15 w16se wp14">
   <w:p>
     <w:pPr>
-      <w:pStyle w:val="Pieddepage"/>
+      <w:pStyle w:val="Footer"/>
     </w:pPr>
   </w:p>
 </w:ftr>
@@ -3821,7 +4415,7 @@
 <w:ftr xmlns:wpc="http://schemas.microsoft.com/office/word/2010/wordprocessingCanvas" xmlns:cx="http://schemas.microsoft.com/office/drawing/2014/chartex" xmlns:cx1="http://schemas.microsoft.com/office/drawing/2015/9/8/chartex" xmlns:cx2="http://schemas.microsoft.com/office/drawing/2015/10/21/chartex" xmlns:mc="http://schemas.openxmlformats.org/markup-compatibility/2006" xmlns:o="urn:schemas-microsoft-com:office:office" xmlns:r="http://schemas.openxmlformats.org/officeDocument/2006/relationships" xmlns:m="http://schemas.openxmlformats.org/officeDocument/2006/math" xmlns:v="urn:schemas-microsoft-com:vml" xmlns:wp14="http://schemas.microsoft.com/office/word/2010/wordprocessingDrawing" xmlns:wp="http://schemas.openxmlformats.org/drawingml/2006/wordprocessingDrawing" xmlns:w10="urn:schemas-microsoft-com:office:word" xmlns:w="http://schemas.openxmlformats.org/wordprocessingml/2006/main" xmlns:w14="http://schemas.microsoft.com/office/word/2010/wordml" xmlns:w15="http://schemas.microsoft.com/office/word/2012/wordml" xmlns:w16se="http://schemas.microsoft.com/office/word/2015/wordml/symex" xmlns:wpg="http://schemas.microsoft.com/office/word/2010/wordprocessingGroup" xmlns:wpi="http://schemas.microsoft.com/office/word/2010/wordprocessingInk" xmlns:wne="http://schemas.microsoft.com/office/word/2006/wordml" xmlns:wps="http://schemas.microsoft.com/office/word/2010/wordprocessingShape" mc:Ignorable="w14 w15 w16se wp14">
   <w:p>
     <w:pPr>
-      <w:pStyle w:val="Pieddepage"/>
+      <w:pStyle w:val="Footer"/>
       <w:pBdr>
         <w:top w:val="single" w:sz="4" w:space="0" w:color="auto"/>
       </w:pBdr>
@@ -3929,7 +4523,7 @@
     </w:r>
     <w:r>
       <w:rPr>
-        <w:rStyle w:val="Numrodepage"/>
+        <w:rStyle w:val="PageNumber"/>
         <w:i/>
         <w:iCs w:val="0"/>
         <w:sz w:val="18"/>
@@ -3939,7 +4533,7 @@
     </w:r>
     <w:r>
       <w:rPr>
-        <w:rStyle w:val="Numrodepage"/>
+        <w:rStyle w:val="PageNumber"/>
         <w:i/>
         <w:iCs w:val="0"/>
         <w:sz w:val="18"/>
@@ -3949,7 +4543,7 @@
     </w:r>
     <w:r>
       <w:rPr>
-        <w:rStyle w:val="Numrodepage"/>
+        <w:rStyle w:val="PageNumber"/>
         <w:i/>
         <w:iCs w:val="0"/>
         <w:sz w:val="18"/>
@@ -3959,7 +4553,7 @@
     </w:r>
     <w:r>
       <w:rPr>
-        <w:rStyle w:val="Numrodepage"/>
+        <w:rStyle w:val="PageNumber"/>
         <w:i/>
         <w:iCs w:val="0"/>
         <w:sz w:val="18"/>
@@ -3969,7 +4563,7 @@
     </w:r>
     <w:r>
       <w:rPr>
-        <w:rStyle w:val="Numrodepage"/>
+        <w:rStyle w:val="PageNumber"/>
         <w:i/>
         <w:iCs w:val="0"/>
         <w:noProof/>
@@ -3980,7 +4574,7 @@
     </w:r>
     <w:r>
       <w:rPr>
-        <w:rStyle w:val="Numrodepage"/>
+        <w:rStyle w:val="PageNumber"/>
         <w:i/>
         <w:iCs w:val="0"/>
         <w:sz w:val="18"/>
@@ -4016,7 +4610,7 @@
 <w:hdr xmlns:wpc="http://schemas.microsoft.com/office/word/2010/wordprocessingCanvas" xmlns:cx="http://schemas.microsoft.com/office/drawing/2014/chartex" xmlns:cx1="http://schemas.microsoft.com/office/drawing/2015/9/8/chartex" xmlns:cx2="http://schemas.microsoft.com/office/drawing/2015/10/21/chartex" xmlns:mc="http://schemas.openxmlformats.org/markup-compatibility/2006" xmlns:o="urn:schemas-microsoft-com:office:office" xmlns:r="http://schemas.openxmlformats.org/officeDocument/2006/relationships" xmlns:m="http://schemas.openxmlformats.org/officeDocument/2006/math" xmlns:v="urn:schemas-microsoft-com:vml" xmlns:wp14="http://schemas.microsoft.com/office/word/2010/wordprocessingDrawing" xmlns:wp="http://schemas.openxmlformats.org/drawingml/2006/wordprocessingDrawing" xmlns:w10="urn:schemas-microsoft-com:office:word" xmlns:w="http://schemas.openxmlformats.org/wordprocessingml/2006/main" xmlns:w14="http://schemas.microsoft.com/office/word/2010/wordml" xmlns:w15="http://schemas.microsoft.com/office/word/2012/wordml" xmlns:w16se="http://schemas.microsoft.com/office/word/2015/wordml/symex" xmlns:wpg="http://schemas.microsoft.com/office/word/2010/wordprocessingGroup" xmlns:wpi="http://schemas.microsoft.com/office/word/2010/wordprocessingInk" xmlns:wne="http://schemas.microsoft.com/office/word/2006/wordml" xmlns:wps="http://schemas.microsoft.com/office/word/2010/wordprocessingShape" mc:Ignorable="w14 w15 w16se wp14">
   <w:p>
     <w:pPr>
-      <w:pStyle w:val="En-tte"/>
+      <w:pStyle w:val="Header"/>
     </w:pPr>
   </w:p>
 </w:hdr>
@@ -4026,7 +4620,7 @@
 <w:hdr xmlns:wpc="http://schemas.microsoft.com/office/word/2010/wordprocessingCanvas" xmlns:cx="http://schemas.microsoft.com/office/drawing/2014/chartex" xmlns:cx1="http://schemas.microsoft.com/office/drawing/2015/9/8/chartex" xmlns:cx2="http://schemas.microsoft.com/office/drawing/2015/10/21/chartex" xmlns:mc="http://schemas.openxmlformats.org/markup-compatibility/2006" xmlns:o="urn:schemas-microsoft-com:office:office" xmlns:r="http://schemas.openxmlformats.org/officeDocument/2006/relationships" xmlns:m="http://schemas.openxmlformats.org/officeDocument/2006/math" xmlns:v="urn:schemas-microsoft-com:vml" xmlns:wp14="http://schemas.microsoft.com/office/word/2010/wordprocessingDrawing" xmlns:wp="http://schemas.openxmlformats.org/drawingml/2006/wordprocessingDrawing" xmlns:w10="urn:schemas-microsoft-com:office:word" xmlns:w="http://schemas.openxmlformats.org/wordprocessingml/2006/main" xmlns:w14="http://schemas.microsoft.com/office/word/2010/wordml" xmlns:w15="http://schemas.microsoft.com/office/word/2012/wordml" xmlns:w16se="http://schemas.microsoft.com/office/word/2015/wordml/symex" xmlns:wpg="http://schemas.microsoft.com/office/word/2010/wordprocessingGroup" xmlns:wpi="http://schemas.microsoft.com/office/word/2010/wordprocessingInk" xmlns:wne="http://schemas.microsoft.com/office/word/2006/wordml" xmlns:wps="http://schemas.microsoft.com/office/word/2010/wordprocessingShape" mc:Ignorable="w14 w15 w16se wp14">
   <w:p>
     <w:pPr>
-      <w:pStyle w:val="En-tte"/>
+      <w:pStyle w:val="Header"/>
     </w:pPr>
   </w:p>
 </w:hdr>
@@ -4036,7 +4630,7 @@
 <w:hdr xmlns:wpc="http://schemas.microsoft.com/office/word/2010/wordprocessingCanvas" xmlns:cx="http://schemas.microsoft.com/office/drawing/2014/chartex" xmlns:cx1="http://schemas.microsoft.com/office/drawing/2015/9/8/chartex" xmlns:cx2="http://schemas.microsoft.com/office/drawing/2015/10/21/chartex" xmlns:mc="http://schemas.openxmlformats.org/markup-compatibility/2006" xmlns:o="urn:schemas-microsoft-com:office:office" xmlns:r="http://schemas.openxmlformats.org/officeDocument/2006/relationships" xmlns:m="http://schemas.openxmlformats.org/officeDocument/2006/math" xmlns:v="urn:schemas-microsoft-com:vml" xmlns:wp14="http://schemas.microsoft.com/office/word/2010/wordprocessingDrawing" xmlns:wp="http://schemas.openxmlformats.org/drawingml/2006/wordprocessingDrawing" xmlns:w10="urn:schemas-microsoft-com:office:word" xmlns:w="http://schemas.openxmlformats.org/wordprocessingml/2006/main" xmlns:w14="http://schemas.microsoft.com/office/word/2010/wordml" xmlns:w15="http://schemas.microsoft.com/office/word/2012/wordml" xmlns:w16se="http://schemas.microsoft.com/office/word/2015/wordml/symex" xmlns:wpg="http://schemas.microsoft.com/office/word/2010/wordprocessingGroup" xmlns:wpi="http://schemas.microsoft.com/office/word/2010/wordprocessingInk" xmlns:wne="http://schemas.microsoft.com/office/word/2006/wordml" xmlns:wps="http://schemas.microsoft.com/office/word/2010/wordprocessingShape" mc:Ignorable="w14 w15 w16se wp14">
   <w:p>
     <w:pPr>
-      <w:pStyle w:val="En-tte"/>
+      <w:pStyle w:val="Header"/>
     </w:pPr>
   </w:p>
 </w:hdr>
@@ -4333,11 +4927,11 @@
   <w:abstractNum w:abstractNumId="2" w15:restartNumberingAfterBreak="0">
     <w:nsid w:val="4F930D35"/>
     <w:multiLevelType w:val="multilevel"/>
-    <w:tmpl w:val="4132897E"/>
+    <w:tmpl w:val="CE0893C6"/>
     <w:lvl w:ilvl="0">
       <w:start w:val="1"/>
       <w:numFmt w:val="decimal"/>
-      <w:pStyle w:val="Titre1"/>
+      <w:pStyle w:val="Heading1"/>
       <w:lvlText w:val="%1."/>
       <w:lvlJc w:val="left"/>
       <w:pPr>
@@ -4353,7 +4947,7 @@
     <w:lvl w:ilvl="1">
       <w:start w:val="1"/>
       <w:numFmt w:val="decimal"/>
-      <w:pStyle w:val="Titre2"/>
+      <w:pStyle w:val="Heading2"/>
       <w:lvlText w:val="%1.%2."/>
       <w:lvlJc w:val="left"/>
       <w:pPr>
@@ -4369,7 +4963,7 @@
     <w:lvl w:ilvl="2">
       <w:start w:val="1"/>
       <w:numFmt w:val="decimal"/>
-      <w:pStyle w:val="Titre3"/>
+      <w:pStyle w:val="Heading3"/>
       <w:lvlText w:val="%1.%2.%3"/>
       <w:lvlJc w:val="left"/>
       <w:pPr>
@@ -4380,12 +4974,13 @@
       </w:pPr>
       <w:rPr>
         <w:rFonts w:hint="default"/>
+        <w:sz w:val="24"/>
       </w:rPr>
     </w:lvl>
     <w:lvl w:ilvl="3">
       <w:start w:val="1"/>
       <w:numFmt w:val="decimal"/>
-      <w:pStyle w:val="Titre4"/>
+      <w:pStyle w:val="Heading4"/>
       <w:lvlText w:val="%1.%2.%3.%4"/>
       <w:lvlJc w:val="left"/>
       <w:pPr>
@@ -4401,7 +4996,7 @@
     <w:lvl w:ilvl="4">
       <w:start w:val="1"/>
       <w:numFmt w:val="decimal"/>
-      <w:pStyle w:val="Titre5"/>
+      <w:pStyle w:val="Heading5"/>
       <w:lvlText w:val="%1.%2.%3.%4.%5"/>
       <w:lvlJc w:val="left"/>
       <w:pPr>
@@ -4417,7 +5012,7 @@
     <w:lvl w:ilvl="5">
       <w:start w:val="1"/>
       <w:numFmt w:val="decimal"/>
-      <w:pStyle w:val="Titre6"/>
+      <w:pStyle w:val="Heading6"/>
       <w:lvlText w:val="%1.%2.%3.%4.%5.%6"/>
       <w:lvlJc w:val="left"/>
       <w:pPr>
@@ -4433,7 +5028,7 @@
     <w:lvl w:ilvl="6">
       <w:start w:val="1"/>
       <w:numFmt w:val="decimal"/>
-      <w:pStyle w:val="Titre7"/>
+      <w:pStyle w:val="Heading7"/>
       <w:lvlText w:val="%1.%2.%3.%4.%5.%6.%7"/>
       <w:lvlJc w:val="left"/>
       <w:pPr>
@@ -4449,7 +5044,7 @@
     <w:lvl w:ilvl="7">
       <w:start w:val="1"/>
       <w:numFmt w:val="decimal"/>
-      <w:pStyle w:val="Titre8"/>
+      <w:pStyle w:val="Heading8"/>
       <w:lvlText w:val="%1.%2.%3.%4.%5.%6.%7.%8"/>
       <w:lvlJc w:val="left"/>
       <w:pPr>
@@ -4465,7 +5060,7 @@
     <w:lvl w:ilvl="8">
       <w:start w:val="1"/>
       <w:numFmt w:val="decimal"/>
-      <w:pStyle w:val="Titre9"/>
+      <w:pStyle w:val="Heading9"/>
       <w:lvlText w:val="%1.%2.%3.%4.%5.%6.%7.%8.%9"/>
       <w:lvlJc w:val="left"/>
       <w:pPr>
@@ -4962,7 +5557,7 @@
     </w:rPrDefault>
     <w:pPrDefault/>
   </w:docDefaults>
-  <w:latentStyles w:defLockedState="0" w:defUIPriority="0" w:defSemiHidden="0" w:defUnhideWhenUsed="0" w:defQFormat="0" w:count="372">
+  <w:latentStyles w:defLockedState="0" w:defUIPriority="0" w:defSemiHidden="0" w:defUnhideWhenUsed="0" w:defQFormat="0" w:count="373">
     <w:lsdException w:name="Normal" w:qFormat="1"/>
     <w:lsdException w:name="heading 1" w:qFormat="1"/>
     <w:lsdException w:name="heading 2" w:qFormat="1"/>
@@ -4982,7 +5577,6 @@
     <w:lsdException w:name="Strong" w:qFormat="1"/>
     <w:lsdException w:name="Emphasis" w:qFormat="1"/>
     <w:lsdException w:name="HTML Variable" w:semiHidden="1" w:unhideWhenUsed="1"/>
-    <w:lsdException w:name="Normal Table" w:semiHidden="1" w:unhideWhenUsed="1"/>
     <w:lsdException w:name="Outline List 3" w:semiHidden="1" w:unhideWhenUsed="1"/>
     <w:lsdException w:name="Table Simple 1" w:semiHidden="1" w:unhideWhenUsed="1"/>
     <w:lsdException w:name="Table Simple 2" w:semiHidden="1" w:unhideWhenUsed="1"/>
@@ -5025,9 +5619,7 @@
     <w:lsdException w:name="Table Subtle 2" w:semiHidden="1" w:unhideWhenUsed="1"/>
     <w:lsdException w:name="Table Web 1" w:semiHidden="1" w:unhideWhenUsed="1"/>
     <w:lsdException w:name="Table Web 2" w:semiHidden="1" w:unhideWhenUsed="1"/>
-    <w:lsdException w:name="Table Web 3" w:semiHidden="1" w:unhideWhenUsed="1"/>
     <w:lsdException w:name="Balloon Text" w:semiHidden="1" w:unhideWhenUsed="1"/>
-    <w:lsdException w:name="Table Theme" w:semiHidden="1" w:unhideWhenUsed="1"/>
     <w:lsdException w:name="Placeholder Text" w:semiHidden="1" w:uiPriority="99"/>
     <w:lsdException w:name="No Spacing" w:uiPriority="1" w:qFormat="1"/>
     <w:lsdException w:name="Light Shading" w:uiPriority="60"/>
@@ -5244,6 +5836,7 @@
     <w:lsdException w:name="List Table 6 Colorful Accent 6" w:uiPriority="51"/>
     <w:lsdException w:name="List Table 7 Colorful Accent 6" w:uiPriority="52"/>
     <w:lsdException w:name="Mention" w:semiHidden="1" w:uiPriority="99" w:unhideWhenUsed="1"/>
+    <w:lsdException w:name="Smart Hyperlink" w:semiHidden="1" w:uiPriority="99" w:unhideWhenUsed="1"/>
   </w:latentStyles>
   <w:style w:type="paragraph" w:default="1" w:styleId="Normal">
     <w:name w:val="Normal"/>
@@ -5260,7 +5853,7 @@
       <w:lang w:eastAsia="fr-FR"/>
     </w:rPr>
   </w:style>
-  <w:style w:type="paragraph" w:styleId="Titre1">
+  <w:style w:type="paragraph" w:styleId="Heading1">
     <w:name w:val="heading 1"/>
     <w:basedOn w:val="Normal"/>
     <w:next w:val="Normal"/>
@@ -5281,7 +5874,7 @@
       <w:sz w:val="32"/>
     </w:rPr>
   </w:style>
-  <w:style w:type="paragraph" w:styleId="Titre2">
+  <w:style w:type="paragraph" w:styleId="Heading2">
     <w:name w:val="heading 2"/>
     <w:basedOn w:val="Normal"/>
     <w:next w:val="Normal"/>
@@ -5305,7 +5898,7 @@
       <w:szCs w:val="28"/>
     </w:rPr>
   </w:style>
-  <w:style w:type="paragraph" w:styleId="Titre3">
+  <w:style w:type="paragraph" w:styleId="Heading3">
     <w:name w:val="heading 3"/>
     <w:basedOn w:val="Normal"/>
     <w:next w:val="Normal"/>
@@ -5324,7 +5917,7 @@
       <w:sz w:val="28"/>
     </w:rPr>
   </w:style>
-  <w:style w:type="paragraph" w:styleId="Titre4">
+  <w:style w:type="paragraph" w:styleId="Heading4">
     <w:name w:val="heading 4"/>
     <w:basedOn w:val="Normal"/>
     <w:next w:val="Normal"/>
@@ -5342,7 +5935,7 @@
       <w:bCs/>
     </w:rPr>
   </w:style>
-  <w:style w:type="paragraph" w:styleId="Titre5">
+  <w:style w:type="paragraph" w:styleId="Heading5">
     <w:name w:val="heading 5"/>
     <w:basedOn w:val="Normal"/>
     <w:next w:val="Normal"/>
@@ -5359,7 +5952,7 @@
       <w:sz w:val="32"/>
     </w:rPr>
   </w:style>
-  <w:style w:type="paragraph" w:styleId="Titre6">
+  <w:style w:type="paragraph" w:styleId="Heading6">
     <w:name w:val="heading 6"/>
     <w:basedOn w:val="Normal"/>
     <w:next w:val="Normal"/>
@@ -5377,7 +5970,7 @@
       <w:sz w:val="36"/>
     </w:rPr>
   </w:style>
-  <w:style w:type="paragraph" w:styleId="Titre7">
+  <w:style w:type="paragraph" w:styleId="Heading7">
     <w:name w:val="heading 7"/>
     <w:basedOn w:val="Normal"/>
     <w:next w:val="Normal"/>
@@ -5396,7 +5989,7 @@
       <w:iCs w:val="0"/>
     </w:rPr>
   </w:style>
-  <w:style w:type="paragraph" w:styleId="Titre8">
+  <w:style w:type="paragraph" w:styleId="Heading8">
     <w:name w:val="heading 8"/>
     <w:basedOn w:val="Normal"/>
     <w:next w:val="Normal"/>
@@ -5416,7 +6009,7 @@
       <w:u w:val="single"/>
     </w:rPr>
   </w:style>
-  <w:style w:type="paragraph" w:styleId="Titre9">
+  <w:style w:type="paragraph" w:styleId="Heading9">
     <w:name w:val="heading 9"/>
     <w:basedOn w:val="Normal"/>
     <w:next w:val="Normal"/>
@@ -5430,13 +6023,13 @@
       <w:outlineLvl w:val="8"/>
     </w:pPr>
   </w:style>
-  <w:style w:type="character" w:default="1" w:styleId="Policepardfaut">
+  <w:style w:type="character" w:default="1" w:styleId="DefaultParagraphFont">
     <w:name w:val="Default Paragraph Font"/>
     <w:uiPriority w:val="1"/>
     <w:semiHidden/>
     <w:unhideWhenUsed/>
   </w:style>
-  <w:style w:type="table" w:default="1" w:styleId="TableauNormal">
+  <w:style w:type="table" w:default="1" w:styleId="TableNormal">
     <w:name w:val="Normal Table"/>
     <w:uiPriority w:val="99"/>
     <w:semiHidden/>
@@ -5451,13 +6044,13 @@
       </w:tblCellMar>
     </w:tblPr>
   </w:style>
-  <w:style w:type="numbering" w:default="1" w:styleId="Aucuneliste">
+  <w:style w:type="numbering" w:default="1" w:styleId="NoList">
     <w:name w:val="No List"/>
     <w:uiPriority w:val="99"/>
     <w:semiHidden/>
     <w:unhideWhenUsed/>
   </w:style>
-  <w:style w:type="paragraph" w:styleId="En-tte">
+  <w:style w:type="paragraph" w:styleId="Header">
     <w:name w:val="header"/>
     <w:basedOn w:val="Normal"/>
     <w:rsid w:val="006F1951"/>
@@ -5468,7 +6061,7 @@
       </w:tabs>
     </w:pPr>
   </w:style>
-  <w:style w:type="paragraph" w:styleId="Pieddepage">
+  <w:style w:type="paragraph" w:styleId="Footer">
     <w:name w:val="footer"/>
     <w:basedOn w:val="Normal"/>
     <w:pPr>
@@ -5481,7 +6074,7 @@
       <w:szCs w:val="20"/>
     </w:rPr>
   </w:style>
-  <w:style w:type="paragraph" w:styleId="TM1">
+  <w:style w:type="paragraph" w:styleId="TOC1">
     <w:name w:val="toc 1"/>
     <w:basedOn w:val="Normal"/>
     <w:next w:val="Normal"/>
@@ -5506,7 +6099,7 @@
       <w:u w:val="single"/>
     </w:rPr>
   </w:style>
-  <w:style w:type="paragraph" w:styleId="TM2">
+  <w:style w:type="paragraph" w:styleId="TOC2">
     <w:name w:val="toc 2"/>
     <w:basedOn w:val="Normal"/>
     <w:next w:val="Normal"/>
@@ -5525,7 +6118,7 @@
       <w:szCs w:val="22"/>
     </w:rPr>
   </w:style>
-  <w:style w:type="paragraph" w:styleId="TM3">
+  <w:style w:type="paragraph" w:styleId="TOC3">
     <w:name w:val="toc 3"/>
     <w:basedOn w:val="Normal"/>
     <w:next w:val="Normal"/>
@@ -5542,7 +6135,7 @@
       <w:szCs w:val="22"/>
     </w:rPr>
   </w:style>
-  <w:style w:type="paragraph" w:styleId="TM4">
+  <w:style w:type="paragraph" w:styleId="TOC4">
     <w:name w:val="toc 4"/>
     <w:basedOn w:val="Normal"/>
     <w:next w:val="Normal"/>
@@ -5558,7 +6151,7 @@
       <w:szCs w:val="22"/>
     </w:rPr>
   </w:style>
-  <w:style w:type="paragraph" w:styleId="TM5">
+  <w:style w:type="paragraph" w:styleId="TOC5">
     <w:name w:val="toc 5"/>
     <w:basedOn w:val="Normal"/>
     <w:next w:val="Normal"/>
@@ -5574,7 +6167,7 @@
       <w:szCs w:val="22"/>
     </w:rPr>
   </w:style>
-  <w:style w:type="paragraph" w:styleId="TM6">
+  <w:style w:type="paragraph" w:styleId="TOC6">
     <w:name w:val="toc 6"/>
     <w:basedOn w:val="Normal"/>
     <w:next w:val="Normal"/>
@@ -5590,7 +6183,7 @@
       <w:szCs w:val="22"/>
     </w:rPr>
   </w:style>
-  <w:style w:type="paragraph" w:styleId="TM7">
+  <w:style w:type="paragraph" w:styleId="TOC7">
     <w:name w:val="toc 7"/>
     <w:basedOn w:val="Normal"/>
     <w:next w:val="Normal"/>
@@ -5606,7 +6199,7 @@
       <w:szCs w:val="22"/>
     </w:rPr>
   </w:style>
-  <w:style w:type="paragraph" w:styleId="TM8">
+  <w:style w:type="paragraph" w:styleId="TOC8">
     <w:name w:val="toc 8"/>
     <w:basedOn w:val="Normal"/>
     <w:next w:val="Normal"/>
@@ -5622,7 +6215,7 @@
       <w:szCs w:val="22"/>
     </w:rPr>
   </w:style>
-  <w:style w:type="paragraph" w:styleId="TM9">
+  <w:style w:type="paragraph" w:styleId="TOC9">
     <w:name w:val="toc 9"/>
     <w:basedOn w:val="Normal"/>
     <w:next w:val="Normal"/>
@@ -5648,9 +6241,9 @@
       <w:ind w:left="240" w:hanging="240"/>
     </w:pPr>
   </w:style>
-  <w:style w:type="character" w:styleId="Lienhypertexte">
+  <w:style w:type="character" w:styleId="Hyperlink">
     <w:name w:val="Hyperlink"/>
-    <w:basedOn w:val="Policepardfaut"/>
+    <w:basedOn w:val="DefaultParagraphFont"/>
     <w:uiPriority w:val="99"/>
     <w:rPr>
       <w:color w:val="0000FF"/>
@@ -5692,7 +6285,7 @@
       <w:lang w:val="fr-FR"/>
     </w:rPr>
   </w:style>
-  <w:style w:type="paragraph" w:styleId="Citation">
+  <w:style w:type="paragraph" w:styleId="Quote">
     <w:name w:val="Quote"/>
     <w:basedOn w:val="Normal"/>
     <w:qFormat/>
@@ -5708,7 +6301,7 @@
       <w:lang w:val="fr-FR"/>
     </w:rPr>
   </w:style>
-  <w:style w:type="paragraph" w:styleId="Lgende">
+  <w:style w:type="paragraph" w:styleId="Caption">
     <w:name w:val="caption"/>
     <w:basedOn w:val="Normal"/>
     <w:next w:val="Normal"/>
@@ -5722,7 +6315,7 @@
       <w:sz w:val="20"/>
     </w:rPr>
   </w:style>
-  <w:style w:type="paragraph" w:styleId="Notedebasdepage">
+  <w:style w:type="paragraph" w:styleId="FootnoteText">
     <w:name w:val="footnote text"/>
     <w:basedOn w:val="Normal"/>
     <w:semiHidden/>
@@ -5732,7 +6325,7 @@
       <w:lang w:val="fr-FR"/>
     </w:rPr>
   </w:style>
-  <w:style w:type="paragraph" w:styleId="Titre">
+  <w:style w:type="paragraph" w:styleId="Title">
     <w:name w:val="Title"/>
     <w:basedOn w:val="Normal"/>
     <w:autoRedefine/>
@@ -5746,17 +6339,17 @@
       <w:szCs w:val="20"/>
     </w:rPr>
   </w:style>
-  <w:style w:type="character" w:styleId="Appelnotedebasdep">
+  <w:style w:type="character" w:styleId="FootnoteReference">
     <w:name w:val="footnote reference"/>
-    <w:basedOn w:val="Policepardfaut"/>
+    <w:basedOn w:val="DefaultParagraphFont"/>
     <w:semiHidden/>
     <w:rPr>
       <w:vertAlign w:val="superscript"/>
     </w:rPr>
   </w:style>
-  <w:style w:type="character" w:styleId="Numrodepage">
+  <w:style w:type="character" w:styleId="PageNumber">
     <w:name w:val="page number"/>
-    <w:basedOn w:val="Policepardfaut"/>
+    <w:basedOn w:val="DefaultParagraphFont"/>
   </w:style>
   <w:style w:type="paragraph" w:styleId="Index2">
     <w:name w:val="index 2"/>
@@ -5838,7 +6431,7 @@
       <w:ind w:left="2160" w:hanging="240"/>
     </w:pPr>
   </w:style>
-  <w:style w:type="paragraph" w:styleId="Titreindex">
+  <w:style w:type="paragraph" w:styleId="IndexHeading">
     <w:name w:val="index heading"/>
     <w:basedOn w:val="Normal"/>
     <w:next w:val="Index1"/>
@@ -5863,7 +6456,7 @@
   </w:style>
   <w:style w:type="character" w:customStyle="1" w:styleId="Texte2Car">
     <w:name w:val="Texte 2 Car"/>
-    <w:basedOn w:val="Policepardfaut"/>
+    <w:basedOn w:val="DefaultParagraphFont"/>
     <w:link w:val="Texte2"/>
     <w:rsid w:val="00C17451"/>
     <w:rPr>
@@ -5889,7 +6482,7 @@
       <w:lang w:eastAsia="en-US"/>
     </w:rPr>
   </w:style>
-  <w:style w:type="paragraph" w:styleId="Retraitcorpsdetexte3">
+  <w:style w:type="paragraph" w:styleId="BodyTextIndent3">
     <w:name w:val="Body Text Indent 3"/>
     <w:basedOn w:val="Normal"/>
     <w:rsid w:val="00025C59"/>
@@ -5898,9 +6491,9 @@
       <w:ind w:left="708"/>
     </w:pPr>
   </w:style>
-  <w:style w:type="table" w:styleId="Grilledutableau">
+  <w:style w:type="table" w:styleId="TableGrid">
     <w:name w:val="Table Grid"/>
-    <w:basedOn w:val="TableauNormal"/>
+    <w:basedOn w:val="TableNormal"/>
     <w:rsid w:val="00025C59"/>
     <w:pPr>
       <w:spacing w:before="120" w:after="120"/>

</xml_diff>

<commit_message>
3.2 Support à la réalisation
</commit_message>
<xml_diff>
--- a/GABARIT_MOP.docx
+++ b/GABARIT_MOP.docx
@@ -3254,13 +3254,7 @@
         <w:jc w:val="both"/>
       </w:pPr>
       <w:r>
-        <w:t xml:space="preserve">Le propriétaire du produit est le représentant des </w:t>
-      </w:r>
-      <w:r>
-        <w:t>utilisateurs</w:t>
-      </w:r>
-      <w:r>
-        <w:t xml:space="preserve"> </w:t>
+        <w:t xml:space="preserve">Le propriétaire du produit est le représentant des utilisateurs </w:t>
       </w:r>
       <w:r>
         <w:t>et du client</w:t>
@@ -3349,21 +3343,14 @@
           <w:i w:val="0"/>
           <w:sz w:val="24"/>
         </w:rPr>
-        <w:t>Planification</w:t>
-      </w:r>
+        <w:t xml:space="preserve">Planification </w:t>
+      </w:r>
+      <w:proofErr w:type="spellStart"/>
       <w:r>
         <w:rPr>
           <w:i w:val="0"/>
           <w:sz w:val="24"/>
         </w:rPr>
-        <w:t xml:space="preserve"> </w:t>
-      </w:r>
-      <w:proofErr w:type="spellStart"/>
-      <w:r>
-        <w:rPr>
-          <w:i w:val="0"/>
-          <w:sz w:val="24"/>
-        </w:rPr>
         <w:t>Scrum</w:t>
       </w:r>
       <w:proofErr w:type="spellEnd"/>
@@ -3439,13 +3426,7 @@
       </w:r>
       <w:proofErr w:type="spellEnd"/>
       <w:r>
-        <w:t xml:space="preserve"> se détermine par de petites itérations de quelques semaines ne dépassant </w:t>
-      </w:r>
-      <w:r>
-        <w:t xml:space="preserve">pas </w:t>
-      </w:r>
-      <w:r>
-        <w:t>obligatoirement un mois.</w:t>
+        <w:t xml:space="preserve"> se détermine par de petites itérations de quelques semaines ne dépassant pas obligatoirement un mois.</w:t>
       </w:r>
       <w:r>
         <w:t xml:space="preserve"> Ces itérations sont nommées sprint</w:t>
@@ -3472,49 +3453,192 @@
         <w:t xml:space="preserve"> </w:t>
       </w:r>
       <w:r>
-        <w:t>Ce mandat comportera 3 sprint</w:t>
-      </w:r>
-      <w:r>
-        <w:t>s</w:t>
-      </w:r>
-      <w:r>
+        <w:t>Ce mandat comportera 3 sprints d’environ 2 à 3 semaines entre le début du projet et la fin de celui-ci, soit du 27 novembre au 13 décembre.</w:t>
+      </w:r>
+      <w:r>
+        <w:t xml:space="preserve"> À la fin du sprint, </w:t>
+      </w:r>
+      <w:r>
+        <w:t>on fait une démonstration au cli</w:t>
+      </w:r>
+      <w:r>
+        <w:t>ent des derniers développements.</w:t>
+      </w:r>
+      <w:r>
+        <w:t xml:space="preserve"> C’est </w:t>
+      </w:r>
+      <w:r>
+        <w:t>également</w:t>
+      </w:r>
+      <w:r>
+        <w:t xml:space="preserve"> l’occasion de faire un </w:t>
+      </w:r>
+      <w:r>
+        <w:t>bilan</w:t>
+      </w:r>
+      <w:r>
+        <w:t xml:space="preserve"> sur le fonctionnement de l’équipe et de trouver des points d’amélioration.</w:t>
+      </w:r>
+    </w:p>
+    <w:p>
+      <w:pPr>
+        <w:jc w:val="both"/>
+        <w:rPr>
+          <w:b/>
+        </w:rPr>
+      </w:pPr>
+    </w:p>
+    <w:p>
+      <w:pPr>
+        <w:jc w:val="both"/>
+        <w:rPr>
+          <w:b/>
+        </w:rPr>
+      </w:pPr>
+      <w:r>
+        <w:rPr>
+          <w:b/>
+        </w:rPr>
+        <w:t>3.1</w:t>
+      </w:r>
+      <w:r>
+        <w:rPr>
+          <w:b/>
+        </w:rPr>
+        <w:t>.2.2</w:t>
+      </w:r>
+      <w:r>
+        <w:rPr>
+          <w:b/>
+        </w:rPr>
         <w:t xml:space="preserve"> </w:t>
       </w:r>
       <w:r>
-        <w:t>d’environ 2 à 3 semaines entre le début du projet et la fin de celui-ci, soit du 27 novembre au 13 décembre.</w:t>
-      </w:r>
-      <w:r>
-        <w:t xml:space="preserve"> À la fin du sprint, </w:t>
-      </w:r>
-      <w:r>
-        <w:t>on fait une démonstration au cli</w:t>
-      </w:r>
-      <w:r>
-        <w:t>ent des derniers développements.</w:t>
-      </w:r>
-      <w:r>
-        <w:t xml:space="preserve"> C’est </w:t>
-      </w:r>
-      <w:r>
-        <w:t>également</w:t>
-      </w:r>
-      <w:r>
-        <w:t xml:space="preserve"> l’occasion de faire un </w:t>
-      </w:r>
-      <w:r>
-        <w:t>bilan</w:t>
-      </w:r>
-      <w:r>
-        <w:t xml:space="preserve"> sur le fonctionnement de l’équipe et de trouver des points d’amélioration.</w:t>
+        <w:rPr>
+          <w:b/>
+        </w:rPr>
+        <w:t>La mêlée</w:t>
       </w:r>
     </w:p>
     <w:p>
       <w:pPr>
         <w:jc w:val="both"/>
+      </w:pPr>
+      <w:r>
+        <w:t xml:space="preserve">Au cours du sprint, il est organisé chaque jour une courte réunion </w:t>
+      </w:r>
+      <w:r>
+        <w:t>d’avancement (environ 15 min) avec tous les membres de l’équipe</w:t>
+      </w:r>
+      <w:r>
+        <w:t>.</w:t>
+      </w:r>
+      <w:r>
+        <w:t xml:space="preserve"> Chaque membre de l’équipe doit prendre la parole et </w:t>
+      </w:r>
+      <w:r>
+        <w:t>présenter</w:t>
+      </w:r>
+      <w:r>
+        <w:t xml:space="preserve"> une brève description de son travail accomplis, ses objectifs de la journée ainsi que </w:t>
+      </w:r>
+      <w:r>
+        <w:t>ses difficultés rencontrées</w:t>
+      </w:r>
+      <w:r>
+        <w:t xml:space="preserve">. </w:t>
+      </w:r>
+      <w:r>
+        <w:t>Tenue par le m</w:t>
+      </w:r>
+      <w:r>
+        <w:t>aître de mêler</w:t>
+      </w:r>
+      <w:r>
+        <w:t xml:space="preserve">, la réunion s’assure </w:t>
+      </w:r>
+      <w:r>
+        <w:t xml:space="preserve">que les objectifs du sprint </w:t>
+      </w:r>
+      <w:r>
+        <w:t>sont</w:t>
+      </w:r>
+      <w:r>
+        <w:t xml:space="preserve"> tenus</w:t>
+      </w:r>
+      <w:r>
+        <w:t xml:space="preserve"> en prenant compte de </w:t>
+      </w:r>
+      <w:r>
+        <w:t>rythme de travail de l’équipe</w:t>
+      </w:r>
+      <w:r>
+        <w:t xml:space="preserve"> et donne </w:t>
+      </w:r>
+      <w:r>
+        <w:t xml:space="preserve">ainsi </w:t>
+      </w:r>
+      <w:r>
+        <w:t>une bonne vision de l’ensemble des progrès du projet</w:t>
+      </w:r>
+      <w:r>
+        <w:t xml:space="preserve"> à tous les membres de l’équipe</w:t>
+      </w:r>
+      <w:r>
+        <w:t xml:space="preserve">. Au cours de ce mandat, les membres de l’équipe se communiqueront </w:t>
+      </w:r>
+      <w:r>
+        <w:t xml:space="preserve">brièvement et </w:t>
+      </w:r>
+      <w:r>
+        <w:t>quotidiennement à distance et/</w:t>
+      </w:r>
+      <w:r>
+        <w:t>ou en personne afin de discuter de l’avancement du mandat</w:t>
+      </w:r>
+      <w:r>
+        <w:t xml:space="preserve"> et d’identifier les problèmes rencontrer ainsi que les exprimer</w:t>
+      </w:r>
+      <w:r>
+        <w:t>.</w:t>
+      </w:r>
+    </w:p>
+    <w:p>
+      <w:pPr>
+        <w:jc w:val="both"/>
+      </w:pPr>
+    </w:p>
+    <w:p>
+      <w:pPr>
+        <w:jc w:val="both"/>
         <w:rPr>
           <w:b/>
         </w:rPr>
       </w:pPr>
+      <w:r>
+        <w:rPr>
+          <w:b/>
+        </w:rPr>
+        <w:t>3.1</w:t>
+      </w:r>
+      <w:r>
+        <w:rPr>
+          <w:b/>
+        </w:rPr>
+        <w:t>.2.3</w:t>
+      </w:r>
+      <w:r>
+        <w:rPr>
+          <w:b/>
+        </w:rPr>
+        <w:t xml:space="preserve"> </w:t>
+      </w:r>
+      <w:r>
+        <w:rPr>
+          <w:b/>
+        </w:rPr>
+        <w:t>Livrables</w:t>
+      </w:r>
     </w:p>
     <w:p>
       <w:pPr>
@@ -3524,241 +3648,210 @@
         </w:rPr>
       </w:pPr>
       <w:r>
-        <w:rPr>
-          <w:b/>
-        </w:rPr>
-        <w:t>3.1</w:t>
-      </w:r>
-      <w:r>
-        <w:rPr>
-          <w:b/>
-        </w:rPr>
-        <w:t>.2</w:t>
-      </w:r>
-      <w:r>
-        <w:rPr>
-          <w:b/>
-        </w:rPr>
-        <w:t>.2</w:t>
-      </w:r>
-      <w:r>
-        <w:rPr>
-          <w:b/>
-        </w:rPr>
+        <w:t>À la fin de chaque itération, un livrable sera complété et vérifier par le propriétaire du produit afin d’assurer un suivi de qualité. Les conditions du livrable seront définis au début de chaque sprint.</w:t>
+      </w:r>
+    </w:p>
+    <w:p>
+      <w:pPr>
+        <w:jc w:val="both"/>
+      </w:pPr>
+    </w:p>
+    <w:p>
+      <w:pPr>
+        <w:pStyle w:val="Heading2"/>
+      </w:pPr>
+      <w:bookmarkStart w:id="13" w:name="_Toc479744273"/>
+      <w:bookmarkStart w:id="14" w:name="_Toc462579837"/>
+      <w:r>
+        <w:t>Support à la réalisation</w:t>
+      </w:r>
+      <w:bookmarkEnd w:id="13"/>
+      <w:bookmarkEnd w:id="14"/>
+    </w:p>
+    <w:p>
+      <w:bookmarkStart w:id="15" w:name="_GoBack"/>
+      <w:bookmarkEnd w:id="15"/>
+      <w:r>
+        <w:t>Tout au long de ce projet,</w:t>
+      </w:r>
+      <w:r>
         <w:t xml:space="preserve"> </w:t>
       </w:r>
       <w:r>
-        <w:rPr>
-          <w:b/>
-        </w:rPr>
-        <w:t>La mêlée</w:t>
-      </w:r>
-    </w:p>
-    <w:p>
-      <w:pPr>
-        <w:jc w:val="both"/>
-      </w:pPr>
-      <w:r>
-        <w:t xml:space="preserve">Au cours du sprint, il est organisé chaque jour une courte réunion </w:t>
-      </w:r>
-      <w:r>
-        <w:t>d’avancement (environ 15 min) avec tous les membres de l’équipe</w:t>
+        <w:t>n</w:t>
+      </w:r>
+      <w:r>
+        <w:t xml:space="preserve">ous devrons </w:t>
+      </w:r>
+      <w:r>
+        <w:t>collaborer</w:t>
+      </w:r>
+      <w:r>
+        <w:t xml:space="preserve"> </w:t>
+      </w:r>
+      <w:r>
+        <w:t xml:space="preserve">étroitement </w:t>
+      </w:r>
+      <w:r>
+        <w:t>avec le département de l’informatique, dirigé par Mr Hugo Fortier</w:t>
+      </w:r>
+      <w:r>
+        <w:t xml:space="preserve"> afin de bien prendre en compte les limites des systèmes informatisés de </w:t>
+      </w:r>
+      <w:r>
+        <w:t>l’Ordre des analystes fonctionnels et d’affaire</w:t>
+      </w:r>
+      <w:r>
+        <w:t xml:space="preserve"> </w:t>
+      </w:r>
+      <w:r>
+        <w:t>(OAFA</w:t>
+      </w:r>
+      <w:r>
+        <w:t xml:space="preserve">). </w:t>
+      </w:r>
+    </w:p>
+    <w:p>
+      <w:r>
+        <w:t xml:space="preserve">Mme Gélinas, chef d’équipe </w:t>
+      </w:r>
+      <w:r>
+        <w:t>du service informatique</w:t>
+      </w:r>
+      <w:r>
+        <w:t xml:space="preserve"> et</w:t>
+      </w:r>
+      <w:r>
+        <w:t xml:space="preserve"> responsable de la coordination</w:t>
+      </w:r>
+      <w:r>
+        <w:t xml:space="preserve"> sera notre </w:t>
+      </w:r>
+      <w:r>
+        <w:t>propriétaire de produit</w:t>
+      </w:r>
+      <w:r>
+        <w:t xml:space="preserve"> afin de respecter la vision globale de notre client </w:t>
+      </w:r>
+      <w:r>
+        <w:t>pendant le mandat</w:t>
+      </w:r>
+      <w:r>
+        <w:t>, soit M. Gilbert Bécaud</w:t>
+      </w:r>
+      <w:r>
+        <w:t xml:space="preserve">, </w:t>
+      </w:r>
+      <w:r>
+        <w:t>président de</w:t>
+      </w:r>
+      <w:r>
+        <w:t xml:space="preserve"> l’OAFA. </w:t>
+      </w:r>
+      <w:r>
+        <w:t>Toutes questions sur le projet lui seront demandé par l’entremise de notre propriétaire de produit</w:t>
+      </w:r>
+      <w:r>
+        <w:t xml:space="preserve"> afin de </w:t>
+      </w:r>
+      <w:r>
+        <w:lastRenderedPageBreak/>
+        <w:t xml:space="preserve">respecter la vision de M. </w:t>
+      </w:r>
+      <w:r>
+        <w:t>Bécaud</w:t>
       </w:r>
       <w:r>
         <w:t>.</w:t>
       </w:r>
       <w:r>
-        <w:t xml:space="preserve"> Chaque membre de l’équipe doit prendre la parole et </w:t>
-      </w:r>
-      <w:r>
-        <w:t>présenter</w:t>
-      </w:r>
-      <w:r>
-        <w:t xml:space="preserve"> une brève description de son travail accomplis, ses objectifs de la journée ainsi que </w:t>
-      </w:r>
-      <w:r>
-        <w:t>ses difficultés rencontrées</w:t>
-      </w:r>
-      <w:r>
-        <w:t xml:space="preserve">. </w:t>
-      </w:r>
-      <w:r>
-        <w:t>T</w:t>
-      </w:r>
-      <w:r>
-        <w:t>enue par le m</w:t>
-      </w:r>
-      <w:r>
-        <w:t xml:space="preserve">aître de </w:t>
-      </w:r>
-      <w:r>
-        <w:t>mêler</w:t>
-      </w:r>
-      <w:r>
-        <w:t xml:space="preserve">, la réunion s’assure </w:t>
-      </w:r>
-      <w:r>
-        <w:t xml:space="preserve">que les objectifs du sprint </w:t>
-      </w:r>
-      <w:r>
-        <w:t>sont</w:t>
-      </w:r>
-      <w:r>
-        <w:t xml:space="preserve"> tenus</w:t>
-      </w:r>
-      <w:r>
-        <w:t xml:space="preserve"> en prenant compte de </w:t>
-      </w:r>
-      <w:r>
-        <w:t>rythme de travail de l’équipe</w:t>
-      </w:r>
-      <w:r>
-        <w:t xml:space="preserve"> et donne </w:t>
-      </w:r>
-      <w:r>
-        <w:t xml:space="preserve">ainsi </w:t>
-      </w:r>
-      <w:r>
-        <w:t>une bonne vision de l’ensemble des progrès du projet</w:t>
-      </w:r>
-      <w:r>
-        <w:t xml:space="preserve"> à tous les membres de l’équipe</w:t>
-      </w:r>
-      <w:r>
-        <w:t xml:space="preserve">. Au cours de ce mandat, les membres de l’équipe se communiqueront </w:t>
-      </w:r>
-      <w:r>
-        <w:t xml:space="preserve">brièvement et </w:t>
-      </w:r>
-      <w:r>
-        <w:t>quotidiennement à distance et/</w:t>
-      </w:r>
-      <w:r>
-        <w:t>ou en personne afin de discuter de l’avancement du mandat</w:t>
-      </w:r>
-      <w:r>
-        <w:t xml:space="preserve"> et d’identifier les problèmes rencontrer ainsi que les exprimer</w:t>
+        <w:t xml:space="preserve"> Mme Gélinas a </w:t>
+      </w:r>
+      <w:r>
+        <w:t>travaillé 5 ans pour l’AF et possède une connaissance approfondie des processus</w:t>
+      </w:r>
+      <w:r>
+        <w:t xml:space="preserve"> de l’OAFA.</w:t>
+      </w:r>
+    </w:p>
+    <w:p>
+      <w:r>
+        <w:t>Nous devrons également travailler avec le département d’administration</w:t>
+      </w:r>
+      <w:r>
+        <w:t xml:space="preserve"> et ses employés</w:t>
+      </w:r>
+      <w:r>
+        <w:t xml:space="preserve"> afin de recueillir différente données</w:t>
+      </w:r>
+      <w:r>
+        <w:t xml:space="preserve">, </w:t>
+      </w:r>
+      <w:r>
+        <w:t>contraintes</w:t>
+      </w:r>
+      <w:r>
+        <w:t xml:space="preserve"> et documents</w:t>
+      </w:r>
+      <w:r>
+        <w:t xml:space="preserve"> sur la marche à suivre de l’OAFA envers toutes gestions de ses candidats.</w:t>
+      </w:r>
+      <w:r>
+        <w:t xml:space="preserve"> </w:t>
+      </w:r>
+      <w:r>
+        <w:t xml:space="preserve">Ces informations devront être </w:t>
+      </w:r>
+      <w:r>
+        <w:t>adapté adéquatement au projet</w:t>
       </w:r>
       <w:r>
         <w:t>.</w:t>
       </w:r>
     </w:p>
     <w:p>
-      <w:pPr>
-        <w:jc w:val="both"/>
-      </w:pPr>
-    </w:p>
-    <w:p>
-      <w:pPr>
-        <w:jc w:val="both"/>
-        <w:rPr>
-          <w:b/>
-        </w:rPr>
-      </w:pPr>
-      <w:r>
-        <w:rPr>
-          <w:b/>
-        </w:rPr>
-        <w:t>3.1</w:t>
-      </w:r>
-      <w:r>
-        <w:rPr>
-          <w:b/>
-        </w:rPr>
-        <w:t>.2.</w:t>
-      </w:r>
-      <w:r>
-        <w:rPr>
-          <w:b/>
-        </w:rPr>
-        <w:t>3</w:t>
-      </w:r>
-      <w:r>
-        <w:rPr>
-          <w:b/>
-        </w:rPr>
+      <w:r>
+        <w:t xml:space="preserve">Le documents </w:t>
+      </w:r>
+      <w:r>
+        <w:rPr>
+          <w:i/>
+        </w:rPr>
+        <w:t>ÉTUDE DE CAS Fusion des ordres professionnels</w:t>
+      </w:r>
+      <w:r>
+        <w:t xml:space="preserve"> est primordial à la </w:t>
+      </w:r>
+      <w:proofErr w:type="gramStart"/>
+      <w:r>
+        <w:t>compréhension</w:t>
+      </w:r>
+      <w:proofErr w:type="gramEnd"/>
+      <w:r>
+        <w:t xml:space="preserve"> du projet et doit être étudier parfaitement par les membres de l’équipe.</w:t>
+      </w:r>
+      <w:r>
+        <w:t xml:space="preserve"> Il </w:t>
+      </w:r>
+      <w:r>
+        <w:t>décrit les principales informations obtenues au cours d’une série d’entrevues faites avec les dirigeants de l’Ordre</w:t>
+      </w:r>
+      <w:r>
+        <w:t xml:space="preserve"> correspondant </w:t>
+      </w:r>
+      <w:r>
+        <w:t>à la façon dont sa direction voudrait voir fonctionner l’organisation.</w:t>
+      </w:r>
+      <w:r>
         <w:t xml:space="preserve"> </w:t>
       </w:r>
-      <w:r>
-        <w:rPr>
-          <w:b/>
-        </w:rPr>
-        <w:t>Livrables</w:t>
-      </w:r>
-    </w:p>
-    <w:p>
-      <w:pPr>
-        <w:jc w:val="both"/>
-        <w:rPr>
-          <w:b/>
-        </w:rPr>
-      </w:pPr>
-      <w:r>
-        <w:t>À la fin de chaque itération, un livrable sera complété et vérifier par le propriétaire du produit afin d’assurer</w:t>
-      </w:r>
-      <w:bookmarkStart w:id="13" w:name="_GoBack"/>
-      <w:bookmarkEnd w:id="13"/>
-      <w:r>
-        <w:t xml:space="preserve"> un suivi de qualité.</w:t>
-      </w:r>
-      <w:r>
-        <w:t xml:space="preserve"> Les conditions du livrable seront définis au début de chaque sprint.</w:t>
-      </w:r>
-    </w:p>
-    <w:p>
-      <w:pPr>
-        <w:jc w:val="both"/>
-      </w:pPr>
-    </w:p>
-    <w:p>
-      <w:pPr>
-        <w:pStyle w:val="Heading2"/>
-      </w:pPr>
-      <w:bookmarkStart w:id="14" w:name="_Toc479744273"/>
-      <w:bookmarkStart w:id="15" w:name="_Toc462579837"/>
-      <w:r>
-        <w:t>Support à la réalisation</w:t>
-      </w:r>
-      <w:bookmarkEnd w:id="14"/>
-      <w:bookmarkEnd w:id="15"/>
-    </w:p>
-    <w:p>
-      <w:pPr>
-        <w:rPr>
-          <w:strike/>
-        </w:rPr>
-      </w:pPr>
-      <w:r>
-        <w:rPr>
-          <w:strike/>
-        </w:rPr>
-        <w:t>Vous devez décrire ce qui vous sera nécessaire pour la réalisation du projet. Vous devez donc identifier les département</w:t>
-      </w:r>
-      <w:r>
-        <w:rPr>
-          <w:strike/>
-        </w:rPr>
-        <w:t>s,</w:t>
-      </w:r>
-      <w:r>
-        <w:rPr>
-          <w:strike/>
-        </w:rPr>
-        <w:t xml:space="preserve"> personnes ou documents qui vous seront </w:t>
-      </w:r>
-      <w:r>
-        <w:rPr>
-          <w:strike/>
-        </w:rPr>
-        <w:t>utiles.</w:t>
-      </w:r>
-    </w:p>
-    <w:p>
-      <w:pPr>
-        <w:rPr>
-          <w:strike/>
-        </w:rPr>
-      </w:pPr>
+    </w:p>
+    <w:p/>
+    <w:p/>
+    <w:p>
+      <w:r>
+        <w:t xml:space="preserve">  </w:t>
+      </w:r>
     </w:p>
     <w:p>
       <w:pPr>
@@ -4570,7 +4663,7 @@
         <w:sz w:val="18"/>
         <w:lang w:val="fr-FR"/>
       </w:rPr>
-      <w:t>8</w:t>
+      <w:t>13</w:t>
     </w:r>
     <w:r>
       <w:rPr>
@@ -5577,6 +5670,7 @@
     <w:lsdException w:name="Strong" w:qFormat="1"/>
     <w:lsdException w:name="Emphasis" w:qFormat="1"/>
     <w:lsdException w:name="HTML Variable" w:semiHidden="1" w:unhideWhenUsed="1"/>
+    <w:lsdException w:name="Normal Table" w:semiHidden="1" w:unhideWhenUsed="1"/>
     <w:lsdException w:name="Outline List 3" w:semiHidden="1" w:unhideWhenUsed="1"/>
     <w:lsdException w:name="Table Simple 1" w:semiHidden="1" w:unhideWhenUsed="1"/>
     <w:lsdException w:name="Table Simple 2" w:semiHidden="1" w:unhideWhenUsed="1"/>
@@ -5619,7 +5713,9 @@
     <w:lsdException w:name="Table Subtle 2" w:semiHidden="1" w:unhideWhenUsed="1"/>
     <w:lsdException w:name="Table Web 1" w:semiHidden="1" w:unhideWhenUsed="1"/>
     <w:lsdException w:name="Table Web 2" w:semiHidden="1" w:unhideWhenUsed="1"/>
+    <w:lsdException w:name="Table Web 3" w:semiHidden="1" w:unhideWhenUsed="1"/>
     <w:lsdException w:name="Balloon Text" w:semiHidden="1" w:unhideWhenUsed="1"/>
+    <w:lsdException w:name="Table Theme" w:semiHidden="1" w:unhideWhenUsed="1"/>
     <w:lsdException w:name="Placeholder Text" w:semiHidden="1" w:uiPriority="99"/>
     <w:lsdException w:name="No Spacing" w:uiPriority="1" w:qFormat="1"/>
     <w:lsdException w:name="Light Shading" w:uiPriority="60"/>
@@ -6538,6 +6634,17 @@
       <w:lang w:eastAsia="fr-CA"/>
     </w:rPr>
   </w:style>
+  <w:style w:type="paragraph" w:styleId="ListParagraph">
+    <w:name w:val="List Paragraph"/>
+    <w:basedOn w:val="Normal"/>
+    <w:uiPriority w:val="34"/>
+    <w:qFormat/>
+    <w:rsid w:val="00B322BC"/>
+    <w:pPr>
+      <w:ind w:left="720"/>
+      <w:contextualSpacing/>
+    </w:pPr>
+  </w:style>
 </w:styles>
 </file>
 

</xml_diff>

<commit_message>
3.1 et 3.2 MOP
</commit_message>
<xml_diff>
--- a/GABARIT_MOP.docx
+++ b/GABARIT_MOP.docx
@@ -3459,10 +3459,30 @@
         <w:t xml:space="preserve"> À la fin du sprint, </w:t>
       </w:r>
       <w:r>
-        <w:t>on fait une démonstration au cli</w:t>
-      </w:r>
-      <w:r>
-        <w:t>ent des derniers développements.</w:t>
+        <w:t xml:space="preserve">on fait une démonstration </w:t>
+      </w:r>
+      <w:r>
+        <w:t xml:space="preserve">des derniers </w:t>
+      </w:r>
+      <w:bookmarkStart w:id="13" w:name="_GoBack"/>
+      <w:bookmarkEnd w:id="13"/>
+      <w:r>
+        <w:t>développements</w:t>
+      </w:r>
+      <w:r>
+        <w:t xml:space="preserve"> </w:t>
+      </w:r>
+      <w:r>
+        <w:t>au</w:t>
+      </w:r>
+      <w:r>
+        <w:t xml:space="preserve"> </w:t>
+      </w:r>
+      <w:r>
+        <w:t>propriétaire du produit</w:t>
+      </w:r>
+      <w:r>
+        <w:t>.</w:t>
       </w:r>
       <w:r>
         <w:t xml:space="preserve"> C’est </w:t>
@@ -3643,9 +3663,6 @@
     <w:p>
       <w:pPr>
         <w:jc w:val="both"/>
-        <w:rPr>
-          <w:b/>
-        </w:rPr>
       </w:pPr>
       <w:r>
         <w:t>À la fin de chaque itération, un livrable sera complété et vérifier par le propriétaire du produit afin d’assurer un suivi de qualité. Les conditions du livrable seront définis au début de chaque sprint.</w:t>
@@ -3660,17 +3677,15 @@
       <w:pPr>
         <w:pStyle w:val="Heading2"/>
       </w:pPr>
-      <w:bookmarkStart w:id="13" w:name="_Toc479744273"/>
-      <w:bookmarkStart w:id="14" w:name="_Toc462579837"/>
+      <w:bookmarkStart w:id="14" w:name="_Toc479744273"/>
+      <w:bookmarkStart w:id="15" w:name="_Toc462579837"/>
       <w:r>
         <w:t>Support à la réalisation</w:t>
       </w:r>
-      <w:bookmarkEnd w:id="13"/>
       <w:bookmarkEnd w:id="14"/>
-    </w:p>
-    <w:p>
-      <w:bookmarkStart w:id="15" w:name="_GoBack"/>
       <w:bookmarkEnd w:id="15"/>
+    </w:p>
+    <w:p>
       <w:r>
         <w:t>Tout au long de ce projet,</w:t>
       </w:r>
@@ -3722,22 +3737,13 @@
         <w:t xml:space="preserve"> et</w:t>
       </w:r>
       <w:r>
-        <w:t xml:space="preserve"> responsable de la coordination</w:t>
-      </w:r>
-      <w:r>
-        <w:t xml:space="preserve"> sera notre </w:t>
+        <w:t xml:space="preserve"> responsable de la coordination sera notre </w:t>
       </w:r>
       <w:r>
         <w:t>propriétaire de produit</w:t>
       </w:r>
       <w:r>
-        <w:t xml:space="preserve"> afin de respecter la vision globale de notre client </w:t>
-      </w:r>
-      <w:r>
-        <w:t>pendant le mandat</w:t>
-      </w:r>
-      <w:r>
-        <w:t>, soit M. Gilbert Bécaud</w:t>
+        <w:t xml:space="preserve"> afin de respecter la vision globale de notre client pendant le mandat, soit M. Gilbert Bécaud</w:t>
       </w:r>
       <w:r>
         <w:t xml:space="preserve">, </w:t>
@@ -3800,10 +3806,7 @@
         <w:t xml:space="preserve"> </w:t>
       </w:r>
       <w:r>
-        <w:t xml:space="preserve">Ces informations devront être </w:t>
-      </w:r>
-      <w:r>
-        <w:t>adapté adéquatement au projet</w:t>
+        <w:t>Ces informations devront être adapté adéquatement au projet</w:t>
       </w:r>
       <w:r>
         <w:t>.</w:t>
@@ -3820,15 +3823,7 @@
         <w:t>ÉTUDE DE CAS Fusion des ordres professionnels</w:t>
       </w:r>
       <w:r>
-        <w:t xml:space="preserve"> est primordial à la </w:t>
-      </w:r>
-      <w:proofErr w:type="gramStart"/>
-      <w:r>
-        <w:t>compréhension</w:t>
-      </w:r>
-      <w:proofErr w:type="gramEnd"/>
-      <w:r>
-        <w:t xml:space="preserve"> du projet et doit être étudier parfaitement par les membres de l’équipe.</w:t>
+        <w:t xml:space="preserve"> est primordial à la compréhension du projet et doit être étudier parfaitement par les membres de l’équipe.</w:t>
       </w:r>
       <w:r>
         <w:t xml:space="preserve"> Il </w:t>

</xml_diff>

<commit_message>
intro + biens livrables
</commit_message>
<xml_diff>
--- a/GABARIT_MOP.docx
+++ b/GABARIT_MOP.docx
@@ -211,7 +211,7 @@
     </w:p>
     <w:p>
       <w:pPr>
-        <w:pStyle w:val="TM1"/>
+        <w:pStyle w:val="TOC1"/>
         <w:rPr>
           <w:rFonts w:asciiTheme="minorHAnsi" w:eastAsiaTheme="minorEastAsia" w:hAnsiTheme="minorHAnsi" w:cstheme="minorBidi"/>
           <w:b w:val="0"/>
@@ -246,7 +246,7 @@
       <w:hyperlink w:anchor="_Toc462579830" w:history="1">
         <w:r>
           <w:rPr>
-            <w:rStyle w:val="Lienhypertexte"/>
+            <w:rStyle w:val="Hyperlink"/>
             <w:noProof/>
           </w:rPr>
           <w:t>1.</w:t>
@@ -265,7 +265,7 @@
         </w:r>
         <w:r>
           <w:rPr>
-            <w:rStyle w:val="Lienhypertexte"/>
+            <w:rStyle w:val="Hyperlink"/>
             <w:noProof/>
           </w:rPr>
           <w:t>Introduction</w:t>
@@ -322,7 +322,7 @@
     </w:p>
     <w:p>
       <w:pPr>
-        <w:pStyle w:val="TM1"/>
+        <w:pStyle w:val="TOC1"/>
         <w:rPr>
           <w:rFonts w:asciiTheme="minorHAnsi" w:eastAsiaTheme="minorEastAsia" w:hAnsiTheme="minorHAnsi" w:cstheme="minorBidi"/>
           <w:b w:val="0"/>
@@ -336,7 +336,7 @@
       <w:hyperlink w:anchor="_Toc462579831" w:history="1">
         <w:r>
           <w:rPr>
-            <w:rStyle w:val="Lienhypertexte"/>
+            <w:rStyle w:val="Hyperlink"/>
             <w:noProof/>
           </w:rPr>
           <w:t>2.</w:t>
@@ -355,7 +355,7 @@
         </w:r>
         <w:r>
           <w:rPr>
-            <w:rStyle w:val="Lienhypertexte"/>
+            <w:rStyle w:val="Hyperlink"/>
             <w:noProof/>
           </w:rPr>
           <w:t>Description du projet</w:t>
@@ -412,7 +412,7 @@
     </w:p>
     <w:p>
       <w:pPr>
-        <w:pStyle w:val="TM2"/>
+        <w:pStyle w:val="TOC2"/>
         <w:tabs>
           <w:tab w:val="left" w:pos="550"/>
           <w:tab w:val="right" w:pos="9408"/>
@@ -429,7 +429,7 @@
       <w:hyperlink w:anchor="_Toc462579832" w:history="1">
         <w:r>
           <w:rPr>
-            <w:rStyle w:val="Lienhypertexte"/>
+            <w:rStyle w:val="Hyperlink"/>
             <w:noProof/>
           </w:rPr>
           <w:t>2.1.</w:t>
@@ -447,7 +447,7 @@
         </w:r>
         <w:r>
           <w:rPr>
-            <w:rStyle w:val="Lienhypertexte"/>
+            <w:rStyle w:val="Hyperlink"/>
             <w:noProof/>
           </w:rPr>
           <w:t>Contexte du projet</w:t>
@@ -504,7 +504,7 @@
     </w:p>
     <w:p>
       <w:pPr>
-        <w:pStyle w:val="TM2"/>
+        <w:pStyle w:val="TOC2"/>
         <w:tabs>
           <w:tab w:val="left" w:pos="550"/>
           <w:tab w:val="right" w:pos="9408"/>
@@ -521,7 +521,7 @@
       <w:hyperlink w:anchor="_Toc462579833" w:history="1">
         <w:r>
           <w:rPr>
-            <w:rStyle w:val="Lienhypertexte"/>
+            <w:rStyle w:val="Hyperlink"/>
             <w:noProof/>
           </w:rPr>
           <w:t>2.2.</w:t>
@@ -539,7 +539,7 @@
         </w:r>
         <w:r>
           <w:rPr>
-            <w:rStyle w:val="Lienhypertexte"/>
+            <w:rStyle w:val="Hyperlink"/>
             <w:noProof/>
           </w:rPr>
           <w:t>Buts et Objectifs du projet</w:t>
@@ -596,7 +596,7 @@
     </w:p>
     <w:p>
       <w:pPr>
-        <w:pStyle w:val="TM2"/>
+        <w:pStyle w:val="TOC2"/>
         <w:tabs>
           <w:tab w:val="left" w:pos="550"/>
           <w:tab w:val="right" w:pos="9408"/>
@@ -613,7 +613,7 @@
       <w:hyperlink w:anchor="_Toc462579834" w:history="1">
         <w:r>
           <w:rPr>
-            <w:rStyle w:val="Lienhypertexte"/>
+            <w:rStyle w:val="Hyperlink"/>
             <w:noProof/>
           </w:rPr>
           <w:t>2.3.</w:t>
@@ -631,7 +631,7 @@
         </w:r>
         <w:r>
           <w:rPr>
-            <w:rStyle w:val="Lienhypertexte"/>
+            <w:rStyle w:val="Hyperlink"/>
             <w:noProof/>
           </w:rPr>
           <w:t>Portée et limites du projet</w:t>
@@ -688,7 +688,7 @@
     </w:p>
     <w:p>
       <w:pPr>
-        <w:pStyle w:val="TM1"/>
+        <w:pStyle w:val="TOC1"/>
         <w:rPr>
           <w:rFonts w:asciiTheme="minorHAnsi" w:eastAsiaTheme="minorEastAsia" w:hAnsiTheme="minorHAnsi" w:cstheme="minorBidi"/>
           <w:b w:val="0"/>
@@ -702,7 +702,7 @@
       <w:hyperlink w:anchor="_Toc462579835" w:history="1">
         <w:r>
           <w:rPr>
-            <w:rStyle w:val="Lienhypertexte"/>
+            <w:rStyle w:val="Hyperlink"/>
             <w:noProof/>
           </w:rPr>
           <w:t>3.</w:t>
@@ -721,7 +721,7 @@
         </w:r>
         <w:r>
           <w:rPr>
-            <w:rStyle w:val="Lienhypertexte"/>
+            <w:rStyle w:val="Hyperlink"/>
             <w:noProof/>
           </w:rPr>
           <w:t>Approche préconisée</w:t>
@@ -778,7 +778,7 @@
     </w:p>
     <w:p>
       <w:pPr>
-        <w:pStyle w:val="TM2"/>
+        <w:pStyle w:val="TOC2"/>
         <w:tabs>
           <w:tab w:val="left" w:pos="550"/>
           <w:tab w:val="right" w:pos="9408"/>
@@ -795,7 +795,7 @@
       <w:hyperlink w:anchor="_Toc462579836" w:history="1">
         <w:r>
           <w:rPr>
-            <w:rStyle w:val="Lienhypertexte"/>
+            <w:rStyle w:val="Hyperlink"/>
             <w:noProof/>
           </w:rPr>
           <w:t>3.1.</w:t>
@@ -813,7 +813,7 @@
         </w:r>
         <w:r>
           <w:rPr>
-            <w:rStyle w:val="Lienhypertexte"/>
+            <w:rStyle w:val="Hyperlink"/>
             <w:noProof/>
           </w:rPr>
           <w:t>Méthodologie</w:t>
@@ -870,7 +870,7 @@
     </w:p>
     <w:p>
       <w:pPr>
-        <w:pStyle w:val="TM2"/>
+        <w:pStyle w:val="TOC2"/>
         <w:tabs>
           <w:tab w:val="left" w:pos="550"/>
           <w:tab w:val="right" w:pos="9408"/>
@@ -887,7 +887,7 @@
       <w:hyperlink w:anchor="_Toc462579837" w:history="1">
         <w:r>
           <w:rPr>
-            <w:rStyle w:val="Lienhypertexte"/>
+            <w:rStyle w:val="Hyperlink"/>
             <w:noProof/>
           </w:rPr>
           <w:t>3.2.</w:t>
@@ -905,7 +905,7 @@
         </w:r>
         <w:r>
           <w:rPr>
-            <w:rStyle w:val="Lienhypertexte"/>
+            <w:rStyle w:val="Hyperlink"/>
             <w:noProof/>
           </w:rPr>
           <w:t>Support à la réalisation</w:t>
@@ -962,7 +962,7 @@
     </w:p>
     <w:p>
       <w:pPr>
-        <w:pStyle w:val="TM1"/>
+        <w:pStyle w:val="TOC1"/>
         <w:rPr>
           <w:rFonts w:asciiTheme="minorHAnsi" w:eastAsiaTheme="minorEastAsia" w:hAnsiTheme="minorHAnsi" w:cstheme="minorBidi"/>
           <w:b w:val="0"/>
@@ -976,7 +976,7 @@
       <w:hyperlink w:anchor="_Toc462579838" w:history="1">
         <w:r>
           <w:rPr>
-            <w:rStyle w:val="Lienhypertexte"/>
+            <w:rStyle w:val="Hyperlink"/>
             <w:noProof/>
           </w:rPr>
           <w:t>4.</w:t>
@@ -995,7 +995,7 @@
         </w:r>
         <w:r>
           <w:rPr>
-            <w:rStyle w:val="Lienhypertexte"/>
+            <w:rStyle w:val="Hyperlink"/>
             <w:noProof/>
           </w:rPr>
           <w:t>Organisation du projet</w:t>
@@ -1052,7 +1052,7 @@
     </w:p>
     <w:p>
       <w:pPr>
-        <w:pStyle w:val="TM2"/>
+        <w:pStyle w:val="TOC2"/>
         <w:tabs>
           <w:tab w:val="left" w:pos="550"/>
           <w:tab w:val="right" w:pos="9408"/>
@@ -1069,7 +1069,7 @@
       <w:hyperlink w:anchor="_Toc462579839" w:history="1">
         <w:r>
           <w:rPr>
-            <w:rStyle w:val="Lienhypertexte"/>
+            <w:rStyle w:val="Hyperlink"/>
             <w:noProof/>
           </w:rPr>
           <w:t>4.1.</w:t>
@@ -1087,7 +1087,7 @@
         </w:r>
         <w:r>
           <w:rPr>
-            <w:rStyle w:val="Lienhypertexte"/>
+            <w:rStyle w:val="Hyperlink"/>
             <w:noProof/>
           </w:rPr>
           <w:t>Structure du projet</w:t>
@@ -1144,7 +1144,7 @@
     </w:p>
     <w:p>
       <w:pPr>
-        <w:pStyle w:val="TM2"/>
+        <w:pStyle w:val="TOC2"/>
         <w:tabs>
           <w:tab w:val="left" w:pos="550"/>
           <w:tab w:val="right" w:pos="9408"/>
@@ -1161,7 +1161,7 @@
       <w:hyperlink w:anchor="_Toc462579840" w:history="1">
         <w:r>
           <w:rPr>
-            <w:rStyle w:val="Lienhypertexte"/>
+            <w:rStyle w:val="Hyperlink"/>
             <w:noProof/>
           </w:rPr>
           <w:t>4.2.</w:t>
@@ -1179,7 +1179,7 @@
         </w:r>
         <w:r>
           <w:rPr>
-            <w:rStyle w:val="Lienhypertexte"/>
+            <w:rStyle w:val="Hyperlink"/>
             <w:noProof/>
           </w:rPr>
           <w:t>Partage de responsabilités</w:t>
@@ -1236,7 +1236,7 @@
     </w:p>
     <w:p>
       <w:pPr>
-        <w:pStyle w:val="TM1"/>
+        <w:pStyle w:val="TOC1"/>
         <w:rPr>
           <w:rFonts w:asciiTheme="minorHAnsi" w:eastAsiaTheme="minorEastAsia" w:hAnsiTheme="minorHAnsi" w:cstheme="minorBidi"/>
           <w:b w:val="0"/>
@@ -1250,7 +1250,7 @@
       <w:hyperlink w:anchor="_Toc462579841" w:history="1">
         <w:r>
           <w:rPr>
-            <w:rStyle w:val="Lienhypertexte"/>
+            <w:rStyle w:val="Hyperlink"/>
             <w:noProof/>
           </w:rPr>
           <w:t>5.</w:t>
@@ -1269,7 +1269,7 @@
         </w:r>
         <w:r>
           <w:rPr>
-            <w:rStyle w:val="Lienhypertexte"/>
+            <w:rStyle w:val="Hyperlink"/>
             <w:noProof/>
           </w:rPr>
           <w:t>Modalités de gestion</w:t>
@@ -1326,7 +1326,7 @@
     </w:p>
     <w:p>
       <w:pPr>
-        <w:pStyle w:val="TM2"/>
+        <w:pStyle w:val="TOC2"/>
         <w:tabs>
           <w:tab w:val="left" w:pos="550"/>
           <w:tab w:val="right" w:pos="9408"/>
@@ -1343,7 +1343,7 @@
       <w:hyperlink w:anchor="_Toc462579842" w:history="1">
         <w:r>
           <w:rPr>
-            <w:rStyle w:val="Lienhypertexte"/>
+            <w:rStyle w:val="Hyperlink"/>
             <w:noProof/>
           </w:rPr>
           <w:t>5.1.</w:t>
@@ -1361,7 +1361,7 @@
         </w:r>
         <w:r>
           <w:rPr>
-            <w:rStyle w:val="Lienhypertexte"/>
+            <w:rStyle w:val="Hyperlink"/>
             <w:noProof/>
           </w:rPr>
           <w:t>Suivi des activités et de l’état d’avancement du projet</w:t>
@@ -1418,7 +1418,7 @@
     </w:p>
     <w:p>
       <w:pPr>
-        <w:pStyle w:val="TM2"/>
+        <w:pStyle w:val="TOC2"/>
         <w:tabs>
           <w:tab w:val="left" w:pos="550"/>
           <w:tab w:val="right" w:pos="9408"/>
@@ -1435,7 +1435,7 @@
       <w:hyperlink w:anchor="_Toc462579843" w:history="1">
         <w:r>
           <w:rPr>
-            <w:rStyle w:val="Lienhypertexte"/>
+            <w:rStyle w:val="Hyperlink"/>
             <w:noProof/>
           </w:rPr>
           <w:t>5.2.</w:t>
@@ -1453,7 +1453,7 @@
         </w:r>
         <w:r>
           <w:rPr>
-            <w:rStyle w:val="Lienhypertexte"/>
+            <w:rStyle w:val="Hyperlink"/>
             <w:noProof/>
           </w:rPr>
           <w:t>Suivi des points en suspens et des risques</w:t>
@@ -1510,7 +1510,7 @@
     </w:p>
     <w:p>
       <w:pPr>
-        <w:pStyle w:val="TM2"/>
+        <w:pStyle w:val="TOC2"/>
         <w:tabs>
           <w:tab w:val="left" w:pos="550"/>
           <w:tab w:val="right" w:pos="9408"/>
@@ -1527,7 +1527,7 @@
       <w:hyperlink w:anchor="_Toc462579844" w:history="1">
         <w:r>
           <w:rPr>
-            <w:rStyle w:val="Lienhypertexte"/>
+            <w:rStyle w:val="Hyperlink"/>
             <w:noProof/>
           </w:rPr>
           <w:t>5.3.</w:t>
@@ -1545,7 +1545,7 @@
         </w:r>
         <w:r>
           <w:rPr>
-            <w:rStyle w:val="Lienhypertexte"/>
+            <w:rStyle w:val="Hyperlink"/>
             <w:noProof/>
           </w:rPr>
           <w:t>Préparation de notes de changement</w:t>
@@ -1602,7 +1602,7 @@
     </w:p>
     <w:p>
       <w:pPr>
-        <w:pStyle w:val="TM1"/>
+        <w:pStyle w:val="TOC1"/>
         <w:rPr>
           <w:rFonts w:asciiTheme="minorHAnsi" w:eastAsiaTheme="minorEastAsia" w:hAnsiTheme="minorHAnsi" w:cstheme="minorBidi"/>
           <w:b w:val="0"/>
@@ -1616,7 +1616,7 @@
       <w:hyperlink w:anchor="_Toc462579845" w:history="1">
         <w:r>
           <w:rPr>
-            <w:rStyle w:val="Lienhypertexte"/>
+            <w:rStyle w:val="Hyperlink"/>
             <w:noProof/>
           </w:rPr>
           <w:t>6.</w:t>
@@ -1635,7 +1635,7 @@
         </w:r>
         <w:r>
           <w:rPr>
-            <w:rStyle w:val="Lienhypertexte"/>
+            <w:rStyle w:val="Hyperlink"/>
             <w:noProof/>
           </w:rPr>
           <w:t>Facteurs de succès et éléments de risque</w:t>
@@ -1692,7 +1692,7 @@
     </w:p>
     <w:p>
       <w:pPr>
-        <w:pStyle w:val="TM2"/>
+        <w:pStyle w:val="TOC2"/>
         <w:tabs>
           <w:tab w:val="left" w:pos="550"/>
           <w:tab w:val="right" w:pos="9408"/>
@@ -1709,7 +1709,7 @@
       <w:hyperlink w:anchor="_Toc462579846" w:history="1">
         <w:r>
           <w:rPr>
-            <w:rStyle w:val="Lienhypertexte"/>
+            <w:rStyle w:val="Hyperlink"/>
             <w:noProof/>
           </w:rPr>
           <w:t>6.1.</w:t>
@@ -1727,7 +1727,7 @@
         </w:r>
         <w:r>
           <w:rPr>
-            <w:rStyle w:val="Lienhypertexte"/>
+            <w:rStyle w:val="Hyperlink"/>
             <w:noProof/>
           </w:rPr>
           <w:t>Facteurs de succès</w:t>
@@ -1784,7 +1784,7 @@
     </w:p>
     <w:p>
       <w:pPr>
-        <w:pStyle w:val="TM2"/>
+        <w:pStyle w:val="TOC2"/>
         <w:tabs>
           <w:tab w:val="left" w:pos="550"/>
           <w:tab w:val="right" w:pos="9408"/>
@@ -1801,7 +1801,7 @@
       <w:hyperlink w:anchor="_Toc462579847" w:history="1">
         <w:r>
           <w:rPr>
-            <w:rStyle w:val="Lienhypertexte"/>
+            <w:rStyle w:val="Hyperlink"/>
             <w:noProof/>
           </w:rPr>
           <w:t>6.2.</w:t>
@@ -1819,7 +1819,7 @@
         </w:r>
         <w:r>
           <w:rPr>
-            <w:rStyle w:val="Lienhypertexte"/>
+            <w:rStyle w:val="Hyperlink"/>
             <w:noProof/>
           </w:rPr>
           <w:t>Hypothèses et contraintes connues</w:t>
@@ -1876,7 +1876,7 @@
     </w:p>
     <w:p>
       <w:pPr>
-        <w:pStyle w:val="TM2"/>
+        <w:pStyle w:val="TOC2"/>
         <w:tabs>
           <w:tab w:val="left" w:pos="550"/>
           <w:tab w:val="right" w:pos="9408"/>
@@ -1893,7 +1893,7 @@
       <w:hyperlink w:anchor="_Toc462579848" w:history="1">
         <w:r>
           <w:rPr>
-            <w:rStyle w:val="Lienhypertexte"/>
+            <w:rStyle w:val="Hyperlink"/>
             <w:noProof/>
           </w:rPr>
           <w:t>6.3.</w:t>
@@ -1911,7 +1911,7 @@
         </w:r>
         <w:r>
           <w:rPr>
-            <w:rStyle w:val="Lienhypertexte"/>
+            <w:rStyle w:val="Hyperlink"/>
             <w:noProof/>
           </w:rPr>
           <w:t>Risques connus</w:t>
@@ -1968,7 +1968,7 @@
     </w:p>
     <w:p>
       <w:pPr>
-        <w:pStyle w:val="TM2"/>
+        <w:pStyle w:val="TOC2"/>
         <w:tabs>
           <w:tab w:val="left" w:pos="550"/>
           <w:tab w:val="right" w:pos="9408"/>
@@ -1985,7 +1985,7 @@
       <w:hyperlink w:anchor="_Toc462579849" w:history="1">
         <w:r>
           <w:rPr>
-            <w:rStyle w:val="Lienhypertexte"/>
+            <w:rStyle w:val="Hyperlink"/>
             <w:noProof/>
           </w:rPr>
           <w:t>6.4.</w:t>
@@ -2003,7 +2003,7 @@
         </w:r>
         <w:r>
           <w:rPr>
-            <w:rStyle w:val="Lienhypertexte"/>
+            <w:rStyle w:val="Hyperlink"/>
             <w:noProof/>
           </w:rPr>
           <w:t>Points en suspens connus</w:t>
@@ -2060,7 +2060,7 @@
     </w:p>
     <w:p>
       <w:pPr>
-        <w:pStyle w:val="TM1"/>
+        <w:pStyle w:val="TOC1"/>
         <w:rPr>
           <w:rFonts w:asciiTheme="minorHAnsi" w:eastAsiaTheme="minorEastAsia" w:hAnsiTheme="minorHAnsi" w:cstheme="minorBidi"/>
           <w:b w:val="0"/>
@@ -2074,7 +2074,7 @@
       <w:hyperlink w:anchor="_Toc462579850" w:history="1">
         <w:r>
           <w:rPr>
-            <w:rStyle w:val="Lienhypertexte"/>
+            <w:rStyle w:val="Hyperlink"/>
             <w:noProof/>
           </w:rPr>
           <w:t>7.</w:t>
@@ -2093,7 +2093,7 @@
         </w:r>
         <w:r>
           <w:rPr>
-            <w:rStyle w:val="Lienhypertexte"/>
+            <w:rStyle w:val="Hyperlink"/>
             <w:noProof/>
           </w:rPr>
           <w:t>Biens livrables</w:t>
@@ -2150,7 +2150,7 @@
     </w:p>
     <w:p>
       <w:pPr>
-        <w:pStyle w:val="TM2"/>
+        <w:pStyle w:val="TOC2"/>
         <w:tabs>
           <w:tab w:val="left" w:pos="550"/>
           <w:tab w:val="right" w:pos="9408"/>
@@ -2167,7 +2167,7 @@
       <w:hyperlink w:anchor="_Toc462579851" w:history="1">
         <w:r>
           <w:rPr>
-            <w:rStyle w:val="Lienhypertexte"/>
+            <w:rStyle w:val="Hyperlink"/>
             <w:noProof/>
           </w:rPr>
           <w:t>7.1.</w:t>
@@ -2185,7 +2185,7 @@
         </w:r>
         <w:r>
           <w:rPr>
-            <w:rStyle w:val="Lienhypertexte"/>
+            <w:rStyle w:val="Hyperlink"/>
             <w:noProof/>
           </w:rPr>
           <w:t>Liste des biens livrables</w:t>
@@ -2242,7 +2242,7 @@
     </w:p>
     <w:p>
       <w:pPr>
-        <w:pStyle w:val="TM1"/>
+        <w:pStyle w:val="TOC1"/>
         <w:rPr>
           <w:rFonts w:asciiTheme="minorHAnsi" w:eastAsiaTheme="minorEastAsia" w:hAnsiTheme="minorHAnsi" w:cstheme="minorBidi"/>
           <w:b w:val="0"/>
@@ -2256,7 +2256,7 @@
       <w:hyperlink w:anchor="_Toc462579852" w:history="1">
         <w:r>
           <w:rPr>
-            <w:rStyle w:val="Lienhypertexte"/>
+            <w:rStyle w:val="Hyperlink"/>
             <w:noProof/>
           </w:rPr>
           <w:t>8.</w:t>
@@ -2275,7 +2275,7 @@
         </w:r>
         <w:r>
           <w:rPr>
-            <w:rStyle w:val="Lienhypertexte"/>
+            <w:rStyle w:val="Hyperlink"/>
             <w:noProof/>
           </w:rPr>
           <w:t>Efforts et échéancier</w:t>
@@ -2332,7 +2332,7 @@
     </w:p>
     <w:p>
       <w:pPr>
-        <w:pStyle w:val="TM2"/>
+        <w:pStyle w:val="TOC2"/>
         <w:tabs>
           <w:tab w:val="left" w:pos="550"/>
           <w:tab w:val="right" w:pos="9408"/>
@@ -2349,7 +2349,7 @@
       <w:hyperlink w:anchor="_Toc462579853" w:history="1">
         <w:r>
           <w:rPr>
-            <w:rStyle w:val="Lienhypertexte"/>
+            <w:rStyle w:val="Hyperlink"/>
             <w:noProof/>
           </w:rPr>
           <w:t>8.1.</w:t>
@@ -2367,7 +2367,7 @@
         </w:r>
         <w:r>
           <w:rPr>
-            <w:rStyle w:val="Lienhypertexte"/>
+            <w:rStyle w:val="Hyperlink"/>
             <w:noProof/>
           </w:rPr>
           <w:t>Évaluation des efforts</w:t>
@@ -2424,7 +2424,7 @@
     </w:p>
     <w:p>
       <w:pPr>
-        <w:pStyle w:val="TM2"/>
+        <w:pStyle w:val="TOC2"/>
         <w:tabs>
           <w:tab w:val="left" w:pos="550"/>
           <w:tab w:val="right" w:pos="9408"/>
@@ -2441,7 +2441,7 @@
       <w:hyperlink w:anchor="_Toc462579854" w:history="1">
         <w:r>
           <w:rPr>
-            <w:rStyle w:val="Lienhypertexte"/>
+            <w:rStyle w:val="Hyperlink"/>
             <w:noProof/>
           </w:rPr>
           <w:t>8.2.</w:t>
@@ -2459,7 +2459,7 @@
         </w:r>
         <w:r>
           <w:rPr>
-            <w:rStyle w:val="Lienhypertexte"/>
+            <w:rStyle w:val="Hyperlink"/>
             <w:noProof/>
           </w:rPr>
           <w:t>Échéancier</w:t>
@@ -2814,7 +2814,7 @@
     <w:p/>
     <w:p>
       <w:pPr>
-        <w:pStyle w:val="Titre1"/>
+        <w:pStyle w:val="Heading1"/>
       </w:pPr>
       <w:r>
         <w:br w:type="page"/>
@@ -2830,38 +2830,18 @@
     </w:p>
     <w:p>
       <w:r>
-        <w:t>Le plan initial ou aussi appelé « </w:t>
-      </w:r>
-      <w:r>
-        <w:t>Le manuel d’organisation de projet</w:t>
-      </w:r>
-      <w:r>
-        <w:t> », le MOP,</w:t>
-      </w:r>
-      <w:r>
-        <w:t xml:space="preserve"> vise à informer les intervenants des principaux éléments de planification, de direction, d’organisation et de contrôle du projet. </w:t>
-      </w:r>
-    </w:p>
-    <w:p>
-      <w:r>
-        <w:t xml:space="preserve">Le </w:t>
-      </w:r>
-      <w:r>
-        <w:t>MOP</w:t>
-      </w:r>
-      <w:r>
-        <w:t xml:space="preserve"> informe sur le mode de fonctionnement du démarrage du projet, sur la réalisation et la finalisation du projet. Cet outil permet une gestion uniforme et efficace des activités à réaliser et des biens livrables à produire. De plus, ce manuel permet aux intervenants de prendre connaissance rapidement des informations, des règles, des normes et des outils utilisés dans le cadre du projet.</w:t>
-      </w:r>
-    </w:p>
-    <w:p>
-      <w:r>
-        <w:t>En conclusion, ce manuel permet de fournir aux participants un document référentiel et facilite ainsi une coordination des activités.</w:t>
+        <w:t xml:space="preserve">Le manuel d’organisation de projet, aussi appelé MOP, sert à informer les différents partis du projet des moyens utilisés afin de démarrer, réaliser et finaliser le présent projet. Il sert donc de guide pour faciliter la coordination des opérations tout au long de l’évolution du projet. </w:t>
+      </w:r>
+    </w:p>
+    <w:p>
+      <w:r>
+        <w:t>Ainsi, ce manuel permet une uniformité des activités en procurant les outils, règles et informations nécessaires à une réalisation viable du projet.</w:t>
       </w:r>
     </w:p>
     <w:p/>
     <w:p>
       <w:pPr>
-        <w:pStyle w:val="Titre1"/>
+        <w:pStyle w:val="Heading1"/>
       </w:pPr>
       <w:r>
         <w:br w:type="page"/>
@@ -2882,7 +2862,7 @@
     </w:p>
     <w:p>
       <w:pPr>
-        <w:pStyle w:val="Titre2"/>
+        <w:pStyle w:val="Heading2"/>
       </w:pPr>
       <w:bookmarkStart w:id="5" w:name="_Toc26866060"/>
       <w:bookmarkStart w:id="6" w:name="_Toc462579832"/>
@@ -2924,7 +2904,7 @@
     <w:p/>
     <w:p>
       <w:pPr>
-        <w:pStyle w:val="Titre2"/>
+        <w:pStyle w:val="Heading2"/>
       </w:pPr>
       <w:bookmarkStart w:id="7" w:name="_Toc26866061"/>
       <w:bookmarkStart w:id="8" w:name="_Toc462579833"/>
@@ -2979,7 +2959,7 @@
     <w:p/>
     <w:p>
       <w:pPr>
-        <w:pStyle w:val="Titre2"/>
+        <w:pStyle w:val="Heading2"/>
       </w:pPr>
       <w:bookmarkStart w:id="9" w:name="_Toc26866062"/>
       <w:bookmarkStart w:id="10" w:name="_Toc462579834"/>
@@ -3019,8 +2999,6 @@
       <w:r>
         <w:t>Un bon établissement de la portée réduit le risque d'inclusion de composantes inappropriées au sein de l'évaluation environnementale ou d'exclusion de facteurs qui devraient être évalués.</w:t>
       </w:r>
-      <w:bookmarkStart w:id="11" w:name="_GoBack"/>
-      <w:bookmarkEnd w:id="11"/>
     </w:p>
     <w:p>
       <w:r>
@@ -3030,41 +3008,41 @@
     <w:p/>
     <w:p>
       <w:pPr>
-        <w:pStyle w:val="Titre1"/>
+        <w:pStyle w:val="Heading1"/>
       </w:pPr>
       <w:r>
         <w:br w:type="page"/>
       </w:r>
-      <w:bookmarkStart w:id="12" w:name="_Toc462579835"/>
+      <w:bookmarkStart w:id="11" w:name="_Toc462579835"/>
       <w:r>
         <w:lastRenderedPageBreak/>
         <w:t>Approche préconisée</w:t>
       </w:r>
+      <w:bookmarkEnd w:id="11"/>
+    </w:p>
+    <w:p>
+      <w:r>
+        <w:t>Dans cette section, vous devez expliquer comment vous alle</w:t>
+      </w:r>
+      <w:r>
+        <w:t>z</w:t>
+      </w:r>
+      <w:r>
+        <w:t xml:space="preserve"> vous y prendre pour effectuer le mandat</w:t>
+      </w:r>
+      <w:r>
+        <w:t>.</w:t>
+      </w:r>
+    </w:p>
+    <w:p>
+      <w:pPr>
+        <w:pStyle w:val="Heading2"/>
+      </w:pPr>
+      <w:bookmarkStart w:id="12" w:name="_Toc462579836"/>
+      <w:r>
+        <w:t>Méthodologie</w:t>
+      </w:r>
       <w:bookmarkEnd w:id="12"/>
-    </w:p>
-    <w:p>
-      <w:r>
-        <w:t>Dans cette section, vous devez expliquer comment vous alle</w:t>
-      </w:r>
-      <w:r>
-        <w:t>z</w:t>
-      </w:r>
-      <w:r>
-        <w:t xml:space="preserve"> vous y prendre pour effectuer le mandat</w:t>
-      </w:r>
-      <w:r>
-        <w:t>.</w:t>
-      </w:r>
-    </w:p>
-    <w:p>
-      <w:pPr>
-        <w:pStyle w:val="Titre2"/>
-      </w:pPr>
-      <w:bookmarkStart w:id="13" w:name="_Toc462579836"/>
-      <w:r>
-        <w:t>Méthodologie</w:t>
-      </w:r>
-      <w:bookmarkEnd w:id="13"/>
     </w:p>
     <w:p>
       <w:r>
@@ -3141,15 +3119,15 @@
     </w:p>
     <w:p>
       <w:pPr>
-        <w:pStyle w:val="Titre2"/>
-      </w:pPr>
-      <w:bookmarkStart w:id="14" w:name="_Toc479744273"/>
-      <w:bookmarkStart w:id="15" w:name="_Toc462579837"/>
+        <w:pStyle w:val="Heading2"/>
+      </w:pPr>
+      <w:bookmarkStart w:id="13" w:name="_Toc479744273"/>
+      <w:bookmarkStart w:id="14" w:name="_Toc462579837"/>
       <w:r>
         <w:t>Support à la réalisation</w:t>
       </w:r>
+      <w:bookmarkEnd w:id="13"/>
       <w:bookmarkEnd w:id="14"/>
-      <w:bookmarkEnd w:id="15"/>
     </w:p>
     <w:p>
       <w:r>
@@ -3168,56 +3146,56 @@
     <w:p/>
     <w:p>
       <w:pPr>
-        <w:pStyle w:val="Titre1"/>
+        <w:pStyle w:val="Heading1"/>
       </w:pPr>
       <w:r>
         <w:br w:type="page"/>
       </w:r>
-      <w:bookmarkStart w:id="16" w:name="_Toc462579838"/>
+      <w:bookmarkStart w:id="15" w:name="_Toc462579838"/>
       <w:r>
         <w:lastRenderedPageBreak/>
         <w:t>Organisation du projet</w:t>
       </w:r>
+      <w:bookmarkEnd w:id="15"/>
+    </w:p>
+    <w:p/>
+    <w:p>
+      <w:pPr>
+        <w:pStyle w:val="Heading2"/>
+      </w:pPr>
+      <w:bookmarkStart w:id="16" w:name="_Toc462579839"/>
+      <w:r>
+        <w:t>Structure du projet</w:t>
+      </w:r>
       <w:bookmarkEnd w:id="16"/>
     </w:p>
+    <w:p>
+      <w:r>
+        <w:t>La structure organisationnelle permettra la définition de la hiérarchie entre les ressources de l’équipe de projet. Vous trouverez les rôles et les responsabilités de chacune des ressources. Et ce tant du côté client</w:t>
+      </w:r>
+      <w:r>
+        <w:t xml:space="preserve"> que du côté fournisseur.</w:t>
+      </w:r>
+    </w:p>
+    <w:p>
+      <w:r>
+        <w:t>La structure proposée pour la réalisation du projet est représentée par un organigramme et démontre les interactions entre le client et le fournisseur.</w:t>
+      </w:r>
+    </w:p>
     <w:p/>
     <w:p>
       <w:pPr>
-        <w:pStyle w:val="Titre2"/>
-      </w:pPr>
-      <w:bookmarkStart w:id="17" w:name="_Toc462579839"/>
-      <w:r>
-        <w:t>Structure du projet</w:t>
+        <w:pStyle w:val="Heading2"/>
+      </w:pPr>
+      <w:bookmarkStart w:id="17" w:name="_Toc462579840"/>
+      <w:r>
+        <w:t>Partage de responsabilités</w:t>
       </w:r>
       <w:bookmarkEnd w:id="17"/>
     </w:p>
     <w:p>
-      <w:r>
-        <w:t>La structure organisationnelle permettra la définition de la hiérarchie entre les ressources de l’équipe de projet. Vous trouverez les rôles et les responsabilités de chacune des ressources. Et ce tant du côté client</w:t>
-      </w:r>
-      <w:r>
-        <w:t xml:space="preserve"> que du côté fournisseur.</w:t>
-      </w:r>
-    </w:p>
-    <w:p>
-      <w:r>
-        <w:t>La structure proposée pour la réalisation du projet est représentée par un organigramme et démontre les interactions entre le client et le fournisseur.</w:t>
-      </w:r>
-    </w:p>
-    <w:p/>
-    <w:p>
-      <w:pPr>
-        <w:pStyle w:val="Titre2"/>
-      </w:pPr>
-      <w:bookmarkStart w:id="18" w:name="_Toc462579840"/>
-      <w:r>
-        <w:t>Partage de responsabilités</w:t>
-      </w:r>
-      <w:bookmarkEnd w:id="18"/>
-    </w:p>
-    <w:p>
-      <w:pPr>
-        <w:pStyle w:val="Retraitcorpsdetexte3"/>
+      <w:pPr>
+        <w:pStyle w:val="BodyTextIndent3"/>
         <w:spacing w:before="120" w:after="120"/>
         <w:ind w:left="360"/>
       </w:pPr>
@@ -3227,7 +3205,7 @@
     </w:p>
     <w:p>
       <w:pPr>
-        <w:pStyle w:val="Retraitcorpsdetexte3"/>
+        <w:pStyle w:val="BodyTextIndent3"/>
         <w:spacing w:before="120" w:after="120"/>
         <w:ind w:left="360"/>
         <w:rPr>
@@ -3245,7 +3223,7 @@
     </w:p>
     <w:p>
       <w:pPr>
-        <w:pStyle w:val="Retraitcorpsdetexte3"/>
+        <w:pStyle w:val="BodyTextIndent3"/>
         <w:numPr>
           <w:ilvl w:val="0"/>
           <w:numId w:val="4"/>
@@ -3259,7 +3237,7 @@
     </w:p>
     <w:p>
       <w:pPr>
-        <w:pStyle w:val="Retraitcorpsdetexte3"/>
+        <w:pStyle w:val="BodyTextIndent3"/>
         <w:numPr>
           <w:ilvl w:val="0"/>
           <w:numId w:val="4"/>
@@ -3273,7 +3251,7 @@
     </w:p>
     <w:p>
       <w:pPr>
-        <w:pStyle w:val="Retraitcorpsdetexte3"/>
+        <w:pStyle w:val="BodyTextIndent3"/>
         <w:numPr>
           <w:ilvl w:val="0"/>
           <w:numId w:val="4"/>
@@ -3287,7 +3265,7 @@
     </w:p>
     <w:p>
       <w:pPr>
-        <w:pStyle w:val="Retraitcorpsdetexte3"/>
+        <w:pStyle w:val="BodyTextIndent3"/>
         <w:numPr>
           <w:ilvl w:val="0"/>
           <w:numId w:val="4"/>
@@ -3301,7 +3279,7 @@
     </w:p>
     <w:p>
       <w:pPr>
-        <w:pStyle w:val="Retraitcorpsdetexte3"/>
+        <w:pStyle w:val="BodyTextIndent3"/>
         <w:numPr>
           <w:ilvl w:val="0"/>
           <w:numId w:val="4"/>
@@ -3315,7 +3293,7 @@
     </w:p>
     <w:p>
       <w:pPr>
-        <w:pStyle w:val="Retraitcorpsdetexte3"/>
+        <w:pStyle w:val="BodyTextIndent3"/>
         <w:numPr>
           <w:ilvl w:val="0"/>
           <w:numId w:val="4"/>
@@ -3329,7 +3307,7 @@
     </w:p>
     <w:p>
       <w:pPr>
-        <w:pStyle w:val="Retraitcorpsdetexte3"/>
+        <w:pStyle w:val="BodyTextIndent3"/>
         <w:numPr>
           <w:ilvl w:val="0"/>
           <w:numId w:val="4"/>
@@ -3343,13 +3321,13 @@
     </w:p>
     <w:p>
       <w:pPr>
-        <w:pStyle w:val="Retraitcorpsdetexte3"/>
+        <w:pStyle w:val="BodyTextIndent3"/>
         <w:spacing w:before="60" w:after="60"/>
       </w:pPr>
     </w:p>
     <w:tbl>
       <w:tblPr>
-        <w:tblStyle w:val="Grilledutableau"/>
+        <w:tblStyle w:val="TableGrid"/>
         <w:tblW w:w="0" w:type="auto"/>
         <w:tblLook w:val="01E0" w:firstRow="1" w:lastRow="1" w:firstColumn="1" w:lastColumn="1" w:noHBand="0" w:noVBand="0"/>
       </w:tblPr>
@@ -3366,7 +3344,7 @@
           </w:tcPr>
           <w:p>
             <w:pPr>
-              <w:pStyle w:val="Retraitcorpsdetexte3"/>
+              <w:pStyle w:val="BodyTextIndent3"/>
               <w:spacing w:before="120" w:after="120"/>
               <w:ind w:left="0"/>
               <w:jc w:val="both"/>
@@ -3382,7 +3360,7 @@
           </w:tcPr>
           <w:p>
             <w:pPr>
-              <w:pStyle w:val="Retraitcorpsdetexte3"/>
+              <w:pStyle w:val="BodyTextIndent3"/>
               <w:spacing w:before="120" w:after="120"/>
               <w:ind w:left="0"/>
               <w:jc w:val="both"/>
@@ -3398,7 +3376,7 @@
           </w:tcPr>
           <w:p>
             <w:pPr>
-              <w:pStyle w:val="Retraitcorpsdetexte3"/>
+              <w:pStyle w:val="BodyTextIndent3"/>
               <w:spacing w:before="120" w:after="120"/>
               <w:ind w:left="0"/>
               <w:jc w:val="both"/>
@@ -3414,7 +3392,7 @@
           </w:tcPr>
           <w:p>
             <w:pPr>
-              <w:pStyle w:val="Retraitcorpsdetexte3"/>
+              <w:pStyle w:val="BodyTextIndent3"/>
               <w:spacing w:before="120" w:after="120"/>
               <w:ind w:left="0"/>
               <w:jc w:val="both"/>
@@ -3428,17 +3406,17 @@
     </w:tbl>
     <w:p>
       <w:pPr>
-        <w:pStyle w:val="Titre1"/>
+        <w:pStyle w:val="Heading1"/>
       </w:pPr>
       <w:r>
         <w:br w:type="page"/>
       </w:r>
-      <w:bookmarkStart w:id="19" w:name="_Toc462579841"/>
+      <w:bookmarkStart w:id="18" w:name="_Toc462579841"/>
       <w:r>
         <w:lastRenderedPageBreak/>
         <w:t>Modalités de gestion</w:t>
       </w:r>
-      <w:bookmarkEnd w:id="19"/>
+      <w:bookmarkEnd w:id="18"/>
     </w:p>
     <w:p>
       <w:r>
@@ -3487,25 +3465,25 @@
     <w:p/>
     <w:p>
       <w:pPr>
-        <w:pStyle w:val="Titre2"/>
-      </w:pPr>
-      <w:bookmarkStart w:id="20" w:name="_Toc462579842"/>
+        <w:pStyle w:val="Heading2"/>
+      </w:pPr>
+      <w:bookmarkStart w:id="19" w:name="_Toc462579842"/>
       <w:r>
         <w:t>Suivi des activités et de l’état d’avancement du projet</w:t>
       </w:r>
-      <w:bookmarkEnd w:id="20"/>
+      <w:bookmarkEnd w:id="19"/>
     </w:p>
     <w:p/>
     <w:p/>
     <w:p>
       <w:pPr>
-        <w:pStyle w:val="Titre2"/>
-      </w:pPr>
-      <w:bookmarkStart w:id="21" w:name="_Toc462579843"/>
+        <w:pStyle w:val="Heading2"/>
+      </w:pPr>
+      <w:bookmarkStart w:id="20" w:name="_Toc462579843"/>
       <w:r>
         <w:t>Suivi des points en suspens et des risques</w:t>
       </w:r>
-      <w:bookmarkEnd w:id="21"/>
+      <w:bookmarkEnd w:id="20"/>
     </w:p>
     <w:p>
       <w:pPr>
@@ -3517,82 +3495,82 @@
     <w:p/>
     <w:p>
       <w:pPr>
-        <w:pStyle w:val="Titre2"/>
-      </w:pPr>
-      <w:bookmarkStart w:id="22" w:name="_Toc462579844"/>
+        <w:pStyle w:val="Heading2"/>
+      </w:pPr>
+      <w:bookmarkStart w:id="21" w:name="_Toc462579844"/>
       <w:r>
         <w:t>Préparation de notes</w:t>
       </w:r>
       <w:r>
         <w:t xml:space="preserve"> de changement</w:t>
       </w:r>
-      <w:bookmarkEnd w:id="22"/>
+      <w:bookmarkEnd w:id="21"/>
     </w:p>
     <w:p/>
     <w:p/>
     <w:p>
       <w:pPr>
-        <w:pStyle w:val="Titre1"/>
+        <w:pStyle w:val="Heading1"/>
       </w:pPr>
       <w:r>
         <w:br w:type="page"/>
       </w:r>
-      <w:bookmarkStart w:id="23" w:name="_Toc462579845"/>
+      <w:bookmarkStart w:id="22" w:name="_Toc462579845"/>
       <w:r>
         <w:lastRenderedPageBreak/>
         <w:t>Facteurs de succès et éléments de risque</w:t>
       </w:r>
+      <w:bookmarkEnd w:id="22"/>
+    </w:p>
+    <w:p>
+      <w:r>
+        <w:t>Énumération des facteurs et éléments de gestion, humain</w:t>
+      </w:r>
+      <w:r>
+        <w:t>s,</w:t>
+      </w:r>
+      <w:r>
+        <w:t xml:space="preserve"> technologique</w:t>
+      </w:r>
+      <w:r>
+        <w:t>s,</w:t>
+      </w:r>
+      <w:r>
+        <w:t xml:space="preserve"> budgétaire</w:t>
+      </w:r>
+      <w:r>
+        <w:t>s,</w:t>
+      </w:r>
+      <w:r>
+        <w:t xml:space="preserve"> corporatif</w:t>
+      </w:r>
+      <w:r>
+        <w:t>s…</w:t>
+      </w:r>
+      <w:r>
+        <w:t xml:space="preserve"> qui peuvent influencer l’issu du projet</w:t>
+      </w:r>
+      <w:r>
+        <w:t>.</w:t>
+      </w:r>
+    </w:p>
+    <w:p>
+      <w:r>
+        <w:t>Il faut énumérer</w:t>
+      </w:r>
+      <w:r>
+        <w:t xml:space="preserve"> les contraintes déjà connues et, si possible, expliquer en quoi elles sont des contraintes et comment vous ferez pour vivre avec ou les résoudre</w:t>
+      </w:r>
+    </w:p>
+    <w:p>
+      <w:pPr>
+        <w:pStyle w:val="Heading2"/>
+      </w:pPr>
+      <w:bookmarkStart w:id="23" w:name="_Toc462579846"/>
+      <w:r>
+        <w:t>Facteurs de succès</w:t>
+      </w:r>
       <w:bookmarkEnd w:id="23"/>
-    </w:p>
-    <w:p>
-      <w:r>
-        <w:t>Énumération des facteurs et éléments de gestion, humain</w:t>
-      </w:r>
-      <w:r>
-        <w:t>s,</w:t>
-      </w:r>
-      <w:r>
-        <w:t xml:space="preserve"> technologique</w:t>
-      </w:r>
-      <w:r>
-        <w:t>s,</w:t>
-      </w:r>
-      <w:r>
-        <w:t xml:space="preserve"> budgétaire</w:t>
-      </w:r>
-      <w:r>
-        <w:t>s,</w:t>
-      </w:r>
-      <w:r>
-        <w:t xml:space="preserve"> corporatif</w:t>
-      </w:r>
-      <w:r>
-        <w:t>s…</w:t>
-      </w:r>
-      <w:r>
-        <w:t xml:space="preserve"> qui peuvent influencer l’issu du projet</w:t>
-      </w:r>
-      <w:r>
-        <w:t>.</w:t>
-      </w:r>
-    </w:p>
-    <w:p>
-      <w:r>
-        <w:t>Il faut énumérer</w:t>
-      </w:r>
-      <w:r>
-        <w:t xml:space="preserve"> les contraintes déjà connues et, si possible, expliquer en quoi elles sont des contraintes et comment vous ferez pour vivre avec ou les résoudre</w:t>
-      </w:r>
-    </w:p>
-    <w:p>
-      <w:pPr>
-        <w:pStyle w:val="Titre2"/>
-      </w:pPr>
-      <w:bookmarkStart w:id="24" w:name="_Toc462579846"/>
-      <w:r>
-        <w:t>Facteurs de succès</w:t>
-      </w:r>
-      <w:bookmarkEnd w:id="24"/>
       <w:r>
         <w:t xml:space="preserve"> </w:t>
       </w:r>
@@ -3601,53 +3579,54 @@
     <w:p/>
     <w:p>
       <w:pPr>
-        <w:pStyle w:val="Titre2"/>
-      </w:pPr>
-      <w:bookmarkStart w:id="25" w:name="_Toc462579847"/>
+        <w:pStyle w:val="Heading2"/>
+      </w:pPr>
+      <w:bookmarkStart w:id="24" w:name="_Toc462579847"/>
       <w:r>
         <w:t>Hypothèses et contraintes connues</w:t>
       </w:r>
-      <w:bookmarkEnd w:id="25"/>
+      <w:bookmarkEnd w:id="24"/>
     </w:p>
     <w:p/>
     <w:p/>
     <w:p>
       <w:pPr>
-        <w:pStyle w:val="Titre2"/>
-      </w:pPr>
-      <w:bookmarkStart w:id="26" w:name="_Toc462579848"/>
+        <w:pStyle w:val="Heading2"/>
+      </w:pPr>
+      <w:bookmarkStart w:id="25" w:name="_Toc462579848"/>
       <w:r>
         <w:t>Risques connus</w:t>
       </w:r>
-      <w:bookmarkEnd w:id="26"/>
+      <w:bookmarkEnd w:id="25"/>
     </w:p>
     <w:p/>
     <w:p/>
     <w:p>
       <w:pPr>
-        <w:pStyle w:val="Titre2"/>
-      </w:pPr>
-      <w:bookmarkStart w:id="27" w:name="_Toc462579849"/>
+        <w:pStyle w:val="Heading2"/>
+      </w:pPr>
+      <w:bookmarkStart w:id="26" w:name="_Toc462579849"/>
       <w:r>
         <w:t>Points en suspens connus</w:t>
       </w:r>
-      <w:bookmarkEnd w:id="27"/>
+      <w:bookmarkEnd w:id="26"/>
     </w:p>
     <w:p/>
     <w:p/>
     <w:p/>
     <w:p>
       <w:pPr>
-        <w:pStyle w:val="Titre1"/>
-      </w:pPr>
-      <w:bookmarkStart w:id="28" w:name="_Toc44118806"/>
-      <w:bookmarkStart w:id="29" w:name="_Toc71686304"/>
-      <w:bookmarkStart w:id="30" w:name="_Toc44118808"/>
-      <w:bookmarkStart w:id="31" w:name="_Toc71686306"/>
-      <w:bookmarkStart w:id="32" w:name="_Toc44118809"/>
-      <w:bookmarkStart w:id="33" w:name="_Toc71686307"/>
-      <w:bookmarkStart w:id="34" w:name="_Toc44118811"/>
-      <w:bookmarkStart w:id="35" w:name="_Toc71686309"/>
+        <w:pStyle w:val="Heading1"/>
+      </w:pPr>
+      <w:bookmarkStart w:id="27" w:name="_Toc44118806"/>
+      <w:bookmarkStart w:id="28" w:name="_Toc71686304"/>
+      <w:bookmarkStart w:id="29" w:name="_Toc44118808"/>
+      <w:bookmarkStart w:id="30" w:name="_Toc71686306"/>
+      <w:bookmarkStart w:id="31" w:name="_Toc44118809"/>
+      <w:bookmarkStart w:id="32" w:name="_Toc71686307"/>
+      <w:bookmarkStart w:id="33" w:name="_Toc44118811"/>
+      <w:bookmarkStart w:id="34" w:name="_Toc71686309"/>
+      <w:bookmarkEnd w:id="27"/>
       <w:bookmarkEnd w:id="28"/>
       <w:bookmarkEnd w:id="29"/>
       <w:bookmarkEnd w:id="30"/>
@@ -3655,7 +3634,6 @@
       <w:bookmarkEnd w:id="32"/>
       <w:bookmarkEnd w:id="33"/>
       <w:bookmarkEnd w:id="34"/>
-      <w:bookmarkEnd w:id="35"/>
       <w:r>
         <w:rPr>
           <w:b w:val="0"/>
@@ -3663,37 +3641,110 @@
         </w:rPr>
         <w:br w:type="page"/>
       </w:r>
-      <w:bookmarkStart w:id="36" w:name="_Toc462579850"/>
+      <w:bookmarkStart w:id="35" w:name="_Toc462579850"/>
       <w:r>
         <w:lastRenderedPageBreak/>
         <w:t>Biens livrables</w:t>
       </w:r>
+      <w:bookmarkEnd w:id="35"/>
+    </w:p>
+    <w:p>
+      <w:r>
+        <w:t xml:space="preserve">Tout au long du projet, il sera impératif de garder une bonne communication entre les différents partis. Pour ce faire, il faudra produire plusieurs livrables qui serviront à partager les idées et concepts de l’équipe au client ainsi qu’à maintenir celui-ci informer de la planification des démarches utilisées pour arriver à satisfaire ses attendes. </w:t>
+      </w:r>
+    </w:p>
+    <w:p>
+      <w:r>
+        <w:t>Dans un premier temps, une charte de projet et un manuel d’organisation de projet seront fournis afin de démarrer le projet sur une base solide en confirmant avec le client que le problème à résoudre est bien compris et que les besoins sont bien ciblés.</w:t>
+      </w:r>
+    </w:p>
+    <w:p>
+      <w:r>
+        <w:t>Par la suite, le projet démarrera avec une analyse plus approfondie qui mèneront à un plan de gestion des risques et une planifica</w:t>
+      </w:r>
+      <w:bookmarkStart w:id="36" w:name="_GoBack"/>
       <w:bookmarkEnd w:id="36"/>
-    </w:p>
-    <w:p>
-      <w:r>
-        <w:t>Cette section situe les biens livrables à produire dans le cadre du projet. Les différents biens livrables de réalisation des solutions de commerce électronique à développer, à intégrer ou à implanter.</w:t>
+      <w:r>
+        <w:t>tion détaillée des activités.</w:t>
+      </w:r>
+    </w:p>
+    <w:p>
+      <w:pPr>
+        <w:pStyle w:val="Heading2"/>
+      </w:pPr>
+      <w:bookmarkStart w:id="37" w:name="_Toc462579851"/>
+      <w:r>
+        <w:t>Liste des biens livrables</w:t>
+      </w:r>
+      <w:bookmarkEnd w:id="37"/>
+      <w:r>
+        <w:t xml:space="preserve"> </w:t>
+      </w:r>
+    </w:p>
+    <w:p>
+      <w:pPr>
+        <w:pStyle w:val="ListParagraph"/>
+        <w:numPr>
+          <w:ilvl w:val="0"/>
+          <w:numId w:val="8"/>
+        </w:numPr>
+      </w:pPr>
+      <w:r>
+        <w:t>Charte de projet</w:t>
+      </w:r>
+    </w:p>
+    <w:p>
+      <w:pPr>
+        <w:pStyle w:val="ListParagraph"/>
+        <w:numPr>
+          <w:ilvl w:val="0"/>
+          <w:numId w:val="8"/>
+        </w:numPr>
+      </w:pPr>
+      <w:r>
+        <w:t>Manuel d’organisation de projet (présent document)</w:t>
+      </w:r>
+    </w:p>
+    <w:p>
+      <w:pPr>
+        <w:pStyle w:val="ListParagraph"/>
+        <w:numPr>
+          <w:ilvl w:val="0"/>
+          <w:numId w:val="8"/>
+        </w:numPr>
+      </w:pPr>
+      <w:r>
+        <w:t>Plan de gestions des risques</w:t>
+      </w:r>
+    </w:p>
+    <w:p>
+      <w:pPr>
+        <w:pStyle w:val="ListParagraph"/>
+        <w:numPr>
+          <w:ilvl w:val="0"/>
+          <w:numId w:val="8"/>
+        </w:numPr>
+      </w:pPr>
+      <w:r>
+        <w:t>Planification détaillée des activités</w:t>
+      </w:r>
+    </w:p>
+    <w:p>
+      <w:pPr>
+        <w:pStyle w:val="ListParagraph"/>
+        <w:numPr>
+          <w:ilvl w:val="0"/>
+          <w:numId w:val="8"/>
+        </w:numPr>
+      </w:pPr>
+      <w:r>
+        <w:t>Document d’analyse préliminaire</w:t>
       </w:r>
     </w:p>
     <w:p/>
     <w:p>
       <w:pPr>
-        <w:pStyle w:val="Titre2"/>
-      </w:pPr>
-      <w:bookmarkStart w:id="37" w:name="_Toc462579851"/>
-      <w:r>
-        <w:t>Liste des biens livrables</w:t>
-      </w:r>
-      <w:bookmarkEnd w:id="37"/>
-      <w:r>
-        <w:t xml:space="preserve"> </w:t>
-      </w:r>
-    </w:p>
-    <w:p/>
-    <w:p/>
-    <w:p>
-      <w:pPr>
-        <w:pStyle w:val="Titre1"/>
+        <w:pStyle w:val="Heading1"/>
       </w:pPr>
       <w:r>
         <w:br w:type="page"/>
@@ -3735,7 +3786,7 @@
     <w:p/>
     <w:p>
       <w:pPr>
-        <w:pStyle w:val="Titre2"/>
+        <w:pStyle w:val="Heading2"/>
       </w:pPr>
       <w:bookmarkStart w:id="39" w:name="_Toc462579853"/>
       <w:r>
@@ -3747,7 +3798,7 @@
     <w:p/>
     <w:p>
       <w:pPr>
-        <w:pStyle w:val="Titre2"/>
+        <w:pStyle w:val="Heading2"/>
       </w:pPr>
       <w:bookmarkStart w:id="40" w:name="_Toc462579854"/>
       <w:r>
@@ -3791,7 +3842,7 @@
 <w:ftr xmlns:wpc="http://schemas.microsoft.com/office/word/2010/wordprocessingCanvas" xmlns:cx="http://schemas.microsoft.com/office/drawing/2014/chartex" xmlns:cx1="http://schemas.microsoft.com/office/drawing/2015/9/8/chartex" xmlns:cx2="http://schemas.microsoft.com/office/drawing/2015/10/21/chartex" xmlns:mc="http://schemas.openxmlformats.org/markup-compatibility/2006" xmlns:o="urn:schemas-microsoft-com:office:office" xmlns:r="http://schemas.openxmlformats.org/officeDocument/2006/relationships" xmlns:m="http://schemas.openxmlformats.org/officeDocument/2006/math" xmlns:v="urn:schemas-microsoft-com:vml" xmlns:wp14="http://schemas.microsoft.com/office/word/2010/wordprocessingDrawing" xmlns:wp="http://schemas.openxmlformats.org/drawingml/2006/wordprocessingDrawing" xmlns:w10="urn:schemas-microsoft-com:office:word" xmlns:w="http://schemas.openxmlformats.org/wordprocessingml/2006/main" xmlns:w14="http://schemas.microsoft.com/office/word/2010/wordml" xmlns:w15="http://schemas.microsoft.com/office/word/2012/wordml" xmlns:w16se="http://schemas.microsoft.com/office/word/2015/wordml/symex" xmlns:wpg="http://schemas.microsoft.com/office/word/2010/wordprocessingGroup" xmlns:wpi="http://schemas.microsoft.com/office/word/2010/wordprocessingInk" xmlns:wne="http://schemas.microsoft.com/office/word/2006/wordml" xmlns:wps="http://schemas.microsoft.com/office/word/2010/wordprocessingShape" mc:Ignorable="w14 w15 w16se wp14">
   <w:p>
     <w:pPr>
-      <w:pStyle w:val="Pieddepage"/>
+      <w:pStyle w:val="Footer"/>
     </w:pPr>
   </w:p>
 </w:ftr>
@@ -3801,7 +3852,7 @@
 <w:ftr xmlns:wpc="http://schemas.microsoft.com/office/word/2010/wordprocessingCanvas" xmlns:cx="http://schemas.microsoft.com/office/drawing/2014/chartex" xmlns:cx1="http://schemas.microsoft.com/office/drawing/2015/9/8/chartex" xmlns:cx2="http://schemas.microsoft.com/office/drawing/2015/10/21/chartex" xmlns:mc="http://schemas.openxmlformats.org/markup-compatibility/2006" xmlns:o="urn:schemas-microsoft-com:office:office" xmlns:r="http://schemas.openxmlformats.org/officeDocument/2006/relationships" xmlns:m="http://schemas.openxmlformats.org/officeDocument/2006/math" xmlns:v="urn:schemas-microsoft-com:vml" xmlns:wp14="http://schemas.microsoft.com/office/word/2010/wordprocessingDrawing" xmlns:wp="http://schemas.openxmlformats.org/drawingml/2006/wordprocessingDrawing" xmlns:w10="urn:schemas-microsoft-com:office:word" xmlns:w="http://schemas.openxmlformats.org/wordprocessingml/2006/main" xmlns:w14="http://schemas.microsoft.com/office/word/2010/wordml" xmlns:w15="http://schemas.microsoft.com/office/word/2012/wordml" xmlns:w16se="http://schemas.microsoft.com/office/word/2015/wordml/symex" xmlns:wpg="http://schemas.microsoft.com/office/word/2010/wordprocessingGroup" xmlns:wpi="http://schemas.microsoft.com/office/word/2010/wordprocessingInk" xmlns:wne="http://schemas.microsoft.com/office/word/2006/wordml" xmlns:wps="http://schemas.microsoft.com/office/word/2010/wordprocessingShape" mc:Ignorable="w14 w15 w16se wp14">
   <w:p>
     <w:pPr>
-      <w:pStyle w:val="Pieddepage"/>
+      <w:pStyle w:val="Footer"/>
     </w:pPr>
   </w:p>
 </w:ftr>
@@ -3811,7 +3862,7 @@
 <w:ftr xmlns:wpc="http://schemas.microsoft.com/office/word/2010/wordprocessingCanvas" xmlns:cx="http://schemas.microsoft.com/office/drawing/2014/chartex" xmlns:cx1="http://schemas.microsoft.com/office/drawing/2015/9/8/chartex" xmlns:cx2="http://schemas.microsoft.com/office/drawing/2015/10/21/chartex" xmlns:mc="http://schemas.openxmlformats.org/markup-compatibility/2006" xmlns:o="urn:schemas-microsoft-com:office:office" xmlns:r="http://schemas.openxmlformats.org/officeDocument/2006/relationships" xmlns:m="http://schemas.openxmlformats.org/officeDocument/2006/math" xmlns:v="urn:schemas-microsoft-com:vml" xmlns:wp14="http://schemas.microsoft.com/office/word/2010/wordprocessingDrawing" xmlns:wp="http://schemas.openxmlformats.org/drawingml/2006/wordprocessingDrawing" xmlns:w10="urn:schemas-microsoft-com:office:word" xmlns:w="http://schemas.openxmlformats.org/wordprocessingml/2006/main" xmlns:w14="http://schemas.microsoft.com/office/word/2010/wordml" xmlns:w15="http://schemas.microsoft.com/office/word/2012/wordml" xmlns:w16se="http://schemas.microsoft.com/office/word/2015/wordml/symex" xmlns:wpg="http://schemas.microsoft.com/office/word/2010/wordprocessingGroup" xmlns:wpi="http://schemas.microsoft.com/office/word/2010/wordprocessingInk" xmlns:wne="http://schemas.microsoft.com/office/word/2006/wordml" xmlns:wps="http://schemas.microsoft.com/office/word/2010/wordprocessingShape" mc:Ignorable="w14 w15 w16se wp14">
   <w:p>
     <w:pPr>
-      <w:pStyle w:val="Pieddepage"/>
+      <w:pStyle w:val="Footer"/>
     </w:pPr>
   </w:p>
 </w:ftr>
@@ -3821,7 +3872,7 @@
 <w:ftr xmlns:wpc="http://schemas.microsoft.com/office/word/2010/wordprocessingCanvas" xmlns:cx="http://schemas.microsoft.com/office/drawing/2014/chartex" xmlns:cx1="http://schemas.microsoft.com/office/drawing/2015/9/8/chartex" xmlns:cx2="http://schemas.microsoft.com/office/drawing/2015/10/21/chartex" xmlns:mc="http://schemas.openxmlformats.org/markup-compatibility/2006" xmlns:o="urn:schemas-microsoft-com:office:office" xmlns:r="http://schemas.openxmlformats.org/officeDocument/2006/relationships" xmlns:m="http://schemas.openxmlformats.org/officeDocument/2006/math" xmlns:v="urn:schemas-microsoft-com:vml" xmlns:wp14="http://schemas.microsoft.com/office/word/2010/wordprocessingDrawing" xmlns:wp="http://schemas.openxmlformats.org/drawingml/2006/wordprocessingDrawing" xmlns:w10="urn:schemas-microsoft-com:office:word" xmlns:w="http://schemas.openxmlformats.org/wordprocessingml/2006/main" xmlns:w14="http://schemas.microsoft.com/office/word/2010/wordml" xmlns:w15="http://schemas.microsoft.com/office/word/2012/wordml" xmlns:w16se="http://schemas.microsoft.com/office/word/2015/wordml/symex" xmlns:wpg="http://schemas.microsoft.com/office/word/2010/wordprocessingGroup" xmlns:wpi="http://schemas.microsoft.com/office/word/2010/wordprocessingInk" xmlns:wne="http://schemas.microsoft.com/office/word/2006/wordml" xmlns:wps="http://schemas.microsoft.com/office/word/2010/wordprocessingShape" mc:Ignorable="w14 w15 w16se wp14">
   <w:p>
     <w:pPr>
-      <w:pStyle w:val="Pieddepage"/>
+      <w:pStyle w:val="Footer"/>
       <w:pBdr>
         <w:top w:val="single" w:sz="4" w:space="0" w:color="auto"/>
       </w:pBdr>
@@ -3929,7 +3980,7 @@
     </w:r>
     <w:r>
       <w:rPr>
-        <w:rStyle w:val="Numrodepage"/>
+        <w:rStyle w:val="PageNumber"/>
         <w:i/>
         <w:iCs w:val="0"/>
         <w:sz w:val="18"/>
@@ -3939,7 +3990,7 @@
     </w:r>
     <w:r>
       <w:rPr>
-        <w:rStyle w:val="Numrodepage"/>
+        <w:rStyle w:val="PageNumber"/>
         <w:i/>
         <w:iCs w:val="0"/>
         <w:sz w:val="18"/>
@@ -3949,7 +4000,7 @@
     </w:r>
     <w:r>
       <w:rPr>
-        <w:rStyle w:val="Numrodepage"/>
+        <w:rStyle w:val="PageNumber"/>
         <w:i/>
         <w:iCs w:val="0"/>
         <w:sz w:val="18"/>
@@ -3959,7 +4010,7 @@
     </w:r>
     <w:r>
       <w:rPr>
-        <w:rStyle w:val="Numrodepage"/>
+        <w:rStyle w:val="PageNumber"/>
         <w:i/>
         <w:iCs w:val="0"/>
         <w:sz w:val="18"/>
@@ -3969,18 +4020,18 @@
     </w:r>
     <w:r>
       <w:rPr>
-        <w:rStyle w:val="Numrodepage"/>
+        <w:rStyle w:val="PageNumber"/>
         <w:i/>
         <w:iCs w:val="0"/>
         <w:noProof/>
         <w:sz w:val="18"/>
         <w:lang w:val="fr-FR"/>
       </w:rPr>
-      <w:t>8</w:t>
+      <w:t>10</w:t>
     </w:r>
     <w:r>
       <w:rPr>
-        <w:rStyle w:val="Numrodepage"/>
+        <w:rStyle w:val="PageNumber"/>
         <w:i/>
         <w:iCs w:val="0"/>
         <w:sz w:val="18"/>
@@ -4016,7 +4067,7 @@
 <w:hdr xmlns:wpc="http://schemas.microsoft.com/office/word/2010/wordprocessingCanvas" xmlns:cx="http://schemas.microsoft.com/office/drawing/2014/chartex" xmlns:cx1="http://schemas.microsoft.com/office/drawing/2015/9/8/chartex" xmlns:cx2="http://schemas.microsoft.com/office/drawing/2015/10/21/chartex" xmlns:mc="http://schemas.openxmlformats.org/markup-compatibility/2006" xmlns:o="urn:schemas-microsoft-com:office:office" xmlns:r="http://schemas.openxmlformats.org/officeDocument/2006/relationships" xmlns:m="http://schemas.openxmlformats.org/officeDocument/2006/math" xmlns:v="urn:schemas-microsoft-com:vml" xmlns:wp14="http://schemas.microsoft.com/office/word/2010/wordprocessingDrawing" xmlns:wp="http://schemas.openxmlformats.org/drawingml/2006/wordprocessingDrawing" xmlns:w10="urn:schemas-microsoft-com:office:word" xmlns:w="http://schemas.openxmlformats.org/wordprocessingml/2006/main" xmlns:w14="http://schemas.microsoft.com/office/word/2010/wordml" xmlns:w15="http://schemas.microsoft.com/office/word/2012/wordml" xmlns:w16se="http://schemas.microsoft.com/office/word/2015/wordml/symex" xmlns:wpg="http://schemas.microsoft.com/office/word/2010/wordprocessingGroup" xmlns:wpi="http://schemas.microsoft.com/office/word/2010/wordprocessingInk" xmlns:wne="http://schemas.microsoft.com/office/word/2006/wordml" xmlns:wps="http://schemas.microsoft.com/office/word/2010/wordprocessingShape" mc:Ignorable="w14 w15 w16se wp14">
   <w:p>
     <w:pPr>
-      <w:pStyle w:val="En-tte"/>
+      <w:pStyle w:val="Header"/>
     </w:pPr>
   </w:p>
 </w:hdr>
@@ -4026,7 +4077,7 @@
 <w:hdr xmlns:wpc="http://schemas.microsoft.com/office/word/2010/wordprocessingCanvas" xmlns:cx="http://schemas.microsoft.com/office/drawing/2014/chartex" xmlns:cx1="http://schemas.microsoft.com/office/drawing/2015/9/8/chartex" xmlns:cx2="http://schemas.microsoft.com/office/drawing/2015/10/21/chartex" xmlns:mc="http://schemas.openxmlformats.org/markup-compatibility/2006" xmlns:o="urn:schemas-microsoft-com:office:office" xmlns:r="http://schemas.openxmlformats.org/officeDocument/2006/relationships" xmlns:m="http://schemas.openxmlformats.org/officeDocument/2006/math" xmlns:v="urn:schemas-microsoft-com:vml" xmlns:wp14="http://schemas.microsoft.com/office/word/2010/wordprocessingDrawing" xmlns:wp="http://schemas.openxmlformats.org/drawingml/2006/wordprocessingDrawing" xmlns:w10="urn:schemas-microsoft-com:office:word" xmlns:w="http://schemas.openxmlformats.org/wordprocessingml/2006/main" xmlns:w14="http://schemas.microsoft.com/office/word/2010/wordml" xmlns:w15="http://schemas.microsoft.com/office/word/2012/wordml" xmlns:w16se="http://schemas.microsoft.com/office/word/2015/wordml/symex" xmlns:wpg="http://schemas.microsoft.com/office/word/2010/wordprocessingGroup" xmlns:wpi="http://schemas.microsoft.com/office/word/2010/wordprocessingInk" xmlns:wne="http://schemas.microsoft.com/office/word/2006/wordml" xmlns:wps="http://schemas.microsoft.com/office/word/2010/wordprocessingShape" mc:Ignorable="w14 w15 w16se wp14">
   <w:p>
     <w:pPr>
-      <w:pStyle w:val="En-tte"/>
+      <w:pStyle w:val="Header"/>
     </w:pPr>
   </w:p>
 </w:hdr>
@@ -4036,7 +4087,7 @@
 <w:hdr xmlns:wpc="http://schemas.microsoft.com/office/word/2010/wordprocessingCanvas" xmlns:cx="http://schemas.microsoft.com/office/drawing/2014/chartex" xmlns:cx1="http://schemas.microsoft.com/office/drawing/2015/9/8/chartex" xmlns:cx2="http://schemas.microsoft.com/office/drawing/2015/10/21/chartex" xmlns:mc="http://schemas.openxmlformats.org/markup-compatibility/2006" xmlns:o="urn:schemas-microsoft-com:office:office" xmlns:r="http://schemas.openxmlformats.org/officeDocument/2006/relationships" xmlns:m="http://schemas.openxmlformats.org/officeDocument/2006/math" xmlns:v="urn:schemas-microsoft-com:vml" xmlns:wp14="http://schemas.microsoft.com/office/word/2010/wordprocessingDrawing" xmlns:wp="http://schemas.openxmlformats.org/drawingml/2006/wordprocessingDrawing" xmlns:w10="urn:schemas-microsoft-com:office:word" xmlns:w="http://schemas.openxmlformats.org/wordprocessingml/2006/main" xmlns:w14="http://schemas.microsoft.com/office/word/2010/wordml" xmlns:w15="http://schemas.microsoft.com/office/word/2012/wordml" xmlns:w16se="http://schemas.microsoft.com/office/word/2015/wordml/symex" xmlns:wpg="http://schemas.microsoft.com/office/word/2010/wordprocessingGroup" xmlns:wpi="http://schemas.microsoft.com/office/word/2010/wordprocessingInk" xmlns:wne="http://schemas.microsoft.com/office/word/2006/wordml" xmlns:wps="http://schemas.microsoft.com/office/word/2010/wordprocessingShape" mc:Ignorable="w14 w15 w16se wp14">
   <w:p>
     <w:pPr>
-      <w:pStyle w:val="En-tte"/>
+      <w:pStyle w:val="Header"/>
     </w:pPr>
   </w:p>
 </w:hdr>
@@ -4337,7 +4388,7 @@
     <w:lvl w:ilvl="0">
       <w:start w:val="1"/>
       <w:numFmt w:val="decimal"/>
-      <w:pStyle w:val="Titre1"/>
+      <w:pStyle w:val="Heading1"/>
       <w:lvlText w:val="%1."/>
       <w:lvlJc w:val="left"/>
       <w:pPr>
@@ -4353,7 +4404,7 @@
     <w:lvl w:ilvl="1">
       <w:start w:val="1"/>
       <w:numFmt w:val="decimal"/>
-      <w:pStyle w:val="Titre2"/>
+      <w:pStyle w:val="Heading2"/>
       <w:lvlText w:val="%1.%2."/>
       <w:lvlJc w:val="left"/>
       <w:pPr>
@@ -4369,7 +4420,7 @@
     <w:lvl w:ilvl="2">
       <w:start w:val="1"/>
       <w:numFmt w:val="decimal"/>
-      <w:pStyle w:val="Titre3"/>
+      <w:pStyle w:val="Heading3"/>
       <w:lvlText w:val="%1.%2.%3"/>
       <w:lvlJc w:val="left"/>
       <w:pPr>
@@ -4385,7 +4436,7 @@
     <w:lvl w:ilvl="3">
       <w:start w:val="1"/>
       <w:numFmt w:val="decimal"/>
-      <w:pStyle w:val="Titre4"/>
+      <w:pStyle w:val="Heading4"/>
       <w:lvlText w:val="%1.%2.%3.%4"/>
       <w:lvlJc w:val="left"/>
       <w:pPr>
@@ -4401,7 +4452,7 @@
     <w:lvl w:ilvl="4">
       <w:start w:val="1"/>
       <w:numFmt w:val="decimal"/>
-      <w:pStyle w:val="Titre5"/>
+      <w:pStyle w:val="Heading5"/>
       <w:lvlText w:val="%1.%2.%3.%4.%5"/>
       <w:lvlJc w:val="left"/>
       <w:pPr>
@@ -4417,7 +4468,7 @@
     <w:lvl w:ilvl="5">
       <w:start w:val="1"/>
       <w:numFmt w:val="decimal"/>
-      <w:pStyle w:val="Titre6"/>
+      <w:pStyle w:val="Heading6"/>
       <w:lvlText w:val="%1.%2.%3.%4.%5.%6"/>
       <w:lvlJc w:val="left"/>
       <w:pPr>
@@ -4433,7 +4484,7 @@
     <w:lvl w:ilvl="6">
       <w:start w:val="1"/>
       <w:numFmt w:val="decimal"/>
-      <w:pStyle w:val="Titre7"/>
+      <w:pStyle w:val="Heading7"/>
       <w:lvlText w:val="%1.%2.%3.%4.%5.%6.%7"/>
       <w:lvlJc w:val="left"/>
       <w:pPr>
@@ -4449,7 +4500,7 @@
     <w:lvl w:ilvl="7">
       <w:start w:val="1"/>
       <w:numFmt w:val="decimal"/>
-      <w:pStyle w:val="Titre8"/>
+      <w:pStyle w:val="Heading8"/>
       <w:lvlText w:val="%1.%2.%3.%4.%5.%6.%7.%8"/>
       <w:lvlJc w:val="left"/>
       <w:pPr>
@@ -4465,7 +4516,7 @@
     <w:lvl w:ilvl="8">
       <w:start w:val="1"/>
       <w:numFmt w:val="decimal"/>
-      <w:pStyle w:val="Titre9"/>
+      <w:pStyle w:val="Heading9"/>
       <w:lvlText w:val="%1.%2.%3.%4.%5.%6.%7.%8.%9"/>
       <w:lvlJc w:val="left"/>
       <w:pPr>
@@ -4893,6 +4944,118 @@
           <w:tab w:val="num" w:pos="7560"/>
         </w:tabs>
         <w:ind w:left="7560" w:hanging="360"/>
+      </w:pPr>
+      <w:rPr>
+        <w:rFonts w:ascii="Wingdings" w:hAnsi="Wingdings" w:hint="default"/>
+      </w:rPr>
+    </w:lvl>
+  </w:abstractNum>
+  <w:abstractNum w:abstractNumId="6" w15:restartNumberingAfterBreak="0">
+    <w:nsid w:val="66D82EFE"/>
+    <w:multiLevelType w:val="hybridMultilevel"/>
+    <w:tmpl w:val="5B40F7E8"/>
+    <w:lvl w:ilvl="0" w:tplc="BC049060">
+      <w:numFmt w:val="bullet"/>
+      <w:lvlText w:val="-"/>
+      <w:lvlJc w:val="left"/>
+      <w:pPr>
+        <w:ind w:left="720" w:hanging="360"/>
+      </w:pPr>
+      <w:rPr>
+        <w:rFonts w:ascii="Arial" w:eastAsia="Times New Roman" w:hAnsi="Arial" w:cs="Arial" w:hint="default"/>
+      </w:rPr>
+    </w:lvl>
+    <w:lvl w:ilvl="1" w:tplc="04090003" w:tentative="1">
+      <w:start w:val="1"/>
+      <w:numFmt w:val="bullet"/>
+      <w:lvlText w:val="o"/>
+      <w:lvlJc w:val="left"/>
+      <w:pPr>
+        <w:ind w:left="1440" w:hanging="360"/>
+      </w:pPr>
+      <w:rPr>
+        <w:rFonts w:ascii="Courier New" w:hAnsi="Courier New" w:cs="Courier New" w:hint="default"/>
+      </w:rPr>
+    </w:lvl>
+    <w:lvl w:ilvl="2" w:tplc="04090005" w:tentative="1">
+      <w:start w:val="1"/>
+      <w:numFmt w:val="bullet"/>
+      <w:lvlText w:val=""/>
+      <w:lvlJc w:val="left"/>
+      <w:pPr>
+        <w:ind w:left="2160" w:hanging="360"/>
+      </w:pPr>
+      <w:rPr>
+        <w:rFonts w:ascii="Wingdings" w:hAnsi="Wingdings" w:hint="default"/>
+      </w:rPr>
+    </w:lvl>
+    <w:lvl w:ilvl="3" w:tplc="04090001" w:tentative="1">
+      <w:start w:val="1"/>
+      <w:numFmt w:val="bullet"/>
+      <w:lvlText w:val=""/>
+      <w:lvlJc w:val="left"/>
+      <w:pPr>
+        <w:ind w:left="2880" w:hanging="360"/>
+      </w:pPr>
+      <w:rPr>
+        <w:rFonts w:ascii="Symbol" w:hAnsi="Symbol" w:hint="default"/>
+      </w:rPr>
+    </w:lvl>
+    <w:lvl w:ilvl="4" w:tplc="04090003" w:tentative="1">
+      <w:start w:val="1"/>
+      <w:numFmt w:val="bullet"/>
+      <w:lvlText w:val="o"/>
+      <w:lvlJc w:val="left"/>
+      <w:pPr>
+        <w:ind w:left="3600" w:hanging="360"/>
+      </w:pPr>
+      <w:rPr>
+        <w:rFonts w:ascii="Courier New" w:hAnsi="Courier New" w:cs="Courier New" w:hint="default"/>
+      </w:rPr>
+    </w:lvl>
+    <w:lvl w:ilvl="5" w:tplc="04090005" w:tentative="1">
+      <w:start w:val="1"/>
+      <w:numFmt w:val="bullet"/>
+      <w:lvlText w:val=""/>
+      <w:lvlJc w:val="left"/>
+      <w:pPr>
+        <w:ind w:left="4320" w:hanging="360"/>
+      </w:pPr>
+      <w:rPr>
+        <w:rFonts w:ascii="Wingdings" w:hAnsi="Wingdings" w:hint="default"/>
+      </w:rPr>
+    </w:lvl>
+    <w:lvl w:ilvl="6" w:tplc="04090001" w:tentative="1">
+      <w:start w:val="1"/>
+      <w:numFmt w:val="bullet"/>
+      <w:lvlText w:val=""/>
+      <w:lvlJc w:val="left"/>
+      <w:pPr>
+        <w:ind w:left="5040" w:hanging="360"/>
+      </w:pPr>
+      <w:rPr>
+        <w:rFonts w:ascii="Symbol" w:hAnsi="Symbol" w:hint="default"/>
+      </w:rPr>
+    </w:lvl>
+    <w:lvl w:ilvl="7" w:tplc="04090003" w:tentative="1">
+      <w:start w:val="1"/>
+      <w:numFmt w:val="bullet"/>
+      <w:lvlText w:val="o"/>
+      <w:lvlJc w:val="left"/>
+      <w:pPr>
+        <w:ind w:left="5760" w:hanging="360"/>
+      </w:pPr>
+      <w:rPr>
+        <w:rFonts w:ascii="Courier New" w:hAnsi="Courier New" w:cs="Courier New" w:hint="default"/>
+      </w:rPr>
+    </w:lvl>
+    <w:lvl w:ilvl="8" w:tplc="04090005" w:tentative="1">
+      <w:start w:val="1"/>
+      <w:numFmt w:val="bullet"/>
+      <w:lvlText w:val=""/>
+      <w:lvlJc w:val="left"/>
+      <w:pPr>
+        <w:ind w:left="6480" w:hanging="360"/>
       </w:pPr>
       <w:rPr>
         <w:rFonts w:ascii="Wingdings" w:hAnsi="Wingdings" w:hint="default"/>
@@ -4947,6 +5110,9 @@
   <w:num w:numId="7">
     <w:abstractNumId w:val="1"/>
   </w:num>
+  <w:num w:numId="8">
+    <w:abstractNumId w:val="6"/>
+  </w:num>
   <w:numIdMacAtCleanup w:val="2"/>
 </w:numbering>
 </file>
@@ -4962,7 +5128,7 @@
     </w:rPrDefault>
     <w:pPrDefault/>
   </w:docDefaults>
-  <w:latentStyles w:defLockedState="0" w:defUIPriority="0" w:defSemiHidden="0" w:defUnhideWhenUsed="0" w:defQFormat="0" w:count="372">
+  <w:latentStyles w:defLockedState="0" w:defUIPriority="0" w:defSemiHidden="0" w:defUnhideWhenUsed="0" w:defQFormat="0" w:count="373">
     <w:lsdException w:name="Normal" w:qFormat="1"/>
     <w:lsdException w:name="heading 1" w:qFormat="1"/>
     <w:lsdException w:name="heading 2" w:qFormat="1"/>
@@ -4982,7 +5148,6 @@
     <w:lsdException w:name="Strong" w:qFormat="1"/>
     <w:lsdException w:name="Emphasis" w:qFormat="1"/>
     <w:lsdException w:name="HTML Variable" w:semiHidden="1" w:unhideWhenUsed="1"/>
-    <w:lsdException w:name="Normal Table" w:semiHidden="1" w:unhideWhenUsed="1"/>
     <w:lsdException w:name="Outline List 3" w:semiHidden="1" w:unhideWhenUsed="1"/>
     <w:lsdException w:name="Table Simple 1" w:semiHidden="1" w:unhideWhenUsed="1"/>
     <w:lsdException w:name="Table Simple 2" w:semiHidden="1" w:unhideWhenUsed="1"/>
@@ -5025,9 +5190,7 @@
     <w:lsdException w:name="Table Subtle 2" w:semiHidden="1" w:unhideWhenUsed="1"/>
     <w:lsdException w:name="Table Web 1" w:semiHidden="1" w:unhideWhenUsed="1"/>
     <w:lsdException w:name="Table Web 2" w:semiHidden="1" w:unhideWhenUsed="1"/>
-    <w:lsdException w:name="Table Web 3" w:semiHidden="1" w:unhideWhenUsed="1"/>
     <w:lsdException w:name="Balloon Text" w:semiHidden="1" w:unhideWhenUsed="1"/>
-    <w:lsdException w:name="Table Theme" w:semiHidden="1" w:unhideWhenUsed="1"/>
     <w:lsdException w:name="Placeholder Text" w:semiHidden="1" w:uiPriority="99"/>
     <w:lsdException w:name="No Spacing" w:uiPriority="1" w:qFormat="1"/>
     <w:lsdException w:name="Light Shading" w:uiPriority="60"/>
@@ -5244,6 +5407,7 @@
     <w:lsdException w:name="List Table 6 Colorful Accent 6" w:uiPriority="51"/>
     <w:lsdException w:name="List Table 7 Colorful Accent 6" w:uiPriority="52"/>
     <w:lsdException w:name="Mention" w:semiHidden="1" w:uiPriority="99" w:unhideWhenUsed="1"/>
+    <w:lsdException w:name="Smart Hyperlink" w:semiHidden="1" w:uiPriority="99" w:unhideWhenUsed="1"/>
   </w:latentStyles>
   <w:style w:type="paragraph" w:default="1" w:styleId="Normal">
     <w:name w:val="Normal"/>
@@ -5260,7 +5424,7 @@
       <w:lang w:eastAsia="fr-FR"/>
     </w:rPr>
   </w:style>
-  <w:style w:type="paragraph" w:styleId="Titre1">
+  <w:style w:type="paragraph" w:styleId="Heading1">
     <w:name w:val="heading 1"/>
     <w:basedOn w:val="Normal"/>
     <w:next w:val="Normal"/>
@@ -5281,7 +5445,7 @@
       <w:sz w:val="32"/>
     </w:rPr>
   </w:style>
-  <w:style w:type="paragraph" w:styleId="Titre2">
+  <w:style w:type="paragraph" w:styleId="Heading2">
     <w:name w:val="heading 2"/>
     <w:basedOn w:val="Normal"/>
     <w:next w:val="Normal"/>
@@ -5305,7 +5469,7 @@
       <w:szCs w:val="28"/>
     </w:rPr>
   </w:style>
-  <w:style w:type="paragraph" w:styleId="Titre3">
+  <w:style w:type="paragraph" w:styleId="Heading3">
     <w:name w:val="heading 3"/>
     <w:basedOn w:val="Normal"/>
     <w:next w:val="Normal"/>
@@ -5324,7 +5488,7 @@
       <w:sz w:val="28"/>
     </w:rPr>
   </w:style>
-  <w:style w:type="paragraph" w:styleId="Titre4">
+  <w:style w:type="paragraph" w:styleId="Heading4">
     <w:name w:val="heading 4"/>
     <w:basedOn w:val="Normal"/>
     <w:next w:val="Normal"/>
@@ -5342,7 +5506,7 @@
       <w:bCs/>
     </w:rPr>
   </w:style>
-  <w:style w:type="paragraph" w:styleId="Titre5">
+  <w:style w:type="paragraph" w:styleId="Heading5">
     <w:name w:val="heading 5"/>
     <w:basedOn w:val="Normal"/>
     <w:next w:val="Normal"/>
@@ -5359,7 +5523,7 @@
       <w:sz w:val="32"/>
     </w:rPr>
   </w:style>
-  <w:style w:type="paragraph" w:styleId="Titre6">
+  <w:style w:type="paragraph" w:styleId="Heading6">
     <w:name w:val="heading 6"/>
     <w:basedOn w:val="Normal"/>
     <w:next w:val="Normal"/>
@@ -5377,7 +5541,7 @@
       <w:sz w:val="36"/>
     </w:rPr>
   </w:style>
-  <w:style w:type="paragraph" w:styleId="Titre7">
+  <w:style w:type="paragraph" w:styleId="Heading7">
     <w:name w:val="heading 7"/>
     <w:basedOn w:val="Normal"/>
     <w:next w:val="Normal"/>
@@ -5396,7 +5560,7 @@
       <w:iCs w:val="0"/>
     </w:rPr>
   </w:style>
-  <w:style w:type="paragraph" w:styleId="Titre8">
+  <w:style w:type="paragraph" w:styleId="Heading8">
     <w:name w:val="heading 8"/>
     <w:basedOn w:val="Normal"/>
     <w:next w:val="Normal"/>
@@ -5416,7 +5580,7 @@
       <w:u w:val="single"/>
     </w:rPr>
   </w:style>
-  <w:style w:type="paragraph" w:styleId="Titre9">
+  <w:style w:type="paragraph" w:styleId="Heading9">
     <w:name w:val="heading 9"/>
     <w:basedOn w:val="Normal"/>
     <w:next w:val="Normal"/>
@@ -5430,13 +5594,13 @@
       <w:outlineLvl w:val="8"/>
     </w:pPr>
   </w:style>
-  <w:style w:type="character" w:default="1" w:styleId="Policepardfaut">
+  <w:style w:type="character" w:default="1" w:styleId="DefaultParagraphFont">
     <w:name w:val="Default Paragraph Font"/>
     <w:uiPriority w:val="1"/>
     <w:semiHidden/>
     <w:unhideWhenUsed/>
   </w:style>
-  <w:style w:type="table" w:default="1" w:styleId="TableauNormal">
+  <w:style w:type="table" w:default="1" w:styleId="TableNormal">
     <w:name w:val="Normal Table"/>
     <w:uiPriority w:val="99"/>
     <w:semiHidden/>
@@ -5451,13 +5615,13 @@
       </w:tblCellMar>
     </w:tblPr>
   </w:style>
-  <w:style w:type="numbering" w:default="1" w:styleId="Aucuneliste">
+  <w:style w:type="numbering" w:default="1" w:styleId="NoList">
     <w:name w:val="No List"/>
     <w:uiPriority w:val="99"/>
     <w:semiHidden/>
     <w:unhideWhenUsed/>
   </w:style>
-  <w:style w:type="paragraph" w:styleId="En-tte">
+  <w:style w:type="paragraph" w:styleId="Header">
     <w:name w:val="header"/>
     <w:basedOn w:val="Normal"/>
     <w:rsid w:val="006F1951"/>
@@ -5468,7 +5632,7 @@
       </w:tabs>
     </w:pPr>
   </w:style>
-  <w:style w:type="paragraph" w:styleId="Pieddepage">
+  <w:style w:type="paragraph" w:styleId="Footer">
     <w:name w:val="footer"/>
     <w:basedOn w:val="Normal"/>
     <w:pPr>
@@ -5481,7 +5645,7 @@
       <w:szCs w:val="20"/>
     </w:rPr>
   </w:style>
-  <w:style w:type="paragraph" w:styleId="TM1">
+  <w:style w:type="paragraph" w:styleId="TOC1">
     <w:name w:val="toc 1"/>
     <w:basedOn w:val="Normal"/>
     <w:next w:val="Normal"/>
@@ -5506,7 +5670,7 @@
       <w:u w:val="single"/>
     </w:rPr>
   </w:style>
-  <w:style w:type="paragraph" w:styleId="TM2">
+  <w:style w:type="paragraph" w:styleId="TOC2">
     <w:name w:val="toc 2"/>
     <w:basedOn w:val="Normal"/>
     <w:next w:val="Normal"/>
@@ -5525,7 +5689,7 @@
       <w:szCs w:val="22"/>
     </w:rPr>
   </w:style>
-  <w:style w:type="paragraph" w:styleId="TM3">
+  <w:style w:type="paragraph" w:styleId="TOC3">
     <w:name w:val="toc 3"/>
     <w:basedOn w:val="Normal"/>
     <w:next w:val="Normal"/>
@@ -5542,7 +5706,7 @@
       <w:szCs w:val="22"/>
     </w:rPr>
   </w:style>
-  <w:style w:type="paragraph" w:styleId="TM4">
+  <w:style w:type="paragraph" w:styleId="TOC4">
     <w:name w:val="toc 4"/>
     <w:basedOn w:val="Normal"/>
     <w:next w:val="Normal"/>
@@ -5558,7 +5722,7 @@
       <w:szCs w:val="22"/>
     </w:rPr>
   </w:style>
-  <w:style w:type="paragraph" w:styleId="TM5">
+  <w:style w:type="paragraph" w:styleId="TOC5">
     <w:name w:val="toc 5"/>
     <w:basedOn w:val="Normal"/>
     <w:next w:val="Normal"/>
@@ -5574,7 +5738,7 @@
       <w:szCs w:val="22"/>
     </w:rPr>
   </w:style>
-  <w:style w:type="paragraph" w:styleId="TM6">
+  <w:style w:type="paragraph" w:styleId="TOC6">
     <w:name w:val="toc 6"/>
     <w:basedOn w:val="Normal"/>
     <w:next w:val="Normal"/>
@@ -5590,7 +5754,7 @@
       <w:szCs w:val="22"/>
     </w:rPr>
   </w:style>
-  <w:style w:type="paragraph" w:styleId="TM7">
+  <w:style w:type="paragraph" w:styleId="TOC7">
     <w:name w:val="toc 7"/>
     <w:basedOn w:val="Normal"/>
     <w:next w:val="Normal"/>
@@ -5606,7 +5770,7 @@
       <w:szCs w:val="22"/>
     </w:rPr>
   </w:style>
-  <w:style w:type="paragraph" w:styleId="TM8">
+  <w:style w:type="paragraph" w:styleId="TOC8">
     <w:name w:val="toc 8"/>
     <w:basedOn w:val="Normal"/>
     <w:next w:val="Normal"/>
@@ -5622,7 +5786,7 @@
       <w:szCs w:val="22"/>
     </w:rPr>
   </w:style>
-  <w:style w:type="paragraph" w:styleId="TM9">
+  <w:style w:type="paragraph" w:styleId="TOC9">
     <w:name w:val="toc 9"/>
     <w:basedOn w:val="Normal"/>
     <w:next w:val="Normal"/>
@@ -5648,9 +5812,9 @@
       <w:ind w:left="240" w:hanging="240"/>
     </w:pPr>
   </w:style>
-  <w:style w:type="character" w:styleId="Lienhypertexte">
+  <w:style w:type="character" w:styleId="Hyperlink">
     <w:name w:val="Hyperlink"/>
-    <w:basedOn w:val="Policepardfaut"/>
+    <w:basedOn w:val="DefaultParagraphFont"/>
     <w:uiPriority w:val="99"/>
     <w:rPr>
       <w:color w:val="0000FF"/>
@@ -5692,7 +5856,7 @@
       <w:lang w:val="fr-FR"/>
     </w:rPr>
   </w:style>
-  <w:style w:type="paragraph" w:styleId="Citation">
+  <w:style w:type="paragraph" w:styleId="Quote">
     <w:name w:val="Quote"/>
     <w:basedOn w:val="Normal"/>
     <w:qFormat/>
@@ -5708,7 +5872,7 @@
       <w:lang w:val="fr-FR"/>
     </w:rPr>
   </w:style>
-  <w:style w:type="paragraph" w:styleId="Lgende">
+  <w:style w:type="paragraph" w:styleId="Caption">
     <w:name w:val="caption"/>
     <w:basedOn w:val="Normal"/>
     <w:next w:val="Normal"/>
@@ -5722,7 +5886,7 @@
       <w:sz w:val="20"/>
     </w:rPr>
   </w:style>
-  <w:style w:type="paragraph" w:styleId="Notedebasdepage">
+  <w:style w:type="paragraph" w:styleId="FootnoteText">
     <w:name w:val="footnote text"/>
     <w:basedOn w:val="Normal"/>
     <w:semiHidden/>
@@ -5732,7 +5896,7 @@
       <w:lang w:val="fr-FR"/>
     </w:rPr>
   </w:style>
-  <w:style w:type="paragraph" w:styleId="Titre">
+  <w:style w:type="paragraph" w:styleId="Title">
     <w:name w:val="Title"/>
     <w:basedOn w:val="Normal"/>
     <w:autoRedefine/>
@@ -5746,17 +5910,17 @@
       <w:szCs w:val="20"/>
     </w:rPr>
   </w:style>
-  <w:style w:type="character" w:styleId="Appelnotedebasdep">
+  <w:style w:type="character" w:styleId="FootnoteReference">
     <w:name w:val="footnote reference"/>
-    <w:basedOn w:val="Policepardfaut"/>
+    <w:basedOn w:val="DefaultParagraphFont"/>
     <w:semiHidden/>
     <w:rPr>
       <w:vertAlign w:val="superscript"/>
     </w:rPr>
   </w:style>
-  <w:style w:type="character" w:styleId="Numrodepage">
+  <w:style w:type="character" w:styleId="PageNumber">
     <w:name w:val="page number"/>
-    <w:basedOn w:val="Policepardfaut"/>
+    <w:basedOn w:val="DefaultParagraphFont"/>
   </w:style>
   <w:style w:type="paragraph" w:styleId="Index2">
     <w:name w:val="index 2"/>
@@ -5838,7 +6002,7 @@
       <w:ind w:left="2160" w:hanging="240"/>
     </w:pPr>
   </w:style>
-  <w:style w:type="paragraph" w:styleId="Titreindex">
+  <w:style w:type="paragraph" w:styleId="IndexHeading">
     <w:name w:val="index heading"/>
     <w:basedOn w:val="Normal"/>
     <w:next w:val="Index1"/>
@@ -5863,7 +6027,7 @@
   </w:style>
   <w:style w:type="character" w:customStyle="1" w:styleId="Texte2Car">
     <w:name w:val="Texte 2 Car"/>
-    <w:basedOn w:val="Policepardfaut"/>
+    <w:basedOn w:val="DefaultParagraphFont"/>
     <w:link w:val="Texte2"/>
     <w:rsid w:val="00C17451"/>
     <w:rPr>
@@ -5889,7 +6053,7 @@
       <w:lang w:eastAsia="en-US"/>
     </w:rPr>
   </w:style>
-  <w:style w:type="paragraph" w:styleId="Retraitcorpsdetexte3">
+  <w:style w:type="paragraph" w:styleId="BodyTextIndent3">
     <w:name w:val="Body Text Indent 3"/>
     <w:basedOn w:val="Normal"/>
     <w:rsid w:val="00025C59"/>
@@ -5898,9 +6062,9 @@
       <w:ind w:left="708"/>
     </w:pPr>
   </w:style>
-  <w:style w:type="table" w:styleId="Grilledutableau">
+  <w:style w:type="table" w:styleId="TableGrid">
     <w:name w:val="Table Grid"/>
-    <w:basedOn w:val="TableauNormal"/>
+    <w:basedOn w:val="TableNormal"/>
     <w:rsid w:val="00025C59"/>
     <w:pPr>
       <w:spacing w:before="120" w:after="120"/>
@@ -5944,6 +6108,17 @@
       <w:iCs w:val="0"/>
       <w:lang w:eastAsia="fr-CA"/>
     </w:rPr>
+  </w:style>
+  <w:style w:type="paragraph" w:styleId="ListParagraph">
+    <w:name w:val="List Paragraph"/>
+    <w:basedOn w:val="Normal"/>
+    <w:uiPriority w:val="34"/>
+    <w:qFormat/>
+    <w:rsid w:val="00881B4C"/>
+    <w:pPr>
+      <w:ind w:left="720"/>
+      <w:contextualSpacing/>
+    </w:pPr>
   </w:style>
 </w:styles>
 </file>

</xml_diff>

<commit_message>
ajout des infos à Alex
</commit_message>
<xml_diff>
--- a/GABARIT_MOP.docx
+++ b/GABARIT_MOP.docx
@@ -3075,7 +3075,15 @@
         <w:t xml:space="preserve">, </w:t>
       </w:r>
       <w:r>
-        <w:t>nous préconiserons la méthode agile Scrum afin d’assurer la productivité et de ne laisser aucun temps mort au projet.</w:t>
+        <w:t xml:space="preserve">nous préconiserons la méthode agile </w:t>
+      </w:r>
+      <w:proofErr w:type="spellStart"/>
+      <w:r>
+        <w:t>Scrum</w:t>
+      </w:r>
+      <w:proofErr w:type="spellEnd"/>
+      <w:r>
+        <w:t xml:space="preserve"> afin d’assurer la productivité et de ne laisser aucun temps mort au projet.</w:t>
       </w:r>
       <w:r>
         <w:t xml:space="preserve"> </w:t>
@@ -3128,8 +3136,17 @@
           <w:i w:val="0"/>
           <w:sz w:val="24"/>
         </w:rPr>
-        <w:t xml:space="preserve"> Scrum</w:t>
-      </w:r>
+        <w:t xml:space="preserve"> </w:t>
+      </w:r>
+      <w:proofErr w:type="spellStart"/>
+      <w:r>
+        <w:rPr>
+          <w:i w:val="0"/>
+          <w:sz w:val="24"/>
+        </w:rPr>
+        <w:t>Scrum</w:t>
+      </w:r>
+      <w:proofErr w:type="spellEnd"/>
     </w:p>
     <w:p>
       <w:pPr>
@@ -3160,7 +3177,21 @@
         <w:rPr>
           <w:b w:val="0"/>
         </w:rPr>
-        <w:t>Cette personne s’assure que les principes et les valeurs de Scrum sont respectés</w:t>
+        <w:t xml:space="preserve">Cette personne s’assure que les principes et les valeurs de </w:t>
+      </w:r>
+      <w:proofErr w:type="spellStart"/>
+      <w:r>
+        <w:rPr>
+          <w:b w:val="0"/>
+        </w:rPr>
+        <w:t>Scrum</w:t>
+      </w:r>
+      <w:proofErr w:type="spellEnd"/>
+      <w:r>
+        <w:rPr>
+          <w:b w:val="0"/>
+        </w:rPr>
+        <w:t xml:space="preserve"> sont respectés</w:t>
       </w:r>
       <w:r>
         <w:rPr>
@@ -3312,15 +3343,32 @@
           <w:i w:val="0"/>
           <w:sz w:val="24"/>
         </w:rPr>
-        <w:t>Planification Scrum</w:t>
-      </w:r>
+        <w:t xml:space="preserve">Planification </w:t>
+      </w:r>
+      <w:proofErr w:type="spellStart"/>
+      <w:r>
+        <w:rPr>
+          <w:i w:val="0"/>
+          <w:sz w:val="24"/>
+        </w:rPr>
+        <w:t>Scrum</w:t>
+      </w:r>
+      <w:proofErr w:type="spellEnd"/>
     </w:p>
     <w:p>
       <w:pPr>
         <w:jc w:val="both"/>
       </w:pPr>
       <w:r>
-        <w:t xml:space="preserve">La planification Scrum se définit par trois niveaux : les mêler quotidienne, les sprints et les livrables. </w:t>
+        <w:t xml:space="preserve">La planification </w:t>
+      </w:r>
+      <w:proofErr w:type="spellStart"/>
+      <w:r>
+        <w:t>Scrum</w:t>
+      </w:r>
+      <w:proofErr w:type="spellEnd"/>
+      <w:r>
+        <w:t xml:space="preserve"> se définit par trois niveaux : les mêler quotidienne, les sprints et les livrables. </w:t>
       </w:r>
     </w:p>
     <w:p>
@@ -3370,7 +3418,15 @@
         <w:jc w:val="both"/>
       </w:pPr>
       <w:r>
-        <w:t>Le cycle de vie d’un projet Scrum se détermine par de petites itérations de quelques semaines ne dépassant pas obligatoirement un mois.</w:t>
+        <w:t xml:space="preserve">Le cycle de vie d’un projet </w:t>
+      </w:r>
+      <w:proofErr w:type="spellStart"/>
+      <w:r>
+        <w:t>Scrum</w:t>
+      </w:r>
+      <w:proofErr w:type="spellEnd"/>
+      <w:r>
+        <w:t xml:space="preserve"> se détermine par de petites itérations de quelques semaines ne dépassant pas obligatoirement un mois.</w:t>
       </w:r>
       <w:r>
         <w:t xml:space="preserve"> Ces itérations sont nommées sprint</w:t>
@@ -3697,7 +3753,15 @@
         <w:t xml:space="preserve"> l’OAFA. </w:t>
       </w:r>
       <w:r>
-        <w:t>Toutes questions sur le projet lui seront demandé par l’entremise de notre propriétaire de produit</w:t>
+        <w:t xml:space="preserve">Toutes questions sur le projet lui seront </w:t>
+      </w:r>
+      <w:proofErr w:type="gramStart"/>
+      <w:r>
+        <w:t>demandé</w:t>
+      </w:r>
+      <w:proofErr w:type="gramEnd"/>
+      <w:r>
+        <w:t xml:space="preserve"> par l’entremise de notre propriétaire de produit</w:t>
       </w:r>
       <w:r>
         <w:t xml:space="preserve"> afin de </w:t>
@@ -3748,7 +3812,15 @@
         <w:t xml:space="preserve"> </w:t>
       </w:r>
       <w:r>
-        <w:t>Ces informations devront être adapté adéquatement au projet</w:t>
+        <w:t xml:space="preserve">Ces informations devront être </w:t>
+      </w:r>
+      <w:proofErr w:type="gramStart"/>
+      <w:r>
+        <w:t>adapté</w:t>
+      </w:r>
+      <w:proofErr w:type="gramEnd"/>
+      <w:r>
+        <w:t xml:space="preserve"> adéquatement au projet</w:t>
       </w:r>
       <w:r>
         <w:t>.</w:t>
@@ -3765,7 +3837,15 @@
         <w:t>ÉTUDE DE CAS Fusion des ordres professionnels</w:t>
       </w:r>
       <w:r>
-        <w:t xml:space="preserve"> est primordial à la compréhension du projet et doit être étudier parfaitement par les membres de l’équipe.</w:t>
+        <w:t xml:space="preserve"> est primordial à la compréhension du projet et doit être </w:t>
+      </w:r>
+      <w:proofErr w:type="gramStart"/>
+      <w:r>
+        <w:t>étudier</w:t>
+      </w:r>
+      <w:proofErr w:type="gramEnd"/>
+      <w:r>
+        <w:t xml:space="preserve"> parfaitement par les membres de l’équipe.</w:t>
       </w:r>
       <w:r>
         <w:t xml:space="preserve"> Il </w:t>
@@ -3820,7 +3900,7 @@
       <w:r>
         <w:rPr>
           <w:noProof/>
-          <w:lang w:val="en-US" w:eastAsia="en-US"/>
+          <w:lang w:val="en-CA" w:eastAsia="en-CA"/>
         </w:rPr>
         <w:drawing>
           <wp:inline distT="0" distB="0" distL="0" distR="0" wp14:anchorId="02DFF978" wp14:editId="65721A67">
@@ -3850,7 +3930,7 @@
       <w:r>
         <w:rPr>
           <w:noProof/>
-          <w:lang w:val="en-US" w:eastAsia="en-US"/>
+          <w:lang w:val="en-CA" w:eastAsia="en-CA"/>
         </w:rPr>
         <w:drawing>
           <wp:anchor distT="0" distB="0" distL="114300" distR="114300" simplePos="0" relativeHeight="251659264" behindDoc="0" locked="0" layoutInCell="1" allowOverlap="1" wp14:anchorId="656BC8E5" wp14:editId="7306E41C">
@@ -4197,8 +4277,16 @@
               <w:rPr>
                 <w:lang w:val="en-US"/>
               </w:rPr>
-              <w:t>Mazine Mrini</w:t>
+              <w:t xml:space="preserve">Mazine </w:t>
             </w:r>
+            <w:proofErr w:type="spellStart"/>
+            <w:r>
+              <w:rPr>
+                <w:lang w:val="en-US"/>
+              </w:rPr>
+              <w:t>Mrini</w:t>
+            </w:r>
+            <w:proofErr w:type="spellEnd"/>
           </w:p>
         </w:tc>
         <w:tc>
@@ -4480,6 +4568,9 @@
               <w:ind w:left="0"/>
               <w:jc w:val="both"/>
             </w:pPr>
+            <w:r>
+              <w:t>418-264-5524</w:t>
+            </w:r>
           </w:p>
         </w:tc>
         <w:tc>
@@ -4493,6 +4584,11 @@
               <w:ind w:left="0"/>
               <w:jc w:val="both"/>
             </w:pPr>
+            <w:r>
+              <w:t>Alexandre.Tremblay.17@ulaval.ca</w:t>
+            </w:r>
+            <w:bookmarkStart w:id="18" w:name="_GoBack"/>
+            <w:bookmarkEnd w:id="18"/>
           </w:p>
         </w:tc>
       </w:tr>
@@ -4575,8 +4671,16 @@
               <w:rPr>
                 <w:lang w:val="en-US"/>
               </w:rPr>
-              <w:t>Dominique-Jérémy Piché-Joncas</w:t>
+              <w:t xml:space="preserve">Dominique-Jérémy </w:t>
             </w:r>
+            <w:proofErr w:type="spellStart"/>
+            <w:r>
+              <w:rPr>
+                <w:lang w:val="en-US"/>
+              </w:rPr>
+              <w:t>Piché-Joncas</w:t>
+            </w:r>
+            <w:proofErr w:type="spellEnd"/>
           </w:p>
         </w:tc>
         <w:tc>
@@ -4640,8 +4744,16 @@
               <w:rPr>
                 <w:lang w:val="en-US"/>
               </w:rPr>
-              <w:t>Michaël Bouffard</w:t>
+              <w:t xml:space="preserve">Michaël </w:t>
             </w:r>
+            <w:proofErr w:type="spellStart"/>
+            <w:r>
+              <w:rPr>
+                <w:lang w:val="en-US"/>
+              </w:rPr>
+              <w:t>Bouffard</w:t>
+            </w:r>
+            <w:proofErr w:type="spellEnd"/>
           </w:p>
         </w:tc>
         <w:tc>
@@ -4695,8 +4807,6 @@
       <w:r>
         <w:br w:type="page"/>
       </w:r>
-      <w:bookmarkStart w:id="18" w:name="_GoBack"/>
-      <w:bookmarkEnd w:id="18"/>
       <w:r>
         <w:lastRenderedPageBreak/>
         <w:br w:type="page"/>
@@ -5244,7 +5354,7 @@
         <w:sz w:val="18"/>
         <w:lang w:val="fr-FR"/>
       </w:rPr>
-      <w:t>11</w:t>
+      <w:t>12</w:t>
     </w:r>
     <w:r>
       <w:rPr>
@@ -9250,59 +9360,59 @@
     </dgm:pt>
   </dgm:ptLst>
   <dgm:cxnLst>
-    <dgm:cxn modelId="{BED1F956-A287-41EB-B2C0-5F2F4C52F701}" type="presOf" srcId="{893D778D-E1F0-4A92-B7A1-CA3EC81BC112}" destId="{24F2A2D5-D7DF-46D2-8FA9-9492172C98E6}" srcOrd="0" destOrd="0" presId="urn:microsoft.com/office/officeart/2005/8/layout/hierarchy1"/>
-    <dgm:cxn modelId="{FECFADDD-CAA7-4CDD-B4A5-191ACC3E06FB}" type="presOf" srcId="{BE2070FF-4956-4F72-BDA3-3F8FB64E295E}" destId="{5088C8F3-0ECA-40CA-B959-4AFBAD05D21F}" srcOrd="0" destOrd="0" presId="urn:microsoft.com/office/officeart/2005/8/layout/hierarchy1"/>
-    <dgm:cxn modelId="{CAA1FDDB-2B44-4B41-9462-11F960407F84}" type="presOf" srcId="{5E4B985C-935B-4955-9AAD-5C0002449432}" destId="{70A2E2C9-0A14-4AE9-A177-C09DBF03C8FF}" srcOrd="0" destOrd="0" presId="urn:microsoft.com/office/officeart/2005/8/layout/hierarchy1"/>
-    <dgm:cxn modelId="{873D2C2E-068B-43FF-BB24-B1577E70240A}" type="presOf" srcId="{05D469E0-AC9E-48C0-9C2E-446983F189A5}" destId="{5798F778-A82B-4AED-8909-1ACA5CFD2ADA}" srcOrd="0" destOrd="0" presId="urn:microsoft.com/office/officeart/2005/8/layout/hierarchy1"/>
+    <dgm:cxn modelId="{56F7265F-85A9-4531-AFD1-39F71F3E80EA}" type="presOf" srcId="{E6F39D21-CF0D-4F5A-B8FD-EF1A1487BD28}" destId="{2C57E3A3-BFC2-4CC5-9708-4CAF4455582E}" srcOrd="0" destOrd="0" presId="urn:microsoft.com/office/officeart/2005/8/layout/hierarchy1"/>
+    <dgm:cxn modelId="{DD5D15CF-8FD3-4860-8042-76F5E0CA866E}" type="presOf" srcId="{893D778D-E1F0-4A92-B7A1-CA3EC81BC112}" destId="{24F2A2D5-D7DF-46D2-8FA9-9492172C98E6}" srcOrd="0" destOrd="0" presId="urn:microsoft.com/office/officeart/2005/8/layout/hierarchy1"/>
     <dgm:cxn modelId="{545E6066-DB81-4A98-9C94-A9CAB2E6FA4B}" srcId="{09C77070-455B-451B-B5FA-F51F8403A6B7}" destId="{DFB8EAAC-AEA2-430B-8476-DB25E8869511}" srcOrd="0" destOrd="0" parTransId="{675B89A6-039B-4E69-A147-843EEF99473E}" sibTransId="{7E1978A4-1B3A-4B4A-AEED-726CB4DAEA67}"/>
-    <dgm:cxn modelId="{3582F816-E1E7-458D-8325-E5F262286D8D}" type="presOf" srcId="{F828421D-A339-40A1-BA89-01DF99410995}" destId="{B760442F-E470-45DA-80C8-7349D0C65F40}" srcOrd="0" destOrd="0" presId="urn:microsoft.com/office/officeart/2005/8/layout/hierarchy1"/>
-    <dgm:cxn modelId="{A8F679F0-D0E7-4BCB-90EE-30483352B4F3}" type="presOf" srcId="{DFB8EAAC-AEA2-430B-8476-DB25E8869511}" destId="{C1F0AB5F-A52B-4F9E-8F33-70A4C2C0EA42}" srcOrd="0" destOrd="0" presId="urn:microsoft.com/office/officeart/2005/8/layout/hierarchy1"/>
-    <dgm:cxn modelId="{0F4B9FFF-9F87-41B4-93E8-2A76C7632C78}" type="presOf" srcId="{4FFD05E9-077E-4272-BE6E-3F83313F01F1}" destId="{1BC57D36-A6B2-4786-BEC1-B13264C95704}" srcOrd="0" destOrd="0" presId="urn:microsoft.com/office/officeart/2005/8/layout/hierarchy1"/>
+    <dgm:cxn modelId="{E34B0453-4257-406D-A6DA-94EF91D525C8}" type="presOf" srcId="{DFB8EAAC-AEA2-430B-8476-DB25E8869511}" destId="{C1F0AB5F-A52B-4F9E-8F33-70A4C2C0EA42}" srcOrd="0" destOrd="0" presId="urn:microsoft.com/office/officeart/2005/8/layout/hierarchy1"/>
+    <dgm:cxn modelId="{7744144D-6FC5-472E-B452-0B8B8A97304F}" type="presOf" srcId="{4FFD05E9-077E-4272-BE6E-3F83313F01F1}" destId="{1BC57D36-A6B2-4786-BEC1-B13264C95704}" srcOrd="0" destOrd="0" presId="urn:microsoft.com/office/officeart/2005/8/layout/hierarchy1"/>
+    <dgm:cxn modelId="{1F247B44-8F4D-400C-8CF4-868DC3CED610}" type="presOf" srcId="{BE2070FF-4956-4F72-BDA3-3F8FB64E295E}" destId="{5088C8F3-0ECA-40CA-B959-4AFBAD05D21F}" srcOrd="0" destOrd="0" presId="urn:microsoft.com/office/officeart/2005/8/layout/hierarchy1"/>
     <dgm:cxn modelId="{9D6BB4B5-D6B4-4CA7-8E0D-6E6875250048}" srcId="{05D469E0-AC9E-48C0-9C2E-446983F189A5}" destId="{E81877D1-C2F4-4DB2-A9E8-6D4BBB8B4409}" srcOrd="1" destOrd="0" parTransId="{1DC9E2FC-0250-4FB5-9AC1-5B47645DC46E}" sibTransId="{5BEC4316-B857-4248-9EE7-3A9E5DF14AB1}"/>
+    <dgm:cxn modelId="{0F769A3C-4ABB-4419-A2D9-146891CF624C}" type="presOf" srcId="{09C77070-455B-451B-B5FA-F51F8403A6B7}" destId="{E526F719-8582-4F9D-93D5-D60B71A81F4F}" srcOrd="0" destOrd="0" presId="urn:microsoft.com/office/officeart/2005/8/layout/hierarchy1"/>
     <dgm:cxn modelId="{CB182596-5719-40B4-B851-EEE1F5A3E9A8}" srcId="{E81877D1-C2F4-4DB2-A9E8-6D4BBB8B4409}" destId="{4FFD05E9-077E-4272-BE6E-3F83313F01F1}" srcOrd="0" destOrd="0" parTransId="{E6F39D21-CF0D-4F5A-B8FD-EF1A1487BD28}" sibTransId="{FADA2E11-D0B7-47EA-8A92-90066B857DFD}"/>
-    <dgm:cxn modelId="{8A15A0CF-6645-4A02-BDAA-955889C83B9B}" type="presOf" srcId="{1DC9E2FC-0250-4FB5-9AC1-5B47645DC46E}" destId="{B09645DF-E4AB-496C-A959-A075981A69B0}" srcOrd="0" destOrd="0" presId="urn:microsoft.com/office/officeart/2005/8/layout/hierarchy1"/>
-    <dgm:cxn modelId="{3B75A79D-B0A3-41B5-9DCF-5973326CA45F}" type="presOf" srcId="{E81877D1-C2F4-4DB2-A9E8-6D4BBB8B4409}" destId="{809D5D22-FB8E-424E-9D5B-D418ECB3F21E}" srcOrd="0" destOrd="0" presId="urn:microsoft.com/office/officeart/2005/8/layout/hierarchy1"/>
+    <dgm:cxn modelId="{6F523483-4E0C-44CE-A1BD-97E5FFE9236C}" type="presOf" srcId="{05D469E0-AC9E-48C0-9C2E-446983F189A5}" destId="{5798F778-A82B-4AED-8909-1ACA5CFD2ADA}" srcOrd="0" destOrd="0" presId="urn:microsoft.com/office/officeart/2005/8/layout/hierarchy1"/>
     <dgm:cxn modelId="{14FF7B8B-C9FC-4785-8488-3AF6C2F2B339}" srcId="{05D469E0-AC9E-48C0-9C2E-446983F189A5}" destId="{893D778D-E1F0-4A92-B7A1-CA3EC81BC112}" srcOrd="0" destOrd="0" parTransId="{5E4B985C-935B-4955-9AAD-5C0002449432}" sibTransId="{0D52CC35-0E8B-4471-878D-3DAA4E15B8B4}"/>
-    <dgm:cxn modelId="{C7F72441-FB1A-4D3A-81F3-E03DEE842AD5}" type="presOf" srcId="{E6F39D21-CF0D-4F5A-B8FD-EF1A1487BD28}" destId="{2C57E3A3-BFC2-4CC5-9708-4CAF4455582E}" srcOrd="0" destOrd="0" presId="urn:microsoft.com/office/officeart/2005/8/layout/hierarchy1"/>
-    <dgm:cxn modelId="{88F2FC83-4043-477E-A496-DDDFE71AC101}" type="presOf" srcId="{388E7D86-B37C-463E-A5F0-903C6FCBC7B9}" destId="{7525EF22-01CB-4893-9F3C-C939C77F4975}" srcOrd="0" destOrd="0" presId="urn:microsoft.com/office/officeart/2005/8/layout/hierarchy1"/>
+    <dgm:cxn modelId="{5264266B-CABB-4BDE-9A06-67DC3C7F4253}" type="presOf" srcId="{F828421D-A339-40A1-BA89-01DF99410995}" destId="{B760442F-E470-45DA-80C8-7349D0C65F40}" srcOrd="0" destOrd="0" presId="urn:microsoft.com/office/officeart/2005/8/layout/hierarchy1"/>
+    <dgm:cxn modelId="{0CFBD5A8-244A-4698-87A1-7319FEA5779D}" type="presOf" srcId="{388E7D86-B37C-463E-A5F0-903C6FCBC7B9}" destId="{7525EF22-01CB-4893-9F3C-C939C77F4975}" srcOrd="0" destOrd="0" presId="urn:microsoft.com/office/officeart/2005/8/layout/hierarchy1"/>
     <dgm:cxn modelId="{25CD39AA-C89A-46C3-9FE8-D68B998ACC80}" srcId="{DFB8EAAC-AEA2-430B-8476-DB25E8869511}" destId="{05D469E0-AC9E-48C0-9C2E-446983F189A5}" srcOrd="0" destOrd="0" parTransId="{BE2070FF-4956-4F72-BDA3-3F8FB64E295E}" sibTransId="{6C4681F5-9AA3-4A8E-96AE-ED2D04DED21B}"/>
+    <dgm:cxn modelId="{D50CC92A-EEE0-4277-AFEF-ACCDF3C921B5}" type="presOf" srcId="{E81877D1-C2F4-4DB2-A9E8-6D4BBB8B4409}" destId="{809D5D22-FB8E-424E-9D5B-D418ECB3F21E}" srcOrd="0" destOrd="0" presId="urn:microsoft.com/office/officeart/2005/8/layout/hierarchy1"/>
     <dgm:cxn modelId="{8EBB1703-38D0-4ED1-9832-7EDDF1EE4200}" srcId="{893D778D-E1F0-4A92-B7A1-CA3EC81BC112}" destId="{388E7D86-B37C-463E-A5F0-903C6FCBC7B9}" srcOrd="0" destOrd="0" parTransId="{F828421D-A339-40A1-BA89-01DF99410995}" sibTransId="{9AA49A9C-E9A3-42CE-AFD0-6DEE13BF496A}"/>
-    <dgm:cxn modelId="{C3AAF974-C3A6-4110-96C0-01906B49907F}" type="presOf" srcId="{09C77070-455B-451B-B5FA-F51F8403A6B7}" destId="{E526F719-8582-4F9D-93D5-D60B71A81F4F}" srcOrd="0" destOrd="0" presId="urn:microsoft.com/office/officeart/2005/8/layout/hierarchy1"/>
-    <dgm:cxn modelId="{EEFFB827-AF5D-41FE-8665-5372C4B9FA41}" type="presParOf" srcId="{E526F719-8582-4F9D-93D5-D60B71A81F4F}" destId="{786DC724-56E4-47E9-BAC7-2651A205966B}" srcOrd="0" destOrd="0" presId="urn:microsoft.com/office/officeart/2005/8/layout/hierarchy1"/>
-    <dgm:cxn modelId="{8BABC66F-698C-49A6-9633-E3DF726A4656}" type="presParOf" srcId="{786DC724-56E4-47E9-BAC7-2651A205966B}" destId="{2B144AC0-5A12-440F-A760-9A6AE27D71B8}" srcOrd="0" destOrd="0" presId="urn:microsoft.com/office/officeart/2005/8/layout/hierarchy1"/>
-    <dgm:cxn modelId="{E3FA9DFA-DEF5-4973-BD0B-7F75D4906DFD}" type="presParOf" srcId="{2B144AC0-5A12-440F-A760-9A6AE27D71B8}" destId="{95F45E4B-550A-4CC2-AF5C-BC72C7EC2CAB}" srcOrd="0" destOrd="0" presId="urn:microsoft.com/office/officeart/2005/8/layout/hierarchy1"/>
-    <dgm:cxn modelId="{30E7CF95-EBEB-485A-8F9D-D1736FCA398E}" type="presParOf" srcId="{2B144AC0-5A12-440F-A760-9A6AE27D71B8}" destId="{C1F0AB5F-A52B-4F9E-8F33-70A4C2C0EA42}" srcOrd="1" destOrd="0" presId="urn:microsoft.com/office/officeart/2005/8/layout/hierarchy1"/>
-    <dgm:cxn modelId="{34039AC7-118B-4BF5-BD2D-46035E8918D2}" type="presParOf" srcId="{786DC724-56E4-47E9-BAC7-2651A205966B}" destId="{57D37B76-2F83-4042-8AE6-14E1EBF2ECB5}" srcOrd="1" destOrd="0" presId="urn:microsoft.com/office/officeart/2005/8/layout/hierarchy1"/>
-    <dgm:cxn modelId="{BE980C0E-91F4-4887-AF24-81B9C4347B3D}" type="presParOf" srcId="{57D37B76-2F83-4042-8AE6-14E1EBF2ECB5}" destId="{5088C8F3-0ECA-40CA-B959-4AFBAD05D21F}" srcOrd="0" destOrd="0" presId="urn:microsoft.com/office/officeart/2005/8/layout/hierarchy1"/>
-    <dgm:cxn modelId="{DD61DD75-1895-4A62-AD09-181B83C4B4F4}" type="presParOf" srcId="{57D37B76-2F83-4042-8AE6-14E1EBF2ECB5}" destId="{8554A3EE-C585-45CD-9A33-4D0A882B6DB1}" srcOrd="1" destOrd="0" presId="urn:microsoft.com/office/officeart/2005/8/layout/hierarchy1"/>
-    <dgm:cxn modelId="{586F8229-149E-4A57-99BE-7D8E3DA05F3E}" type="presParOf" srcId="{8554A3EE-C585-45CD-9A33-4D0A882B6DB1}" destId="{F61F2E67-2260-4658-B581-E5C02AB7F573}" srcOrd="0" destOrd="0" presId="urn:microsoft.com/office/officeart/2005/8/layout/hierarchy1"/>
-    <dgm:cxn modelId="{ADCC488C-AD8D-49E6-9FAF-86611302DB1D}" type="presParOf" srcId="{F61F2E67-2260-4658-B581-E5C02AB7F573}" destId="{61A70E69-A6EE-4308-BAB8-D60F6F76CAB1}" srcOrd="0" destOrd="0" presId="urn:microsoft.com/office/officeart/2005/8/layout/hierarchy1"/>
-    <dgm:cxn modelId="{1D2544CB-9D92-44D7-B012-F58FD27984B5}" type="presParOf" srcId="{F61F2E67-2260-4658-B581-E5C02AB7F573}" destId="{5798F778-A82B-4AED-8909-1ACA5CFD2ADA}" srcOrd="1" destOrd="0" presId="urn:microsoft.com/office/officeart/2005/8/layout/hierarchy1"/>
-    <dgm:cxn modelId="{73E24BDB-4EF9-4757-AA09-663B643569C4}" type="presParOf" srcId="{8554A3EE-C585-45CD-9A33-4D0A882B6DB1}" destId="{0E68CDA9-1295-4AF0-91D1-7A5C27092379}" srcOrd="1" destOrd="0" presId="urn:microsoft.com/office/officeart/2005/8/layout/hierarchy1"/>
-    <dgm:cxn modelId="{97747CF4-65C9-4993-A291-75D0AC7A39B3}" type="presParOf" srcId="{0E68CDA9-1295-4AF0-91D1-7A5C27092379}" destId="{70A2E2C9-0A14-4AE9-A177-C09DBF03C8FF}" srcOrd="0" destOrd="0" presId="urn:microsoft.com/office/officeart/2005/8/layout/hierarchy1"/>
-    <dgm:cxn modelId="{E83F241D-587B-45E2-8446-8DD5A10A164B}" type="presParOf" srcId="{0E68CDA9-1295-4AF0-91D1-7A5C27092379}" destId="{5BBDB5F4-F7C3-4331-87DA-4E90CD11D951}" srcOrd="1" destOrd="0" presId="urn:microsoft.com/office/officeart/2005/8/layout/hierarchy1"/>
-    <dgm:cxn modelId="{EC5472EE-3161-4D33-A60D-2BA058CB7E1F}" type="presParOf" srcId="{5BBDB5F4-F7C3-4331-87DA-4E90CD11D951}" destId="{69C872AC-4E69-4240-ACF0-40C18064FEFE}" srcOrd="0" destOrd="0" presId="urn:microsoft.com/office/officeart/2005/8/layout/hierarchy1"/>
-    <dgm:cxn modelId="{6CC6BBAE-706C-4AC7-85A8-09311F88D10E}" type="presParOf" srcId="{69C872AC-4E69-4240-ACF0-40C18064FEFE}" destId="{60734D1D-13A7-474E-AB0B-01091FDD8D09}" srcOrd="0" destOrd="0" presId="urn:microsoft.com/office/officeart/2005/8/layout/hierarchy1"/>
-    <dgm:cxn modelId="{8D78750A-F8F3-4D8F-9F8F-F358BECD8961}" type="presParOf" srcId="{69C872AC-4E69-4240-ACF0-40C18064FEFE}" destId="{24F2A2D5-D7DF-46D2-8FA9-9492172C98E6}" srcOrd="1" destOrd="0" presId="urn:microsoft.com/office/officeart/2005/8/layout/hierarchy1"/>
-    <dgm:cxn modelId="{773E7F75-AA22-4F15-B677-BF3E5F291938}" type="presParOf" srcId="{5BBDB5F4-F7C3-4331-87DA-4E90CD11D951}" destId="{1050C54E-E603-438A-B3E5-40A4FF6FA7DF}" srcOrd="1" destOrd="0" presId="urn:microsoft.com/office/officeart/2005/8/layout/hierarchy1"/>
-    <dgm:cxn modelId="{5631D3AA-A7E6-459A-91D9-DDC00B6B6646}" type="presParOf" srcId="{1050C54E-E603-438A-B3E5-40A4FF6FA7DF}" destId="{B760442F-E470-45DA-80C8-7349D0C65F40}" srcOrd="0" destOrd="0" presId="urn:microsoft.com/office/officeart/2005/8/layout/hierarchy1"/>
-    <dgm:cxn modelId="{5B29F709-F774-4FD6-88BC-01591C3F01C4}" type="presParOf" srcId="{1050C54E-E603-438A-B3E5-40A4FF6FA7DF}" destId="{E6F5510B-0F3D-4AD9-95AB-59A35750D2A2}" srcOrd="1" destOrd="0" presId="urn:microsoft.com/office/officeart/2005/8/layout/hierarchy1"/>
-    <dgm:cxn modelId="{E0A95129-7793-42BF-AAC3-330BAD0DBC2F}" type="presParOf" srcId="{E6F5510B-0F3D-4AD9-95AB-59A35750D2A2}" destId="{90B61430-4972-4A1E-8DA1-85B34EA746D8}" srcOrd="0" destOrd="0" presId="urn:microsoft.com/office/officeart/2005/8/layout/hierarchy1"/>
-    <dgm:cxn modelId="{35F09807-70C0-4E26-A2F3-9B93B2CBF1F4}" type="presParOf" srcId="{90B61430-4972-4A1E-8DA1-85B34EA746D8}" destId="{4501D615-E0EC-44E7-838F-213DAB39F727}" srcOrd="0" destOrd="0" presId="urn:microsoft.com/office/officeart/2005/8/layout/hierarchy1"/>
-    <dgm:cxn modelId="{56330487-B60A-46C1-9172-5744F5A7FEB3}" type="presParOf" srcId="{90B61430-4972-4A1E-8DA1-85B34EA746D8}" destId="{7525EF22-01CB-4893-9F3C-C939C77F4975}" srcOrd="1" destOrd="0" presId="urn:microsoft.com/office/officeart/2005/8/layout/hierarchy1"/>
-    <dgm:cxn modelId="{2AC05329-84A7-4B0D-BA2C-28D2220CBA83}" type="presParOf" srcId="{E6F5510B-0F3D-4AD9-95AB-59A35750D2A2}" destId="{9E02819C-7AD3-404D-8CC3-86B7B3539DD0}" srcOrd="1" destOrd="0" presId="urn:microsoft.com/office/officeart/2005/8/layout/hierarchy1"/>
-    <dgm:cxn modelId="{A8280D1D-1A57-43C0-ACDD-2DA94564D7CC}" type="presParOf" srcId="{0E68CDA9-1295-4AF0-91D1-7A5C27092379}" destId="{B09645DF-E4AB-496C-A959-A075981A69B0}" srcOrd="2" destOrd="0" presId="urn:microsoft.com/office/officeart/2005/8/layout/hierarchy1"/>
-    <dgm:cxn modelId="{6F3063DE-507A-448A-9059-DC19B7C18417}" type="presParOf" srcId="{0E68CDA9-1295-4AF0-91D1-7A5C27092379}" destId="{AF6C310B-353C-4FD9-8D5D-7372E3296764}" srcOrd="3" destOrd="0" presId="urn:microsoft.com/office/officeart/2005/8/layout/hierarchy1"/>
-    <dgm:cxn modelId="{B71DD3D9-00CF-42DB-9967-40E840A74F05}" type="presParOf" srcId="{AF6C310B-353C-4FD9-8D5D-7372E3296764}" destId="{1B1B77E6-C306-40A3-AF41-D69A151EF278}" srcOrd="0" destOrd="0" presId="urn:microsoft.com/office/officeart/2005/8/layout/hierarchy1"/>
-    <dgm:cxn modelId="{35A3C53E-C8AB-4BCE-AB65-9B967A171E9E}" type="presParOf" srcId="{1B1B77E6-C306-40A3-AF41-D69A151EF278}" destId="{E3D4BD7D-9983-49E7-B3B6-E659545DBE3A}" srcOrd="0" destOrd="0" presId="urn:microsoft.com/office/officeart/2005/8/layout/hierarchy1"/>
-    <dgm:cxn modelId="{2089C9A8-D82B-4EEC-9765-DEDC0AB24AED}" type="presParOf" srcId="{1B1B77E6-C306-40A3-AF41-D69A151EF278}" destId="{809D5D22-FB8E-424E-9D5B-D418ECB3F21E}" srcOrd="1" destOrd="0" presId="urn:microsoft.com/office/officeart/2005/8/layout/hierarchy1"/>
-    <dgm:cxn modelId="{72807B98-C3BF-4790-8C03-DEA6DA934B56}" type="presParOf" srcId="{AF6C310B-353C-4FD9-8D5D-7372E3296764}" destId="{10F69E6A-711B-4B84-9F67-B53B4311C137}" srcOrd="1" destOrd="0" presId="urn:microsoft.com/office/officeart/2005/8/layout/hierarchy1"/>
-    <dgm:cxn modelId="{D65DA970-1E04-467B-8A41-CAB7C3CF763E}" type="presParOf" srcId="{10F69E6A-711B-4B84-9F67-B53B4311C137}" destId="{2C57E3A3-BFC2-4CC5-9708-4CAF4455582E}" srcOrd="0" destOrd="0" presId="urn:microsoft.com/office/officeart/2005/8/layout/hierarchy1"/>
-    <dgm:cxn modelId="{2F6B4113-7D15-43C1-B3E6-F880928D0FD3}" type="presParOf" srcId="{10F69E6A-711B-4B84-9F67-B53B4311C137}" destId="{E5F15A7A-604F-45FB-8971-D5365711403A}" srcOrd="1" destOrd="0" presId="urn:microsoft.com/office/officeart/2005/8/layout/hierarchy1"/>
-    <dgm:cxn modelId="{66311A50-04C3-43BC-BB31-877360FD52ED}" type="presParOf" srcId="{E5F15A7A-604F-45FB-8971-D5365711403A}" destId="{FF30E332-AF83-4DCC-8EB1-9B310EE594C0}" srcOrd="0" destOrd="0" presId="urn:microsoft.com/office/officeart/2005/8/layout/hierarchy1"/>
-    <dgm:cxn modelId="{71522D9B-7CD9-445D-8D8E-60235385C91A}" type="presParOf" srcId="{FF30E332-AF83-4DCC-8EB1-9B310EE594C0}" destId="{0D3E5DD0-E0D3-451C-A122-C3907AF757DA}" srcOrd="0" destOrd="0" presId="urn:microsoft.com/office/officeart/2005/8/layout/hierarchy1"/>
-    <dgm:cxn modelId="{705646F1-D2AA-4437-9338-0420BF914049}" type="presParOf" srcId="{FF30E332-AF83-4DCC-8EB1-9B310EE594C0}" destId="{1BC57D36-A6B2-4786-BEC1-B13264C95704}" srcOrd="1" destOrd="0" presId="urn:microsoft.com/office/officeart/2005/8/layout/hierarchy1"/>
-    <dgm:cxn modelId="{0F530D5E-8F70-4764-8210-96A7FED54B51}" type="presParOf" srcId="{E5F15A7A-604F-45FB-8971-D5365711403A}" destId="{4C8774F1-08F8-4A7B-9ED3-2F9A18685C38}" srcOrd="1" destOrd="0" presId="urn:microsoft.com/office/officeart/2005/8/layout/hierarchy1"/>
+    <dgm:cxn modelId="{30EA5709-0538-4ABD-886B-C86D6CFEA043}" type="presOf" srcId="{5E4B985C-935B-4955-9AAD-5C0002449432}" destId="{70A2E2C9-0A14-4AE9-A177-C09DBF03C8FF}" srcOrd="0" destOrd="0" presId="urn:microsoft.com/office/officeart/2005/8/layout/hierarchy1"/>
+    <dgm:cxn modelId="{3FA42E2F-6BA3-4CF4-9DDE-4C2918615658}" type="presOf" srcId="{1DC9E2FC-0250-4FB5-9AC1-5B47645DC46E}" destId="{B09645DF-E4AB-496C-A959-A075981A69B0}" srcOrd="0" destOrd="0" presId="urn:microsoft.com/office/officeart/2005/8/layout/hierarchy1"/>
+    <dgm:cxn modelId="{B02C65C3-2977-4511-80AD-A523AE6BD976}" type="presParOf" srcId="{E526F719-8582-4F9D-93D5-D60B71A81F4F}" destId="{786DC724-56E4-47E9-BAC7-2651A205966B}" srcOrd="0" destOrd="0" presId="urn:microsoft.com/office/officeart/2005/8/layout/hierarchy1"/>
+    <dgm:cxn modelId="{E2BBC6E9-F272-4A21-A077-83AAB3A9848F}" type="presParOf" srcId="{786DC724-56E4-47E9-BAC7-2651A205966B}" destId="{2B144AC0-5A12-440F-A760-9A6AE27D71B8}" srcOrd="0" destOrd="0" presId="urn:microsoft.com/office/officeart/2005/8/layout/hierarchy1"/>
+    <dgm:cxn modelId="{A9EF8BF4-BB26-4EFC-A3A8-7C76E87F68B5}" type="presParOf" srcId="{2B144AC0-5A12-440F-A760-9A6AE27D71B8}" destId="{95F45E4B-550A-4CC2-AF5C-BC72C7EC2CAB}" srcOrd="0" destOrd="0" presId="urn:microsoft.com/office/officeart/2005/8/layout/hierarchy1"/>
+    <dgm:cxn modelId="{43057AB2-8A87-430E-8AA5-880429BA08A8}" type="presParOf" srcId="{2B144AC0-5A12-440F-A760-9A6AE27D71B8}" destId="{C1F0AB5F-A52B-4F9E-8F33-70A4C2C0EA42}" srcOrd="1" destOrd="0" presId="urn:microsoft.com/office/officeart/2005/8/layout/hierarchy1"/>
+    <dgm:cxn modelId="{73DDA260-7088-4905-B9B6-BF0FAB206110}" type="presParOf" srcId="{786DC724-56E4-47E9-BAC7-2651A205966B}" destId="{57D37B76-2F83-4042-8AE6-14E1EBF2ECB5}" srcOrd="1" destOrd="0" presId="urn:microsoft.com/office/officeart/2005/8/layout/hierarchy1"/>
+    <dgm:cxn modelId="{F4876334-76B5-4124-919F-CBF760F9AFEB}" type="presParOf" srcId="{57D37B76-2F83-4042-8AE6-14E1EBF2ECB5}" destId="{5088C8F3-0ECA-40CA-B959-4AFBAD05D21F}" srcOrd="0" destOrd="0" presId="urn:microsoft.com/office/officeart/2005/8/layout/hierarchy1"/>
+    <dgm:cxn modelId="{F10068C9-4933-47FE-87D1-CE7CC6C5AE4D}" type="presParOf" srcId="{57D37B76-2F83-4042-8AE6-14E1EBF2ECB5}" destId="{8554A3EE-C585-45CD-9A33-4D0A882B6DB1}" srcOrd="1" destOrd="0" presId="urn:microsoft.com/office/officeart/2005/8/layout/hierarchy1"/>
+    <dgm:cxn modelId="{C386A3DA-5169-49C8-ABDC-2DC108057D30}" type="presParOf" srcId="{8554A3EE-C585-45CD-9A33-4D0A882B6DB1}" destId="{F61F2E67-2260-4658-B581-E5C02AB7F573}" srcOrd="0" destOrd="0" presId="urn:microsoft.com/office/officeart/2005/8/layout/hierarchy1"/>
+    <dgm:cxn modelId="{75ACA5A6-E915-48FA-A7C7-E34A08BF7B2D}" type="presParOf" srcId="{F61F2E67-2260-4658-B581-E5C02AB7F573}" destId="{61A70E69-A6EE-4308-BAB8-D60F6F76CAB1}" srcOrd="0" destOrd="0" presId="urn:microsoft.com/office/officeart/2005/8/layout/hierarchy1"/>
+    <dgm:cxn modelId="{5574B116-8F78-4811-936D-4AAD4B5023FB}" type="presParOf" srcId="{F61F2E67-2260-4658-B581-E5C02AB7F573}" destId="{5798F778-A82B-4AED-8909-1ACA5CFD2ADA}" srcOrd="1" destOrd="0" presId="urn:microsoft.com/office/officeart/2005/8/layout/hierarchy1"/>
+    <dgm:cxn modelId="{8E25625D-E736-454E-A222-CF91FCFE48CA}" type="presParOf" srcId="{8554A3EE-C585-45CD-9A33-4D0A882B6DB1}" destId="{0E68CDA9-1295-4AF0-91D1-7A5C27092379}" srcOrd="1" destOrd="0" presId="urn:microsoft.com/office/officeart/2005/8/layout/hierarchy1"/>
+    <dgm:cxn modelId="{F7CBF458-EA56-4126-AC9C-F149685DF11C}" type="presParOf" srcId="{0E68CDA9-1295-4AF0-91D1-7A5C27092379}" destId="{70A2E2C9-0A14-4AE9-A177-C09DBF03C8FF}" srcOrd="0" destOrd="0" presId="urn:microsoft.com/office/officeart/2005/8/layout/hierarchy1"/>
+    <dgm:cxn modelId="{191E1366-201C-42A5-8FF5-87D5AC72F642}" type="presParOf" srcId="{0E68CDA9-1295-4AF0-91D1-7A5C27092379}" destId="{5BBDB5F4-F7C3-4331-87DA-4E90CD11D951}" srcOrd="1" destOrd="0" presId="urn:microsoft.com/office/officeart/2005/8/layout/hierarchy1"/>
+    <dgm:cxn modelId="{37AB43CC-0B5D-4BAE-AB02-E06194F919DE}" type="presParOf" srcId="{5BBDB5F4-F7C3-4331-87DA-4E90CD11D951}" destId="{69C872AC-4E69-4240-ACF0-40C18064FEFE}" srcOrd="0" destOrd="0" presId="urn:microsoft.com/office/officeart/2005/8/layout/hierarchy1"/>
+    <dgm:cxn modelId="{29F4E305-FF23-4409-B3C1-B584DA600330}" type="presParOf" srcId="{69C872AC-4E69-4240-ACF0-40C18064FEFE}" destId="{60734D1D-13A7-474E-AB0B-01091FDD8D09}" srcOrd="0" destOrd="0" presId="urn:microsoft.com/office/officeart/2005/8/layout/hierarchy1"/>
+    <dgm:cxn modelId="{1C8376B2-5D61-45F5-84E9-68069E43C67B}" type="presParOf" srcId="{69C872AC-4E69-4240-ACF0-40C18064FEFE}" destId="{24F2A2D5-D7DF-46D2-8FA9-9492172C98E6}" srcOrd="1" destOrd="0" presId="urn:microsoft.com/office/officeart/2005/8/layout/hierarchy1"/>
+    <dgm:cxn modelId="{97645F52-E466-4205-B541-573D8BB2E89F}" type="presParOf" srcId="{5BBDB5F4-F7C3-4331-87DA-4E90CD11D951}" destId="{1050C54E-E603-438A-B3E5-40A4FF6FA7DF}" srcOrd="1" destOrd="0" presId="urn:microsoft.com/office/officeart/2005/8/layout/hierarchy1"/>
+    <dgm:cxn modelId="{69C4EAC4-F857-4573-99EE-58387407DEB6}" type="presParOf" srcId="{1050C54E-E603-438A-B3E5-40A4FF6FA7DF}" destId="{B760442F-E470-45DA-80C8-7349D0C65F40}" srcOrd="0" destOrd="0" presId="urn:microsoft.com/office/officeart/2005/8/layout/hierarchy1"/>
+    <dgm:cxn modelId="{4BBBC804-9738-407B-A1EF-BE2A16D4A7C4}" type="presParOf" srcId="{1050C54E-E603-438A-B3E5-40A4FF6FA7DF}" destId="{E6F5510B-0F3D-4AD9-95AB-59A35750D2A2}" srcOrd="1" destOrd="0" presId="urn:microsoft.com/office/officeart/2005/8/layout/hierarchy1"/>
+    <dgm:cxn modelId="{E0B0C97A-9F51-49B2-94F0-D3DD576A1303}" type="presParOf" srcId="{E6F5510B-0F3D-4AD9-95AB-59A35750D2A2}" destId="{90B61430-4972-4A1E-8DA1-85B34EA746D8}" srcOrd="0" destOrd="0" presId="urn:microsoft.com/office/officeart/2005/8/layout/hierarchy1"/>
+    <dgm:cxn modelId="{BAF794A5-4349-4E10-B7E3-0FDE3044C8A0}" type="presParOf" srcId="{90B61430-4972-4A1E-8DA1-85B34EA746D8}" destId="{4501D615-E0EC-44E7-838F-213DAB39F727}" srcOrd="0" destOrd="0" presId="urn:microsoft.com/office/officeart/2005/8/layout/hierarchy1"/>
+    <dgm:cxn modelId="{DF100361-3D52-4586-88EB-2E94C2F769EC}" type="presParOf" srcId="{90B61430-4972-4A1E-8DA1-85B34EA746D8}" destId="{7525EF22-01CB-4893-9F3C-C939C77F4975}" srcOrd="1" destOrd="0" presId="urn:microsoft.com/office/officeart/2005/8/layout/hierarchy1"/>
+    <dgm:cxn modelId="{251E839E-BBFA-4D1E-BAD7-96D462978674}" type="presParOf" srcId="{E6F5510B-0F3D-4AD9-95AB-59A35750D2A2}" destId="{9E02819C-7AD3-404D-8CC3-86B7B3539DD0}" srcOrd="1" destOrd="0" presId="urn:microsoft.com/office/officeart/2005/8/layout/hierarchy1"/>
+    <dgm:cxn modelId="{9A0A6204-8214-4683-BAF0-4EBBA16E6E7B}" type="presParOf" srcId="{0E68CDA9-1295-4AF0-91D1-7A5C27092379}" destId="{B09645DF-E4AB-496C-A959-A075981A69B0}" srcOrd="2" destOrd="0" presId="urn:microsoft.com/office/officeart/2005/8/layout/hierarchy1"/>
+    <dgm:cxn modelId="{B22489F9-9924-49E9-B5CE-C64CFE98757A}" type="presParOf" srcId="{0E68CDA9-1295-4AF0-91D1-7A5C27092379}" destId="{AF6C310B-353C-4FD9-8D5D-7372E3296764}" srcOrd="3" destOrd="0" presId="urn:microsoft.com/office/officeart/2005/8/layout/hierarchy1"/>
+    <dgm:cxn modelId="{D98A634B-3A69-4BB6-99F8-1A63B6C2E689}" type="presParOf" srcId="{AF6C310B-353C-4FD9-8D5D-7372E3296764}" destId="{1B1B77E6-C306-40A3-AF41-D69A151EF278}" srcOrd="0" destOrd="0" presId="urn:microsoft.com/office/officeart/2005/8/layout/hierarchy1"/>
+    <dgm:cxn modelId="{95261732-5EDF-4983-B8B3-BB8289C6D3C9}" type="presParOf" srcId="{1B1B77E6-C306-40A3-AF41-D69A151EF278}" destId="{E3D4BD7D-9983-49E7-B3B6-E659545DBE3A}" srcOrd="0" destOrd="0" presId="urn:microsoft.com/office/officeart/2005/8/layout/hierarchy1"/>
+    <dgm:cxn modelId="{83E45FC3-70F7-4C4C-B9E3-F7D849BA0925}" type="presParOf" srcId="{1B1B77E6-C306-40A3-AF41-D69A151EF278}" destId="{809D5D22-FB8E-424E-9D5B-D418ECB3F21E}" srcOrd="1" destOrd="0" presId="urn:microsoft.com/office/officeart/2005/8/layout/hierarchy1"/>
+    <dgm:cxn modelId="{2878755B-34BA-4EC7-B4F2-CAD416E6DD7D}" type="presParOf" srcId="{AF6C310B-353C-4FD9-8D5D-7372E3296764}" destId="{10F69E6A-711B-4B84-9F67-B53B4311C137}" srcOrd="1" destOrd="0" presId="urn:microsoft.com/office/officeart/2005/8/layout/hierarchy1"/>
+    <dgm:cxn modelId="{A5431BEE-EF57-4B42-BB3B-5060142D6BCC}" type="presParOf" srcId="{10F69E6A-711B-4B84-9F67-B53B4311C137}" destId="{2C57E3A3-BFC2-4CC5-9708-4CAF4455582E}" srcOrd="0" destOrd="0" presId="urn:microsoft.com/office/officeart/2005/8/layout/hierarchy1"/>
+    <dgm:cxn modelId="{4C6D1AE0-D728-4811-9CEA-8942F9003291}" type="presParOf" srcId="{10F69E6A-711B-4B84-9F67-B53B4311C137}" destId="{E5F15A7A-604F-45FB-8971-D5365711403A}" srcOrd="1" destOrd="0" presId="urn:microsoft.com/office/officeart/2005/8/layout/hierarchy1"/>
+    <dgm:cxn modelId="{FFEFB58F-324B-4971-98A3-3774F9695866}" type="presParOf" srcId="{E5F15A7A-604F-45FB-8971-D5365711403A}" destId="{FF30E332-AF83-4DCC-8EB1-9B310EE594C0}" srcOrd="0" destOrd="0" presId="urn:microsoft.com/office/officeart/2005/8/layout/hierarchy1"/>
+    <dgm:cxn modelId="{50608541-2B59-48F3-85A8-FF674124B23C}" type="presParOf" srcId="{FF30E332-AF83-4DCC-8EB1-9B310EE594C0}" destId="{0D3E5DD0-E0D3-451C-A122-C3907AF757DA}" srcOrd="0" destOrd="0" presId="urn:microsoft.com/office/officeart/2005/8/layout/hierarchy1"/>
+    <dgm:cxn modelId="{EFF5F6EE-83D8-43CA-8BDA-E892CB7A9A92}" type="presParOf" srcId="{FF30E332-AF83-4DCC-8EB1-9B310EE594C0}" destId="{1BC57D36-A6B2-4786-BEC1-B13264C95704}" srcOrd="1" destOrd="0" presId="urn:microsoft.com/office/officeart/2005/8/layout/hierarchy1"/>
+    <dgm:cxn modelId="{4E6DE210-B715-471A-842C-9470F25A0634}" type="presParOf" srcId="{E5F15A7A-604F-45FB-8971-D5365711403A}" destId="{4C8774F1-08F8-4A7B-9ED3-2F9A18685C38}" srcOrd="1" destOrd="0" presId="urn:microsoft.com/office/officeart/2005/8/layout/hierarchy1"/>
   </dgm:cxnLst>
   <dgm:bg/>
   <dgm:whole/>
@@ -10098,86 +10208,86 @@
     </dgm:pt>
   </dgm:ptLst>
   <dgm:cxnLst>
-    <dgm:cxn modelId="{FC51F3B0-A74B-45A9-9E70-2D89D0101B93}" type="presOf" srcId="{90A6763F-8C8F-49AB-ABC0-0CB9354DD50E}" destId="{375B714B-A0F2-4ABE-86E3-8EEB259EEE5F}" srcOrd="0" destOrd="0" presId="urn:microsoft.com/office/officeart/2005/8/layout/hierarchy1"/>
-    <dgm:cxn modelId="{6809A9B6-D418-469C-97C3-DAC01EE0AF0D}" type="presOf" srcId="{B90BC082-86B3-493E-A35B-B6C01012DF27}" destId="{62DE5D65-3960-4C11-BEC1-9282A574DAD0}" srcOrd="0" destOrd="0" presId="urn:microsoft.com/office/officeart/2005/8/layout/hierarchy1"/>
+    <dgm:cxn modelId="{CAB2A331-6A8E-4684-82E9-F3D4663E550D}" type="presOf" srcId="{49104DF4-8361-4BC5-B885-5883CEB7022E}" destId="{9BA34053-6CAF-4151-842A-D8BC0E83AE33}" srcOrd="0" destOrd="0" presId="urn:microsoft.com/office/officeart/2005/8/layout/hierarchy1"/>
+    <dgm:cxn modelId="{391A4E9C-F77F-43B8-9EAB-1CB1C5A0CE90}" type="presOf" srcId="{DEFA4904-0966-4BD5-8F35-C41A305D2B82}" destId="{DE642DE3-949A-4E43-BE92-D81B873DFD33}" srcOrd="0" destOrd="0" presId="urn:microsoft.com/office/officeart/2005/8/layout/hierarchy1"/>
     <dgm:cxn modelId="{0CC83D0B-FA16-42A7-B90D-862CF461F55E}" srcId="{05D469E0-AC9E-48C0-9C2E-446983F189A5}" destId="{39E0103F-19C6-4E74-9B59-A52BC06F1D85}" srcOrd="2" destOrd="0" parTransId="{61402519-5DFC-4C97-AB5F-91ED9003283E}" sibTransId="{7983D75F-2313-4093-A741-F5C19350B054}"/>
-    <dgm:cxn modelId="{C6CACBCE-35F2-4460-860D-3F494CE6FD25}" type="presOf" srcId="{05D469E0-AC9E-48C0-9C2E-446983F189A5}" destId="{5798F778-A82B-4AED-8909-1ACA5CFD2ADA}" srcOrd="0" destOrd="0" presId="urn:microsoft.com/office/officeart/2005/8/layout/hierarchy1"/>
-    <dgm:cxn modelId="{9E886108-92B9-4BD8-AFA3-8A1B86E50834}" type="presOf" srcId="{E8ABE909-C9EB-426B-A4EC-5283541C0D94}" destId="{D611B509-6C81-46C1-B148-22C65ABB9F93}" srcOrd="0" destOrd="0" presId="urn:microsoft.com/office/officeart/2005/8/layout/hierarchy1"/>
-    <dgm:cxn modelId="{FCCD6BD9-752A-4F5F-A2C9-892F42556E71}" type="presOf" srcId="{5E4B985C-935B-4955-9AAD-5C0002449432}" destId="{70A2E2C9-0A14-4AE9-A177-C09DBF03C8FF}" srcOrd="0" destOrd="0" presId="urn:microsoft.com/office/officeart/2005/8/layout/hierarchy1"/>
+    <dgm:cxn modelId="{0E544CCA-41ED-4F2A-8522-AED193F82F6E}" type="presOf" srcId="{4C0E8DE7-0C51-4974-8B4D-17D5E237F3D1}" destId="{6A2CB733-FBF3-4EFD-A937-10C6E5CADB57}" srcOrd="0" destOrd="0" presId="urn:microsoft.com/office/officeart/2005/8/layout/hierarchy1"/>
     <dgm:cxn modelId="{DA12E7F2-E5CF-4B27-BA03-84A916616CEE}" srcId="{05D469E0-AC9E-48C0-9C2E-446983F189A5}" destId="{D9070D73-B751-4F00-BB60-D5F945CAB7C5}" srcOrd="1" destOrd="0" parTransId="{E8ABE909-C9EB-426B-A4EC-5283541C0D94}" sibTransId="{D7D4B2F8-8B30-4B17-92CB-1CA67E1A639E}"/>
-    <dgm:cxn modelId="{3E05DA5E-ADDB-48D6-8F5F-02D8FF6427B1}" type="presOf" srcId="{DFB8EAAC-AEA2-430B-8476-DB25E8869511}" destId="{C1F0AB5F-A52B-4F9E-8F33-70A4C2C0EA42}" srcOrd="0" destOrd="0" presId="urn:microsoft.com/office/officeart/2005/8/layout/hierarchy1"/>
-    <dgm:cxn modelId="{EB292CA8-F251-4252-A1BC-2BCC6099BD77}" type="presOf" srcId="{49104DF4-8361-4BC5-B885-5883CEB7022E}" destId="{9BA34053-6CAF-4151-842A-D8BC0E83AE33}" srcOrd="0" destOrd="0" presId="urn:microsoft.com/office/officeart/2005/8/layout/hierarchy1"/>
+    <dgm:cxn modelId="{75A22213-E9C8-410D-A383-DD113D938253}" type="presOf" srcId="{DFB8EAAC-AEA2-430B-8476-DB25E8869511}" destId="{C1F0AB5F-A52B-4F9E-8F33-70A4C2C0EA42}" srcOrd="0" destOrd="0" presId="urn:microsoft.com/office/officeart/2005/8/layout/hierarchy1"/>
+    <dgm:cxn modelId="{A0AFD77D-F2E1-48D8-89CB-F2CECE6018FE}" type="presOf" srcId="{BE2070FF-4956-4F72-BDA3-3F8FB64E295E}" destId="{5088C8F3-0ECA-40CA-B959-4AFBAD05D21F}" srcOrd="0" destOrd="0" presId="urn:microsoft.com/office/officeart/2005/8/layout/hierarchy1"/>
+    <dgm:cxn modelId="{B56A19B1-4F8A-4279-A5D3-9144998522F6}" type="presOf" srcId="{90A6763F-8C8F-49AB-ABC0-0CB9354DD50E}" destId="{375B714B-A0F2-4ABE-86E3-8EEB259EEE5F}" srcOrd="0" destOrd="0" presId="urn:microsoft.com/office/officeart/2005/8/layout/hierarchy1"/>
+    <dgm:cxn modelId="{5812A40C-76BD-43FE-B7BC-5739DA2E818D}" type="presOf" srcId="{E8ABE909-C9EB-426B-A4EC-5283541C0D94}" destId="{D611B509-6C81-46C1-B148-22C65ABB9F93}" srcOrd="0" destOrd="0" presId="urn:microsoft.com/office/officeart/2005/8/layout/hierarchy1"/>
     <dgm:cxn modelId="{303143A9-D2AD-4536-A83D-306FF6B47F7D}" srcId="{05D469E0-AC9E-48C0-9C2E-446983F189A5}" destId="{B90BC082-86B3-493E-A35B-B6C01012DF27}" srcOrd="6" destOrd="0" parTransId="{DEFA4904-0966-4BD5-8F35-C41A305D2B82}" sibTransId="{7529645D-EA88-47C2-8402-0B324BE031FC}"/>
-    <dgm:cxn modelId="{ABB75922-3456-42AB-BACE-C617D8B96D27}" type="presOf" srcId="{893D778D-E1F0-4A92-B7A1-CA3EC81BC112}" destId="{24F2A2D5-D7DF-46D2-8FA9-9492172C98E6}" srcOrd="0" destOrd="0" presId="urn:microsoft.com/office/officeart/2005/8/layout/hierarchy1"/>
-    <dgm:cxn modelId="{9F67EF28-8ECB-47A9-88AC-6E42EE3F2D79}" type="presOf" srcId="{39E0103F-19C6-4E74-9B59-A52BC06F1D85}" destId="{0ADC2F5B-6EA0-4915-ABB0-E7E566A4D75C}" srcOrd="0" destOrd="0" presId="urn:microsoft.com/office/officeart/2005/8/layout/hierarchy1"/>
-    <dgm:cxn modelId="{9180F0AE-0093-45EC-8BF5-FF5DEC8094C3}" type="presOf" srcId="{09C77070-455B-451B-B5FA-F51F8403A6B7}" destId="{E526F719-8582-4F9D-93D5-D60B71A81F4F}" srcOrd="0" destOrd="0" presId="urn:microsoft.com/office/officeart/2005/8/layout/hierarchy1"/>
+    <dgm:cxn modelId="{E43D3870-70B8-4118-AA50-841968789A2D}" type="presOf" srcId="{05D469E0-AC9E-48C0-9C2E-446983F189A5}" destId="{5798F778-A82B-4AED-8909-1ACA5CFD2ADA}" srcOrd="0" destOrd="0" presId="urn:microsoft.com/office/officeart/2005/8/layout/hierarchy1"/>
+    <dgm:cxn modelId="{60E1C374-FEBE-4955-9A80-17546850E5E5}" type="presOf" srcId="{5E4B985C-935B-4955-9AAD-5C0002449432}" destId="{70A2E2C9-0A14-4AE9-A177-C09DBF03C8FF}" srcOrd="0" destOrd="0" presId="urn:microsoft.com/office/officeart/2005/8/layout/hierarchy1"/>
+    <dgm:cxn modelId="{FB8E0375-9AE6-44C9-9D51-D47BD90976AD}" type="presOf" srcId="{B90BC082-86B3-493E-A35B-B6C01012DF27}" destId="{62DE5D65-3960-4C11-BEC1-9282A574DAD0}" srcOrd="0" destOrd="0" presId="urn:microsoft.com/office/officeart/2005/8/layout/hierarchy1"/>
+    <dgm:cxn modelId="{0B6C7D32-8F5F-4984-BA10-66EB8B5398F1}" type="presOf" srcId="{893D778D-E1F0-4A92-B7A1-CA3EC81BC112}" destId="{24F2A2D5-D7DF-46D2-8FA9-9492172C98E6}" srcOrd="0" destOrd="0" presId="urn:microsoft.com/office/officeart/2005/8/layout/hierarchy1"/>
+    <dgm:cxn modelId="{CDE794CB-AC34-49AB-A285-1B39E34DB7DB}" type="presOf" srcId="{D9070D73-B751-4F00-BB60-D5F945CAB7C5}" destId="{7A90A51A-C011-4FB3-891E-69658EBA595C}" srcOrd="0" destOrd="0" presId="urn:microsoft.com/office/officeart/2005/8/layout/hierarchy1"/>
+    <dgm:cxn modelId="{937ED737-AD07-496B-80A5-C5B2083D8D03}" type="presOf" srcId="{09C77070-455B-451B-B5FA-F51F8403A6B7}" destId="{E526F719-8582-4F9D-93D5-D60B71A81F4F}" srcOrd="0" destOrd="0" presId="urn:microsoft.com/office/officeart/2005/8/layout/hierarchy1"/>
+    <dgm:cxn modelId="{A80E1536-7DD4-4474-A8BF-FF3139D3A3FB}" type="presOf" srcId="{F02E4874-9C04-43A3-9D90-C6278F4B925D}" destId="{65F3188C-5EBA-49FF-A2F9-E88CB8AF3BAA}" srcOrd="0" destOrd="0" presId="urn:microsoft.com/office/officeart/2005/8/layout/hierarchy1"/>
     <dgm:cxn modelId="{50D9C06A-84A6-4D40-A584-5C006AA5B562}" srcId="{05D469E0-AC9E-48C0-9C2E-446983F189A5}" destId="{F02E4874-9C04-43A3-9D90-C6278F4B925D}" srcOrd="4" destOrd="0" parTransId="{49104DF4-8361-4BC5-B885-5883CEB7022E}" sibTransId="{33399003-CDEC-4FFA-B6DF-D3F401CB227C}"/>
     <dgm:cxn modelId="{14FF7B8B-C9FC-4785-8488-3AF6C2F2B339}" srcId="{05D469E0-AC9E-48C0-9C2E-446983F189A5}" destId="{893D778D-E1F0-4A92-B7A1-CA3EC81BC112}" srcOrd="0" destOrd="0" parTransId="{5E4B985C-935B-4955-9AAD-5C0002449432}" sibTransId="{0D52CC35-0E8B-4471-878D-3DAA4E15B8B4}"/>
-    <dgm:cxn modelId="{3EFC9F28-B20C-4D2F-9F48-0471D5E6734D}" type="presOf" srcId="{DEFA4904-0966-4BD5-8F35-C41A305D2B82}" destId="{DE642DE3-949A-4E43-BE92-D81B873DFD33}" srcOrd="0" destOrd="0" presId="urn:microsoft.com/office/officeart/2005/8/layout/hierarchy1"/>
+    <dgm:cxn modelId="{6A5016AF-1732-4029-A9FB-07237FFDD32B}" type="presOf" srcId="{E358F5A2-B3FA-4DEA-B7B2-67544961C3CA}" destId="{F8E53085-F9C9-4EF3-90D8-37892B553B4C}" srcOrd="0" destOrd="0" presId="urn:microsoft.com/office/officeart/2005/8/layout/hierarchy1"/>
     <dgm:cxn modelId="{6EB679AB-0B4B-4D04-9792-B998ED0B2147}" srcId="{05D469E0-AC9E-48C0-9C2E-446983F189A5}" destId="{90A6763F-8C8F-49AB-ABC0-0CB9354DD50E}" srcOrd="5" destOrd="0" parTransId="{E358F5A2-B3FA-4DEA-B7B2-67544961C3CA}" sibTransId="{87C487BD-61D2-4391-9148-1A061477CA6A}"/>
+    <dgm:cxn modelId="{665F391F-9BC4-4BBC-AFD2-60EEA6F5EB2C}" type="presOf" srcId="{39E0103F-19C6-4E74-9B59-A52BC06F1D85}" destId="{0ADC2F5B-6EA0-4915-ABB0-E7E566A4D75C}" srcOrd="0" destOrd="0" presId="urn:microsoft.com/office/officeart/2005/8/layout/hierarchy1"/>
     <dgm:cxn modelId="{25CD39AA-C89A-46C3-9FE8-D68B998ACC80}" srcId="{DFB8EAAC-AEA2-430B-8476-DB25E8869511}" destId="{05D469E0-AC9E-48C0-9C2E-446983F189A5}" srcOrd="0" destOrd="0" parTransId="{BE2070FF-4956-4F72-BDA3-3F8FB64E295E}" sibTransId="{6C4681F5-9AA3-4A8E-96AE-ED2D04DED21B}"/>
     <dgm:cxn modelId="{BE4BB0E8-DE1C-4BC0-8EEA-11B51AF6A840}" srcId="{05D469E0-AC9E-48C0-9C2E-446983F189A5}" destId="{0FB32CA2-4B00-46A1-840C-1D014260AC71}" srcOrd="3" destOrd="0" parTransId="{4C0E8DE7-0C51-4974-8B4D-17D5E237F3D1}" sibTransId="{D7C8E088-D9A3-4D4C-943B-4F19F3067967}"/>
-    <dgm:cxn modelId="{2BB3C343-3A31-4A4C-9229-8F67140A8AEC}" type="presOf" srcId="{61402519-5DFC-4C97-AB5F-91ED9003283E}" destId="{B1651E1E-E5EA-4D0C-9D96-E9449E3DCC9D}" srcOrd="0" destOrd="0" presId="urn:microsoft.com/office/officeart/2005/8/layout/hierarchy1"/>
+    <dgm:cxn modelId="{C379BAC4-4C69-4C8C-B146-93C1B75BE562}" type="presOf" srcId="{61402519-5DFC-4C97-AB5F-91ED9003283E}" destId="{B1651E1E-E5EA-4D0C-9D96-E9449E3DCC9D}" srcOrd="0" destOrd="0" presId="urn:microsoft.com/office/officeart/2005/8/layout/hierarchy1"/>
     <dgm:cxn modelId="{545E6066-DB81-4A98-9C94-A9CAB2E6FA4B}" srcId="{09C77070-455B-451B-B5FA-F51F8403A6B7}" destId="{DFB8EAAC-AEA2-430B-8476-DB25E8869511}" srcOrd="0" destOrd="0" parTransId="{675B89A6-039B-4E69-A147-843EEF99473E}" sibTransId="{7E1978A4-1B3A-4B4A-AEED-726CB4DAEA67}"/>
-    <dgm:cxn modelId="{A91C17BC-A5C7-4546-90AF-D6C7CD8CAD58}" type="presOf" srcId="{4C0E8DE7-0C51-4974-8B4D-17D5E237F3D1}" destId="{6A2CB733-FBF3-4EFD-A937-10C6E5CADB57}" srcOrd="0" destOrd="0" presId="urn:microsoft.com/office/officeart/2005/8/layout/hierarchy1"/>
-    <dgm:cxn modelId="{2B2131D0-788B-429E-8C3B-D70AFFA1D59D}" type="presOf" srcId="{F02E4874-9C04-43A3-9D90-C6278F4B925D}" destId="{65F3188C-5EBA-49FF-A2F9-E88CB8AF3BAA}" srcOrd="0" destOrd="0" presId="urn:microsoft.com/office/officeart/2005/8/layout/hierarchy1"/>
-    <dgm:cxn modelId="{EAB22BF5-B3E5-4586-942C-A453B86EF1B7}" type="presOf" srcId="{E358F5A2-B3FA-4DEA-B7B2-67544961C3CA}" destId="{F8E53085-F9C9-4EF3-90D8-37892B553B4C}" srcOrd="0" destOrd="0" presId="urn:microsoft.com/office/officeart/2005/8/layout/hierarchy1"/>
-    <dgm:cxn modelId="{C27063C6-F83B-4164-8E8F-AE530CC365CA}" type="presOf" srcId="{D9070D73-B751-4F00-BB60-D5F945CAB7C5}" destId="{7A90A51A-C011-4FB3-891E-69658EBA595C}" srcOrd="0" destOrd="0" presId="urn:microsoft.com/office/officeart/2005/8/layout/hierarchy1"/>
-    <dgm:cxn modelId="{8E763314-9691-4394-900E-CDA6F698B42A}" type="presOf" srcId="{BE2070FF-4956-4F72-BDA3-3F8FB64E295E}" destId="{5088C8F3-0ECA-40CA-B959-4AFBAD05D21F}" srcOrd="0" destOrd="0" presId="urn:microsoft.com/office/officeart/2005/8/layout/hierarchy1"/>
-    <dgm:cxn modelId="{893B27B1-73B6-4BB5-A37E-F961A652EB73}" type="presOf" srcId="{0FB32CA2-4B00-46A1-840C-1D014260AC71}" destId="{8E4A9049-37CD-4F7C-9032-DDE50849F274}" srcOrd="0" destOrd="0" presId="urn:microsoft.com/office/officeart/2005/8/layout/hierarchy1"/>
-    <dgm:cxn modelId="{581D89E3-B365-495B-8E05-C1A07A831AC3}" type="presParOf" srcId="{E526F719-8582-4F9D-93D5-D60B71A81F4F}" destId="{786DC724-56E4-47E9-BAC7-2651A205966B}" srcOrd="0" destOrd="0" presId="urn:microsoft.com/office/officeart/2005/8/layout/hierarchy1"/>
-    <dgm:cxn modelId="{64AA2C86-75FF-41A6-A892-400DE58671DB}" type="presParOf" srcId="{786DC724-56E4-47E9-BAC7-2651A205966B}" destId="{2B144AC0-5A12-440F-A760-9A6AE27D71B8}" srcOrd="0" destOrd="0" presId="urn:microsoft.com/office/officeart/2005/8/layout/hierarchy1"/>
-    <dgm:cxn modelId="{035DC2A7-1DF4-4E27-93B6-A5F7937FB449}" type="presParOf" srcId="{2B144AC0-5A12-440F-A760-9A6AE27D71B8}" destId="{95F45E4B-550A-4CC2-AF5C-BC72C7EC2CAB}" srcOrd="0" destOrd="0" presId="urn:microsoft.com/office/officeart/2005/8/layout/hierarchy1"/>
-    <dgm:cxn modelId="{3907CBB3-C026-433F-A718-549469593907}" type="presParOf" srcId="{2B144AC0-5A12-440F-A760-9A6AE27D71B8}" destId="{C1F0AB5F-A52B-4F9E-8F33-70A4C2C0EA42}" srcOrd="1" destOrd="0" presId="urn:microsoft.com/office/officeart/2005/8/layout/hierarchy1"/>
-    <dgm:cxn modelId="{314F9E59-67EF-468C-B6B9-0120E08B62C3}" type="presParOf" srcId="{786DC724-56E4-47E9-BAC7-2651A205966B}" destId="{57D37B76-2F83-4042-8AE6-14E1EBF2ECB5}" srcOrd="1" destOrd="0" presId="urn:microsoft.com/office/officeart/2005/8/layout/hierarchy1"/>
-    <dgm:cxn modelId="{6C17C40C-5873-40E7-A2F4-18BD6E2CEEAE}" type="presParOf" srcId="{57D37B76-2F83-4042-8AE6-14E1EBF2ECB5}" destId="{5088C8F3-0ECA-40CA-B959-4AFBAD05D21F}" srcOrd="0" destOrd="0" presId="urn:microsoft.com/office/officeart/2005/8/layout/hierarchy1"/>
-    <dgm:cxn modelId="{E358F958-B5A1-45D7-B794-6CAAED96F40F}" type="presParOf" srcId="{57D37B76-2F83-4042-8AE6-14E1EBF2ECB5}" destId="{8554A3EE-C585-45CD-9A33-4D0A882B6DB1}" srcOrd="1" destOrd="0" presId="urn:microsoft.com/office/officeart/2005/8/layout/hierarchy1"/>
-    <dgm:cxn modelId="{57E852B0-9F41-4EBE-ADD9-6A76268F0D6A}" type="presParOf" srcId="{8554A3EE-C585-45CD-9A33-4D0A882B6DB1}" destId="{F61F2E67-2260-4658-B581-E5C02AB7F573}" srcOrd="0" destOrd="0" presId="urn:microsoft.com/office/officeart/2005/8/layout/hierarchy1"/>
-    <dgm:cxn modelId="{1A5D0F5D-304D-4C51-9CBE-50718B88514A}" type="presParOf" srcId="{F61F2E67-2260-4658-B581-E5C02AB7F573}" destId="{61A70E69-A6EE-4308-BAB8-D60F6F76CAB1}" srcOrd="0" destOrd="0" presId="urn:microsoft.com/office/officeart/2005/8/layout/hierarchy1"/>
-    <dgm:cxn modelId="{CE0BA5C4-F7CC-4AC4-9C2F-7F7ED852EC24}" type="presParOf" srcId="{F61F2E67-2260-4658-B581-E5C02AB7F573}" destId="{5798F778-A82B-4AED-8909-1ACA5CFD2ADA}" srcOrd="1" destOrd="0" presId="urn:microsoft.com/office/officeart/2005/8/layout/hierarchy1"/>
-    <dgm:cxn modelId="{0438D109-C8BC-4484-B355-2E679B01DD19}" type="presParOf" srcId="{8554A3EE-C585-45CD-9A33-4D0A882B6DB1}" destId="{0E68CDA9-1295-4AF0-91D1-7A5C27092379}" srcOrd="1" destOrd="0" presId="urn:microsoft.com/office/officeart/2005/8/layout/hierarchy1"/>
-    <dgm:cxn modelId="{F223B6E5-3A03-4016-BE0D-8C9B22495F07}" type="presParOf" srcId="{0E68CDA9-1295-4AF0-91D1-7A5C27092379}" destId="{70A2E2C9-0A14-4AE9-A177-C09DBF03C8FF}" srcOrd="0" destOrd="0" presId="urn:microsoft.com/office/officeart/2005/8/layout/hierarchy1"/>
-    <dgm:cxn modelId="{A607AEC1-8171-49AD-AE65-3534FE73F01C}" type="presParOf" srcId="{0E68CDA9-1295-4AF0-91D1-7A5C27092379}" destId="{5BBDB5F4-F7C3-4331-87DA-4E90CD11D951}" srcOrd="1" destOrd="0" presId="urn:microsoft.com/office/officeart/2005/8/layout/hierarchy1"/>
-    <dgm:cxn modelId="{1F52A442-7767-48DB-A1B2-532F79A38A9F}" type="presParOf" srcId="{5BBDB5F4-F7C3-4331-87DA-4E90CD11D951}" destId="{69C872AC-4E69-4240-ACF0-40C18064FEFE}" srcOrd="0" destOrd="0" presId="urn:microsoft.com/office/officeart/2005/8/layout/hierarchy1"/>
-    <dgm:cxn modelId="{8A43AEA5-08DD-4576-9E1A-1AD824259ED1}" type="presParOf" srcId="{69C872AC-4E69-4240-ACF0-40C18064FEFE}" destId="{60734D1D-13A7-474E-AB0B-01091FDD8D09}" srcOrd="0" destOrd="0" presId="urn:microsoft.com/office/officeart/2005/8/layout/hierarchy1"/>
-    <dgm:cxn modelId="{9450FF37-9205-4B2C-B9B2-F97515230F41}" type="presParOf" srcId="{69C872AC-4E69-4240-ACF0-40C18064FEFE}" destId="{24F2A2D5-D7DF-46D2-8FA9-9492172C98E6}" srcOrd="1" destOrd="0" presId="urn:microsoft.com/office/officeart/2005/8/layout/hierarchy1"/>
-    <dgm:cxn modelId="{0962099A-45AF-487C-82BD-BDC369E13F9C}" type="presParOf" srcId="{5BBDB5F4-F7C3-4331-87DA-4E90CD11D951}" destId="{1050C54E-E603-438A-B3E5-40A4FF6FA7DF}" srcOrd="1" destOrd="0" presId="urn:microsoft.com/office/officeart/2005/8/layout/hierarchy1"/>
-    <dgm:cxn modelId="{1D1C9FC4-8100-4AA1-8ECF-2E06AE7B4112}" type="presParOf" srcId="{0E68CDA9-1295-4AF0-91D1-7A5C27092379}" destId="{D611B509-6C81-46C1-B148-22C65ABB9F93}" srcOrd="2" destOrd="0" presId="urn:microsoft.com/office/officeart/2005/8/layout/hierarchy1"/>
-    <dgm:cxn modelId="{2EEED40B-AC40-4DA7-8BF6-71CA4CC4940E}" type="presParOf" srcId="{0E68CDA9-1295-4AF0-91D1-7A5C27092379}" destId="{EACDADB6-EBD5-4EE1-91C2-3D342F19BE38}" srcOrd="3" destOrd="0" presId="urn:microsoft.com/office/officeart/2005/8/layout/hierarchy1"/>
-    <dgm:cxn modelId="{E8F6152E-F486-46CF-87BB-6BB5F0801C0B}" type="presParOf" srcId="{EACDADB6-EBD5-4EE1-91C2-3D342F19BE38}" destId="{B9433636-E08C-46E8-9916-D6F7C11DDB16}" srcOrd="0" destOrd="0" presId="urn:microsoft.com/office/officeart/2005/8/layout/hierarchy1"/>
-    <dgm:cxn modelId="{C5E4CFA3-396D-4AD6-ACA9-C64E6A5C3E9C}" type="presParOf" srcId="{B9433636-E08C-46E8-9916-D6F7C11DDB16}" destId="{894B4437-1D9D-40FF-8D8B-A2ED2A699739}" srcOrd="0" destOrd="0" presId="urn:microsoft.com/office/officeart/2005/8/layout/hierarchy1"/>
-    <dgm:cxn modelId="{B94E352D-7C8A-4086-B894-1C13F38325E8}" type="presParOf" srcId="{B9433636-E08C-46E8-9916-D6F7C11DDB16}" destId="{7A90A51A-C011-4FB3-891E-69658EBA595C}" srcOrd="1" destOrd="0" presId="urn:microsoft.com/office/officeart/2005/8/layout/hierarchy1"/>
-    <dgm:cxn modelId="{55AC401B-0F4C-4EB3-A78F-BBA394E3767E}" type="presParOf" srcId="{EACDADB6-EBD5-4EE1-91C2-3D342F19BE38}" destId="{802C1951-D941-445F-B4E1-862F600BBDEF}" srcOrd="1" destOrd="0" presId="urn:microsoft.com/office/officeart/2005/8/layout/hierarchy1"/>
-    <dgm:cxn modelId="{98768B6D-5627-457F-B8C9-3960EE066090}" type="presParOf" srcId="{0E68CDA9-1295-4AF0-91D1-7A5C27092379}" destId="{B1651E1E-E5EA-4D0C-9D96-E9449E3DCC9D}" srcOrd="4" destOrd="0" presId="urn:microsoft.com/office/officeart/2005/8/layout/hierarchy1"/>
-    <dgm:cxn modelId="{8C95F9DF-2A79-49AC-945E-0D632FE0184D}" type="presParOf" srcId="{0E68CDA9-1295-4AF0-91D1-7A5C27092379}" destId="{8FB057FA-E3B9-4B9B-AB8C-7E4D408CBFF6}" srcOrd="5" destOrd="0" presId="urn:microsoft.com/office/officeart/2005/8/layout/hierarchy1"/>
-    <dgm:cxn modelId="{BEAF8E36-2D05-4C1B-BAB1-AFBE725C595F}" type="presParOf" srcId="{8FB057FA-E3B9-4B9B-AB8C-7E4D408CBFF6}" destId="{819FA260-97F1-475E-925E-F57A630E4813}" srcOrd="0" destOrd="0" presId="urn:microsoft.com/office/officeart/2005/8/layout/hierarchy1"/>
-    <dgm:cxn modelId="{6C35A11F-6D6D-4B61-B86B-B580FB1C8114}" type="presParOf" srcId="{819FA260-97F1-475E-925E-F57A630E4813}" destId="{D9ED78B3-3D8E-46E8-9FFE-E60673CAB57F}" srcOrd="0" destOrd="0" presId="urn:microsoft.com/office/officeart/2005/8/layout/hierarchy1"/>
-    <dgm:cxn modelId="{67B897D5-51F4-4335-9B09-BDD0DE54D2B9}" type="presParOf" srcId="{819FA260-97F1-475E-925E-F57A630E4813}" destId="{0ADC2F5B-6EA0-4915-ABB0-E7E566A4D75C}" srcOrd="1" destOrd="0" presId="urn:microsoft.com/office/officeart/2005/8/layout/hierarchy1"/>
-    <dgm:cxn modelId="{D3C44703-CB9D-4648-90E6-62733303A56C}" type="presParOf" srcId="{8FB057FA-E3B9-4B9B-AB8C-7E4D408CBFF6}" destId="{6B42CC06-5E5D-412B-B5A9-4BDCB0C94D37}" srcOrd="1" destOrd="0" presId="urn:microsoft.com/office/officeart/2005/8/layout/hierarchy1"/>
-    <dgm:cxn modelId="{B1128423-5BC5-4481-9C43-95F3C13FD2F5}" type="presParOf" srcId="{0E68CDA9-1295-4AF0-91D1-7A5C27092379}" destId="{6A2CB733-FBF3-4EFD-A937-10C6E5CADB57}" srcOrd="6" destOrd="0" presId="urn:microsoft.com/office/officeart/2005/8/layout/hierarchy1"/>
-    <dgm:cxn modelId="{DA0D298C-4325-4ABF-9568-3BAA16802A6F}" type="presParOf" srcId="{0E68CDA9-1295-4AF0-91D1-7A5C27092379}" destId="{2C73DF90-6B54-47C3-9211-E3BD075ECEA1}" srcOrd="7" destOrd="0" presId="urn:microsoft.com/office/officeart/2005/8/layout/hierarchy1"/>
-    <dgm:cxn modelId="{21B391F7-5596-4ABC-854F-8CFB20CE42D2}" type="presParOf" srcId="{2C73DF90-6B54-47C3-9211-E3BD075ECEA1}" destId="{CBF7713E-30B4-455A-96E7-2AEFE668532C}" srcOrd="0" destOrd="0" presId="urn:microsoft.com/office/officeart/2005/8/layout/hierarchy1"/>
-    <dgm:cxn modelId="{58C4EDFF-F723-46AD-BF67-62A9650B0585}" type="presParOf" srcId="{CBF7713E-30B4-455A-96E7-2AEFE668532C}" destId="{56778A03-B919-4D83-AA2C-8FBFFF003A7C}" srcOrd="0" destOrd="0" presId="urn:microsoft.com/office/officeart/2005/8/layout/hierarchy1"/>
-    <dgm:cxn modelId="{872823E4-8E16-4450-B2EC-C5A04DDAE3B3}" type="presParOf" srcId="{CBF7713E-30B4-455A-96E7-2AEFE668532C}" destId="{8E4A9049-37CD-4F7C-9032-DDE50849F274}" srcOrd="1" destOrd="0" presId="urn:microsoft.com/office/officeart/2005/8/layout/hierarchy1"/>
-    <dgm:cxn modelId="{ACC7A8DC-397F-4AF5-A014-D8D07A6482B8}" type="presParOf" srcId="{2C73DF90-6B54-47C3-9211-E3BD075ECEA1}" destId="{CEBFAF38-8DF3-49ED-9DB6-6D19FCC85CED}" srcOrd="1" destOrd="0" presId="urn:microsoft.com/office/officeart/2005/8/layout/hierarchy1"/>
-    <dgm:cxn modelId="{DD859426-FC34-4D07-899D-16D1F9B0049B}" type="presParOf" srcId="{0E68CDA9-1295-4AF0-91D1-7A5C27092379}" destId="{9BA34053-6CAF-4151-842A-D8BC0E83AE33}" srcOrd="8" destOrd="0" presId="urn:microsoft.com/office/officeart/2005/8/layout/hierarchy1"/>
-    <dgm:cxn modelId="{75F44E2C-4D47-4AC8-9BE6-9EEB797E251B}" type="presParOf" srcId="{0E68CDA9-1295-4AF0-91D1-7A5C27092379}" destId="{78C42CF3-CC92-4E16-9C9C-94DE91766C89}" srcOrd="9" destOrd="0" presId="urn:microsoft.com/office/officeart/2005/8/layout/hierarchy1"/>
-    <dgm:cxn modelId="{40A2662A-4A98-4E3E-8366-A8F1EB0D07C5}" type="presParOf" srcId="{78C42CF3-CC92-4E16-9C9C-94DE91766C89}" destId="{0EFFB5AE-91E1-42D6-8FE4-C7CD45B2064D}" srcOrd="0" destOrd="0" presId="urn:microsoft.com/office/officeart/2005/8/layout/hierarchy1"/>
-    <dgm:cxn modelId="{B0D9AF29-CB25-4DCB-B979-C076884C335A}" type="presParOf" srcId="{0EFFB5AE-91E1-42D6-8FE4-C7CD45B2064D}" destId="{1644533A-3285-412A-9954-59B80F9D89DB}" srcOrd="0" destOrd="0" presId="urn:microsoft.com/office/officeart/2005/8/layout/hierarchy1"/>
-    <dgm:cxn modelId="{8548627B-B6E1-45F2-B681-4E9DA7C98110}" type="presParOf" srcId="{0EFFB5AE-91E1-42D6-8FE4-C7CD45B2064D}" destId="{65F3188C-5EBA-49FF-A2F9-E88CB8AF3BAA}" srcOrd="1" destOrd="0" presId="urn:microsoft.com/office/officeart/2005/8/layout/hierarchy1"/>
-    <dgm:cxn modelId="{34E21B78-8489-46F2-97D1-3897A495949F}" type="presParOf" srcId="{78C42CF3-CC92-4E16-9C9C-94DE91766C89}" destId="{093C9EFB-22C7-4D71-A3EA-C3AD1F7D6CC2}" srcOrd="1" destOrd="0" presId="urn:microsoft.com/office/officeart/2005/8/layout/hierarchy1"/>
-    <dgm:cxn modelId="{73E53ECE-C28C-428A-92CD-432BAD1DE3F5}" type="presParOf" srcId="{0E68CDA9-1295-4AF0-91D1-7A5C27092379}" destId="{F8E53085-F9C9-4EF3-90D8-37892B553B4C}" srcOrd="10" destOrd="0" presId="urn:microsoft.com/office/officeart/2005/8/layout/hierarchy1"/>
-    <dgm:cxn modelId="{FD926444-5765-45BC-8C41-5A8368BDEB25}" type="presParOf" srcId="{0E68CDA9-1295-4AF0-91D1-7A5C27092379}" destId="{FD9B761B-50FA-423D-856B-38A7A6B75907}" srcOrd="11" destOrd="0" presId="urn:microsoft.com/office/officeart/2005/8/layout/hierarchy1"/>
-    <dgm:cxn modelId="{E5CA3BB0-6794-4510-84F8-4000F238018E}" type="presParOf" srcId="{FD9B761B-50FA-423D-856B-38A7A6B75907}" destId="{E55CA678-E57B-4AB7-BFCE-AA364CC77C65}" srcOrd="0" destOrd="0" presId="urn:microsoft.com/office/officeart/2005/8/layout/hierarchy1"/>
-    <dgm:cxn modelId="{ED55881A-5B1E-47B4-B1DA-1DACA4C13287}" type="presParOf" srcId="{E55CA678-E57B-4AB7-BFCE-AA364CC77C65}" destId="{EC3AF34D-AFD9-4D74-A50D-7715890FFE0E}" srcOrd="0" destOrd="0" presId="urn:microsoft.com/office/officeart/2005/8/layout/hierarchy1"/>
-    <dgm:cxn modelId="{0A03A978-F1D4-4AF6-9F49-CE3DF18100D2}" type="presParOf" srcId="{E55CA678-E57B-4AB7-BFCE-AA364CC77C65}" destId="{375B714B-A0F2-4ABE-86E3-8EEB259EEE5F}" srcOrd="1" destOrd="0" presId="urn:microsoft.com/office/officeart/2005/8/layout/hierarchy1"/>
-    <dgm:cxn modelId="{6522B492-C630-46D5-824E-8BED6B48DAC8}" type="presParOf" srcId="{FD9B761B-50FA-423D-856B-38A7A6B75907}" destId="{0A5B1461-87AB-4514-9DAB-BFCC39C38E0F}" srcOrd="1" destOrd="0" presId="urn:microsoft.com/office/officeart/2005/8/layout/hierarchy1"/>
-    <dgm:cxn modelId="{ADE6436F-C6C9-4D48-B6B2-67321FD5C5FF}" type="presParOf" srcId="{0E68CDA9-1295-4AF0-91D1-7A5C27092379}" destId="{DE642DE3-949A-4E43-BE92-D81B873DFD33}" srcOrd="12" destOrd="0" presId="urn:microsoft.com/office/officeart/2005/8/layout/hierarchy1"/>
-    <dgm:cxn modelId="{0B4D535E-D555-4B42-9D4A-31FF77E5BC6B}" type="presParOf" srcId="{0E68CDA9-1295-4AF0-91D1-7A5C27092379}" destId="{6EF8DF36-E9C1-42D1-BC2D-80AB2A126B75}" srcOrd="13" destOrd="0" presId="urn:microsoft.com/office/officeart/2005/8/layout/hierarchy1"/>
-    <dgm:cxn modelId="{DCE2CDAF-9BB3-45D4-B74E-CBCB1CFF5FD4}" type="presParOf" srcId="{6EF8DF36-E9C1-42D1-BC2D-80AB2A126B75}" destId="{A8E0E04E-5141-4B35-90E2-AEF6F83CA1D7}" srcOrd="0" destOrd="0" presId="urn:microsoft.com/office/officeart/2005/8/layout/hierarchy1"/>
-    <dgm:cxn modelId="{86B7E1BE-1901-41CE-9DFA-9B10804CA5AA}" type="presParOf" srcId="{A8E0E04E-5141-4B35-90E2-AEF6F83CA1D7}" destId="{D067DEDA-E41F-483A-B078-BD5622C33484}" srcOrd="0" destOrd="0" presId="urn:microsoft.com/office/officeart/2005/8/layout/hierarchy1"/>
-    <dgm:cxn modelId="{E640CE07-0561-46F6-ADE7-4434ED0BDFEA}" type="presParOf" srcId="{A8E0E04E-5141-4B35-90E2-AEF6F83CA1D7}" destId="{62DE5D65-3960-4C11-BEC1-9282A574DAD0}" srcOrd="1" destOrd="0" presId="urn:microsoft.com/office/officeart/2005/8/layout/hierarchy1"/>
-    <dgm:cxn modelId="{8852BD1D-5E1B-4F7B-9133-282DE33FBF63}" type="presParOf" srcId="{6EF8DF36-E9C1-42D1-BC2D-80AB2A126B75}" destId="{E9801837-A507-4AD6-AC36-49E95519D167}" srcOrd="1" destOrd="0" presId="urn:microsoft.com/office/officeart/2005/8/layout/hierarchy1"/>
+    <dgm:cxn modelId="{9B8CB003-5395-4054-A54A-5B79BAEAB653}" type="presOf" srcId="{0FB32CA2-4B00-46A1-840C-1D014260AC71}" destId="{8E4A9049-37CD-4F7C-9032-DDE50849F274}" srcOrd="0" destOrd="0" presId="urn:microsoft.com/office/officeart/2005/8/layout/hierarchy1"/>
+    <dgm:cxn modelId="{9A8FA64F-D729-469B-8F3B-86BEE36A4216}" type="presParOf" srcId="{E526F719-8582-4F9D-93D5-D60B71A81F4F}" destId="{786DC724-56E4-47E9-BAC7-2651A205966B}" srcOrd="0" destOrd="0" presId="urn:microsoft.com/office/officeart/2005/8/layout/hierarchy1"/>
+    <dgm:cxn modelId="{3F940522-3A7A-47F1-A9DF-5524AD15F4FB}" type="presParOf" srcId="{786DC724-56E4-47E9-BAC7-2651A205966B}" destId="{2B144AC0-5A12-440F-A760-9A6AE27D71B8}" srcOrd="0" destOrd="0" presId="urn:microsoft.com/office/officeart/2005/8/layout/hierarchy1"/>
+    <dgm:cxn modelId="{9DA68D27-B493-47F2-83FD-18D7FA5D6A39}" type="presParOf" srcId="{2B144AC0-5A12-440F-A760-9A6AE27D71B8}" destId="{95F45E4B-550A-4CC2-AF5C-BC72C7EC2CAB}" srcOrd="0" destOrd="0" presId="urn:microsoft.com/office/officeart/2005/8/layout/hierarchy1"/>
+    <dgm:cxn modelId="{E36874FE-1061-4A28-9AE0-F767E66D42DD}" type="presParOf" srcId="{2B144AC0-5A12-440F-A760-9A6AE27D71B8}" destId="{C1F0AB5F-A52B-4F9E-8F33-70A4C2C0EA42}" srcOrd="1" destOrd="0" presId="urn:microsoft.com/office/officeart/2005/8/layout/hierarchy1"/>
+    <dgm:cxn modelId="{5F6BFD82-9D94-4F6F-99F8-43EFE0C4F36C}" type="presParOf" srcId="{786DC724-56E4-47E9-BAC7-2651A205966B}" destId="{57D37B76-2F83-4042-8AE6-14E1EBF2ECB5}" srcOrd="1" destOrd="0" presId="urn:microsoft.com/office/officeart/2005/8/layout/hierarchy1"/>
+    <dgm:cxn modelId="{A3ACE612-5AB5-4E54-855B-59052EAC8078}" type="presParOf" srcId="{57D37B76-2F83-4042-8AE6-14E1EBF2ECB5}" destId="{5088C8F3-0ECA-40CA-B959-4AFBAD05D21F}" srcOrd="0" destOrd="0" presId="urn:microsoft.com/office/officeart/2005/8/layout/hierarchy1"/>
+    <dgm:cxn modelId="{016C9DB2-715B-45F8-9309-D8A35A7B4ABD}" type="presParOf" srcId="{57D37B76-2F83-4042-8AE6-14E1EBF2ECB5}" destId="{8554A3EE-C585-45CD-9A33-4D0A882B6DB1}" srcOrd="1" destOrd="0" presId="urn:microsoft.com/office/officeart/2005/8/layout/hierarchy1"/>
+    <dgm:cxn modelId="{C719947A-5BF2-425E-9544-5F2590A5E143}" type="presParOf" srcId="{8554A3EE-C585-45CD-9A33-4D0A882B6DB1}" destId="{F61F2E67-2260-4658-B581-E5C02AB7F573}" srcOrd="0" destOrd="0" presId="urn:microsoft.com/office/officeart/2005/8/layout/hierarchy1"/>
+    <dgm:cxn modelId="{DB511ECF-668B-40CE-B6F2-DC7F3A4F172A}" type="presParOf" srcId="{F61F2E67-2260-4658-B581-E5C02AB7F573}" destId="{61A70E69-A6EE-4308-BAB8-D60F6F76CAB1}" srcOrd="0" destOrd="0" presId="urn:microsoft.com/office/officeart/2005/8/layout/hierarchy1"/>
+    <dgm:cxn modelId="{F5B287DD-21C1-4CA8-8E5C-E4353FCD261F}" type="presParOf" srcId="{F61F2E67-2260-4658-B581-E5C02AB7F573}" destId="{5798F778-A82B-4AED-8909-1ACA5CFD2ADA}" srcOrd="1" destOrd="0" presId="urn:microsoft.com/office/officeart/2005/8/layout/hierarchy1"/>
+    <dgm:cxn modelId="{60608A32-CD85-46CD-B138-C758F9BFAE06}" type="presParOf" srcId="{8554A3EE-C585-45CD-9A33-4D0A882B6DB1}" destId="{0E68CDA9-1295-4AF0-91D1-7A5C27092379}" srcOrd="1" destOrd="0" presId="urn:microsoft.com/office/officeart/2005/8/layout/hierarchy1"/>
+    <dgm:cxn modelId="{D33C82FD-D5B0-4E50-80BD-A23FFBDFA8E8}" type="presParOf" srcId="{0E68CDA9-1295-4AF0-91D1-7A5C27092379}" destId="{70A2E2C9-0A14-4AE9-A177-C09DBF03C8FF}" srcOrd="0" destOrd="0" presId="urn:microsoft.com/office/officeart/2005/8/layout/hierarchy1"/>
+    <dgm:cxn modelId="{348918C3-3B96-4221-861A-E498D51C80BF}" type="presParOf" srcId="{0E68CDA9-1295-4AF0-91D1-7A5C27092379}" destId="{5BBDB5F4-F7C3-4331-87DA-4E90CD11D951}" srcOrd="1" destOrd="0" presId="urn:microsoft.com/office/officeart/2005/8/layout/hierarchy1"/>
+    <dgm:cxn modelId="{17DF19C3-4A2C-4D09-9B45-426FB9C1CBF1}" type="presParOf" srcId="{5BBDB5F4-F7C3-4331-87DA-4E90CD11D951}" destId="{69C872AC-4E69-4240-ACF0-40C18064FEFE}" srcOrd="0" destOrd="0" presId="urn:microsoft.com/office/officeart/2005/8/layout/hierarchy1"/>
+    <dgm:cxn modelId="{F7B8E622-F57A-4234-887F-0C7472800C43}" type="presParOf" srcId="{69C872AC-4E69-4240-ACF0-40C18064FEFE}" destId="{60734D1D-13A7-474E-AB0B-01091FDD8D09}" srcOrd="0" destOrd="0" presId="urn:microsoft.com/office/officeart/2005/8/layout/hierarchy1"/>
+    <dgm:cxn modelId="{B5BA7577-4F44-471E-B9EF-A218721970C8}" type="presParOf" srcId="{69C872AC-4E69-4240-ACF0-40C18064FEFE}" destId="{24F2A2D5-D7DF-46D2-8FA9-9492172C98E6}" srcOrd="1" destOrd="0" presId="urn:microsoft.com/office/officeart/2005/8/layout/hierarchy1"/>
+    <dgm:cxn modelId="{D215213B-D8E3-4ADC-8139-44DB8CDC8D30}" type="presParOf" srcId="{5BBDB5F4-F7C3-4331-87DA-4E90CD11D951}" destId="{1050C54E-E603-438A-B3E5-40A4FF6FA7DF}" srcOrd="1" destOrd="0" presId="urn:microsoft.com/office/officeart/2005/8/layout/hierarchy1"/>
+    <dgm:cxn modelId="{D48D978C-7D20-4F28-A0B0-4D55163D7BE0}" type="presParOf" srcId="{0E68CDA9-1295-4AF0-91D1-7A5C27092379}" destId="{D611B509-6C81-46C1-B148-22C65ABB9F93}" srcOrd="2" destOrd="0" presId="urn:microsoft.com/office/officeart/2005/8/layout/hierarchy1"/>
+    <dgm:cxn modelId="{E501C373-D779-4BEB-ADE1-81593C0F67C2}" type="presParOf" srcId="{0E68CDA9-1295-4AF0-91D1-7A5C27092379}" destId="{EACDADB6-EBD5-4EE1-91C2-3D342F19BE38}" srcOrd="3" destOrd="0" presId="urn:microsoft.com/office/officeart/2005/8/layout/hierarchy1"/>
+    <dgm:cxn modelId="{64F8A921-6122-44FE-B276-67DC8F784E52}" type="presParOf" srcId="{EACDADB6-EBD5-4EE1-91C2-3D342F19BE38}" destId="{B9433636-E08C-46E8-9916-D6F7C11DDB16}" srcOrd="0" destOrd="0" presId="urn:microsoft.com/office/officeart/2005/8/layout/hierarchy1"/>
+    <dgm:cxn modelId="{5B89294C-D04C-424E-B1C2-027185E27D29}" type="presParOf" srcId="{B9433636-E08C-46E8-9916-D6F7C11DDB16}" destId="{894B4437-1D9D-40FF-8D8B-A2ED2A699739}" srcOrd="0" destOrd="0" presId="urn:microsoft.com/office/officeart/2005/8/layout/hierarchy1"/>
+    <dgm:cxn modelId="{66287CE4-CB3B-4EC6-B25E-FB3E198A74FD}" type="presParOf" srcId="{B9433636-E08C-46E8-9916-D6F7C11DDB16}" destId="{7A90A51A-C011-4FB3-891E-69658EBA595C}" srcOrd="1" destOrd="0" presId="urn:microsoft.com/office/officeart/2005/8/layout/hierarchy1"/>
+    <dgm:cxn modelId="{DBE0E8C8-7261-42D8-860F-FB688473A61C}" type="presParOf" srcId="{EACDADB6-EBD5-4EE1-91C2-3D342F19BE38}" destId="{802C1951-D941-445F-B4E1-862F600BBDEF}" srcOrd="1" destOrd="0" presId="urn:microsoft.com/office/officeart/2005/8/layout/hierarchy1"/>
+    <dgm:cxn modelId="{87DDF162-2E92-4CAD-8DED-27871145C01C}" type="presParOf" srcId="{0E68CDA9-1295-4AF0-91D1-7A5C27092379}" destId="{B1651E1E-E5EA-4D0C-9D96-E9449E3DCC9D}" srcOrd="4" destOrd="0" presId="urn:microsoft.com/office/officeart/2005/8/layout/hierarchy1"/>
+    <dgm:cxn modelId="{4563813E-C057-4190-9BA1-81D415167664}" type="presParOf" srcId="{0E68CDA9-1295-4AF0-91D1-7A5C27092379}" destId="{8FB057FA-E3B9-4B9B-AB8C-7E4D408CBFF6}" srcOrd="5" destOrd="0" presId="urn:microsoft.com/office/officeart/2005/8/layout/hierarchy1"/>
+    <dgm:cxn modelId="{34C107CC-E6A7-4FA8-BB2F-77AA2F46BB56}" type="presParOf" srcId="{8FB057FA-E3B9-4B9B-AB8C-7E4D408CBFF6}" destId="{819FA260-97F1-475E-925E-F57A630E4813}" srcOrd="0" destOrd="0" presId="urn:microsoft.com/office/officeart/2005/8/layout/hierarchy1"/>
+    <dgm:cxn modelId="{77DADA61-BFEE-4B4E-A31A-278FB29BF447}" type="presParOf" srcId="{819FA260-97F1-475E-925E-F57A630E4813}" destId="{D9ED78B3-3D8E-46E8-9FFE-E60673CAB57F}" srcOrd="0" destOrd="0" presId="urn:microsoft.com/office/officeart/2005/8/layout/hierarchy1"/>
+    <dgm:cxn modelId="{1CB586E9-7C08-4348-9FA7-E0E5E36B2F25}" type="presParOf" srcId="{819FA260-97F1-475E-925E-F57A630E4813}" destId="{0ADC2F5B-6EA0-4915-ABB0-E7E566A4D75C}" srcOrd="1" destOrd="0" presId="urn:microsoft.com/office/officeart/2005/8/layout/hierarchy1"/>
+    <dgm:cxn modelId="{F98F4F7D-D791-4AA0-BDAC-C91F89D122C6}" type="presParOf" srcId="{8FB057FA-E3B9-4B9B-AB8C-7E4D408CBFF6}" destId="{6B42CC06-5E5D-412B-B5A9-4BDCB0C94D37}" srcOrd="1" destOrd="0" presId="urn:microsoft.com/office/officeart/2005/8/layout/hierarchy1"/>
+    <dgm:cxn modelId="{1F001949-2537-4975-8561-1A900307B9F6}" type="presParOf" srcId="{0E68CDA9-1295-4AF0-91D1-7A5C27092379}" destId="{6A2CB733-FBF3-4EFD-A937-10C6E5CADB57}" srcOrd="6" destOrd="0" presId="urn:microsoft.com/office/officeart/2005/8/layout/hierarchy1"/>
+    <dgm:cxn modelId="{53E44908-CD6E-48D2-8445-00BBDEB3EBC1}" type="presParOf" srcId="{0E68CDA9-1295-4AF0-91D1-7A5C27092379}" destId="{2C73DF90-6B54-47C3-9211-E3BD075ECEA1}" srcOrd="7" destOrd="0" presId="urn:microsoft.com/office/officeart/2005/8/layout/hierarchy1"/>
+    <dgm:cxn modelId="{0DB97DBA-3BD2-4107-BBDC-88B2B857F733}" type="presParOf" srcId="{2C73DF90-6B54-47C3-9211-E3BD075ECEA1}" destId="{CBF7713E-30B4-455A-96E7-2AEFE668532C}" srcOrd="0" destOrd="0" presId="urn:microsoft.com/office/officeart/2005/8/layout/hierarchy1"/>
+    <dgm:cxn modelId="{2367BD41-2440-49A6-8F68-3F8CF070922E}" type="presParOf" srcId="{CBF7713E-30B4-455A-96E7-2AEFE668532C}" destId="{56778A03-B919-4D83-AA2C-8FBFFF003A7C}" srcOrd="0" destOrd="0" presId="urn:microsoft.com/office/officeart/2005/8/layout/hierarchy1"/>
+    <dgm:cxn modelId="{3F543535-DC9B-427C-959C-2FBF07490188}" type="presParOf" srcId="{CBF7713E-30B4-455A-96E7-2AEFE668532C}" destId="{8E4A9049-37CD-4F7C-9032-DDE50849F274}" srcOrd="1" destOrd="0" presId="urn:microsoft.com/office/officeart/2005/8/layout/hierarchy1"/>
+    <dgm:cxn modelId="{48B6F644-A5FD-4141-9A9F-4C4FFC7977D3}" type="presParOf" srcId="{2C73DF90-6B54-47C3-9211-E3BD075ECEA1}" destId="{CEBFAF38-8DF3-49ED-9DB6-6D19FCC85CED}" srcOrd="1" destOrd="0" presId="urn:microsoft.com/office/officeart/2005/8/layout/hierarchy1"/>
+    <dgm:cxn modelId="{964F4CD5-E5EC-4A40-AFBF-BC558387B589}" type="presParOf" srcId="{0E68CDA9-1295-4AF0-91D1-7A5C27092379}" destId="{9BA34053-6CAF-4151-842A-D8BC0E83AE33}" srcOrd="8" destOrd="0" presId="urn:microsoft.com/office/officeart/2005/8/layout/hierarchy1"/>
+    <dgm:cxn modelId="{08D66E6D-9484-4FD7-B5DC-DE5D1C25CA8A}" type="presParOf" srcId="{0E68CDA9-1295-4AF0-91D1-7A5C27092379}" destId="{78C42CF3-CC92-4E16-9C9C-94DE91766C89}" srcOrd="9" destOrd="0" presId="urn:microsoft.com/office/officeart/2005/8/layout/hierarchy1"/>
+    <dgm:cxn modelId="{735E47A3-FB96-4B9D-8E5E-0C894F5894C0}" type="presParOf" srcId="{78C42CF3-CC92-4E16-9C9C-94DE91766C89}" destId="{0EFFB5AE-91E1-42D6-8FE4-C7CD45B2064D}" srcOrd="0" destOrd="0" presId="urn:microsoft.com/office/officeart/2005/8/layout/hierarchy1"/>
+    <dgm:cxn modelId="{9BBC92F4-0D16-4877-911A-8C740158F250}" type="presParOf" srcId="{0EFFB5AE-91E1-42D6-8FE4-C7CD45B2064D}" destId="{1644533A-3285-412A-9954-59B80F9D89DB}" srcOrd="0" destOrd="0" presId="urn:microsoft.com/office/officeart/2005/8/layout/hierarchy1"/>
+    <dgm:cxn modelId="{F15DA808-5940-45CA-9454-055863602F72}" type="presParOf" srcId="{0EFFB5AE-91E1-42D6-8FE4-C7CD45B2064D}" destId="{65F3188C-5EBA-49FF-A2F9-E88CB8AF3BAA}" srcOrd="1" destOrd="0" presId="urn:microsoft.com/office/officeart/2005/8/layout/hierarchy1"/>
+    <dgm:cxn modelId="{CF24C1B6-49E4-4ED5-8528-4737BF8A0500}" type="presParOf" srcId="{78C42CF3-CC92-4E16-9C9C-94DE91766C89}" destId="{093C9EFB-22C7-4D71-A3EA-C3AD1F7D6CC2}" srcOrd="1" destOrd="0" presId="urn:microsoft.com/office/officeart/2005/8/layout/hierarchy1"/>
+    <dgm:cxn modelId="{C573B562-BC2D-4714-BF4F-B9B05E9603B3}" type="presParOf" srcId="{0E68CDA9-1295-4AF0-91D1-7A5C27092379}" destId="{F8E53085-F9C9-4EF3-90D8-37892B553B4C}" srcOrd="10" destOrd="0" presId="urn:microsoft.com/office/officeart/2005/8/layout/hierarchy1"/>
+    <dgm:cxn modelId="{BEBB78AE-67B6-48F9-96FF-BD5C8F769836}" type="presParOf" srcId="{0E68CDA9-1295-4AF0-91D1-7A5C27092379}" destId="{FD9B761B-50FA-423D-856B-38A7A6B75907}" srcOrd="11" destOrd="0" presId="urn:microsoft.com/office/officeart/2005/8/layout/hierarchy1"/>
+    <dgm:cxn modelId="{82E6767A-F5DB-4693-A0B2-D840FD8FD1CE}" type="presParOf" srcId="{FD9B761B-50FA-423D-856B-38A7A6B75907}" destId="{E55CA678-E57B-4AB7-BFCE-AA364CC77C65}" srcOrd="0" destOrd="0" presId="urn:microsoft.com/office/officeart/2005/8/layout/hierarchy1"/>
+    <dgm:cxn modelId="{FC5ED13A-65F4-4EF1-BBFF-FA01C835F4A2}" type="presParOf" srcId="{E55CA678-E57B-4AB7-BFCE-AA364CC77C65}" destId="{EC3AF34D-AFD9-4D74-A50D-7715890FFE0E}" srcOrd="0" destOrd="0" presId="urn:microsoft.com/office/officeart/2005/8/layout/hierarchy1"/>
+    <dgm:cxn modelId="{6820EEC1-7A3E-44BF-BCA7-F281C7D9464C}" type="presParOf" srcId="{E55CA678-E57B-4AB7-BFCE-AA364CC77C65}" destId="{375B714B-A0F2-4ABE-86E3-8EEB259EEE5F}" srcOrd="1" destOrd="0" presId="urn:microsoft.com/office/officeart/2005/8/layout/hierarchy1"/>
+    <dgm:cxn modelId="{C72407EC-B13B-4A35-BEBE-C2210DE60566}" type="presParOf" srcId="{FD9B761B-50FA-423D-856B-38A7A6B75907}" destId="{0A5B1461-87AB-4514-9DAB-BFCC39C38E0F}" srcOrd="1" destOrd="0" presId="urn:microsoft.com/office/officeart/2005/8/layout/hierarchy1"/>
+    <dgm:cxn modelId="{A1803125-547B-479F-A5CC-CE401C830B6F}" type="presParOf" srcId="{0E68CDA9-1295-4AF0-91D1-7A5C27092379}" destId="{DE642DE3-949A-4E43-BE92-D81B873DFD33}" srcOrd="12" destOrd="0" presId="urn:microsoft.com/office/officeart/2005/8/layout/hierarchy1"/>
+    <dgm:cxn modelId="{74D0756D-A03D-45C5-A43A-C342F945152C}" type="presParOf" srcId="{0E68CDA9-1295-4AF0-91D1-7A5C27092379}" destId="{6EF8DF36-E9C1-42D1-BC2D-80AB2A126B75}" srcOrd="13" destOrd="0" presId="urn:microsoft.com/office/officeart/2005/8/layout/hierarchy1"/>
+    <dgm:cxn modelId="{1336BACD-85B7-4819-B05E-2970F8BD220C}" type="presParOf" srcId="{6EF8DF36-E9C1-42D1-BC2D-80AB2A126B75}" destId="{A8E0E04E-5141-4B35-90E2-AEF6F83CA1D7}" srcOrd="0" destOrd="0" presId="urn:microsoft.com/office/officeart/2005/8/layout/hierarchy1"/>
+    <dgm:cxn modelId="{70985FA4-72FC-464B-8F46-27C28095F446}" type="presParOf" srcId="{A8E0E04E-5141-4B35-90E2-AEF6F83CA1D7}" destId="{D067DEDA-E41F-483A-B078-BD5622C33484}" srcOrd="0" destOrd="0" presId="urn:microsoft.com/office/officeart/2005/8/layout/hierarchy1"/>
+    <dgm:cxn modelId="{F8C767E2-C5C1-407A-83F9-D168DB296D73}" type="presParOf" srcId="{A8E0E04E-5141-4B35-90E2-AEF6F83CA1D7}" destId="{62DE5D65-3960-4C11-BEC1-9282A574DAD0}" srcOrd="1" destOrd="0" presId="urn:microsoft.com/office/officeart/2005/8/layout/hierarchy1"/>
+    <dgm:cxn modelId="{658ADCAC-331F-4CF7-A0B0-60B7A700D61B}" type="presParOf" srcId="{6EF8DF36-E9C1-42D1-BC2D-80AB2A126B75}" destId="{E9801837-A507-4AD6-AC36-49E95519D167}" srcOrd="1" destOrd="0" presId="urn:microsoft.com/office/officeart/2005/8/layout/hierarchy1"/>
   </dgm:cxnLst>
   <dgm:bg/>
   <dgm:whole/>

</xml_diff>